<commit_message>
Volume 1 Assessment Test (part 3 Adding Questions from 12 to 20)
</commit_message>
<xml_diff>
--- a/Volume1_Assessment_Test.docx
+++ b/Volume1_Assessment_Test.docx
@@ -4704,8 +4704,6 @@
           </w14:textFill>
         </w:rPr>
       </w:pPr>
-      <w:bookmarkStart w:id="0" w:name="_GoBack"/>
-      <w:bookmarkEnd w:id="0"/>
     </w:p>
     <w:p>
       <w:pPr>
@@ -4890,6 +4888,3342 @@
           </w14:textFill>
         </w:rPr>
       </w:pPr>
+    </w:p>
+    <w:p>
+      <w:pPr>
+        <w:spacing w:beforeLines="0" w:afterLines="0"/>
+        <w:jc w:val="left"/>
+        <w:rPr>
+          <w:rFonts w:hint="default" w:ascii="SabonLTStd-Roman" w:hAnsi="SabonLTStd-Roman" w:eastAsia="SabonLTStd-Roman"/>
+          <w:sz w:val="18"/>
+          <w:szCs w:val="24"/>
+        </w:rPr>
+      </w:pPr>
+      <w:r>
+        <w:rPr>
+          <w:rFonts w:hint="default" w:ascii="UniversLTStd-Bold" w:hAnsi="UniversLTStd-Bold" w:eastAsia="UniversLTStd-Bold"/>
+          <w:b/>
+          <w:sz w:val="18"/>
+          <w:szCs w:val="24"/>
+        </w:rPr>
+        <w:t xml:space="preserve">12. </w:t>
+      </w:r>
+      <w:r>
+        <w:rPr>
+          <w:rFonts w:hint="default" w:ascii="SabonLTStd-Roman" w:hAnsi="SabonLTStd-Roman" w:eastAsia="SabonLTStd-Roman"/>
+          <w:sz w:val="18"/>
+          <w:szCs w:val="24"/>
+        </w:rPr>
+        <w:t>What has been done to the following string? %3Cscript%3Ealert(‘wubble’);%3C/</w:t>
+      </w:r>
+    </w:p>
+    <w:p>
+      <w:pPr>
+        <w:spacing w:beforeLines="0" w:afterLines="0"/>
+        <w:jc w:val="left"/>
+        <w:rPr>
+          <w:rFonts w:hint="default" w:ascii="SabonLTStd-Roman" w:hAnsi="SabonLTStd-Roman" w:eastAsia="SabonLTStd-Roman"/>
+          <w:sz w:val="18"/>
+          <w:szCs w:val="24"/>
+        </w:rPr>
+      </w:pPr>
+      <w:r>
+        <w:rPr>
+          <w:rFonts w:hint="default" w:ascii="SabonLTStd-Roman" w:hAnsi="SabonLTStd-Roman" w:eastAsia="SabonLTStd-Roman"/>
+          <w:sz w:val="18"/>
+          <w:szCs w:val="24"/>
+        </w:rPr>
+        <w:t>script%3E</w:t>
+      </w:r>
+    </w:p>
+    <w:p>
+      <w:pPr>
+        <w:spacing w:beforeLines="0" w:afterLines="0"/>
+        <w:ind w:firstLine="720" w:firstLineChars="0"/>
+        <w:jc w:val="left"/>
+        <w:rPr>
+          <w:rFonts w:hint="default" w:ascii="SabonLTStd-Roman" w:hAnsi="SabonLTStd-Roman" w:eastAsia="SabonLTStd-Roman"/>
+          <w:sz w:val="18"/>
+          <w:szCs w:val="24"/>
+        </w:rPr>
+      </w:pPr>
+      <w:r>
+        <w:rPr>
+          <w:rFonts w:hint="default" w:ascii="UniversLTStd-Bold" w:hAnsi="UniversLTStd-Bold" w:eastAsia="UniversLTStd-Bold"/>
+          <w:b/>
+          <w:sz w:val="18"/>
+          <w:szCs w:val="24"/>
+        </w:rPr>
+        <w:t xml:space="preserve">A. </w:t>
+      </w:r>
+      <w:r>
+        <w:rPr>
+          <w:rFonts w:hint="default" w:ascii="SabonLTStd-Roman" w:hAnsi="SabonLTStd-Roman" w:eastAsia="SabonLTStd-Roman"/>
+          <w:sz w:val="18"/>
+          <w:szCs w:val="24"/>
+        </w:rPr>
+        <w:t>Base64 encoding</w:t>
+      </w:r>
+    </w:p>
+    <w:p>
+      <w:pPr>
+        <w:spacing w:beforeLines="0" w:afterLines="0"/>
+        <w:ind w:firstLine="720" w:firstLineChars="0"/>
+        <w:jc w:val="left"/>
+        <w:rPr>
+          <w:rFonts w:hint="default" w:ascii="SabonLTStd-Roman" w:hAnsi="SabonLTStd-Roman" w:eastAsia="SabonLTStd-Roman"/>
+          <w:sz w:val="18"/>
+          <w:szCs w:val="24"/>
+        </w:rPr>
+      </w:pPr>
+      <w:r>
+        <w:rPr>
+          <w:rFonts w:hint="default" w:ascii="UniversLTStd-Bold" w:hAnsi="UniversLTStd-Bold" w:eastAsia="UniversLTStd-Bold"/>
+          <w:b/>
+          <w:sz w:val="18"/>
+          <w:szCs w:val="24"/>
+        </w:rPr>
+        <w:t xml:space="preserve">B. </w:t>
+      </w:r>
+      <w:r>
+        <w:rPr>
+          <w:rFonts w:hint="default" w:ascii="SabonLTStd-Roman" w:hAnsi="SabonLTStd-Roman" w:eastAsia="SabonLTStd-Roman"/>
+          <w:sz w:val="18"/>
+          <w:szCs w:val="24"/>
+        </w:rPr>
+        <w:t>URL encoding</w:t>
+      </w:r>
+    </w:p>
+    <w:p>
+      <w:pPr>
+        <w:spacing w:beforeLines="0" w:afterLines="0"/>
+        <w:ind w:firstLine="720" w:firstLineChars="0"/>
+        <w:jc w:val="left"/>
+        <w:rPr>
+          <w:rFonts w:hint="default" w:ascii="SabonLTStd-Roman" w:hAnsi="SabonLTStd-Roman" w:eastAsia="SabonLTStd-Roman"/>
+          <w:sz w:val="18"/>
+          <w:szCs w:val="24"/>
+        </w:rPr>
+      </w:pPr>
+      <w:r>
+        <w:rPr>
+          <w:rFonts w:hint="default" w:ascii="UniversLTStd-Bold" w:hAnsi="UniversLTStd-Bold" w:eastAsia="UniversLTStd-Bold"/>
+          <w:b/>
+          <w:sz w:val="18"/>
+          <w:szCs w:val="24"/>
+        </w:rPr>
+        <w:t xml:space="preserve">C. </w:t>
+      </w:r>
+      <w:r>
+        <w:rPr>
+          <w:rFonts w:hint="default" w:ascii="SabonLTStd-Roman" w:hAnsi="SabonLTStd-Roman" w:eastAsia="SabonLTStd-Roman"/>
+          <w:sz w:val="18"/>
+          <w:szCs w:val="24"/>
+        </w:rPr>
+        <w:t>Encryption</w:t>
+      </w:r>
+    </w:p>
+    <w:p>
+      <w:pPr>
+        <w:spacing w:beforeLines="0" w:afterLines="0"/>
+        <w:ind w:firstLine="720" w:firstLineChars="0"/>
+        <w:jc w:val="left"/>
+        <w:rPr>
+          <w:rFonts w:hint="default" w:ascii="SabonLTStd-Roman" w:hAnsi="SabonLTStd-Roman" w:eastAsia="SabonLTStd-Roman"/>
+          <w:sz w:val="18"/>
+          <w:szCs w:val="24"/>
+        </w:rPr>
+      </w:pPr>
+      <w:r>
+        <w:rPr>
+          <w:rFonts w:hint="default" w:ascii="UniversLTStd-Bold" w:hAnsi="UniversLTStd-Bold" w:eastAsia="UniversLTStd-Bold"/>
+          <w:b/>
+          <w:sz w:val="18"/>
+          <w:szCs w:val="24"/>
+        </w:rPr>
+        <w:t xml:space="preserve">D. </w:t>
+      </w:r>
+      <w:r>
+        <w:rPr>
+          <w:rFonts w:hint="default" w:ascii="SabonLTStd-Roman" w:hAnsi="SabonLTStd-Roman" w:eastAsia="SabonLTStd-Roman"/>
+          <w:sz w:val="18"/>
+          <w:szCs w:val="24"/>
+        </w:rPr>
+        <w:t>Cryptographic hashing</w:t>
+      </w:r>
+    </w:p>
+    <w:p>
+      <w:pPr>
+        <w:spacing w:beforeLines="0" w:afterLines="0"/>
+        <w:jc w:val="left"/>
+        <w:rPr>
+          <w:rFonts w:hint="default" w:ascii="SabonLTStd-Roman" w:hAnsi="SabonLTStd-Roman" w:eastAsia="SabonLTStd-Roman"/>
+          <w:sz w:val="18"/>
+          <w:szCs w:val="24"/>
+        </w:rPr>
+      </w:pPr>
+    </w:p>
+    <w:p>
+      <w:pPr>
+        <w:pStyle w:val="85"/>
+        <w:keepNext w:val="0"/>
+        <w:keepLines w:val="0"/>
+        <w:widowControl/>
+        <w:suppressLineNumbers w:val="0"/>
+        <w:pBdr>
+          <w:top w:val="single" w:color="393E40" w:sz="2" w:space="0"/>
+          <w:left w:val="single" w:color="393E40" w:sz="2" w:space="0"/>
+          <w:bottom w:val="single" w:color="393E40" w:sz="2" w:space="0"/>
+          <w:right w:val="single" w:color="393E40" w:sz="2" w:space="0"/>
+        </w:pBdr>
+        <w:spacing w:before="0" w:beforeAutospacing="0" w:after="0" w:afterAutospacing="0" w:line="21" w:lineRule="atLeast"/>
+        <w:ind w:left="0" w:right="0"/>
+        <w:rPr>
+          <w:rFonts w:hint="default" w:ascii="Segoe UI" w:hAnsi="Segoe UI" w:eastAsia="Segoe UI" w:cs="Segoe UI"/>
+          <w:i w:val="0"/>
+          <w:iCs w:val="0"/>
+          <w:caps w:val="0"/>
+          <w:spacing w:val="0"/>
+          <w:sz w:val="16"/>
+          <w:szCs w:val="16"/>
+        </w:rPr>
+      </w:pPr>
+      <w:r>
+        <w:rPr>
+          <w:rFonts w:ascii="Segoe UI" w:hAnsi="Segoe UI" w:eastAsia="Segoe UI" w:cs="Segoe UI"/>
+          <w:i w:val="0"/>
+          <w:iCs w:val="0"/>
+          <w:caps w:val="0"/>
+          <w:spacing w:val="0"/>
+          <w:sz w:val="16"/>
+          <w:szCs w:val="16"/>
+        </w:rPr>
+        <w:t>B. URL encoding</w:t>
+      </w:r>
+    </w:p>
+    <w:p>
+      <w:pPr>
+        <w:keepNext w:val="0"/>
+        <w:keepLines w:val="0"/>
+        <w:widowControl/>
+        <w:suppressLineNumbers w:val="0"/>
+        <w:pBdr>
+          <w:top w:val="single" w:color="393E40" w:sz="2" w:space="0"/>
+          <w:left w:val="single" w:color="393E40" w:sz="2" w:space="0"/>
+          <w:bottom w:val="single" w:color="393E40" w:sz="2" w:space="0"/>
+          <w:right w:val="single" w:color="393E40" w:sz="2" w:space="0"/>
+        </w:pBdr>
+        <w:shd w:val="clear" w:fill="181A1B"/>
+        <w:spacing w:before="0" w:beforeAutospacing="1" w:after="0" w:afterAutospacing="1"/>
+        <w:ind w:left="0" w:right="0" w:firstLine="0"/>
+        <w:jc w:val="left"/>
+        <w:rPr>
+          <w:rFonts w:hint="default" w:ascii="Segoe UI" w:hAnsi="Segoe UI" w:eastAsia="Segoe UI" w:cs="Segoe UI"/>
+          <w:i w:val="0"/>
+          <w:iCs w:val="0"/>
+          <w:caps w:val="0"/>
+          <w:spacing w:val="0"/>
+          <w:sz w:val="16"/>
+          <w:szCs w:val="16"/>
+        </w:rPr>
+      </w:pPr>
+      <w:r>
+        <w:rPr>
+          <w:rFonts w:hint="default" w:ascii="Segoe UI" w:hAnsi="Segoe UI" w:eastAsia="Segoe UI" w:cs="Segoe UI"/>
+          <w:i w:val="0"/>
+          <w:iCs w:val="0"/>
+          <w:caps w:val="0"/>
+          <w:spacing w:val="0"/>
+          <w:kern w:val="0"/>
+          <w:sz w:val="16"/>
+          <w:szCs w:val="16"/>
+          <w:shd w:val="clear" w:fill="181A1B"/>
+          <w:lang w:val="en-US" w:eastAsia="zh-CN" w:bidi="ar"/>
+        </w:rPr>
+        <w:t>Explanation</w:t>
+      </w:r>
+    </w:p>
+    <w:p>
+      <w:pPr>
+        <w:pStyle w:val="85"/>
+        <w:keepNext w:val="0"/>
+        <w:keepLines w:val="0"/>
+        <w:widowControl/>
+        <w:suppressLineNumbers w:val="0"/>
+        <w:pBdr>
+          <w:top w:val="single" w:color="393E40" w:sz="2" w:space="0"/>
+          <w:left w:val="single" w:color="393E40" w:sz="2" w:space="0"/>
+          <w:bottom w:val="single" w:color="393E40" w:sz="2" w:space="0"/>
+          <w:right w:val="single" w:color="393E40" w:sz="2" w:space="0"/>
+        </w:pBdr>
+        <w:spacing w:before="0" w:beforeAutospacing="0" w:after="0" w:afterAutospacing="0" w:line="21" w:lineRule="atLeast"/>
+        <w:ind w:left="0" w:right="0"/>
+      </w:pPr>
+      <w:r>
+        <w:rPr>
+          <w:rFonts w:hint="default" w:ascii="Segoe UI" w:hAnsi="Segoe UI" w:eastAsia="Segoe UI" w:cs="Segoe UI"/>
+          <w:i w:val="0"/>
+          <w:iCs w:val="0"/>
+          <w:caps w:val="0"/>
+          <w:spacing w:val="0"/>
+          <w:sz w:val="16"/>
+          <w:szCs w:val="16"/>
+        </w:rPr>
+        <w:t>The string has undergone URL encoding, which is a process of converting special characters into a format that can be transmitted over the internet. The characters are replaced with a % symbol followed by a two-digit hexadecimal representation of the character. For example, the less-than symbol (&lt;) is encoded as %3C and the greater-than symbol (&gt;) is encoded as %3E. In this case, the string contains a JavaScript script within HTML script tags, which is a security risk if executed in a web browser, hence the encoding.</w:t>
+      </w:r>
+    </w:p>
+    <w:p>
+      <w:pPr>
+        <w:spacing w:beforeLines="0" w:afterLines="0"/>
+        <w:jc w:val="left"/>
+        <w:rPr>
+          <w:rFonts w:hint="default" w:ascii="SabonLTStd-Roman" w:hAnsi="SabonLTStd-Roman" w:eastAsia="SabonLTStd-Roman"/>
+          <w:sz w:val="18"/>
+          <w:szCs w:val="24"/>
+        </w:rPr>
+      </w:pPr>
+    </w:p>
+    <w:p>
+      <w:pPr>
+        <w:rPr>
+          <w:rFonts w:hint="default" w:ascii="SabonLTStd-Roman" w:hAnsi="SabonLTStd-Roman" w:eastAsia="SabonLTStd-Roman"/>
+          <w:sz w:val="18"/>
+          <w:szCs w:val="24"/>
+        </w:rPr>
+      </w:pPr>
+      <w:r>
+        <w:rPr>
+          <w:rFonts w:hint="default" w:ascii="UniversLTStd-Bold" w:hAnsi="UniversLTStd-Bold" w:eastAsia="UniversLTStd-Bold"/>
+          <w:b/>
+          <w:sz w:val="18"/>
+          <w:szCs w:val="24"/>
+        </w:rPr>
+        <w:t xml:space="preserve">13. </w:t>
+      </w:r>
+      <w:r>
+        <w:rPr>
+          <w:rFonts w:hint="default" w:ascii="SabonLTStd-Roman" w:hAnsi="SabonLTStd-Roman" w:eastAsia="SabonLTStd-Roman"/>
+          <w:sz w:val="18"/>
+          <w:szCs w:val="24"/>
+        </w:rPr>
+        <w:t xml:space="preserve">What would you get from running the command </w:t>
+      </w:r>
+      <w:r>
+        <w:rPr>
+          <w:rFonts w:hint="default" w:ascii="SourceCodePro-Regular" w:hAnsi="SourceCodePro-Regular" w:eastAsia="SourceCodePro-Regular"/>
+          <w:sz w:val="18"/>
+          <w:szCs w:val="24"/>
+        </w:rPr>
+        <w:t>dig ns domain.com</w:t>
+      </w:r>
+      <w:r>
+        <w:rPr>
+          <w:rFonts w:hint="default" w:ascii="SabonLTStd-Roman" w:hAnsi="SabonLTStd-Roman" w:eastAsia="SabonLTStd-Roman"/>
+          <w:sz w:val="18"/>
+          <w:szCs w:val="24"/>
+        </w:rPr>
+        <w:t>?</w:t>
+      </w:r>
+    </w:p>
+    <w:p>
+      <w:pPr>
+        <w:spacing w:beforeLines="0" w:afterLines="0"/>
+        <w:ind w:firstLine="720" w:firstLineChars="0"/>
+        <w:jc w:val="left"/>
+        <w:rPr>
+          <w:rFonts w:hint="default" w:ascii="SabonLTStd-Roman" w:hAnsi="SabonLTStd-Roman" w:eastAsia="SabonLTStd-Roman"/>
+          <w:sz w:val="18"/>
+          <w:szCs w:val="24"/>
+        </w:rPr>
+      </w:pPr>
+      <w:r>
+        <w:rPr>
+          <w:rFonts w:hint="default" w:ascii="UniversLTStd-Bold" w:hAnsi="UniversLTStd-Bold" w:eastAsia="UniversLTStd-Bold"/>
+          <w:b/>
+          <w:sz w:val="18"/>
+          <w:szCs w:val="24"/>
+        </w:rPr>
+        <w:t xml:space="preserve">A. </w:t>
+      </w:r>
+      <w:r>
+        <w:rPr>
+          <w:rFonts w:hint="default" w:ascii="SabonLTStd-Roman" w:hAnsi="SabonLTStd-Roman" w:eastAsia="SabonLTStd-Roman"/>
+          <w:sz w:val="18"/>
+          <w:szCs w:val="24"/>
+        </w:rPr>
+        <w:t>Mail exchanger records for domain.com</w:t>
+      </w:r>
+    </w:p>
+    <w:p>
+      <w:pPr>
+        <w:spacing w:beforeLines="0" w:afterLines="0"/>
+        <w:ind w:firstLine="720" w:firstLineChars="0"/>
+        <w:jc w:val="left"/>
+        <w:rPr>
+          <w:rFonts w:hint="default" w:ascii="SabonLTStd-Roman" w:hAnsi="SabonLTStd-Roman" w:eastAsia="SabonLTStd-Roman"/>
+          <w:sz w:val="18"/>
+          <w:szCs w:val="24"/>
+        </w:rPr>
+      </w:pPr>
+      <w:r>
+        <w:rPr>
+          <w:rFonts w:hint="default" w:ascii="UniversLTStd-Bold" w:hAnsi="UniversLTStd-Bold" w:eastAsia="UniversLTStd-Bold"/>
+          <w:b/>
+          <w:sz w:val="18"/>
+          <w:szCs w:val="24"/>
+        </w:rPr>
+        <w:t xml:space="preserve">B. </w:t>
+      </w:r>
+      <w:r>
+        <w:rPr>
+          <w:rFonts w:hint="default" w:ascii="SabonLTStd-Roman" w:hAnsi="SabonLTStd-Roman" w:eastAsia="SabonLTStd-Roman"/>
+          <w:sz w:val="18"/>
+          <w:szCs w:val="24"/>
+        </w:rPr>
+        <w:t>Name server records for domain.com</w:t>
+      </w:r>
+    </w:p>
+    <w:p>
+      <w:pPr>
+        <w:spacing w:beforeLines="0" w:afterLines="0"/>
+        <w:ind w:firstLine="720" w:firstLineChars="0"/>
+        <w:jc w:val="left"/>
+        <w:rPr>
+          <w:rFonts w:hint="default" w:ascii="SabonLTStd-Roman" w:hAnsi="SabonLTStd-Roman" w:eastAsia="SabonLTStd-Roman"/>
+          <w:sz w:val="18"/>
+          <w:szCs w:val="24"/>
+        </w:rPr>
+      </w:pPr>
+      <w:r>
+        <w:rPr>
+          <w:rFonts w:hint="default" w:ascii="UniversLTStd-Bold" w:hAnsi="UniversLTStd-Bold" w:eastAsia="UniversLTStd-Bold"/>
+          <w:b/>
+          <w:sz w:val="18"/>
+          <w:szCs w:val="24"/>
+        </w:rPr>
+        <w:t xml:space="preserve">C. </w:t>
+      </w:r>
+      <w:r>
+        <w:rPr>
+          <w:rFonts w:hint="default" w:ascii="SabonLTStd-Roman" w:hAnsi="SabonLTStd-Roman" w:eastAsia="SabonLTStd-Roman"/>
+          <w:sz w:val="18"/>
+          <w:szCs w:val="24"/>
+        </w:rPr>
+        <w:t>Caching name server for domain.com</w:t>
+      </w:r>
+    </w:p>
+    <w:p>
+      <w:pPr>
+        <w:ind w:firstLine="720" w:firstLineChars="0"/>
+        <w:jc w:val="left"/>
+        <w:rPr>
+          <w:rFonts w:hint="default" w:ascii="SabonLTStd-Roman" w:hAnsi="SabonLTStd-Roman" w:eastAsia="SabonLTStd-Roman"/>
+          <w:sz w:val="18"/>
+          <w:szCs w:val="24"/>
+        </w:rPr>
+      </w:pPr>
+      <w:r>
+        <w:rPr>
+          <w:rFonts w:hint="default" w:ascii="UniversLTStd-Bold" w:hAnsi="UniversLTStd-Bold" w:eastAsia="UniversLTStd-Bold"/>
+          <w:b/>
+          <w:sz w:val="18"/>
+          <w:szCs w:val="24"/>
+        </w:rPr>
+        <w:t xml:space="preserve">D. </w:t>
+      </w:r>
+      <w:r>
+        <w:rPr>
+          <w:rFonts w:hint="default" w:ascii="SabonLTStd-Roman" w:hAnsi="SabonLTStd-Roman" w:eastAsia="SabonLTStd-Roman"/>
+          <w:sz w:val="18"/>
+          <w:szCs w:val="24"/>
+        </w:rPr>
+        <w:t>IP address for the hostname ns</w:t>
+      </w:r>
+    </w:p>
+    <w:p>
+      <w:pPr>
+        <w:jc w:val="left"/>
+        <w:rPr>
+          <w:rFonts w:hint="default" w:ascii="SabonLTStd-Roman" w:hAnsi="SabonLTStd-Roman" w:eastAsia="SabonLTStd-Roman"/>
+          <w:sz w:val="18"/>
+          <w:szCs w:val="24"/>
+        </w:rPr>
+      </w:pPr>
+    </w:p>
+    <w:p>
+      <w:pPr>
+        <w:pStyle w:val="85"/>
+        <w:keepNext w:val="0"/>
+        <w:keepLines w:val="0"/>
+        <w:widowControl/>
+        <w:suppressLineNumbers w:val="0"/>
+        <w:pBdr>
+          <w:top w:val="single" w:color="393E40" w:sz="2" w:space="0"/>
+          <w:left w:val="single" w:color="393E40" w:sz="2" w:space="0"/>
+          <w:bottom w:val="single" w:color="393E40" w:sz="2" w:space="0"/>
+          <w:right w:val="single" w:color="393E40" w:sz="2" w:space="0"/>
+        </w:pBdr>
+        <w:spacing w:before="0" w:beforeAutospacing="0" w:after="0" w:afterAutospacing="0" w:line="21" w:lineRule="atLeast"/>
+        <w:ind w:left="0" w:right="0"/>
+        <w:rPr>
+          <w:rFonts w:hint="default" w:ascii="Segoe UI" w:hAnsi="Segoe UI" w:eastAsia="Segoe UI" w:cs="Segoe UI"/>
+          <w:i w:val="0"/>
+          <w:iCs w:val="0"/>
+          <w:caps w:val="0"/>
+          <w:spacing w:val="0"/>
+          <w:sz w:val="16"/>
+          <w:szCs w:val="16"/>
+        </w:rPr>
+      </w:pPr>
+      <w:r>
+        <w:rPr>
+          <w:rFonts w:ascii="Segoe UI" w:hAnsi="Segoe UI" w:eastAsia="Segoe UI" w:cs="Segoe UI"/>
+          <w:i w:val="0"/>
+          <w:iCs w:val="0"/>
+          <w:caps w:val="0"/>
+          <w:spacing w:val="0"/>
+          <w:sz w:val="16"/>
+          <w:szCs w:val="16"/>
+        </w:rPr>
+        <w:t>B. Name server records for domain.com</w:t>
+      </w:r>
+    </w:p>
+    <w:p>
+      <w:pPr>
+        <w:keepNext w:val="0"/>
+        <w:keepLines w:val="0"/>
+        <w:widowControl/>
+        <w:suppressLineNumbers w:val="0"/>
+        <w:pBdr>
+          <w:top w:val="single" w:color="393E40" w:sz="2" w:space="0"/>
+          <w:left w:val="single" w:color="393E40" w:sz="2" w:space="0"/>
+          <w:bottom w:val="single" w:color="393E40" w:sz="2" w:space="0"/>
+          <w:right w:val="single" w:color="393E40" w:sz="2" w:space="0"/>
+        </w:pBdr>
+        <w:shd w:val="clear" w:fill="181A1B"/>
+        <w:spacing w:before="0" w:beforeAutospacing="1" w:after="0" w:afterAutospacing="1"/>
+        <w:ind w:left="0" w:right="0" w:firstLine="0"/>
+        <w:jc w:val="left"/>
+        <w:rPr>
+          <w:rFonts w:hint="default" w:ascii="Segoe UI" w:hAnsi="Segoe UI" w:eastAsia="Segoe UI" w:cs="Segoe UI"/>
+          <w:i w:val="0"/>
+          <w:iCs w:val="0"/>
+          <w:caps w:val="0"/>
+          <w:spacing w:val="0"/>
+          <w:sz w:val="16"/>
+          <w:szCs w:val="16"/>
+        </w:rPr>
+      </w:pPr>
+      <w:r>
+        <w:rPr>
+          <w:rFonts w:hint="default" w:ascii="Segoe UI" w:hAnsi="Segoe UI" w:eastAsia="Segoe UI" w:cs="Segoe UI"/>
+          <w:i w:val="0"/>
+          <w:iCs w:val="0"/>
+          <w:caps w:val="0"/>
+          <w:spacing w:val="0"/>
+          <w:kern w:val="0"/>
+          <w:sz w:val="16"/>
+          <w:szCs w:val="16"/>
+          <w:shd w:val="clear" w:fill="181A1B"/>
+          <w:lang w:val="en-US" w:eastAsia="zh-CN" w:bidi="ar"/>
+        </w:rPr>
+        <w:t>Explanation</w:t>
+      </w:r>
+    </w:p>
+    <w:p>
+      <w:pPr>
+        <w:pStyle w:val="85"/>
+        <w:keepNext w:val="0"/>
+        <w:keepLines w:val="0"/>
+        <w:widowControl/>
+        <w:suppressLineNumbers w:val="0"/>
+        <w:pBdr>
+          <w:top w:val="single" w:color="393E40" w:sz="2" w:space="0"/>
+          <w:left w:val="single" w:color="393E40" w:sz="2" w:space="0"/>
+          <w:bottom w:val="single" w:color="393E40" w:sz="2" w:space="0"/>
+          <w:right w:val="single" w:color="393E40" w:sz="2" w:space="0"/>
+        </w:pBdr>
+        <w:spacing w:before="0" w:beforeAutospacing="0" w:after="0" w:afterAutospacing="0" w:line="21" w:lineRule="atLeast"/>
+        <w:ind w:left="0" w:right="0"/>
+      </w:pPr>
+      <w:r>
+        <w:rPr>
+          <w:rFonts w:hint="default" w:ascii="Segoe UI" w:hAnsi="Segoe UI" w:eastAsia="Segoe UI" w:cs="Segoe UI"/>
+          <w:i w:val="0"/>
+          <w:iCs w:val="0"/>
+          <w:caps w:val="0"/>
+          <w:spacing w:val="0"/>
+          <w:sz w:val="16"/>
+          <w:szCs w:val="16"/>
+        </w:rPr>
+        <w:t xml:space="preserve">The </w:t>
+      </w:r>
+      <w:r>
+        <w:rPr>
+          <w:rStyle w:val="44"/>
+          <w:rFonts w:ascii="monospace" w:hAnsi="monospace" w:eastAsia="monospace" w:cs="monospace"/>
+          <w:b/>
+          <w:bCs/>
+          <w:i w:val="0"/>
+          <w:iCs w:val="0"/>
+          <w:caps w:val="0"/>
+          <w:spacing w:val="0"/>
+          <w:sz w:val="18"/>
+          <w:szCs w:val="18"/>
+          <w:bdr w:val="single" w:color="393E40" w:sz="2" w:space="0"/>
+        </w:rPr>
+        <w:t>dig</w:t>
+      </w:r>
+      <w:r>
+        <w:rPr>
+          <w:rFonts w:hint="default" w:ascii="Segoe UI" w:hAnsi="Segoe UI" w:eastAsia="Segoe UI" w:cs="Segoe UI"/>
+          <w:i w:val="0"/>
+          <w:iCs w:val="0"/>
+          <w:caps w:val="0"/>
+          <w:spacing w:val="0"/>
+          <w:sz w:val="16"/>
+          <w:szCs w:val="16"/>
+        </w:rPr>
+        <w:t xml:space="preserve"> command is used to query the Domain Name System (DNS) and retrieve information about various types of records. When you run the command </w:t>
+      </w:r>
+      <w:r>
+        <w:rPr>
+          <w:rStyle w:val="44"/>
+          <w:rFonts w:hint="default" w:ascii="monospace" w:hAnsi="monospace" w:eastAsia="monospace" w:cs="monospace"/>
+          <w:b/>
+          <w:bCs/>
+          <w:i w:val="0"/>
+          <w:iCs w:val="0"/>
+          <w:caps w:val="0"/>
+          <w:spacing w:val="0"/>
+          <w:sz w:val="18"/>
+          <w:szCs w:val="18"/>
+          <w:bdr w:val="single" w:color="393E40" w:sz="2" w:space="0"/>
+        </w:rPr>
+        <w:t>dig ns domain.com</w:t>
+      </w:r>
+      <w:r>
+        <w:rPr>
+          <w:rFonts w:hint="default" w:ascii="Segoe UI" w:hAnsi="Segoe UI" w:eastAsia="Segoe UI" w:cs="Segoe UI"/>
+          <w:i w:val="0"/>
+          <w:iCs w:val="0"/>
+          <w:caps w:val="0"/>
+          <w:spacing w:val="0"/>
+          <w:sz w:val="16"/>
+          <w:szCs w:val="16"/>
+        </w:rPr>
+        <w:t xml:space="preserve">, you are asking for the name server (NS) records for the domain </w:t>
+      </w:r>
+      <w:r>
+        <w:rPr>
+          <w:rStyle w:val="44"/>
+          <w:rFonts w:hint="default" w:ascii="monospace" w:hAnsi="monospace" w:eastAsia="monospace" w:cs="monospace"/>
+          <w:b/>
+          <w:bCs/>
+          <w:i w:val="0"/>
+          <w:iCs w:val="0"/>
+          <w:caps w:val="0"/>
+          <w:spacing w:val="0"/>
+          <w:sz w:val="18"/>
+          <w:szCs w:val="18"/>
+          <w:bdr w:val="single" w:color="393E40" w:sz="2" w:space="0"/>
+        </w:rPr>
+        <w:t>domain.com</w:t>
+      </w:r>
+      <w:r>
+        <w:rPr>
+          <w:rFonts w:hint="default" w:ascii="Segoe UI" w:hAnsi="Segoe UI" w:eastAsia="Segoe UI" w:cs="Segoe UI"/>
+          <w:i w:val="0"/>
+          <w:iCs w:val="0"/>
+          <w:caps w:val="0"/>
+          <w:spacing w:val="0"/>
+          <w:sz w:val="16"/>
+          <w:szCs w:val="16"/>
+        </w:rPr>
+        <w:t>. The output of the command will include the names and IP addresses of the servers that are responsible for resolving hostnames to IP addresses for the specified domain. This information is important for routing traffic to the correct server and is used by other systems to find the authoritative DNS server for a particular domain.</w:t>
+      </w:r>
+    </w:p>
+    <w:p>
+      <w:pPr>
+        <w:jc w:val="left"/>
+        <w:rPr>
+          <w:rFonts w:hint="default" w:ascii="SabonLTStd-Roman" w:hAnsi="SabonLTStd-Roman" w:eastAsia="SabonLTStd-Roman"/>
+          <w:sz w:val="18"/>
+          <w:szCs w:val="24"/>
+        </w:rPr>
+      </w:pPr>
+    </w:p>
+    <w:p>
+      <w:pPr>
+        <w:rPr>
+          <w:rFonts w:hint="default" w:ascii="SabonLTStd-Roman" w:hAnsi="SabonLTStd-Roman" w:eastAsia="SabonLTStd-Roman"/>
+          <w:sz w:val="18"/>
+          <w:szCs w:val="24"/>
+        </w:rPr>
+      </w:pPr>
+      <w:r>
+        <w:rPr>
+          <w:rFonts w:hint="default" w:ascii="SabonLTStd-Roman" w:hAnsi="SabonLTStd-Roman" w:eastAsia="SabonLTStd-Roman"/>
+          <w:sz w:val="18"/>
+          <w:szCs w:val="24"/>
+        </w:rPr>
+        <w:br w:type="page"/>
+      </w:r>
+    </w:p>
+    <w:p>
+      <w:pPr>
+        <w:jc w:val="left"/>
+        <w:rPr>
+          <w:rFonts w:hint="default" w:ascii="SabonLTStd-Roman" w:hAnsi="SabonLTStd-Roman" w:eastAsia="SabonLTStd-Roman"/>
+          <w:sz w:val="18"/>
+          <w:szCs w:val="24"/>
+        </w:rPr>
+      </w:pPr>
+    </w:p>
+    <w:p>
+      <w:pPr>
+        <w:jc w:val="left"/>
+        <w:rPr>
+          <w:rFonts w:hint="default" w:ascii="SabonLTStd-Roman" w:hAnsi="SabonLTStd-Roman" w:eastAsia="SabonLTStd-Roman"/>
+          <w:sz w:val="18"/>
+          <w:szCs w:val="24"/>
+        </w:rPr>
+      </w:pPr>
+    </w:p>
+    <w:p>
+      <w:pPr>
+        <w:spacing w:beforeLines="0" w:afterLines="0"/>
+        <w:jc w:val="left"/>
+        <w:rPr>
+          <w:rFonts w:hint="default" w:ascii="SabonLTStd-Roman" w:hAnsi="SabonLTStd-Roman" w:eastAsia="SabonLTStd-Roman"/>
+          <w:sz w:val="18"/>
+          <w:szCs w:val="24"/>
+        </w:rPr>
+      </w:pPr>
+      <w:r>
+        <w:rPr>
+          <w:rFonts w:hint="default" w:ascii="UniversLTStd-Bold" w:hAnsi="UniversLTStd-Bold" w:eastAsia="UniversLTStd-Bold"/>
+          <w:b/>
+          <w:sz w:val="18"/>
+          <w:szCs w:val="24"/>
+        </w:rPr>
+        <w:t xml:space="preserve">14. </w:t>
+      </w:r>
+      <w:r>
+        <w:rPr>
+          <w:rFonts w:hint="default" w:ascii="SabonLTStd-Roman" w:hAnsi="SabonLTStd-Roman" w:eastAsia="SabonLTStd-Roman"/>
+          <w:sz w:val="18"/>
+          <w:szCs w:val="24"/>
+        </w:rPr>
+        <w:t>What technique would you ideally use to get all of the hostnames associated with a</w:t>
+      </w:r>
+      <w:r>
+        <w:rPr>
+          <w:rFonts w:hint="default" w:ascii="SabonLTStd-Roman" w:hAnsi="SabonLTStd-Roman" w:eastAsia="SabonLTStd-Roman"/>
+          <w:sz w:val="18"/>
+          <w:szCs w:val="24"/>
+          <w:lang w:val="en-US"/>
+        </w:rPr>
+        <w:t xml:space="preserve"> </w:t>
+      </w:r>
+      <w:r>
+        <w:rPr>
+          <w:rFonts w:hint="default" w:ascii="SabonLTStd-Roman" w:hAnsi="SabonLTStd-Roman" w:eastAsia="SabonLTStd-Roman"/>
+          <w:sz w:val="18"/>
+          <w:szCs w:val="24"/>
+        </w:rPr>
+        <w:t>domain?</w:t>
+      </w:r>
+    </w:p>
+    <w:p>
+      <w:pPr>
+        <w:spacing w:beforeLines="0" w:afterLines="0"/>
+        <w:ind w:firstLine="720" w:firstLineChars="0"/>
+        <w:jc w:val="left"/>
+        <w:rPr>
+          <w:rFonts w:hint="default" w:ascii="SabonLTStd-Roman" w:hAnsi="SabonLTStd-Roman" w:eastAsia="SabonLTStd-Roman"/>
+          <w:sz w:val="18"/>
+          <w:szCs w:val="24"/>
+        </w:rPr>
+      </w:pPr>
+      <w:r>
+        <w:rPr>
+          <w:rFonts w:hint="default" w:ascii="UniversLTStd-Bold" w:hAnsi="UniversLTStd-Bold" w:eastAsia="UniversLTStd-Bold"/>
+          <w:b/>
+          <w:sz w:val="18"/>
+          <w:szCs w:val="24"/>
+        </w:rPr>
+        <w:t xml:space="preserve">A. </w:t>
+      </w:r>
+      <w:r>
+        <w:rPr>
+          <w:rFonts w:hint="default" w:ascii="SabonLTStd-Roman" w:hAnsi="SabonLTStd-Roman" w:eastAsia="SabonLTStd-Roman"/>
+          <w:sz w:val="18"/>
+          <w:szCs w:val="24"/>
+        </w:rPr>
+        <w:t>DNS query</w:t>
+      </w:r>
+    </w:p>
+    <w:p>
+      <w:pPr>
+        <w:spacing w:beforeLines="0" w:afterLines="0"/>
+        <w:ind w:firstLine="720" w:firstLineChars="0"/>
+        <w:jc w:val="left"/>
+        <w:rPr>
+          <w:rFonts w:hint="default" w:ascii="SabonLTStd-Roman" w:hAnsi="SabonLTStd-Roman" w:eastAsia="SabonLTStd-Roman"/>
+          <w:sz w:val="18"/>
+          <w:szCs w:val="24"/>
+        </w:rPr>
+      </w:pPr>
+      <w:r>
+        <w:rPr>
+          <w:rFonts w:hint="default" w:ascii="UniversLTStd-Bold" w:hAnsi="UniversLTStd-Bold" w:eastAsia="UniversLTStd-Bold"/>
+          <w:b/>
+          <w:sz w:val="18"/>
+          <w:szCs w:val="24"/>
+        </w:rPr>
+        <w:t xml:space="preserve">B. </w:t>
+      </w:r>
+      <w:r>
+        <w:rPr>
+          <w:rFonts w:hint="default" w:ascii="SabonLTStd-Roman" w:hAnsi="SabonLTStd-Roman" w:eastAsia="SabonLTStd-Roman"/>
+          <w:sz w:val="18"/>
+          <w:szCs w:val="24"/>
+        </w:rPr>
+        <w:t>Zone copy</w:t>
+      </w:r>
+    </w:p>
+    <w:p>
+      <w:pPr>
+        <w:spacing w:beforeLines="0" w:afterLines="0"/>
+        <w:ind w:firstLine="720" w:firstLineChars="0"/>
+        <w:jc w:val="left"/>
+        <w:rPr>
+          <w:rFonts w:hint="default" w:ascii="SabonLTStd-Roman" w:hAnsi="SabonLTStd-Roman" w:eastAsia="SabonLTStd-Roman"/>
+          <w:sz w:val="18"/>
+          <w:szCs w:val="24"/>
+        </w:rPr>
+      </w:pPr>
+      <w:r>
+        <w:rPr>
+          <w:rFonts w:hint="default" w:ascii="UniversLTStd-Bold" w:hAnsi="UniversLTStd-Bold" w:eastAsia="UniversLTStd-Bold"/>
+          <w:b/>
+          <w:sz w:val="18"/>
+          <w:szCs w:val="24"/>
+        </w:rPr>
+        <w:t xml:space="preserve">C. </w:t>
+      </w:r>
+      <w:r>
+        <w:rPr>
+          <w:rFonts w:hint="default" w:ascii="SabonLTStd-Roman" w:hAnsi="SabonLTStd-Roman" w:eastAsia="SabonLTStd-Roman"/>
+          <w:sz w:val="18"/>
+          <w:szCs w:val="24"/>
+        </w:rPr>
+        <w:t>Zone transfer</w:t>
+      </w:r>
+    </w:p>
+    <w:p>
+      <w:pPr>
+        <w:spacing w:beforeLines="0" w:afterLines="0"/>
+        <w:ind w:firstLine="720" w:firstLineChars="0"/>
+        <w:jc w:val="left"/>
+        <w:rPr>
+          <w:rFonts w:hint="default" w:ascii="SabonLTStd-Roman" w:hAnsi="SabonLTStd-Roman" w:eastAsia="SabonLTStd-Roman"/>
+          <w:sz w:val="18"/>
+          <w:szCs w:val="24"/>
+        </w:rPr>
+      </w:pPr>
+      <w:r>
+        <w:rPr>
+          <w:rFonts w:hint="default" w:ascii="UniversLTStd-Bold" w:hAnsi="UniversLTStd-Bold" w:eastAsia="UniversLTStd-Bold"/>
+          <w:b/>
+          <w:sz w:val="18"/>
+          <w:szCs w:val="24"/>
+        </w:rPr>
+        <w:t xml:space="preserve">D. </w:t>
+      </w:r>
+      <w:r>
+        <w:rPr>
+          <w:rFonts w:hint="default" w:ascii="SabonLTStd-Roman" w:hAnsi="SabonLTStd-Roman" w:eastAsia="SabonLTStd-Roman"/>
+          <w:sz w:val="18"/>
+          <w:szCs w:val="24"/>
+        </w:rPr>
+        <w:t>Recursive request</w:t>
+      </w:r>
+    </w:p>
+    <w:p>
+      <w:pPr>
+        <w:spacing w:beforeLines="0" w:afterLines="0"/>
+        <w:jc w:val="left"/>
+        <w:rPr>
+          <w:rFonts w:hint="default" w:ascii="SabonLTStd-Roman" w:hAnsi="SabonLTStd-Roman" w:eastAsia="SabonLTStd-Roman"/>
+          <w:sz w:val="18"/>
+          <w:szCs w:val="24"/>
+        </w:rPr>
+      </w:pPr>
+    </w:p>
+    <w:p>
+      <w:pPr>
+        <w:pStyle w:val="85"/>
+        <w:keepNext w:val="0"/>
+        <w:keepLines w:val="0"/>
+        <w:widowControl/>
+        <w:suppressLineNumbers w:val="0"/>
+        <w:pBdr>
+          <w:top w:val="single" w:color="393E40" w:sz="2" w:space="0"/>
+          <w:left w:val="single" w:color="393E40" w:sz="2" w:space="0"/>
+          <w:bottom w:val="single" w:color="393E40" w:sz="2" w:space="0"/>
+          <w:right w:val="single" w:color="393E40" w:sz="2" w:space="0"/>
+        </w:pBdr>
+        <w:spacing w:before="0" w:beforeAutospacing="0" w:after="0" w:afterAutospacing="0" w:line="21" w:lineRule="atLeast"/>
+        <w:ind w:left="0" w:right="0"/>
+        <w:rPr>
+          <w:rFonts w:hint="default" w:ascii="Segoe UI" w:hAnsi="Segoe UI" w:eastAsia="Segoe UI" w:cs="Segoe UI"/>
+          <w:i w:val="0"/>
+          <w:iCs w:val="0"/>
+          <w:caps w:val="0"/>
+          <w:spacing w:val="0"/>
+          <w:sz w:val="16"/>
+          <w:szCs w:val="16"/>
+        </w:rPr>
+      </w:pPr>
+      <w:r>
+        <w:rPr>
+          <w:rFonts w:ascii="Segoe UI" w:hAnsi="Segoe UI" w:eastAsia="Segoe UI" w:cs="Segoe UI"/>
+          <w:i w:val="0"/>
+          <w:iCs w:val="0"/>
+          <w:caps w:val="0"/>
+          <w:spacing w:val="0"/>
+          <w:sz w:val="16"/>
+          <w:szCs w:val="16"/>
+        </w:rPr>
+        <w:t>C. Zone transfer</w:t>
+      </w:r>
+    </w:p>
+    <w:p>
+      <w:pPr>
+        <w:keepNext w:val="0"/>
+        <w:keepLines w:val="0"/>
+        <w:widowControl/>
+        <w:suppressLineNumbers w:val="0"/>
+        <w:pBdr>
+          <w:top w:val="single" w:color="393E40" w:sz="2" w:space="0"/>
+          <w:left w:val="single" w:color="393E40" w:sz="2" w:space="0"/>
+          <w:bottom w:val="single" w:color="393E40" w:sz="2" w:space="0"/>
+          <w:right w:val="single" w:color="393E40" w:sz="2" w:space="0"/>
+        </w:pBdr>
+        <w:shd w:val="clear" w:fill="181A1B"/>
+        <w:spacing w:before="0" w:beforeAutospacing="1" w:after="0" w:afterAutospacing="1"/>
+        <w:ind w:left="0" w:right="0" w:firstLine="0"/>
+        <w:jc w:val="left"/>
+        <w:rPr>
+          <w:rFonts w:hint="default" w:ascii="Segoe UI" w:hAnsi="Segoe UI" w:eastAsia="Segoe UI" w:cs="Segoe UI"/>
+          <w:i w:val="0"/>
+          <w:iCs w:val="0"/>
+          <w:caps w:val="0"/>
+          <w:spacing w:val="0"/>
+          <w:sz w:val="16"/>
+          <w:szCs w:val="16"/>
+        </w:rPr>
+      </w:pPr>
+      <w:r>
+        <w:rPr>
+          <w:rFonts w:hint="default" w:ascii="Segoe UI" w:hAnsi="Segoe UI" w:eastAsia="Segoe UI" w:cs="Segoe UI"/>
+          <w:i w:val="0"/>
+          <w:iCs w:val="0"/>
+          <w:caps w:val="0"/>
+          <w:spacing w:val="0"/>
+          <w:kern w:val="0"/>
+          <w:sz w:val="16"/>
+          <w:szCs w:val="16"/>
+          <w:shd w:val="clear" w:fill="181A1B"/>
+          <w:lang w:val="en-US" w:eastAsia="zh-CN" w:bidi="ar"/>
+        </w:rPr>
+        <w:t>Explanation</w:t>
+      </w:r>
+    </w:p>
+    <w:p>
+      <w:pPr>
+        <w:pStyle w:val="85"/>
+        <w:keepNext w:val="0"/>
+        <w:keepLines w:val="0"/>
+        <w:widowControl/>
+        <w:suppressLineNumbers w:val="0"/>
+        <w:pBdr>
+          <w:top w:val="single" w:color="393E40" w:sz="2" w:space="0"/>
+          <w:left w:val="single" w:color="393E40" w:sz="2" w:space="0"/>
+          <w:bottom w:val="single" w:color="393E40" w:sz="2" w:space="0"/>
+          <w:right w:val="single" w:color="393E40" w:sz="2" w:space="0"/>
+        </w:pBdr>
+        <w:spacing w:before="0" w:beforeAutospacing="0" w:after="0" w:afterAutospacing="0" w:line="21" w:lineRule="atLeast"/>
+        <w:ind w:left="0" w:right="0"/>
+      </w:pPr>
+      <w:r>
+        <w:rPr>
+          <w:rFonts w:hint="default" w:ascii="Segoe UI" w:hAnsi="Segoe UI" w:eastAsia="Segoe UI" w:cs="Segoe UI"/>
+          <w:i w:val="0"/>
+          <w:iCs w:val="0"/>
+          <w:caps w:val="0"/>
+          <w:spacing w:val="0"/>
+          <w:sz w:val="16"/>
+          <w:szCs w:val="16"/>
+        </w:rPr>
+        <w:t>A zone transfer, also known as a full transfer, is a method to replicate the DNS database of a domain from one server to another. In this context, "zone" refers to a portion of the DNS namespace that is managed by a single administrative entity. A zone transfer allows you to retrieve all of the hostnames associated with a domain by copying the entire zone file from the authoritative DNS server for the domain. This is the ideal technique for getting all of the hostnames for a domain because the zone file contains all of the information about the domain, including the A records that map hostnames to IP addresses. Other techniques, such as DNS queries or recursive requests, can only retrieve information about specific hostnames and may not provide a complete list of all hostnames for a domain.</w:t>
+      </w:r>
+    </w:p>
+    <w:p>
+      <w:pPr>
+        <w:spacing w:beforeLines="0" w:afterLines="0"/>
+        <w:jc w:val="left"/>
+        <w:rPr>
+          <w:rFonts w:hint="default" w:ascii="SabonLTStd-Roman" w:hAnsi="SabonLTStd-Roman" w:eastAsia="SabonLTStd-Roman"/>
+          <w:sz w:val="18"/>
+          <w:szCs w:val="24"/>
+        </w:rPr>
+      </w:pPr>
+    </w:p>
+    <w:p>
+      <w:pPr>
+        <w:spacing w:beforeLines="0" w:afterLines="0"/>
+        <w:jc w:val="left"/>
+        <w:rPr>
+          <w:rFonts w:hint="default" w:ascii="SabonLTStd-Roman" w:hAnsi="SabonLTStd-Roman" w:eastAsia="SabonLTStd-Roman"/>
+          <w:sz w:val="18"/>
+          <w:szCs w:val="24"/>
+        </w:rPr>
+      </w:pPr>
+    </w:p>
+    <w:p>
+      <w:pPr>
+        <w:spacing w:beforeLines="0" w:afterLines="0"/>
+        <w:jc w:val="left"/>
+        <w:rPr>
+          <w:rFonts w:hint="default" w:ascii="SabonLTStd-Roman" w:hAnsi="SabonLTStd-Roman" w:eastAsia="SabonLTStd-Roman"/>
+          <w:sz w:val="18"/>
+          <w:szCs w:val="24"/>
+        </w:rPr>
+      </w:pPr>
+      <w:r>
+        <w:rPr>
+          <w:rFonts w:hint="default" w:ascii="UniversLTStd-Bold" w:hAnsi="UniversLTStd-Bold" w:eastAsia="UniversLTStd-Bold"/>
+          <w:b/>
+          <w:sz w:val="18"/>
+          <w:szCs w:val="24"/>
+        </w:rPr>
+        <w:t xml:space="preserve">15. </w:t>
+      </w:r>
+      <w:r>
+        <w:rPr>
+          <w:rFonts w:hint="default" w:ascii="SabonLTStd-Roman" w:hAnsi="SabonLTStd-Roman" w:eastAsia="SabonLTStd-Roman"/>
+          <w:sz w:val="18"/>
+          <w:szCs w:val="24"/>
+        </w:rPr>
+        <w:t>If you were to notice operating system commands inside a DNS request while looking at a</w:t>
+      </w:r>
+    </w:p>
+    <w:p>
+      <w:pPr>
+        <w:spacing w:beforeLines="0" w:afterLines="0"/>
+        <w:jc w:val="left"/>
+        <w:rPr>
+          <w:rFonts w:hint="default" w:ascii="SabonLTStd-Roman" w:hAnsi="SabonLTStd-Roman" w:eastAsia="SabonLTStd-Roman"/>
+          <w:sz w:val="18"/>
+          <w:szCs w:val="24"/>
+        </w:rPr>
+      </w:pPr>
+      <w:r>
+        <w:rPr>
+          <w:rFonts w:hint="default" w:ascii="SabonLTStd-Roman" w:hAnsi="SabonLTStd-Roman" w:eastAsia="SabonLTStd-Roman"/>
+          <w:sz w:val="18"/>
+          <w:szCs w:val="24"/>
+        </w:rPr>
+        <w:t>packet capture, what might you be looking at?</w:t>
+      </w:r>
+    </w:p>
+    <w:p>
+      <w:pPr>
+        <w:spacing w:beforeLines="0" w:afterLines="0"/>
+        <w:ind w:firstLine="720" w:firstLineChars="0"/>
+        <w:jc w:val="left"/>
+        <w:rPr>
+          <w:rFonts w:hint="default" w:ascii="SabonLTStd-Roman" w:hAnsi="SabonLTStd-Roman" w:eastAsia="SabonLTStd-Roman"/>
+          <w:sz w:val="18"/>
+          <w:szCs w:val="24"/>
+        </w:rPr>
+      </w:pPr>
+      <w:r>
+        <w:rPr>
+          <w:rFonts w:hint="default" w:ascii="UniversLTStd-Bold" w:hAnsi="UniversLTStd-Bold" w:eastAsia="UniversLTStd-Bold"/>
+          <w:b/>
+          <w:sz w:val="18"/>
+          <w:szCs w:val="24"/>
+        </w:rPr>
+        <w:t xml:space="preserve">A. </w:t>
+      </w:r>
+      <w:r>
+        <w:rPr>
+          <w:rFonts w:hint="default" w:ascii="SabonLTStd-Roman" w:hAnsi="SabonLTStd-Roman" w:eastAsia="SabonLTStd-Roman"/>
+          <w:sz w:val="18"/>
+          <w:szCs w:val="24"/>
+        </w:rPr>
+        <w:t>Tunneling attack</w:t>
+      </w:r>
+    </w:p>
+    <w:p>
+      <w:pPr>
+        <w:spacing w:beforeLines="0" w:afterLines="0"/>
+        <w:ind w:firstLine="720" w:firstLineChars="0"/>
+        <w:jc w:val="left"/>
+        <w:rPr>
+          <w:rFonts w:hint="default" w:ascii="SabonLTStd-Roman" w:hAnsi="SabonLTStd-Roman" w:eastAsia="SabonLTStd-Roman"/>
+          <w:sz w:val="18"/>
+          <w:szCs w:val="24"/>
+        </w:rPr>
+      </w:pPr>
+      <w:r>
+        <w:rPr>
+          <w:rFonts w:hint="default" w:ascii="UniversLTStd-Bold" w:hAnsi="UniversLTStd-Bold" w:eastAsia="UniversLTStd-Bold"/>
+          <w:b/>
+          <w:sz w:val="18"/>
+          <w:szCs w:val="24"/>
+        </w:rPr>
+        <w:t xml:space="preserve">B. </w:t>
+      </w:r>
+      <w:r>
+        <w:rPr>
+          <w:rFonts w:hint="default" w:ascii="SabonLTStd-Roman" w:hAnsi="SabonLTStd-Roman" w:eastAsia="SabonLTStd-Roman"/>
+          <w:sz w:val="18"/>
+          <w:szCs w:val="24"/>
+        </w:rPr>
+        <w:t>DNS amplification</w:t>
+      </w:r>
+    </w:p>
+    <w:p>
+      <w:pPr>
+        <w:spacing w:beforeLines="0" w:afterLines="0"/>
+        <w:ind w:firstLine="720" w:firstLineChars="0"/>
+        <w:jc w:val="left"/>
+        <w:rPr>
+          <w:rFonts w:hint="default" w:ascii="SabonLTStd-Roman" w:hAnsi="SabonLTStd-Roman" w:eastAsia="SabonLTStd-Roman"/>
+          <w:sz w:val="18"/>
+          <w:szCs w:val="24"/>
+        </w:rPr>
+      </w:pPr>
+      <w:r>
+        <w:rPr>
+          <w:rFonts w:hint="default" w:ascii="UniversLTStd-Bold" w:hAnsi="UniversLTStd-Bold" w:eastAsia="UniversLTStd-Bold"/>
+          <w:b/>
+          <w:sz w:val="18"/>
+          <w:szCs w:val="24"/>
+        </w:rPr>
+        <w:t xml:space="preserve">C. </w:t>
+      </w:r>
+      <w:r>
+        <w:rPr>
+          <w:rFonts w:hint="default" w:ascii="SabonLTStd-Roman" w:hAnsi="SabonLTStd-Roman" w:eastAsia="SabonLTStd-Roman"/>
+          <w:sz w:val="18"/>
+          <w:szCs w:val="24"/>
+        </w:rPr>
+        <w:t>DNS recursion</w:t>
+      </w:r>
+    </w:p>
+    <w:p>
+      <w:pPr>
+        <w:spacing w:beforeLines="0" w:afterLines="0"/>
+        <w:ind w:firstLine="720" w:firstLineChars="0"/>
+        <w:jc w:val="left"/>
+        <w:rPr>
+          <w:rFonts w:hint="default" w:ascii="SabonLTStd-Roman" w:hAnsi="SabonLTStd-Roman" w:eastAsia="SabonLTStd-Roman"/>
+          <w:sz w:val="18"/>
+          <w:szCs w:val="24"/>
+        </w:rPr>
+      </w:pPr>
+      <w:r>
+        <w:rPr>
+          <w:rFonts w:hint="default" w:ascii="UniversLTStd-Bold" w:hAnsi="UniversLTStd-Bold" w:eastAsia="UniversLTStd-Bold"/>
+          <w:b/>
+          <w:sz w:val="18"/>
+          <w:szCs w:val="24"/>
+        </w:rPr>
+        <w:t xml:space="preserve">D. </w:t>
+      </w:r>
+      <w:r>
+        <w:rPr>
+          <w:rFonts w:hint="default" w:ascii="SabonLTStd-Roman" w:hAnsi="SabonLTStd-Roman" w:eastAsia="SabonLTStd-Roman"/>
+          <w:sz w:val="18"/>
+          <w:szCs w:val="24"/>
+        </w:rPr>
+        <w:t>XML entity injection</w:t>
+      </w:r>
+    </w:p>
+    <w:p>
+      <w:pPr>
+        <w:spacing w:beforeLines="0" w:afterLines="0"/>
+        <w:jc w:val="left"/>
+        <w:rPr>
+          <w:rFonts w:hint="default" w:ascii="SabonLTStd-Roman" w:hAnsi="SabonLTStd-Roman" w:eastAsia="SabonLTStd-Roman"/>
+          <w:sz w:val="18"/>
+          <w:szCs w:val="24"/>
+        </w:rPr>
+      </w:pPr>
+    </w:p>
+    <w:p>
+      <w:pPr>
+        <w:pStyle w:val="85"/>
+        <w:keepNext w:val="0"/>
+        <w:keepLines w:val="0"/>
+        <w:widowControl/>
+        <w:suppressLineNumbers w:val="0"/>
+        <w:pBdr>
+          <w:top w:val="single" w:color="393E40" w:sz="2" w:space="0"/>
+          <w:left w:val="single" w:color="393E40" w:sz="2" w:space="0"/>
+          <w:bottom w:val="single" w:color="393E40" w:sz="2" w:space="0"/>
+          <w:right w:val="single" w:color="393E40" w:sz="2" w:space="0"/>
+        </w:pBdr>
+        <w:spacing w:before="0" w:beforeAutospacing="0" w:after="0" w:afterAutospacing="0" w:line="21" w:lineRule="atLeast"/>
+        <w:ind w:left="0" w:right="0"/>
+        <w:rPr>
+          <w:rFonts w:hint="default" w:ascii="Segoe UI" w:hAnsi="Segoe UI" w:eastAsia="Segoe UI" w:cs="Segoe UI"/>
+          <w:i w:val="0"/>
+          <w:iCs w:val="0"/>
+          <w:caps w:val="0"/>
+          <w:spacing w:val="0"/>
+          <w:sz w:val="16"/>
+          <w:szCs w:val="16"/>
+        </w:rPr>
+      </w:pPr>
+      <w:r>
+        <w:rPr>
+          <w:rFonts w:ascii="Segoe UI" w:hAnsi="Segoe UI" w:eastAsia="Segoe UI" w:cs="Segoe UI"/>
+          <w:i w:val="0"/>
+          <w:iCs w:val="0"/>
+          <w:caps w:val="0"/>
+          <w:spacing w:val="0"/>
+          <w:sz w:val="16"/>
+          <w:szCs w:val="16"/>
+        </w:rPr>
+        <w:t>A. Tunneling attack</w:t>
+      </w:r>
+    </w:p>
+    <w:p>
+      <w:pPr>
+        <w:keepNext w:val="0"/>
+        <w:keepLines w:val="0"/>
+        <w:widowControl/>
+        <w:suppressLineNumbers w:val="0"/>
+        <w:pBdr>
+          <w:top w:val="single" w:color="393E40" w:sz="2" w:space="0"/>
+          <w:left w:val="single" w:color="393E40" w:sz="2" w:space="0"/>
+          <w:bottom w:val="single" w:color="393E40" w:sz="2" w:space="0"/>
+          <w:right w:val="single" w:color="393E40" w:sz="2" w:space="0"/>
+        </w:pBdr>
+        <w:shd w:val="clear" w:fill="181A1B"/>
+        <w:spacing w:before="0" w:beforeAutospacing="1" w:after="0" w:afterAutospacing="1"/>
+        <w:ind w:left="0" w:right="0" w:firstLine="0"/>
+        <w:jc w:val="left"/>
+        <w:rPr>
+          <w:rFonts w:hint="default" w:ascii="Segoe UI" w:hAnsi="Segoe UI" w:eastAsia="Segoe UI" w:cs="Segoe UI"/>
+          <w:i w:val="0"/>
+          <w:iCs w:val="0"/>
+          <w:caps w:val="0"/>
+          <w:spacing w:val="0"/>
+          <w:sz w:val="16"/>
+          <w:szCs w:val="16"/>
+        </w:rPr>
+      </w:pPr>
+      <w:r>
+        <w:rPr>
+          <w:rFonts w:hint="default" w:ascii="Segoe UI" w:hAnsi="Segoe UI" w:eastAsia="Segoe UI" w:cs="Segoe UI"/>
+          <w:i w:val="0"/>
+          <w:iCs w:val="0"/>
+          <w:caps w:val="0"/>
+          <w:spacing w:val="0"/>
+          <w:kern w:val="0"/>
+          <w:sz w:val="16"/>
+          <w:szCs w:val="16"/>
+          <w:shd w:val="clear" w:fill="181A1B"/>
+          <w:lang w:val="en-US" w:eastAsia="zh-CN" w:bidi="ar"/>
+        </w:rPr>
+        <w:t>Explanation</w:t>
+      </w:r>
+    </w:p>
+    <w:p>
+      <w:pPr>
+        <w:pStyle w:val="85"/>
+        <w:keepNext w:val="0"/>
+        <w:keepLines w:val="0"/>
+        <w:widowControl/>
+        <w:suppressLineNumbers w:val="0"/>
+        <w:pBdr>
+          <w:top w:val="single" w:color="393E40" w:sz="2" w:space="0"/>
+          <w:left w:val="single" w:color="393E40" w:sz="2" w:space="0"/>
+          <w:bottom w:val="single" w:color="393E40" w:sz="2" w:space="0"/>
+          <w:right w:val="single" w:color="393E40" w:sz="2" w:space="0"/>
+        </w:pBdr>
+        <w:spacing w:before="0" w:beforeAutospacing="0" w:after="0" w:afterAutospacing="0" w:line="21" w:lineRule="atLeast"/>
+        <w:ind w:left="0" w:right="0"/>
+      </w:pPr>
+      <w:r>
+        <w:rPr>
+          <w:rFonts w:hint="default" w:ascii="Segoe UI" w:hAnsi="Segoe UI" w:eastAsia="Segoe UI" w:cs="Segoe UI"/>
+          <w:i w:val="0"/>
+          <w:iCs w:val="0"/>
+          <w:caps w:val="0"/>
+          <w:spacing w:val="0"/>
+          <w:sz w:val="16"/>
+          <w:szCs w:val="16"/>
+        </w:rPr>
+        <w:t>If you observe operating system commands inside a DNS request in a packet capture, you might be witnessing a tunneling attack. Tunneling refers to the practice of encapsulating one protocol inside another protocol in order to bypass network security restrictions or hide the underlying data. In a DNS tunneling attack, malicious actors encode operating system commands and data into DNS requests and responses. The attacker then uses the DNS infrastructure to exfiltrate data or control a remote system without being detected by network security systems. DNS tunneling is a stealthy and difficult-to-detect technique that can be used to carry out various types of attacks, such as data theft, command and control of malware, and lateral movement within a network. It is important to monitor network traffic and detect unusual DNS activity in order to protect against DNS tunneling attacks.</w:t>
+      </w:r>
+    </w:p>
+    <w:p>
+      <w:pPr>
+        <w:spacing w:beforeLines="0" w:afterLines="0"/>
+        <w:jc w:val="left"/>
+        <w:rPr>
+          <w:rFonts w:hint="default" w:ascii="SabonLTStd-Roman" w:hAnsi="SabonLTStd-Roman" w:eastAsia="SabonLTStd-Roman"/>
+          <w:sz w:val="18"/>
+          <w:szCs w:val="24"/>
+        </w:rPr>
+      </w:pPr>
+    </w:p>
+    <w:p>
+      <w:pPr>
+        <w:rPr>
+          <w:rFonts w:hint="default" w:ascii="SabonLTStd-Roman" w:hAnsi="SabonLTStd-Roman" w:eastAsia="SabonLTStd-Roman"/>
+          <w:sz w:val="18"/>
+          <w:szCs w:val="24"/>
+        </w:rPr>
+      </w:pPr>
+      <w:r>
+        <w:rPr>
+          <w:rFonts w:hint="default" w:ascii="SabonLTStd-Roman" w:hAnsi="SabonLTStd-Roman" w:eastAsia="SabonLTStd-Roman"/>
+          <w:sz w:val="18"/>
+          <w:szCs w:val="24"/>
+        </w:rPr>
+        <w:br w:type="page"/>
+      </w:r>
+    </w:p>
+    <w:p>
+      <w:pPr>
+        <w:spacing w:beforeLines="0" w:afterLines="0"/>
+        <w:jc w:val="left"/>
+        <w:rPr>
+          <w:rFonts w:hint="default" w:ascii="SabonLTStd-Roman" w:hAnsi="SabonLTStd-Roman" w:eastAsia="SabonLTStd-Roman"/>
+          <w:sz w:val="18"/>
+          <w:szCs w:val="24"/>
+        </w:rPr>
+      </w:pPr>
+    </w:p>
+    <w:p>
+      <w:pPr>
+        <w:spacing w:beforeLines="0" w:afterLines="0"/>
+        <w:jc w:val="left"/>
+        <w:rPr>
+          <w:rFonts w:hint="default" w:ascii="SabonLTStd-Roman" w:hAnsi="SabonLTStd-Roman" w:eastAsia="SabonLTStd-Roman"/>
+          <w:sz w:val="18"/>
+          <w:szCs w:val="24"/>
+        </w:rPr>
+      </w:pPr>
+      <w:r>
+        <w:rPr>
+          <w:rFonts w:hint="default" w:ascii="UniversLTStd-Bold" w:hAnsi="UniversLTStd-Bold" w:eastAsia="UniversLTStd-Bold"/>
+          <w:b/>
+          <w:sz w:val="18"/>
+          <w:szCs w:val="24"/>
+        </w:rPr>
+        <w:t xml:space="preserve">16. </w:t>
+      </w:r>
+      <w:r>
+        <w:rPr>
+          <w:rFonts w:hint="default" w:ascii="SabonLTStd-Roman" w:hAnsi="SabonLTStd-Roman" w:eastAsia="SabonLTStd-Roman"/>
+          <w:sz w:val="18"/>
+          <w:szCs w:val="24"/>
+        </w:rPr>
+        <w:t>What would be the purpose of running a ping sweep?</w:t>
+      </w:r>
+    </w:p>
+    <w:p>
+      <w:pPr>
+        <w:spacing w:beforeLines="0" w:afterLines="0"/>
+        <w:ind w:firstLine="720" w:firstLineChars="0"/>
+        <w:jc w:val="left"/>
+        <w:rPr>
+          <w:rFonts w:hint="default" w:ascii="SabonLTStd-Roman" w:hAnsi="SabonLTStd-Roman" w:eastAsia="SabonLTStd-Roman"/>
+          <w:sz w:val="18"/>
+          <w:szCs w:val="24"/>
+        </w:rPr>
+      </w:pPr>
+      <w:r>
+        <w:rPr>
+          <w:rFonts w:hint="default" w:ascii="UniversLTStd-Bold" w:hAnsi="UniversLTStd-Bold" w:eastAsia="UniversLTStd-Bold"/>
+          <w:b/>
+          <w:sz w:val="18"/>
+          <w:szCs w:val="24"/>
+        </w:rPr>
+        <w:t xml:space="preserve">A. </w:t>
+      </w:r>
+      <w:r>
+        <w:rPr>
+          <w:rFonts w:hint="default" w:ascii="SabonLTStd-Roman" w:hAnsi="SabonLTStd-Roman" w:eastAsia="SabonLTStd-Roman"/>
+          <w:sz w:val="18"/>
+          <w:szCs w:val="24"/>
+        </w:rPr>
+        <w:t>You want to identify responsive hosts without a port scan.</w:t>
+      </w:r>
+    </w:p>
+    <w:p>
+      <w:pPr>
+        <w:spacing w:beforeLines="0" w:afterLines="0"/>
+        <w:ind w:firstLine="720" w:firstLineChars="0"/>
+        <w:jc w:val="left"/>
+        <w:rPr>
+          <w:rFonts w:hint="default" w:ascii="SabonLTStd-Roman" w:hAnsi="SabonLTStd-Roman" w:eastAsia="SabonLTStd-Roman"/>
+          <w:sz w:val="18"/>
+          <w:szCs w:val="24"/>
+        </w:rPr>
+      </w:pPr>
+      <w:r>
+        <w:rPr>
+          <w:rFonts w:hint="default" w:ascii="UniversLTStd-Bold" w:hAnsi="UniversLTStd-Bold" w:eastAsia="UniversLTStd-Bold"/>
+          <w:b/>
+          <w:sz w:val="18"/>
+          <w:szCs w:val="24"/>
+        </w:rPr>
+        <w:t xml:space="preserve">B. </w:t>
+      </w:r>
+      <w:r>
+        <w:rPr>
+          <w:rFonts w:hint="default" w:ascii="SabonLTStd-Roman" w:hAnsi="SabonLTStd-Roman" w:eastAsia="SabonLTStd-Roman"/>
+          <w:sz w:val="18"/>
+          <w:szCs w:val="24"/>
+        </w:rPr>
+        <w:t>You want to use something that is light on network traffic.</w:t>
+      </w:r>
+    </w:p>
+    <w:p>
+      <w:pPr>
+        <w:spacing w:beforeLines="0" w:afterLines="0"/>
+        <w:ind w:firstLine="720" w:firstLineChars="0"/>
+        <w:jc w:val="left"/>
+        <w:rPr>
+          <w:rFonts w:hint="default" w:ascii="SabonLTStd-Roman" w:hAnsi="SabonLTStd-Roman" w:eastAsia="SabonLTStd-Roman"/>
+          <w:sz w:val="18"/>
+          <w:szCs w:val="24"/>
+        </w:rPr>
+      </w:pPr>
+      <w:r>
+        <w:rPr>
+          <w:rFonts w:hint="default" w:ascii="UniversLTStd-Bold" w:hAnsi="UniversLTStd-Bold" w:eastAsia="UniversLTStd-Bold"/>
+          <w:b/>
+          <w:sz w:val="18"/>
+          <w:szCs w:val="24"/>
+        </w:rPr>
+        <w:t xml:space="preserve">C. </w:t>
+      </w:r>
+      <w:r>
+        <w:rPr>
+          <w:rFonts w:hint="default" w:ascii="SabonLTStd-Roman" w:hAnsi="SabonLTStd-Roman" w:eastAsia="SabonLTStd-Roman"/>
+          <w:sz w:val="18"/>
+          <w:szCs w:val="24"/>
+        </w:rPr>
+        <w:t>You want to use a protocol that may be allowed through the firewall.</w:t>
+      </w:r>
+    </w:p>
+    <w:p>
+      <w:pPr>
+        <w:spacing w:beforeLines="0" w:afterLines="0"/>
+        <w:ind w:firstLine="720" w:firstLineChars="0"/>
+        <w:jc w:val="left"/>
+        <w:rPr>
+          <w:rFonts w:hint="default" w:ascii="SabonLTStd-Roman" w:hAnsi="SabonLTStd-Roman" w:eastAsia="SabonLTStd-Roman"/>
+          <w:sz w:val="18"/>
+          <w:szCs w:val="24"/>
+        </w:rPr>
+      </w:pPr>
+      <w:r>
+        <w:rPr>
+          <w:rFonts w:hint="default" w:ascii="UniversLTStd-Bold" w:hAnsi="UniversLTStd-Bold" w:eastAsia="UniversLTStd-Bold"/>
+          <w:b/>
+          <w:sz w:val="18"/>
+          <w:szCs w:val="24"/>
+        </w:rPr>
+        <w:t xml:space="preserve">D. </w:t>
+      </w:r>
+      <w:r>
+        <w:rPr>
+          <w:rFonts w:hint="default" w:ascii="SabonLTStd-Roman" w:hAnsi="SabonLTStd-Roman" w:eastAsia="SabonLTStd-Roman"/>
+          <w:sz w:val="18"/>
+          <w:szCs w:val="24"/>
+        </w:rPr>
+        <w:t>All of the above.</w:t>
+      </w:r>
+    </w:p>
+    <w:p>
+      <w:pPr>
+        <w:pStyle w:val="85"/>
+        <w:keepNext w:val="0"/>
+        <w:keepLines w:val="0"/>
+        <w:widowControl/>
+        <w:suppressLineNumbers w:val="0"/>
+        <w:pBdr>
+          <w:top w:val="single" w:color="393E40" w:sz="2" w:space="0"/>
+          <w:left w:val="single" w:color="393E40" w:sz="2" w:space="0"/>
+          <w:bottom w:val="single" w:color="393E40" w:sz="2" w:space="0"/>
+          <w:right w:val="single" w:color="393E40" w:sz="2" w:space="0"/>
+        </w:pBdr>
+        <w:spacing w:before="0" w:beforeAutospacing="0" w:after="0" w:afterAutospacing="0" w:line="21" w:lineRule="atLeast"/>
+        <w:ind w:left="0" w:right="0"/>
+        <w:rPr>
+          <w:rFonts w:hint="default" w:ascii="Segoe UI" w:hAnsi="Segoe UI" w:eastAsia="Segoe UI" w:cs="Segoe UI"/>
+          <w:i w:val="0"/>
+          <w:iCs w:val="0"/>
+          <w:caps w:val="0"/>
+          <w:spacing w:val="0"/>
+          <w:sz w:val="16"/>
+          <w:szCs w:val="16"/>
+        </w:rPr>
+      </w:pPr>
+      <w:r>
+        <w:rPr>
+          <w:rFonts w:ascii="Segoe UI" w:hAnsi="Segoe UI" w:eastAsia="Segoe UI" w:cs="Segoe UI"/>
+          <w:i w:val="0"/>
+          <w:iCs w:val="0"/>
+          <w:caps w:val="0"/>
+          <w:spacing w:val="0"/>
+          <w:sz w:val="16"/>
+          <w:szCs w:val="16"/>
+        </w:rPr>
+        <w:t>A. You want to identify responsive hosts without a port scan.</w:t>
+      </w:r>
+    </w:p>
+    <w:p>
+      <w:pPr>
+        <w:keepNext w:val="0"/>
+        <w:keepLines w:val="0"/>
+        <w:widowControl/>
+        <w:suppressLineNumbers w:val="0"/>
+        <w:pBdr>
+          <w:top w:val="single" w:color="393E40" w:sz="2" w:space="0"/>
+          <w:left w:val="single" w:color="393E40" w:sz="2" w:space="0"/>
+          <w:bottom w:val="single" w:color="393E40" w:sz="2" w:space="0"/>
+          <w:right w:val="single" w:color="393E40" w:sz="2" w:space="0"/>
+        </w:pBdr>
+        <w:shd w:val="clear" w:fill="181A1B"/>
+        <w:spacing w:before="0" w:beforeAutospacing="1" w:after="0" w:afterAutospacing="1"/>
+        <w:ind w:left="0" w:right="0" w:firstLine="0"/>
+        <w:jc w:val="left"/>
+        <w:rPr>
+          <w:rFonts w:hint="default" w:ascii="Segoe UI" w:hAnsi="Segoe UI" w:eastAsia="Segoe UI" w:cs="Segoe UI"/>
+          <w:i w:val="0"/>
+          <w:iCs w:val="0"/>
+          <w:caps w:val="0"/>
+          <w:spacing w:val="0"/>
+          <w:sz w:val="16"/>
+          <w:szCs w:val="16"/>
+        </w:rPr>
+      </w:pPr>
+      <w:r>
+        <w:rPr>
+          <w:rFonts w:hint="default" w:ascii="Segoe UI" w:hAnsi="Segoe UI" w:eastAsia="Segoe UI" w:cs="Segoe UI"/>
+          <w:i w:val="0"/>
+          <w:iCs w:val="0"/>
+          <w:caps w:val="0"/>
+          <w:spacing w:val="0"/>
+          <w:kern w:val="0"/>
+          <w:sz w:val="16"/>
+          <w:szCs w:val="16"/>
+          <w:shd w:val="clear" w:fill="181A1B"/>
+          <w:lang w:val="en-US" w:eastAsia="zh-CN" w:bidi="ar"/>
+        </w:rPr>
+        <w:t>Explanation</w:t>
+      </w:r>
+    </w:p>
+    <w:p>
+      <w:pPr>
+        <w:pStyle w:val="85"/>
+        <w:keepNext w:val="0"/>
+        <w:keepLines w:val="0"/>
+        <w:widowControl/>
+        <w:suppressLineNumbers w:val="0"/>
+        <w:pBdr>
+          <w:top w:val="single" w:color="393E40" w:sz="2" w:space="0"/>
+          <w:left w:val="single" w:color="393E40" w:sz="2" w:space="0"/>
+          <w:bottom w:val="single" w:color="393E40" w:sz="2" w:space="0"/>
+          <w:right w:val="single" w:color="393E40" w:sz="2" w:space="0"/>
+        </w:pBdr>
+        <w:spacing w:before="0" w:beforeAutospacing="0" w:after="264" w:afterAutospacing="0" w:line="21" w:lineRule="atLeast"/>
+        <w:ind w:left="0" w:right="0"/>
+      </w:pPr>
+      <w:r>
+        <w:rPr>
+          <w:rFonts w:hint="default" w:ascii="Segoe UI" w:hAnsi="Segoe UI" w:eastAsia="Segoe UI" w:cs="Segoe UI"/>
+          <w:i w:val="0"/>
+          <w:iCs w:val="0"/>
+          <w:caps w:val="0"/>
+          <w:spacing w:val="0"/>
+          <w:sz w:val="16"/>
+          <w:szCs w:val="16"/>
+        </w:rPr>
+        <w:t>A ping sweep, also known as a ping scan, is a network reconnaissance technique used to identify hosts that are alive and connected to a network. The purpose of running a ping sweep is to find responsive hosts without conducting a full port scan, which can be time-consuming and generate a significant amount of network traffic.</w:t>
+      </w:r>
+    </w:p>
+    <w:p>
+      <w:pPr>
+        <w:pStyle w:val="85"/>
+        <w:keepNext w:val="0"/>
+        <w:keepLines w:val="0"/>
+        <w:widowControl/>
+        <w:suppressLineNumbers w:val="0"/>
+        <w:pBdr>
+          <w:top w:val="single" w:color="393E40" w:sz="2" w:space="0"/>
+          <w:left w:val="single" w:color="393E40" w:sz="2" w:space="0"/>
+          <w:bottom w:val="single" w:color="393E40" w:sz="2" w:space="0"/>
+          <w:right w:val="single" w:color="393E40" w:sz="2" w:space="0"/>
+        </w:pBdr>
+        <w:spacing w:before="264" w:beforeAutospacing="0" w:after="264" w:afterAutospacing="0" w:line="21" w:lineRule="atLeast"/>
+        <w:ind w:left="0" w:right="0"/>
+      </w:pPr>
+      <w:r>
+        <w:rPr>
+          <w:rFonts w:hint="default" w:ascii="Segoe UI" w:hAnsi="Segoe UI" w:eastAsia="Segoe UI" w:cs="Segoe UI"/>
+          <w:i w:val="0"/>
+          <w:iCs w:val="0"/>
+          <w:caps w:val="0"/>
+          <w:spacing w:val="0"/>
+          <w:sz w:val="16"/>
+          <w:szCs w:val="16"/>
+        </w:rPr>
+        <w:t>A ping sweep works by sending a series of Internet Control Message Protocol (ICMP) echo requests, also known as pings, to a range of IP addresses on a network. Responsive hosts will send back an ICMP echo reply, allowing the scanner to determine which hosts are alive and available.</w:t>
+      </w:r>
+    </w:p>
+    <w:p>
+      <w:pPr>
+        <w:pStyle w:val="85"/>
+        <w:keepNext w:val="0"/>
+        <w:keepLines w:val="0"/>
+        <w:widowControl/>
+        <w:suppressLineNumbers w:val="0"/>
+        <w:pBdr>
+          <w:top w:val="single" w:color="393E40" w:sz="2" w:space="0"/>
+          <w:left w:val="single" w:color="393E40" w:sz="2" w:space="0"/>
+          <w:bottom w:val="single" w:color="393E40" w:sz="2" w:space="0"/>
+          <w:right w:val="single" w:color="393E40" w:sz="2" w:space="0"/>
+        </w:pBdr>
+        <w:spacing w:before="264" w:beforeAutospacing="0" w:after="264" w:afterAutospacing="0" w:line="21" w:lineRule="atLeast"/>
+        <w:ind w:left="0" w:right="0"/>
+      </w:pPr>
+      <w:r>
+        <w:rPr>
+          <w:rFonts w:hint="default" w:ascii="Segoe UI" w:hAnsi="Segoe UI" w:eastAsia="Segoe UI" w:cs="Segoe UI"/>
+          <w:i w:val="0"/>
+          <w:iCs w:val="0"/>
+          <w:caps w:val="0"/>
+          <w:spacing w:val="0"/>
+          <w:sz w:val="16"/>
+          <w:szCs w:val="16"/>
+        </w:rPr>
+        <w:t>Ping sweeps can be useful for network administrators who need to quickly identify the hosts on their network or for security professionals who are conducting an initial assessment of a network. The technique is often used in combination with other tools and techniques to gather information about a network and its hosts.</w:t>
+      </w:r>
+    </w:p>
+    <w:p>
+      <w:pPr>
+        <w:pStyle w:val="85"/>
+        <w:keepNext w:val="0"/>
+        <w:keepLines w:val="0"/>
+        <w:widowControl/>
+        <w:suppressLineNumbers w:val="0"/>
+        <w:pBdr>
+          <w:top w:val="single" w:color="393E40" w:sz="2" w:space="0"/>
+          <w:left w:val="single" w:color="393E40" w:sz="2" w:space="0"/>
+          <w:bottom w:val="single" w:color="393E40" w:sz="2" w:space="0"/>
+          <w:right w:val="single" w:color="393E40" w:sz="2" w:space="0"/>
+        </w:pBdr>
+        <w:spacing w:before="264" w:beforeAutospacing="0" w:after="0" w:afterAutospacing="0" w:line="21" w:lineRule="atLeast"/>
+        <w:ind w:left="0" w:right="0"/>
+      </w:pPr>
+      <w:r>
+        <w:rPr>
+          <w:rFonts w:hint="default" w:ascii="Segoe UI" w:hAnsi="Segoe UI" w:eastAsia="Segoe UI" w:cs="Segoe UI"/>
+          <w:i w:val="0"/>
+          <w:iCs w:val="0"/>
+          <w:caps w:val="0"/>
+          <w:spacing w:val="0"/>
+          <w:sz w:val="16"/>
+          <w:szCs w:val="16"/>
+        </w:rPr>
+        <w:t>Note: Due to the nature of ping scans, they may not always be accurate, as some systems may be configured to ignore ICMP traffic, or firewalls may block it.</w:t>
+      </w:r>
+    </w:p>
+    <w:p>
+      <w:pPr>
+        <w:spacing w:beforeLines="0" w:afterLines="0"/>
+        <w:jc w:val="left"/>
+        <w:rPr>
+          <w:rFonts w:hint="default" w:ascii="SabonLTStd-Roman" w:hAnsi="SabonLTStd-Roman" w:eastAsia="SabonLTStd-Roman"/>
+          <w:sz w:val="18"/>
+          <w:szCs w:val="24"/>
+        </w:rPr>
+      </w:pPr>
+    </w:p>
+    <w:p>
+      <w:pPr>
+        <w:rPr>
+          <w:rFonts w:hint="default" w:ascii="SabonLTStd-Roman" w:hAnsi="SabonLTStd-Roman" w:eastAsia="SabonLTStd-Roman"/>
+          <w:sz w:val="18"/>
+          <w:szCs w:val="24"/>
+        </w:rPr>
+      </w:pPr>
+      <w:r>
+        <w:rPr>
+          <w:rFonts w:hint="default" w:ascii="UniversLTStd-Bold" w:hAnsi="UniversLTStd-Bold" w:eastAsia="UniversLTStd-Bold"/>
+          <w:b/>
+          <w:sz w:val="18"/>
+          <w:szCs w:val="24"/>
+        </w:rPr>
+        <w:t xml:space="preserve">17. </w:t>
+      </w:r>
+      <w:r>
+        <w:rPr>
+          <w:rFonts w:hint="default" w:ascii="SabonLTStd-Roman" w:hAnsi="SabonLTStd-Roman" w:eastAsia="SabonLTStd-Roman"/>
+          <w:sz w:val="18"/>
+          <w:szCs w:val="24"/>
+        </w:rPr>
+        <w:t>How many functions are specified by NIST’s cybersecurity framework?</w:t>
+      </w:r>
+    </w:p>
+    <w:p>
+      <w:pPr>
+        <w:spacing w:beforeLines="0" w:afterLines="0"/>
+        <w:ind w:firstLine="720" w:firstLineChars="0"/>
+        <w:jc w:val="left"/>
+        <w:rPr>
+          <w:rFonts w:hint="default" w:ascii="SabonLTStd-Roman" w:hAnsi="SabonLTStd-Roman" w:eastAsia="SabonLTStd-Roman"/>
+          <w:sz w:val="18"/>
+          <w:szCs w:val="24"/>
+        </w:rPr>
+      </w:pPr>
+      <w:r>
+        <w:rPr>
+          <w:rFonts w:hint="default" w:ascii="UniversLTStd-Bold" w:hAnsi="UniversLTStd-Bold" w:eastAsia="UniversLTStd-Bold"/>
+          <w:b/>
+          <w:sz w:val="18"/>
+          <w:szCs w:val="24"/>
+        </w:rPr>
+        <w:t xml:space="preserve">A. </w:t>
+      </w:r>
+      <w:r>
+        <w:rPr>
+          <w:rFonts w:hint="default" w:ascii="SabonLTStd-Roman" w:hAnsi="SabonLTStd-Roman" w:eastAsia="SabonLTStd-Roman"/>
+          <w:sz w:val="18"/>
+          <w:szCs w:val="24"/>
+        </w:rPr>
+        <w:t>0</w:t>
+      </w:r>
+    </w:p>
+    <w:p>
+      <w:pPr>
+        <w:spacing w:beforeLines="0" w:afterLines="0"/>
+        <w:ind w:firstLine="720" w:firstLineChars="0"/>
+        <w:jc w:val="left"/>
+        <w:rPr>
+          <w:rFonts w:hint="default" w:ascii="SabonLTStd-Roman" w:hAnsi="SabonLTStd-Roman" w:eastAsia="SabonLTStd-Roman"/>
+          <w:sz w:val="18"/>
+          <w:szCs w:val="24"/>
+        </w:rPr>
+      </w:pPr>
+      <w:r>
+        <w:rPr>
+          <w:rFonts w:hint="default" w:ascii="UniversLTStd-Bold" w:hAnsi="UniversLTStd-Bold" w:eastAsia="UniversLTStd-Bold"/>
+          <w:b/>
+          <w:sz w:val="18"/>
+          <w:szCs w:val="24"/>
+        </w:rPr>
+        <w:t xml:space="preserve">B. </w:t>
+      </w:r>
+      <w:r>
+        <w:rPr>
+          <w:rFonts w:hint="default" w:ascii="SabonLTStd-Roman" w:hAnsi="SabonLTStd-Roman" w:eastAsia="SabonLTStd-Roman"/>
+          <w:sz w:val="18"/>
+          <w:szCs w:val="24"/>
+        </w:rPr>
+        <w:t>3</w:t>
+      </w:r>
+    </w:p>
+    <w:p>
+      <w:pPr>
+        <w:spacing w:beforeLines="0" w:afterLines="0"/>
+        <w:ind w:firstLine="720" w:firstLineChars="0"/>
+        <w:jc w:val="left"/>
+        <w:rPr>
+          <w:rFonts w:hint="default" w:ascii="SabonLTStd-Roman" w:hAnsi="SabonLTStd-Roman" w:eastAsia="SabonLTStd-Roman"/>
+          <w:sz w:val="18"/>
+          <w:szCs w:val="24"/>
+        </w:rPr>
+      </w:pPr>
+      <w:r>
+        <w:rPr>
+          <w:rFonts w:hint="default" w:ascii="UniversLTStd-Bold" w:hAnsi="UniversLTStd-Bold" w:eastAsia="UniversLTStd-Bold"/>
+          <w:b/>
+          <w:sz w:val="18"/>
+          <w:szCs w:val="24"/>
+        </w:rPr>
+        <w:t xml:space="preserve">C. </w:t>
+      </w:r>
+      <w:r>
+        <w:rPr>
+          <w:rFonts w:hint="default" w:ascii="SabonLTStd-Roman" w:hAnsi="SabonLTStd-Roman" w:eastAsia="SabonLTStd-Roman"/>
+          <w:sz w:val="18"/>
+          <w:szCs w:val="24"/>
+        </w:rPr>
+        <w:t>5</w:t>
+      </w:r>
+    </w:p>
+    <w:p>
+      <w:pPr>
+        <w:spacing w:beforeLines="0" w:afterLines="0"/>
+        <w:ind w:firstLine="720" w:firstLineChars="0"/>
+        <w:jc w:val="left"/>
+        <w:rPr>
+          <w:rFonts w:hint="default" w:ascii="Segoe UI" w:hAnsi="Segoe UI" w:eastAsia="Segoe UI" w:cs="Segoe UI"/>
+          <w:i w:val="0"/>
+          <w:iCs w:val="0"/>
+          <w:caps w:val="0"/>
+          <w:spacing w:val="0"/>
+          <w:sz w:val="16"/>
+          <w:szCs w:val="16"/>
+        </w:rPr>
+      </w:pPr>
+      <w:r>
+        <w:rPr>
+          <w:rFonts w:hint="default" w:ascii="UniversLTStd-Bold" w:hAnsi="UniversLTStd-Bold" w:eastAsia="UniversLTStd-Bold"/>
+          <w:b/>
+          <w:sz w:val="18"/>
+          <w:szCs w:val="24"/>
+        </w:rPr>
+        <w:t xml:space="preserve">D. </w:t>
+      </w:r>
+      <w:r>
+        <w:rPr>
+          <w:rFonts w:hint="default" w:ascii="SabonLTStd-Roman" w:hAnsi="SabonLTStd-Roman" w:eastAsia="SabonLTStd-Roman"/>
+          <w:sz w:val="18"/>
+          <w:szCs w:val="24"/>
+        </w:rPr>
+        <w:t>4</w:t>
+      </w:r>
+    </w:p>
+    <w:p>
+      <w:pPr>
+        <w:spacing w:beforeLines="0" w:afterLines="0"/>
+        <w:jc w:val="left"/>
+        <w:rPr>
+          <w:rFonts w:hint="default" w:ascii="SabonLTStd-Roman" w:hAnsi="SabonLTStd-Roman" w:eastAsia="SabonLTStd-Roman"/>
+          <w:sz w:val="18"/>
+          <w:szCs w:val="24"/>
+          <w:lang w:val="en-US"/>
+        </w:rPr>
+      </w:pPr>
+    </w:p>
+    <w:p>
+      <w:pPr>
+        <w:pStyle w:val="85"/>
+        <w:keepNext w:val="0"/>
+        <w:keepLines w:val="0"/>
+        <w:widowControl/>
+        <w:suppressLineNumbers w:val="0"/>
+        <w:pBdr>
+          <w:top w:val="single" w:color="393E40" w:sz="2" w:space="0"/>
+          <w:left w:val="single" w:color="393E40" w:sz="2" w:space="0"/>
+          <w:bottom w:val="single" w:color="393E40" w:sz="2" w:space="0"/>
+          <w:right w:val="single" w:color="393E40" w:sz="2" w:space="0"/>
+        </w:pBdr>
+        <w:spacing w:before="0" w:beforeAutospacing="0" w:after="0" w:afterAutospacing="0" w:line="21" w:lineRule="atLeast"/>
+        <w:ind w:left="0" w:right="0"/>
+        <w:rPr>
+          <w:rFonts w:hint="default" w:ascii="Segoe UI" w:hAnsi="Segoe UI" w:eastAsia="Segoe UI" w:cs="Segoe UI"/>
+          <w:i w:val="0"/>
+          <w:iCs w:val="0"/>
+          <w:caps w:val="0"/>
+          <w:spacing w:val="0"/>
+          <w:sz w:val="16"/>
+          <w:szCs w:val="16"/>
+        </w:rPr>
+      </w:pPr>
+      <w:r>
+        <w:rPr>
+          <w:rFonts w:ascii="Segoe UI" w:hAnsi="Segoe UI" w:eastAsia="Segoe UI" w:cs="Segoe UI"/>
+          <w:i w:val="0"/>
+          <w:iCs w:val="0"/>
+          <w:caps w:val="0"/>
+          <w:spacing w:val="0"/>
+          <w:sz w:val="16"/>
+          <w:szCs w:val="16"/>
+        </w:rPr>
+        <w:t>C. 5</w:t>
+      </w:r>
+    </w:p>
+    <w:p>
+      <w:pPr>
+        <w:keepNext w:val="0"/>
+        <w:keepLines w:val="0"/>
+        <w:widowControl/>
+        <w:suppressLineNumbers w:val="0"/>
+        <w:pBdr>
+          <w:top w:val="single" w:color="393E40" w:sz="2" w:space="0"/>
+          <w:left w:val="single" w:color="393E40" w:sz="2" w:space="0"/>
+          <w:bottom w:val="single" w:color="393E40" w:sz="2" w:space="0"/>
+          <w:right w:val="single" w:color="393E40" w:sz="2" w:space="0"/>
+        </w:pBdr>
+        <w:shd w:val="clear" w:fill="181A1B"/>
+        <w:spacing w:before="0" w:beforeAutospacing="1" w:after="0" w:afterAutospacing="1"/>
+        <w:ind w:left="0" w:right="0" w:firstLine="0"/>
+        <w:jc w:val="left"/>
+        <w:rPr>
+          <w:rFonts w:hint="default" w:ascii="Segoe UI" w:hAnsi="Segoe UI" w:eastAsia="Segoe UI" w:cs="Segoe UI"/>
+          <w:i w:val="0"/>
+          <w:iCs w:val="0"/>
+          <w:caps w:val="0"/>
+          <w:spacing w:val="0"/>
+          <w:sz w:val="16"/>
+          <w:szCs w:val="16"/>
+        </w:rPr>
+      </w:pPr>
+      <w:r>
+        <w:rPr>
+          <w:rFonts w:hint="default" w:ascii="Segoe UI" w:hAnsi="Segoe UI" w:eastAsia="Segoe UI" w:cs="Segoe UI"/>
+          <w:i w:val="0"/>
+          <w:iCs w:val="0"/>
+          <w:caps w:val="0"/>
+          <w:spacing w:val="0"/>
+          <w:kern w:val="0"/>
+          <w:sz w:val="16"/>
+          <w:szCs w:val="16"/>
+          <w:shd w:val="clear" w:fill="181A1B"/>
+          <w:lang w:val="en-US" w:eastAsia="zh-CN" w:bidi="ar"/>
+        </w:rPr>
+        <w:t>Explanation</w:t>
+      </w:r>
+    </w:p>
+    <w:p>
+      <w:pPr>
+        <w:pStyle w:val="85"/>
+        <w:keepNext w:val="0"/>
+        <w:keepLines w:val="0"/>
+        <w:widowControl/>
+        <w:suppressLineNumbers w:val="0"/>
+        <w:pBdr>
+          <w:top w:val="single" w:color="393E40" w:sz="2" w:space="0"/>
+          <w:left w:val="single" w:color="393E40" w:sz="2" w:space="0"/>
+          <w:bottom w:val="single" w:color="393E40" w:sz="2" w:space="0"/>
+          <w:right w:val="single" w:color="393E40" w:sz="2" w:space="0"/>
+        </w:pBdr>
+        <w:spacing w:before="0" w:beforeAutospacing="0" w:after="264" w:afterAutospacing="0" w:line="21" w:lineRule="atLeast"/>
+        <w:ind w:left="0" w:right="0"/>
+        <w:rPr>
+          <w:rFonts w:hint="default" w:ascii="Segoe UI" w:hAnsi="Segoe UI" w:eastAsia="Segoe UI" w:cs="Segoe UI"/>
+          <w:i w:val="0"/>
+          <w:iCs w:val="0"/>
+          <w:caps w:val="0"/>
+          <w:spacing w:val="0"/>
+          <w:sz w:val="16"/>
+          <w:szCs w:val="16"/>
+        </w:rPr>
+      </w:pPr>
+      <w:r>
+        <w:rPr>
+          <w:rFonts w:hint="default" w:ascii="Segoe UI" w:hAnsi="Segoe UI" w:eastAsia="Segoe UI" w:cs="Segoe UI"/>
+          <w:i w:val="0"/>
+          <w:iCs w:val="0"/>
+          <w:caps w:val="0"/>
+          <w:spacing w:val="0"/>
+          <w:sz w:val="16"/>
+          <w:szCs w:val="16"/>
+        </w:rPr>
+        <w:t>The National Institute of Standards and Technology (NIST) Cybersecurity Framework (CSF) is a set of guidelines and best practices for reducing cybersecurity risk to critical infrastructure in the United States. The NIST CSF specifies 5 functions for achieving this goal:</w:t>
+      </w:r>
+    </w:p>
+    <w:p>
+      <w:pPr>
+        <w:numPr>
+          <w:ilvl w:val="0"/>
+          <w:numId w:val="13"/>
+        </w:numPr>
+        <w:bidi w:val="0"/>
+        <w:rPr>
+          <w:rFonts w:hint="default" w:ascii="Segoe UI" w:hAnsi="Segoe UI" w:cs="Segoe UI"/>
+          <w:sz w:val="16"/>
+          <w:szCs w:val="16"/>
+        </w:rPr>
+      </w:pPr>
+      <w:r>
+        <w:rPr>
+          <w:rFonts w:hint="default" w:ascii="Segoe UI" w:hAnsi="Segoe UI" w:cs="Segoe UI"/>
+          <w:sz w:val="16"/>
+          <w:szCs w:val="16"/>
+        </w:rPr>
+        <w:t>Identify: Developing an understanding of the organization's risk environment and the assets that need to be protected.</w:t>
+      </w:r>
+    </w:p>
+    <w:p>
+      <w:pPr>
+        <w:numPr>
+          <w:ilvl w:val="0"/>
+          <w:numId w:val="13"/>
+        </w:numPr>
+        <w:bidi w:val="0"/>
+        <w:rPr>
+          <w:rFonts w:hint="default" w:ascii="Segoe UI" w:hAnsi="Segoe UI" w:cs="Segoe UI"/>
+          <w:sz w:val="16"/>
+          <w:szCs w:val="16"/>
+        </w:rPr>
+      </w:pPr>
+      <w:r>
+        <w:rPr>
+          <w:rFonts w:hint="default" w:ascii="Segoe UI" w:hAnsi="Segoe UI" w:cs="Segoe UI"/>
+          <w:sz w:val="16"/>
+          <w:szCs w:val="16"/>
+        </w:rPr>
+        <w:t>Protect: Implementing appropriate safeguards to ensure the confidentiality, integrity, and availability of critical assets and information.</w:t>
+      </w:r>
+    </w:p>
+    <w:p>
+      <w:pPr>
+        <w:numPr>
+          <w:ilvl w:val="0"/>
+          <w:numId w:val="13"/>
+        </w:numPr>
+        <w:bidi w:val="0"/>
+        <w:rPr>
+          <w:rFonts w:hint="default" w:ascii="Segoe UI" w:hAnsi="Segoe UI" w:cs="Segoe UI"/>
+          <w:sz w:val="16"/>
+          <w:szCs w:val="16"/>
+        </w:rPr>
+      </w:pPr>
+      <w:r>
+        <w:rPr>
+          <w:rFonts w:hint="default" w:ascii="Segoe UI" w:hAnsi="Segoe UI" w:cs="Segoe UI"/>
+          <w:sz w:val="16"/>
+          <w:szCs w:val="16"/>
+        </w:rPr>
+        <w:t>Detect: Developing and implementing the capability to detect cyber security events and incidents.</w:t>
+      </w:r>
+    </w:p>
+    <w:p>
+      <w:pPr>
+        <w:numPr>
+          <w:ilvl w:val="0"/>
+          <w:numId w:val="13"/>
+        </w:numPr>
+        <w:bidi w:val="0"/>
+        <w:rPr>
+          <w:rFonts w:hint="default" w:ascii="Segoe UI" w:hAnsi="Segoe UI" w:cs="Segoe UI"/>
+          <w:sz w:val="16"/>
+          <w:szCs w:val="16"/>
+        </w:rPr>
+      </w:pPr>
+      <w:r>
+        <w:rPr>
+          <w:rFonts w:hint="default" w:ascii="Segoe UI" w:hAnsi="Segoe UI" w:cs="Segoe UI"/>
+          <w:sz w:val="16"/>
+          <w:szCs w:val="16"/>
+        </w:rPr>
+        <w:t>Respond: Developing and implementing the capability to respond to detected cyber security events and incidents.</w:t>
+      </w:r>
+    </w:p>
+    <w:p>
+      <w:pPr>
+        <w:numPr>
+          <w:ilvl w:val="0"/>
+          <w:numId w:val="13"/>
+        </w:numPr>
+        <w:bidi w:val="0"/>
+        <w:rPr>
+          <w:rFonts w:hint="default" w:ascii="Segoe UI" w:hAnsi="Segoe UI" w:cs="Segoe UI"/>
+          <w:sz w:val="16"/>
+          <w:szCs w:val="16"/>
+        </w:rPr>
+      </w:pPr>
+      <w:r>
+        <w:rPr>
+          <w:rFonts w:hint="default" w:ascii="Segoe UI" w:hAnsi="Segoe UI" w:cs="Segoe UI"/>
+          <w:sz w:val="16"/>
+          <w:szCs w:val="16"/>
+        </w:rPr>
+        <w:t>Recover: Developing and implementing the capability to restore normal system operations as quickly as possible following a cyber security event or incident.</w:t>
+      </w:r>
+    </w:p>
+    <w:p>
+      <w:pPr>
+        <w:pStyle w:val="85"/>
+        <w:keepNext w:val="0"/>
+        <w:keepLines w:val="0"/>
+        <w:widowControl/>
+        <w:suppressLineNumbers w:val="0"/>
+        <w:pBdr>
+          <w:top w:val="single" w:color="393E40" w:sz="2" w:space="0"/>
+          <w:left w:val="single" w:color="393E40" w:sz="2" w:space="0"/>
+          <w:bottom w:val="single" w:color="393E40" w:sz="2" w:space="0"/>
+          <w:right w:val="single" w:color="393E40" w:sz="2" w:space="0"/>
+        </w:pBdr>
+        <w:spacing w:before="264" w:beforeAutospacing="0" w:after="0" w:afterAutospacing="0" w:line="21" w:lineRule="atLeast"/>
+        <w:ind w:left="0" w:right="0"/>
+      </w:pPr>
+      <w:r>
+        <w:rPr>
+          <w:rFonts w:hint="default" w:ascii="Segoe UI" w:hAnsi="Segoe UI" w:eastAsia="Segoe UI" w:cs="Segoe UI"/>
+          <w:i w:val="0"/>
+          <w:iCs w:val="0"/>
+          <w:caps w:val="0"/>
+          <w:spacing w:val="0"/>
+          <w:sz w:val="16"/>
+          <w:szCs w:val="16"/>
+        </w:rPr>
+        <w:t>These 5 functions provide a comprehensive and flexible approach to managing cybersecurity risk and are intended to be used as a guide for organizations of all sizes and types, from small businesses to large corporations and government agencies. The NIST CSF provides a common language for communication about cybersecurity risk and can help organizations prioritize and coordinate their cybersecurity efforts.</w:t>
+      </w:r>
+    </w:p>
+    <w:p>
+      <w:pPr>
+        <w:rPr>
+          <w:rFonts w:hint="default" w:ascii="SabonLTStd-Roman" w:hAnsi="SabonLTStd-Roman" w:eastAsia="SabonLTStd-Roman"/>
+          <w:sz w:val="18"/>
+          <w:szCs w:val="24"/>
+        </w:rPr>
+      </w:pPr>
+      <w:r>
+        <w:rPr>
+          <w:rFonts w:hint="default" w:ascii="SabonLTStd-Roman" w:hAnsi="SabonLTStd-Roman" w:eastAsia="SabonLTStd-Roman"/>
+          <w:sz w:val="18"/>
+          <w:szCs w:val="24"/>
+        </w:rPr>
+        <w:br w:type="page"/>
+      </w:r>
+    </w:p>
+    <w:p>
+      <w:pPr>
+        <w:spacing w:beforeLines="0" w:afterLines="0"/>
+        <w:jc w:val="left"/>
+        <w:rPr>
+          <w:rFonts w:hint="default" w:ascii="SabonLTStd-Roman" w:hAnsi="SabonLTStd-Roman" w:eastAsia="SabonLTStd-Roman"/>
+          <w:sz w:val="18"/>
+          <w:szCs w:val="24"/>
+        </w:rPr>
+      </w:pPr>
+    </w:p>
+    <w:p>
+      <w:pPr>
+        <w:spacing w:beforeLines="0" w:afterLines="0"/>
+        <w:jc w:val="left"/>
+        <w:rPr>
+          <w:rFonts w:hint="default" w:ascii="SabonLTStd-Roman" w:hAnsi="SabonLTStd-Roman" w:eastAsia="SabonLTStd-Roman"/>
+          <w:sz w:val="18"/>
+          <w:szCs w:val="24"/>
+        </w:rPr>
+      </w:pPr>
+    </w:p>
+    <w:p>
+      <w:pPr>
+        <w:spacing w:beforeLines="0" w:afterLines="0"/>
+        <w:jc w:val="left"/>
+        <w:rPr>
+          <w:rFonts w:hint="default" w:ascii="SabonLTStd-Roman" w:hAnsi="SabonLTStd-Roman" w:eastAsia="SabonLTStd-Roman"/>
+          <w:sz w:val="18"/>
+          <w:szCs w:val="24"/>
+        </w:rPr>
+      </w:pPr>
+      <w:r>
+        <w:rPr>
+          <w:rFonts w:hint="default" w:ascii="UniversLTStd-Bold" w:hAnsi="UniversLTStd-Bold" w:eastAsia="UniversLTStd-Bold"/>
+          <w:b/>
+          <w:sz w:val="18"/>
+          <w:szCs w:val="24"/>
+        </w:rPr>
+        <w:t xml:space="preserve">18. </w:t>
+      </w:r>
+      <w:r>
+        <w:rPr>
+          <w:rFonts w:hint="default" w:ascii="SabonLTStd-Roman" w:hAnsi="SabonLTStd-Roman" w:eastAsia="SabonLTStd-Roman"/>
+          <w:sz w:val="18"/>
+          <w:szCs w:val="24"/>
+        </w:rPr>
+        <w:t>What would be one reason not to write malware in Python?</w:t>
+      </w:r>
+    </w:p>
+    <w:p>
+      <w:pPr>
+        <w:spacing w:beforeLines="0" w:afterLines="0"/>
+        <w:ind w:firstLine="720" w:firstLineChars="0"/>
+        <w:jc w:val="left"/>
+        <w:rPr>
+          <w:rFonts w:hint="default" w:ascii="SabonLTStd-Roman" w:hAnsi="SabonLTStd-Roman" w:eastAsia="SabonLTStd-Roman"/>
+          <w:sz w:val="18"/>
+          <w:szCs w:val="24"/>
+        </w:rPr>
+      </w:pPr>
+      <w:r>
+        <w:rPr>
+          <w:rFonts w:hint="default" w:ascii="UniversLTStd-Bold" w:hAnsi="UniversLTStd-Bold" w:eastAsia="UniversLTStd-Bold"/>
+          <w:b/>
+          <w:sz w:val="18"/>
+          <w:szCs w:val="24"/>
+        </w:rPr>
+        <w:t xml:space="preserve">A. </w:t>
+      </w:r>
+      <w:r>
+        <w:rPr>
+          <w:rFonts w:hint="default" w:ascii="SabonLTStd-Roman" w:hAnsi="SabonLTStd-Roman" w:eastAsia="SabonLTStd-Roman"/>
+          <w:sz w:val="18"/>
+          <w:szCs w:val="24"/>
+        </w:rPr>
+        <w:t>Python interpreter is slow.</w:t>
+      </w:r>
+    </w:p>
+    <w:p>
+      <w:pPr>
+        <w:spacing w:beforeLines="0" w:afterLines="0"/>
+        <w:ind w:firstLine="720" w:firstLineChars="0"/>
+        <w:jc w:val="left"/>
+        <w:rPr>
+          <w:rFonts w:hint="default" w:ascii="SabonLTStd-Roman" w:hAnsi="SabonLTStd-Roman" w:eastAsia="SabonLTStd-Roman"/>
+          <w:sz w:val="18"/>
+          <w:szCs w:val="24"/>
+        </w:rPr>
+      </w:pPr>
+      <w:r>
+        <w:rPr>
+          <w:rFonts w:hint="default" w:ascii="UniversLTStd-Bold" w:hAnsi="UniversLTStd-Bold" w:eastAsia="UniversLTStd-Bold"/>
+          <w:b/>
+          <w:sz w:val="18"/>
+          <w:szCs w:val="24"/>
+        </w:rPr>
+        <w:t xml:space="preserve">B. </w:t>
+      </w:r>
+      <w:r>
+        <w:rPr>
+          <w:rFonts w:hint="default" w:ascii="SabonLTStd-Roman" w:hAnsi="SabonLTStd-Roman" w:eastAsia="SabonLTStd-Roman"/>
+          <w:sz w:val="18"/>
+          <w:szCs w:val="24"/>
+        </w:rPr>
+        <w:t>Python interpreter may not be available.</w:t>
+      </w:r>
+    </w:p>
+    <w:p>
+      <w:pPr>
+        <w:spacing w:beforeLines="0" w:afterLines="0"/>
+        <w:ind w:firstLine="720" w:firstLineChars="0"/>
+        <w:jc w:val="left"/>
+        <w:rPr>
+          <w:rFonts w:hint="default" w:ascii="SabonLTStd-Roman" w:hAnsi="SabonLTStd-Roman" w:eastAsia="SabonLTStd-Roman"/>
+          <w:sz w:val="18"/>
+          <w:szCs w:val="24"/>
+        </w:rPr>
+      </w:pPr>
+      <w:r>
+        <w:rPr>
+          <w:rFonts w:hint="default" w:ascii="UniversLTStd-Bold" w:hAnsi="UniversLTStd-Bold" w:eastAsia="UniversLTStd-Bold"/>
+          <w:b/>
+          <w:sz w:val="18"/>
+          <w:szCs w:val="24"/>
+        </w:rPr>
+        <w:t xml:space="preserve">C. </w:t>
+      </w:r>
+      <w:r>
+        <w:rPr>
+          <w:rFonts w:hint="default" w:ascii="SabonLTStd-Roman" w:hAnsi="SabonLTStd-Roman" w:eastAsia="SabonLTStd-Roman"/>
+          <w:sz w:val="18"/>
+          <w:szCs w:val="24"/>
+        </w:rPr>
+        <w:t>There is inadequate library support.</w:t>
+      </w:r>
+    </w:p>
+    <w:p>
+      <w:pPr>
+        <w:spacing w:beforeLines="0" w:afterLines="0"/>
+        <w:ind w:firstLine="720" w:firstLineChars="0"/>
+        <w:jc w:val="left"/>
+        <w:rPr>
+          <w:rFonts w:hint="default" w:ascii="SabonLTStd-Roman" w:hAnsi="SabonLTStd-Roman" w:eastAsia="SabonLTStd-Roman"/>
+          <w:sz w:val="18"/>
+          <w:szCs w:val="24"/>
+        </w:rPr>
+      </w:pPr>
+      <w:r>
+        <w:rPr>
+          <w:rFonts w:hint="default" w:ascii="UniversLTStd-Bold" w:hAnsi="UniversLTStd-Bold" w:eastAsia="UniversLTStd-Bold"/>
+          <w:b/>
+          <w:sz w:val="18"/>
+          <w:szCs w:val="24"/>
+        </w:rPr>
+        <w:t xml:space="preserve">D. </w:t>
+      </w:r>
+      <w:r>
+        <w:rPr>
+          <w:rFonts w:hint="default" w:ascii="SabonLTStd-Roman" w:hAnsi="SabonLTStd-Roman" w:eastAsia="SabonLTStd-Roman"/>
+          <w:sz w:val="18"/>
+          <w:szCs w:val="24"/>
+        </w:rPr>
+        <w:t>Python is a hard language to learn.</w:t>
+      </w:r>
+    </w:p>
+    <w:p>
+      <w:pPr>
+        <w:spacing w:beforeLines="0" w:afterLines="0"/>
+        <w:jc w:val="left"/>
+        <w:rPr>
+          <w:rFonts w:hint="default" w:ascii="SabonLTStd-Roman" w:hAnsi="SabonLTStd-Roman" w:eastAsia="SabonLTStd-Roman"/>
+          <w:sz w:val="18"/>
+          <w:szCs w:val="24"/>
+        </w:rPr>
+      </w:pPr>
+    </w:p>
+    <w:p>
+      <w:pPr>
+        <w:pStyle w:val="85"/>
+        <w:keepNext w:val="0"/>
+        <w:keepLines w:val="0"/>
+        <w:widowControl/>
+        <w:suppressLineNumbers w:val="0"/>
+        <w:pBdr>
+          <w:top w:val="single" w:color="393E40" w:sz="2" w:space="0"/>
+          <w:left w:val="single" w:color="393E40" w:sz="2" w:space="0"/>
+          <w:bottom w:val="single" w:color="393E40" w:sz="2" w:space="0"/>
+          <w:right w:val="single" w:color="393E40" w:sz="2" w:space="0"/>
+        </w:pBdr>
+        <w:spacing w:before="0" w:beforeAutospacing="0" w:after="0" w:afterAutospacing="0" w:line="21" w:lineRule="atLeast"/>
+        <w:ind w:left="0" w:right="0"/>
+        <w:rPr>
+          <w:rFonts w:hint="default" w:ascii="Segoe UI" w:hAnsi="Segoe UI" w:eastAsia="Segoe UI" w:cs="Segoe UI"/>
+          <w:i w:val="0"/>
+          <w:iCs w:val="0"/>
+          <w:caps w:val="0"/>
+          <w:spacing w:val="0"/>
+          <w:sz w:val="16"/>
+          <w:szCs w:val="16"/>
+        </w:rPr>
+      </w:pPr>
+      <w:r>
+        <w:rPr>
+          <w:rFonts w:ascii="Segoe UI" w:hAnsi="Segoe UI" w:eastAsia="Segoe UI" w:cs="Segoe UI"/>
+          <w:i w:val="0"/>
+          <w:iCs w:val="0"/>
+          <w:caps w:val="0"/>
+          <w:spacing w:val="0"/>
+          <w:sz w:val="16"/>
+          <w:szCs w:val="16"/>
+        </w:rPr>
+        <w:t>B. Python interpreter may not be available.</w:t>
+      </w:r>
+    </w:p>
+    <w:p>
+      <w:pPr>
+        <w:keepNext w:val="0"/>
+        <w:keepLines w:val="0"/>
+        <w:widowControl/>
+        <w:suppressLineNumbers w:val="0"/>
+        <w:pBdr>
+          <w:top w:val="single" w:color="393E40" w:sz="2" w:space="0"/>
+          <w:left w:val="single" w:color="393E40" w:sz="2" w:space="0"/>
+          <w:bottom w:val="single" w:color="393E40" w:sz="2" w:space="0"/>
+          <w:right w:val="single" w:color="393E40" w:sz="2" w:space="0"/>
+        </w:pBdr>
+        <w:shd w:val="clear" w:fill="181A1B"/>
+        <w:spacing w:before="0" w:beforeAutospacing="1" w:after="0" w:afterAutospacing="1"/>
+        <w:ind w:left="0" w:right="0" w:firstLine="0"/>
+        <w:jc w:val="left"/>
+        <w:rPr>
+          <w:rFonts w:hint="default" w:ascii="Segoe UI" w:hAnsi="Segoe UI" w:eastAsia="Segoe UI" w:cs="Segoe UI"/>
+          <w:i w:val="0"/>
+          <w:iCs w:val="0"/>
+          <w:caps w:val="0"/>
+          <w:spacing w:val="0"/>
+          <w:sz w:val="16"/>
+          <w:szCs w:val="16"/>
+        </w:rPr>
+      </w:pPr>
+      <w:r>
+        <w:rPr>
+          <w:rFonts w:hint="default" w:ascii="Segoe UI" w:hAnsi="Segoe UI" w:eastAsia="Segoe UI" w:cs="Segoe UI"/>
+          <w:i w:val="0"/>
+          <w:iCs w:val="0"/>
+          <w:caps w:val="0"/>
+          <w:spacing w:val="0"/>
+          <w:kern w:val="0"/>
+          <w:sz w:val="16"/>
+          <w:szCs w:val="16"/>
+          <w:shd w:val="clear" w:fill="181A1B"/>
+          <w:lang w:val="en-US" w:eastAsia="zh-CN" w:bidi="ar"/>
+        </w:rPr>
+        <w:t>Explanation</w:t>
+      </w:r>
+    </w:p>
+    <w:p>
+      <w:pPr>
+        <w:pStyle w:val="85"/>
+        <w:keepNext w:val="0"/>
+        <w:keepLines w:val="0"/>
+        <w:widowControl/>
+        <w:suppressLineNumbers w:val="0"/>
+        <w:pBdr>
+          <w:top w:val="single" w:color="393E40" w:sz="2" w:space="0"/>
+          <w:left w:val="single" w:color="393E40" w:sz="2" w:space="0"/>
+          <w:bottom w:val="single" w:color="393E40" w:sz="2" w:space="0"/>
+          <w:right w:val="single" w:color="393E40" w:sz="2" w:space="0"/>
+        </w:pBdr>
+        <w:spacing w:before="0" w:beforeAutospacing="0" w:after="264" w:afterAutospacing="0" w:line="21" w:lineRule="atLeast"/>
+        <w:ind w:left="0" w:right="0"/>
+      </w:pPr>
+      <w:r>
+        <w:rPr>
+          <w:rFonts w:hint="default" w:ascii="Segoe UI" w:hAnsi="Segoe UI" w:eastAsia="Segoe UI" w:cs="Segoe UI"/>
+          <w:i w:val="0"/>
+          <w:iCs w:val="0"/>
+          <w:caps w:val="0"/>
+          <w:spacing w:val="0"/>
+          <w:sz w:val="16"/>
+          <w:szCs w:val="16"/>
+        </w:rPr>
+        <w:t>Writing malware in Python can be a practical choice for a number of reasons, including its ease of use, large library support, and readability. However, there is also a potential drawback that needs to be considered, which is the availability of the Python interpreter.</w:t>
+      </w:r>
+    </w:p>
+    <w:p>
+      <w:pPr>
+        <w:pStyle w:val="85"/>
+        <w:keepNext w:val="0"/>
+        <w:keepLines w:val="0"/>
+        <w:widowControl/>
+        <w:suppressLineNumbers w:val="0"/>
+        <w:pBdr>
+          <w:top w:val="single" w:color="393E40" w:sz="2" w:space="0"/>
+          <w:left w:val="single" w:color="393E40" w:sz="2" w:space="0"/>
+          <w:bottom w:val="single" w:color="393E40" w:sz="2" w:space="0"/>
+          <w:right w:val="single" w:color="393E40" w:sz="2" w:space="0"/>
+        </w:pBdr>
+        <w:spacing w:before="264" w:beforeAutospacing="0" w:after="264" w:afterAutospacing="0" w:line="21" w:lineRule="atLeast"/>
+        <w:ind w:left="0" w:right="0"/>
+      </w:pPr>
+      <w:r>
+        <w:rPr>
+          <w:rFonts w:hint="default" w:ascii="Segoe UI" w:hAnsi="Segoe UI" w:eastAsia="Segoe UI" w:cs="Segoe UI"/>
+          <w:i w:val="0"/>
+          <w:iCs w:val="0"/>
+          <w:caps w:val="0"/>
+          <w:spacing w:val="0"/>
+          <w:sz w:val="16"/>
+          <w:szCs w:val="16"/>
+        </w:rPr>
+        <w:t>Malware is often designed to be executed on a target system without the user's knowledge, and in many cases, the target system may not have the Python interpreter installed. In such cases, the malware will not be able to run, rendering it useless.</w:t>
+      </w:r>
+    </w:p>
+    <w:p>
+      <w:pPr>
+        <w:pStyle w:val="85"/>
+        <w:keepNext w:val="0"/>
+        <w:keepLines w:val="0"/>
+        <w:widowControl/>
+        <w:suppressLineNumbers w:val="0"/>
+        <w:pBdr>
+          <w:top w:val="single" w:color="393E40" w:sz="2" w:space="0"/>
+          <w:left w:val="single" w:color="393E40" w:sz="2" w:space="0"/>
+          <w:bottom w:val="single" w:color="393E40" w:sz="2" w:space="0"/>
+          <w:right w:val="single" w:color="393E40" w:sz="2" w:space="0"/>
+        </w:pBdr>
+        <w:spacing w:before="264" w:beforeAutospacing="0" w:after="264" w:afterAutospacing="0" w:line="21" w:lineRule="atLeast"/>
+        <w:ind w:left="0" w:right="0"/>
+      </w:pPr>
+      <w:r>
+        <w:rPr>
+          <w:rFonts w:hint="default" w:ascii="Segoe UI" w:hAnsi="Segoe UI" w:eastAsia="Segoe UI" w:cs="Segoe UI"/>
+          <w:i w:val="0"/>
+          <w:iCs w:val="0"/>
+          <w:caps w:val="0"/>
+          <w:spacing w:val="0"/>
+          <w:sz w:val="16"/>
+          <w:szCs w:val="16"/>
+        </w:rPr>
+        <w:t>For this reason, when writing malware, it is important to consider the environment in which it will be executed and choose a programming language that is commonly available in that environment. For example, malware written in C or Assembly language is more likely to run on a wider range of systems, as these languages are lower-level and can run directly on the underlying hardware without the need for an interpreter.</w:t>
+      </w:r>
+    </w:p>
+    <w:p>
+      <w:pPr>
+        <w:pStyle w:val="85"/>
+        <w:keepNext w:val="0"/>
+        <w:keepLines w:val="0"/>
+        <w:widowControl/>
+        <w:suppressLineNumbers w:val="0"/>
+        <w:pBdr>
+          <w:top w:val="single" w:color="393E40" w:sz="2" w:space="0"/>
+          <w:left w:val="single" w:color="393E40" w:sz="2" w:space="0"/>
+          <w:bottom w:val="single" w:color="393E40" w:sz="2" w:space="0"/>
+          <w:right w:val="single" w:color="393E40" w:sz="2" w:space="0"/>
+        </w:pBdr>
+        <w:spacing w:before="264" w:beforeAutospacing="0" w:after="0" w:afterAutospacing="0" w:line="21" w:lineRule="atLeast"/>
+        <w:ind w:left="0" w:right="0"/>
+      </w:pPr>
+      <w:r>
+        <w:rPr>
+          <w:rFonts w:hint="default" w:ascii="Segoe UI" w:hAnsi="Segoe UI" w:eastAsia="Segoe UI" w:cs="Segoe UI"/>
+          <w:i w:val="0"/>
+          <w:iCs w:val="0"/>
+          <w:caps w:val="0"/>
+          <w:spacing w:val="0"/>
+          <w:sz w:val="16"/>
+          <w:szCs w:val="16"/>
+        </w:rPr>
+        <w:t>In conclusion, the availability of the Python interpreter is one reason that malware authors may choose to use a different programming language for their malicious code.</w:t>
+      </w:r>
+    </w:p>
+    <w:p>
+      <w:pPr>
+        <w:spacing w:beforeLines="0" w:afterLines="0"/>
+        <w:jc w:val="left"/>
+        <w:rPr>
+          <w:rFonts w:hint="default" w:ascii="SabonLTStd-Roman" w:hAnsi="SabonLTStd-Roman" w:eastAsia="SabonLTStd-Roman"/>
+          <w:sz w:val="18"/>
+          <w:szCs w:val="24"/>
+        </w:rPr>
+      </w:pPr>
+    </w:p>
+    <w:p>
+      <w:pPr>
+        <w:spacing w:beforeLines="0" w:afterLines="0"/>
+        <w:jc w:val="left"/>
+        <w:rPr>
+          <w:rFonts w:hint="default" w:ascii="SabonLTStd-Roman" w:hAnsi="SabonLTStd-Roman" w:eastAsia="SabonLTStd-Roman"/>
+          <w:sz w:val="18"/>
+          <w:szCs w:val="24"/>
+        </w:rPr>
+      </w:pPr>
+    </w:p>
+    <w:p>
+      <w:pPr>
+        <w:spacing w:beforeLines="0" w:afterLines="0"/>
+        <w:jc w:val="left"/>
+        <w:rPr>
+          <w:rFonts w:hint="default" w:ascii="SabonLTStd-Roman" w:hAnsi="SabonLTStd-Roman" w:eastAsia="SabonLTStd-Roman"/>
+          <w:sz w:val="18"/>
+          <w:szCs w:val="24"/>
+        </w:rPr>
+      </w:pPr>
+      <w:r>
+        <w:rPr>
+          <w:rFonts w:hint="default" w:ascii="UniversLTStd-Bold" w:hAnsi="UniversLTStd-Bold" w:eastAsia="UniversLTStd-Bold"/>
+          <w:b/>
+          <w:sz w:val="18"/>
+          <w:szCs w:val="24"/>
+        </w:rPr>
+        <w:t xml:space="preserve">19. </w:t>
+      </w:r>
+      <w:r>
+        <w:rPr>
+          <w:rFonts w:hint="default" w:ascii="SabonLTStd-Roman" w:hAnsi="SabonLTStd-Roman" w:eastAsia="SabonLTStd-Roman"/>
+          <w:sz w:val="18"/>
+          <w:szCs w:val="24"/>
+        </w:rPr>
+        <w:t>If you saw the following command line, what would you be capturing?</w:t>
+      </w:r>
+    </w:p>
+    <w:p>
+      <w:pPr>
+        <w:spacing w:beforeLines="0" w:afterLines="0"/>
+        <w:jc w:val="left"/>
+        <w:rPr>
+          <w:rFonts w:hint="default" w:ascii="SourceCodePro-Regular" w:hAnsi="SourceCodePro-Regular" w:eastAsia="SourceCodePro-Regular"/>
+          <w:sz w:val="18"/>
+          <w:szCs w:val="24"/>
+        </w:rPr>
+      </w:pPr>
+      <w:r>
+        <w:rPr>
+          <w:rFonts w:hint="default" w:ascii="SourceCodePro-Regular" w:hAnsi="SourceCodePro-Regular" w:eastAsia="SourceCodePro-Regular"/>
+          <w:sz w:val="18"/>
+          <w:szCs w:val="24"/>
+        </w:rPr>
+        <w:t>tcpdump -i eth2 host 192.168.10.5</w:t>
+      </w:r>
+    </w:p>
+    <w:p>
+      <w:pPr>
+        <w:spacing w:beforeLines="0" w:afterLines="0"/>
+        <w:ind w:firstLine="720" w:firstLineChars="0"/>
+        <w:jc w:val="left"/>
+        <w:rPr>
+          <w:rFonts w:hint="default" w:ascii="SabonLTStd-Roman" w:hAnsi="SabonLTStd-Roman" w:eastAsia="SabonLTStd-Roman"/>
+          <w:sz w:val="18"/>
+          <w:szCs w:val="24"/>
+        </w:rPr>
+      </w:pPr>
+      <w:r>
+        <w:rPr>
+          <w:rFonts w:hint="default" w:ascii="UniversLTStd-Bold" w:hAnsi="UniversLTStd-Bold" w:eastAsia="UniversLTStd-Bold"/>
+          <w:b/>
+          <w:sz w:val="18"/>
+          <w:szCs w:val="24"/>
+        </w:rPr>
+        <w:t xml:space="preserve">A. </w:t>
+      </w:r>
+      <w:r>
+        <w:rPr>
+          <w:rFonts w:hint="default" w:ascii="SabonLTStd-Roman" w:hAnsi="SabonLTStd-Roman" w:eastAsia="SabonLTStd-Roman"/>
+          <w:sz w:val="18"/>
+          <w:szCs w:val="24"/>
+        </w:rPr>
+        <w:t>Traffic just from 192.168.10.5</w:t>
+      </w:r>
+    </w:p>
+    <w:p>
+      <w:pPr>
+        <w:spacing w:beforeLines="0" w:afterLines="0"/>
+        <w:ind w:firstLine="720" w:firstLineChars="0"/>
+        <w:jc w:val="left"/>
+        <w:rPr>
+          <w:rFonts w:hint="default" w:ascii="SabonLTStd-Roman" w:hAnsi="SabonLTStd-Roman" w:eastAsia="SabonLTStd-Roman"/>
+          <w:sz w:val="18"/>
+          <w:szCs w:val="24"/>
+        </w:rPr>
+      </w:pPr>
+      <w:r>
+        <w:rPr>
+          <w:rFonts w:hint="default" w:ascii="UniversLTStd-Bold" w:hAnsi="UniversLTStd-Bold" w:eastAsia="UniversLTStd-Bold"/>
+          <w:b/>
+          <w:sz w:val="18"/>
+          <w:szCs w:val="24"/>
+        </w:rPr>
+        <w:t xml:space="preserve">B. </w:t>
+      </w:r>
+      <w:r>
+        <w:rPr>
+          <w:rFonts w:hint="default" w:ascii="SabonLTStd-Roman" w:hAnsi="SabonLTStd-Roman" w:eastAsia="SabonLTStd-Roman"/>
+          <w:sz w:val="18"/>
+          <w:szCs w:val="24"/>
+        </w:rPr>
+        <w:t>Traffic to and from 192.168.10.5</w:t>
+      </w:r>
+    </w:p>
+    <w:p>
+      <w:pPr>
+        <w:spacing w:beforeLines="0" w:afterLines="0"/>
+        <w:ind w:firstLine="720" w:firstLineChars="0"/>
+        <w:jc w:val="left"/>
+        <w:rPr>
+          <w:rFonts w:hint="default" w:ascii="SabonLTStd-Roman" w:hAnsi="SabonLTStd-Roman" w:eastAsia="SabonLTStd-Roman"/>
+          <w:sz w:val="18"/>
+          <w:szCs w:val="24"/>
+        </w:rPr>
+      </w:pPr>
+      <w:r>
+        <w:rPr>
+          <w:rFonts w:hint="default" w:ascii="UniversLTStd-Bold" w:hAnsi="UniversLTStd-Bold" w:eastAsia="UniversLTStd-Bold"/>
+          <w:b/>
+          <w:sz w:val="18"/>
+          <w:szCs w:val="24"/>
+        </w:rPr>
+        <w:t xml:space="preserve">C. </w:t>
+      </w:r>
+      <w:r>
+        <w:rPr>
+          <w:rFonts w:hint="default" w:ascii="SabonLTStd-Roman" w:hAnsi="SabonLTStd-Roman" w:eastAsia="SabonLTStd-Roman"/>
+          <w:sz w:val="18"/>
+          <w:szCs w:val="24"/>
+        </w:rPr>
+        <w:t>Traffic just to 192.168.10.5</w:t>
+      </w:r>
+    </w:p>
+    <w:p>
+      <w:pPr>
+        <w:ind w:firstLine="720" w:firstLineChars="0"/>
+        <w:jc w:val="left"/>
+        <w:rPr>
+          <w:rFonts w:hint="default" w:ascii="SabonLTStd-Roman" w:hAnsi="SabonLTStd-Roman" w:eastAsia="SabonLTStd-Roman"/>
+          <w:sz w:val="18"/>
+          <w:szCs w:val="24"/>
+        </w:rPr>
+      </w:pPr>
+      <w:r>
+        <w:rPr>
+          <w:rFonts w:hint="default" w:ascii="UniversLTStd-Bold" w:hAnsi="UniversLTStd-Bold" w:eastAsia="UniversLTStd-Bold"/>
+          <w:b/>
+          <w:sz w:val="18"/>
+          <w:szCs w:val="24"/>
+        </w:rPr>
+        <w:t xml:space="preserve">D. </w:t>
+      </w:r>
+      <w:r>
+        <w:rPr>
+          <w:rFonts w:hint="default" w:ascii="SabonLTStd-Roman" w:hAnsi="SabonLTStd-Roman" w:eastAsia="SabonLTStd-Roman"/>
+          <w:sz w:val="18"/>
+          <w:szCs w:val="24"/>
+        </w:rPr>
+        <w:t>All traffic other than from 192.168.86.5</w:t>
+      </w:r>
+    </w:p>
+    <w:p>
+      <w:pPr>
+        <w:pStyle w:val="85"/>
+        <w:keepNext w:val="0"/>
+        <w:keepLines w:val="0"/>
+        <w:widowControl/>
+        <w:suppressLineNumbers w:val="0"/>
+        <w:pBdr>
+          <w:top w:val="single" w:color="393E40" w:sz="2" w:space="0"/>
+          <w:left w:val="single" w:color="393E40" w:sz="2" w:space="0"/>
+          <w:bottom w:val="single" w:color="393E40" w:sz="2" w:space="0"/>
+          <w:right w:val="single" w:color="393E40" w:sz="2" w:space="0"/>
+        </w:pBdr>
+        <w:spacing w:before="0" w:beforeAutospacing="0" w:after="0" w:afterAutospacing="0" w:line="21" w:lineRule="atLeast"/>
+        <w:ind w:left="0" w:right="0"/>
+        <w:rPr>
+          <w:rFonts w:hint="default" w:ascii="Segoe UI" w:hAnsi="Segoe UI" w:eastAsia="Segoe UI" w:cs="Segoe UI"/>
+          <w:i w:val="0"/>
+          <w:iCs w:val="0"/>
+          <w:caps w:val="0"/>
+          <w:spacing w:val="0"/>
+          <w:sz w:val="16"/>
+          <w:szCs w:val="16"/>
+        </w:rPr>
+      </w:pPr>
+      <w:r>
+        <w:rPr>
+          <w:rFonts w:ascii="Segoe UI" w:hAnsi="Segoe UI" w:eastAsia="Segoe UI" w:cs="Segoe UI"/>
+          <w:i w:val="0"/>
+          <w:iCs w:val="0"/>
+          <w:caps w:val="0"/>
+          <w:spacing w:val="0"/>
+          <w:sz w:val="16"/>
+          <w:szCs w:val="16"/>
+        </w:rPr>
+        <w:t>B. Traffic to and from 192.168.10.5</w:t>
+      </w:r>
+    </w:p>
+    <w:p>
+      <w:pPr>
+        <w:keepNext w:val="0"/>
+        <w:keepLines w:val="0"/>
+        <w:widowControl/>
+        <w:suppressLineNumbers w:val="0"/>
+        <w:pBdr>
+          <w:top w:val="single" w:color="393E40" w:sz="2" w:space="0"/>
+          <w:left w:val="single" w:color="393E40" w:sz="2" w:space="0"/>
+          <w:bottom w:val="single" w:color="393E40" w:sz="2" w:space="0"/>
+          <w:right w:val="single" w:color="393E40" w:sz="2" w:space="0"/>
+        </w:pBdr>
+        <w:shd w:val="clear" w:fill="181A1B"/>
+        <w:spacing w:before="0" w:beforeAutospacing="1" w:after="0" w:afterAutospacing="1"/>
+        <w:ind w:left="0" w:right="0" w:firstLine="0"/>
+        <w:jc w:val="left"/>
+        <w:rPr>
+          <w:rFonts w:hint="default" w:ascii="Segoe UI" w:hAnsi="Segoe UI" w:eastAsia="Segoe UI" w:cs="Segoe UI"/>
+          <w:i w:val="0"/>
+          <w:iCs w:val="0"/>
+          <w:caps w:val="0"/>
+          <w:spacing w:val="0"/>
+          <w:sz w:val="16"/>
+          <w:szCs w:val="16"/>
+        </w:rPr>
+      </w:pPr>
+      <w:r>
+        <w:rPr>
+          <w:rFonts w:hint="default" w:ascii="Segoe UI" w:hAnsi="Segoe UI" w:eastAsia="Segoe UI" w:cs="Segoe UI"/>
+          <w:i w:val="0"/>
+          <w:iCs w:val="0"/>
+          <w:caps w:val="0"/>
+          <w:spacing w:val="0"/>
+          <w:kern w:val="0"/>
+          <w:sz w:val="16"/>
+          <w:szCs w:val="16"/>
+          <w:shd w:val="clear" w:fill="181A1B"/>
+          <w:lang w:val="en-US" w:eastAsia="zh-CN" w:bidi="ar"/>
+        </w:rPr>
+        <w:t>Explanation</w:t>
+      </w:r>
+    </w:p>
+    <w:p>
+      <w:pPr>
+        <w:pStyle w:val="85"/>
+        <w:keepNext w:val="0"/>
+        <w:keepLines w:val="0"/>
+        <w:widowControl/>
+        <w:suppressLineNumbers w:val="0"/>
+        <w:pBdr>
+          <w:top w:val="single" w:color="393E40" w:sz="2" w:space="0"/>
+          <w:left w:val="single" w:color="393E40" w:sz="2" w:space="0"/>
+          <w:bottom w:val="single" w:color="393E40" w:sz="2" w:space="0"/>
+          <w:right w:val="single" w:color="393E40" w:sz="2" w:space="0"/>
+        </w:pBdr>
+        <w:spacing w:before="0" w:beforeAutospacing="0" w:after="264" w:afterAutospacing="0" w:line="21" w:lineRule="atLeast"/>
+        <w:ind w:left="0" w:right="0"/>
+      </w:pPr>
+      <w:r>
+        <w:rPr>
+          <w:rFonts w:hint="default" w:ascii="Segoe UI" w:hAnsi="Segoe UI" w:eastAsia="Segoe UI" w:cs="Segoe UI"/>
+          <w:i w:val="0"/>
+          <w:iCs w:val="0"/>
+          <w:caps w:val="0"/>
+          <w:spacing w:val="0"/>
+          <w:sz w:val="16"/>
+          <w:szCs w:val="16"/>
+        </w:rPr>
+        <w:t xml:space="preserve">The command </w:t>
+      </w:r>
+      <w:r>
+        <w:rPr>
+          <w:rStyle w:val="44"/>
+          <w:rFonts w:ascii="monospace" w:hAnsi="monospace" w:eastAsia="monospace" w:cs="monospace"/>
+          <w:b/>
+          <w:bCs/>
+          <w:i w:val="0"/>
+          <w:iCs w:val="0"/>
+          <w:caps w:val="0"/>
+          <w:spacing w:val="0"/>
+          <w:sz w:val="18"/>
+          <w:szCs w:val="18"/>
+          <w:bdr w:val="single" w:color="393E40" w:sz="2" w:space="0"/>
+        </w:rPr>
+        <w:t>tcpdump -i eth2 host 192.168.10.5</w:t>
+      </w:r>
+      <w:r>
+        <w:rPr>
+          <w:rFonts w:hint="default" w:ascii="Segoe UI" w:hAnsi="Segoe UI" w:eastAsia="Segoe UI" w:cs="Segoe UI"/>
+          <w:i w:val="0"/>
+          <w:iCs w:val="0"/>
+          <w:caps w:val="0"/>
+          <w:spacing w:val="0"/>
+          <w:sz w:val="16"/>
+          <w:szCs w:val="16"/>
+        </w:rPr>
+        <w:t xml:space="preserve"> is used to capture network traffic on the network interface </w:t>
+      </w:r>
+      <w:r>
+        <w:rPr>
+          <w:rStyle w:val="44"/>
+          <w:rFonts w:hint="default" w:ascii="monospace" w:hAnsi="monospace" w:eastAsia="monospace" w:cs="monospace"/>
+          <w:b/>
+          <w:bCs/>
+          <w:i w:val="0"/>
+          <w:iCs w:val="0"/>
+          <w:caps w:val="0"/>
+          <w:spacing w:val="0"/>
+          <w:sz w:val="18"/>
+          <w:szCs w:val="18"/>
+          <w:bdr w:val="single" w:color="393E40" w:sz="2" w:space="0"/>
+        </w:rPr>
+        <w:t>eth2</w:t>
+      </w:r>
+      <w:r>
+        <w:rPr>
+          <w:rFonts w:hint="default" w:ascii="Segoe UI" w:hAnsi="Segoe UI" w:eastAsia="Segoe UI" w:cs="Segoe UI"/>
+          <w:i w:val="0"/>
+          <w:iCs w:val="0"/>
+          <w:caps w:val="0"/>
+          <w:spacing w:val="0"/>
+          <w:sz w:val="16"/>
+          <w:szCs w:val="16"/>
+        </w:rPr>
+        <w:t xml:space="preserve"> for the host with IP address </w:t>
+      </w:r>
+      <w:r>
+        <w:rPr>
+          <w:rStyle w:val="44"/>
+          <w:rFonts w:hint="default" w:ascii="monospace" w:hAnsi="monospace" w:eastAsia="monospace" w:cs="monospace"/>
+          <w:b/>
+          <w:bCs/>
+          <w:i w:val="0"/>
+          <w:iCs w:val="0"/>
+          <w:caps w:val="0"/>
+          <w:spacing w:val="0"/>
+          <w:sz w:val="18"/>
+          <w:szCs w:val="18"/>
+          <w:bdr w:val="single" w:color="393E40" w:sz="2" w:space="0"/>
+        </w:rPr>
+        <w:t>192.168.10.5</w:t>
+      </w:r>
+      <w:r>
+        <w:rPr>
+          <w:rFonts w:hint="default" w:ascii="Segoe UI" w:hAnsi="Segoe UI" w:eastAsia="Segoe UI" w:cs="Segoe UI"/>
+          <w:i w:val="0"/>
+          <w:iCs w:val="0"/>
+          <w:caps w:val="0"/>
+          <w:spacing w:val="0"/>
+          <w:sz w:val="16"/>
+          <w:szCs w:val="16"/>
+        </w:rPr>
+        <w:t>.</w:t>
+      </w:r>
+    </w:p>
+    <w:p>
+      <w:pPr>
+        <w:pStyle w:val="85"/>
+        <w:keepNext w:val="0"/>
+        <w:keepLines w:val="0"/>
+        <w:widowControl/>
+        <w:suppressLineNumbers w:val="0"/>
+        <w:pBdr>
+          <w:top w:val="single" w:color="393E40" w:sz="2" w:space="0"/>
+          <w:left w:val="single" w:color="393E40" w:sz="2" w:space="0"/>
+          <w:bottom w:val="single" w:color="393E40" w:sz="2" w:space="0"/>
+          <w:right w:val="single" w:color="393E40" w:sz="2" w:space="0"/>
+        </w:pBdr>
+        <w:spacing w:before="264" w:beforeAutospacing="0" w:after="264" w:afterAutospacing="0" w:line="21" w:lineRule="atLeast"/>
+        <w:ind w:left="0" w:right="0"/>
+      </w:pPr>
+      <w:r>
+        <w:rPr>
+          <w:rFonts w:hint="default" w:ascii="Segoe UI" w:hAnsi="Segoe UI" w:eastAsia="Segoe UI" w:cs="Segoe UI"/>
+          <w:i w:val="0"/>
+          <w:iCs w:val="0"/>
+          <w:caps w:val="0"/>
+          <w:spacing w:val="0"/>
+          <w:sz w:val="16"/>
+          <w:szCs w:val="16"/>
+        </w:rPr>
+        <w:t xml:space="preserve">The option </w:t>
+      </w:r>
+      <w:r>
+        <w:rPr>
+          <w:rStyle w:val="44"/>
+          <w:rFonts w:hint="default" w:ascii="monospace" w:hAnsi="monospace" w:eastAsia="monospace" w:cs="monospace"/>
+          <w:b/>
+          <w:bCs/>
+          <w:i w:val="0"/>
+          <w:iCs w:val="0"/>
+          <w:caps w:val="0"/>
+          <w:spacing w:val="0"/>
+          <w:sz w:val="18"/>
+          <w:szCs w:val="18"/>
+          <w:bdr w:val="single" w:color="393E40" w:sz="2" w:space="0"/>
+        </w:rPr>
+        <w:t>-i eth2</w:t>
+      </w:r>
+      <w:r>
+        <w:rPr>
+          <w:rFonts w:hint="default" w:ascii="Segoe UI" w:hAnsi="Segoe UI" w:eastAsia="Segoe UI" w:cs="Segoe UI"/>
+          <w:i w:val="0"/>
+          <w:iCs w:val="0"/>
+          <w:caps w:val="0"/>
+          <w:spacing w:val="0"/>
+          <w:sz w:val="16"/>
+          <w:szCs w:val="16"/>
+        </w:rPr>
+        <w:t xml:space="preserve"> specifies the network interface to listen on. The </w:t>
+      </w:r>
+      <w:r>
+        <w:rPr>
+          <w:rStyle w:val="44"/>
+          <w:rFonts w:hint="default" w:ascii="monospace" w:hAnsi="monospace" w:eastAsia="monospace" w:cs="monospace"/>
+          <w:b/>
+          <w:bCs/>
+          <w:i w:val="0"/>
+          <w:iCs w:val="0"/>
+          <w:caps w:val="0"/>
+          <w:spacing w:val="0"/>
+          <w:sz w:val="18"/>
+          <w:szCs w:val="18"/>
+          <w:bdr w:val="single" w:color="393E40" w:sz="2" w:space="0"/>
+        </w:rPr>
+        <w:t>host 192.168.10.5</w:t>
+      </w:r>
+      <w:r>
+        <w:rPr>
+          <w:rFonts w:hint="default" w:ascii="Segoe UI" w:hAnsi="Segoe UI" w:eastAsia="Segoe UI" w:cs="Segoe UI"/>
+          <w:i w:val="0"/>
+          <w:iCs w:val="0"/>
+          <w:caps w:val="0"/>
+          <w:spacing w:val="0"/>
+          <w:sz w:val="16"/>
+          <w:szCs w:val="16"/>
+        </w:rPr>
+        <w:t xml:space="preserve"> filter expression captures traffic to and from the specified host IP address.</w:t>
+      </w:r>
+    </w:p>
+    <w:p>
+      <w:pPr>
+        <w:pStyle w:val="85"/>
+        <w:keepNext w:val="0"/>
+        <w:keepLines w:val="0"/>
+        <w:widowControl/>
+        <w:suppressLineNumbers w:val="0"/>
+        <w:pBdr>
+          <w:top w:val="single" w:color="393E40" w:sz="2" w:space="0"/>
+          <w:left w:val="single" w:color="393E40" w:sz="2" w:space="0"/>
+          <w:bottom w:val="single" w:color="393E40" w:sz="2" w:space="0"/>
+          <w:right w:val="single" w:color="393E40" w:sz="2" w:space="0"/>
+        </w:pBdr>
+        <w:spacing w:before="264" w:beforeAutospacing="0" w:after="264" w:afterAutospacing="0" w:line="21" w:lineRule="atLeast"/>
+        <w:ind w:left="0" w:right="0"/>
+      </w:pPr>
+      <w:r>
+        <w:rPr>
+          <w:rFonts w:hint="default" w:ascii="Segoe UI" w:hAnsi="Segoe UI" w:eastAsia="Segoe UI" w:cs="Segoe UI"/>
+          <w:i w:val="0"/>
+          <w:iCs w:val="0"/>
+          <w:caps w:val="0"/>
+          <w:spacing w:val="0"/>
+          <w:sz w:val="16"/>
+          <w:szCs w:val="16"/>
+        </w:rPr>
+        <w:t xml:space="preserve">In other words, </w:t>
+      </w:r>
+      <w:r>
+        <w:rPr>
+          <w:rStyle w:val="44"/>
+          <w:rFonts w:hint="default" w:ascii="monospace" w:hAnsi="monospace" w:eastAsia="monospace" w:cs="monospace"/>
+          <w:b/>
+          <w:bCs/>
+          <w:i w:val="0"/>
+          <w:iCs w:val="0"/>
+          <w:caps w:val="0"/>
+          <w:spacing w:val="0"/>
+          <w:sz w:val="18"/>
+          <w:szCs w:val="18"/>
+          <w:bdr w:val="single" w:color="393E40" w:sz="2" w:space="0"/>
+        </w:rPr>
+        <w:t>tcpdump -i eth2 host 192.168.10.5</w:t>
+      </w:r>
+      <w:r>
+        <w:rPr>
+          <w:rFonts w:hint="default" w:ascii="Segoe UI" w:hAnsi="Segoe UI" w:eastAsia="Segoe UI" w:cs="Segoe UI"/>
+          <w:i w:val="0"/>
+          <w:iCs w:val="0"/>
+          <w:caps w:val="0"/>
+          <w:spacing w:val="0"/>
+          <w:sz w:val="16"/>
+          <w:szCs w:val="16"/>
+        </w:rPr>
+        <w:t xml:space="preserve"> captures both incoming and outgoing network traffic between the specified host and any other device on the network, including all IP protocols, such as TCP, UDP, and ICMP.</w:t>
+      </w:r>
+    </w:p>
+    <w:p>
+      <w:pPr>
+        <w:pStyle w:val="85"/>
+        <w:keepNext w:val="0"/>
+        <w:keepLines w:val="0"/>
+        <w:widowControl/>
+        <w:suppressLineNumbers w:val="0"/>
+        <w:pBdr>
+          <w:top w:val="single" w:color="393E40" w:sz="2" w:space="0"/>
+          <w:left w:val="single" w:color="393E40" w:sz="2" w:space="0"/>
+          <w:bottom w:val="single" w:color="393E40" w:sz="2" w:space="0"/>
+          <w:right w:val="single" w:color="393E40" w:sz="2" w:space="0"/>
+        </w:pBdr>
+        <w:spacing w:before="264" w:beforeAutospacing="0" w:after="0" w:afterAutospacing="0" w:line="21" w:lineRule="atLeast"/>
+        <w:ind w:left="0" w:right="0"/>
+      </w:pPr>
+      <w:r>
+        <w:rPr>
+          <w:rFonts w:hint="default" w:ascii="Segoe UI" w:hAnsi="Segoe UI" w:eastAsia="Segoe UI" w:cs="Segoe UI"/>
+          <w:i w:val="0"/>
+          <w:iCs w:val="0"/>
+          <w:caps w:val="0"/>
+          <w:spacing w:val="0"/>
+          <w:sz w:val="16"/>
+          <w:szCs w:val="16"/>
+        </w:rPr>
+        <w:t>It should be noted that this capture only includes traffic that is transmitted or received on the specified network interface, and will not capture traffic on other network interfaces or any other network segments.</w:t>
+      </w:r>
+    </w:p>
+    <w:p>
+      <w:pPr>
+        <w:rPr>
+          <w:rFonts w:hint="default" w:ascii="SabonLTStd-Roman" w:hAnsi="SabonLTStd-Roman" w:eastAsia="SabonLTStd-Roman"/>
+          <w:sz w:val="18"/>
+          <w:szCs w:val="24"/>
+        </w:rPr>
+      </w:pPr>
+      <w:r>
+        <w:rPr>
+          <w:rFonts w:hint="default" w:ascii="SabonLTStd-Roman" w:hAnsi="SabonLTStd-Roman" w:eastAsia="SabonLTStd-Roman"/>
+          <w:sz w:val="18"/>
+          <w:szCs w:val="24"/>
+        </w:rPr>
+        <w:br w:type="page"/>
+      </w:r>
+    </w:p>
+    <w:p>
+      <w:pPr>
+        <w:spacing w:beforeLines="0" w:afterLines="0"/>
+        <w:jc w:val="left"/>
+        <w:rPr>
+          <w:rFonts w:hint="default" w:ascii="SabonLTStd-Roman" w:hAnsi="SabonLTStd-Roman" w:eastAsia="SabonLTStd-Roman"/>
+          <w:sz w:val="18"/>
+          <w:szCs w:val="24"/>
+        </w:rPr>
+      </w:pPr>
+      <w:r>
+        <w:rPr>
+          <w:rFonts w:hint="default" w:ascii="UniversLTStd-Bold" w:hAnsi="UniversLTStd-Bold" w:eastAsia="UniversLTStd-Bold"/>
+          <w:b/>
+          <w:sz w:val="18"/>
+          <w:szCs w:val="24"/>
+        </w:rPr>
+        <w:t xml:space="preserve">20. </w:t>
+      </w:r>
+      <w:r>
+        <w:rPr>
+          <w:rFonts w:hint="default" w:ascii="SabonLTStd-Roman" w:hAnsi="SabonLTStd-Roman" w:eastAsia="SabonLTStd-Roman"/>
+          <w:sz w:val="18"/>
+          <w:szCs w:val="24"/>
+        </w:rPr>
+        <w:t>What is Diffie-Hellman used for?</w:t>
+      </w:r>
+    </w:p>
+    <w:p>
+      <w:pPr>
+        <w:spacing w:beforeLines="0" w:afterLines="0"/>
+        <w:ind w:firstLine="720" w:firstLineChars="0"/>
+        <w:jc w:val="left"/>
+        <w:rPr>
+          <w:rFonts w:hint="default" w:ascii="SabonLTStd-Roman" w:hAnsi="SabonLTStd-Roman" w:eastAsia="SabonLTStd-Roman"/>
+          <w:sz w:val="18"/>
+          <w:szCs w:val="24"/>
+        </w:rPr>
+      </w:pPr>
+      <w:r>
+        <w:rPr>
+          <w:rFonts w:hint="default" w:ascii="UniversLTStd-Bold" w:hAnsi="UniversLTStd-Bold" w:eastAsia="UniversLTStd-Bold"/>
+          <w:b/>
+          <w:sz w:val="18"/>
+          <w:szCs w:val="24"/>
+        </w:rPr>
+        <w:t xml:space="preserve">A. </w:t>
+      </w:r>
+      <w:r>
+        <w:rPr>
+          <w:rFonts w:hint="default" w:ascii="SabonLTStd-Roman" w:hAnsi="SabonLTStd-Roman" w:eastAsia="SabonLTStd-Roman"/>
+          <w:sz w:val="18"/>
+          <w:szCs w:val="24"/>
+        </w:rPr>
+        <w:t>Key management</w:t>
+      </w:r>
+    </w:p>
+    <w:p>
+      <w:pPr>
+        <w:spacing w:beforeLines="0" w:afterLines="0"/>
+        <w:ind w:firstLine="720" w:firstLineChars="0"/>
+        <w:jc w:val="left"/>
+        <w:rPr>
+          <w:rFonts w:hint="default" w:ascii="SabonLTStd-Roman" w:hAnsi="SabonLTStd-Roman" w:eastAsia="SabonLTStd-Roman"/>
+          <w:sz w:val="18"/>
+          <w:szCs w:val="24"/>
+        </w:rPr>
+      </w:pPr>
+      <w:r>
+        <w:rPr>
+          <w:rFonts w:hint="default" w:ascii="UniversLTStd-Bold" w:hAnsi="UniversLTStd-Bold" w:eastAsia="UniversLTStd-Bold"/>
+          <w:b/>
+          <w:sz w:val="18"/>
+          <w:szCs w:val="24"/>
+        </w:rPr>
+        <w:t xml:space="preserve">B. </w:t>
+      </w:r>
+      <w:r>
+        <w:rPr>
+          <w:rFonts w:hint="default" w:ascii="SabonLTStd-Roman" w:hAnsi="SabonLTStd-Roman" w:eastAsia="SabonLTStd-Roman"/>
+          <w:sz w:val="18"/>
+          <w:szCs w:val="24"/>
+        </w:rPr>
+        <w:t>Key isolation</w:t>
+      </w:r>
+    </w:p>
+    <w:p>
+      <w:pPr>
+        <w:spacing w:beforeLines="0" w:afterLines="0"/>
+        <w:ind w:firstLine="720" w:firstLineChars="0"/>
+        <w:jc w:val="left"/>
+        <w:rPr>
+          <w:rFonts w:hint="default" w:ascii="SabonLTStd-Roman" w:hAnsi="SabonLTStd-Roman" w:eastAsia="SabonLTStd-Roman"/>
+          <w:sz w:val="18"/>
+          <w:szCs w:val="24"/>
+        </w:rPr>
+      </w:pPr>
+      <w:r>
+        <w:rPr>
+          <w:rFonts w:hint="default" w:ascii="UniversLTStd-Bold" w:hAnsi="UniversLTStd-Bold" w:eastAsia="UniversLTStd-Bold"/>
+          <w:b/>
+          <w:sz w:val="18"/>
+          <w:szCs w:val="24"/>
+        </w:rPr>
+        <w:t xml:space="preserve">C. </w:t>
+      </w:r>
+      <w:r>
+        <w:rPr>
+          <w:rFonts w:hint="default" w:ascii="SabonLTStd-Roman" w:hAnsi="SabonLTStd-Roman" w:eastAsia="SabonLTStd-Roman"/>
+          <w:sz w:val="18"/>
+          <w:szCs w:val="24"/>
+        </w:rPr>
+        <w:t>Key exchange</w:t>
+      </w:r>
+    </w:p>
+    <w:p>
+      <w:pPr>
+        <w:spacing w:beforeLines="0" w:afterLines="0"/>
+        <w:ind w:firstLine="720" w:firstLineChars="0"/>
+        <w:jc w:val="left"/>
+        <w:rPr>
+          <w:rFonts w:hint="default" w:ascii="SabonLTStd-Roman" w:hAnsi="SabonLTStd-Roman" w:eastAsia="SabonLTStd-Roman"/>
+          <w:sz w:val="18"/>
+          <w:szCs w:val="24"/>
+        </w:rPr>
+      </w:pPr>
+      <w:r>
+        <w:rPr>
+          <w:rFonts w:hint="default" w:ascii="UniversLTStd-Bold" w:hAnsi="UniversLTStd-Bold" w:eastAsia="UniversLTStd-Bold"/>
+          <w:b/>
+          <w:sz w:val="18"/>
+          <w:szCs w:val="24"/>
+        </w:rPr>
+        <w:t xml:space="preserve">D. </w:t>
+      </w:r>
+      <w:r>
+        <w:rPr>
+          <w:rFonts w:hint="default" w:ascii="SabonLTStd-Roman" w:hAnsi="SabonLTStd-Roman" w:eastAsia="SabonLTStd-Roman"/>
+          <w:sz w:val="18"/>
+          <w:szCs w:val="24"/>
+        </w:rPr>
+        <w:t>Key revocation</w:t>
+      </w:r>
+    </w:p>
+    <w:p>
+      <w:pPr>
+        <w:spacing w:beforeLines="0" w:afterLines="0"/>
+        <w:ind w:firstLine="720" w:firstLineChars="0"/>
+        <w:jc w:val="left"/>
+        <w:rPr>
+          <w:rFonts w:hint="default" w:ascii="SabonLTStd-Roman" w:hAnsi="SabonLTStd-Roman" w:eastAsia="SabonLTStd-Roman"/>
+          <w:sz w:val="18"/>
+          <w:szCs w:val="24"/>
+        </w:rPr>
+      </w:pPr>
+    </w:p>
+    <w:p>
+      <w:pPr>
+        <w:pStyle w:val="85"/>
+        <w:keepNext w:val="0"/>
+        <w:keepLines w:val="0"/>
+        <w:widowControl/>
+        <w:suppressLineNumbers w:val="0"/>
+        <w:pBdr>
+          <w:top w:val="single" w:color="393E40" w:sz="2" w:space="0"/>
+          <w:left w:val="single" w:color="393E40" w:sz="2" w:space="0"/>
+          <w:bottom w:val="single" w:color="393E40" w:sz="2" w:space="0"/>
+          <w:right w:val="single" w:color="393E40" w:sz="2" w:space="0"/>
+        </w:pBdr>
+        <w:spacing w:before="0" w:beforeAutospacing="0" w:after="0" w:afterAutospacing="0" w:line="21" w:lineRule="atLeast"/>
+        <w:ind w:left="0" w:right="0"/>
+        <w:rPr>
+          <w:rFonts w:hint="default" w:ascii="Segoe UI" w:hAnsi="Segoe UI" w:eastAsia="Segoe UI" w:cs="Segoe UI"/>
+          <w:i w:val="0"/>
+          <w:iCs w:val="0"/>
+          <w:caps w:val="0"/>
+          <w:spacing w:val="0"/>
+          <w:sz w:val="16"/>
+          <w:szCs w:val="16"/>
+        </w:rPr>
+      </w:pPr>
+      <w:r>
+        <w:rPr>
+          <w:rFonts w:ascii="Segoe UI" w:hAnsi="Segoe UI" w:eastAsia="Segoe UI" w:cs="Segoe UI"/>
+          <w:i w:val="0"/>
+          <w:iCs w:val="0"/>
+          <w:caps w:val="0"/>
+          <w:spacing w:val="0"/>
+          <w:sz w:val="16"/>
+          <w:szCs w:val="16"/>
+        </w:rPr>
+        <w:t>C. Key exchange</w:t>
+      </w:r>
+    </w:p>
+    <w:p>
+      <w:pPr>
+        <w:keepNext w:val="0"/>
+        <w:keepLines w:val="0"/>
+        <w:widowControl/>
+        <w:suppressLineNumbers w:val="0"/>
+        <w:pBdr>
+          <w:top w:val="single" w:color="393E40" w:sz="2" w:space="0"/>
+          <w:left w:val="single" w:color="393E40" w:sz="2" w:space="0"/>
+          <w:bottom w:val="single" w:color="393E40" w:sz="2" w:space="0"/>
+          <w:right w:val="single" w:color="393E40" w:sz="2" w:space="0"/>
+        </w:pBdr>
+        <w:shd w:val="clear" w:fill="181A1B"/>
+        <w:spacing w:before="0" w:beforeAutospacing="1" w:after="0" w:afterAutospacing="1"/>
+        <w:ind w:left="0" w:right="0" w:firstLine="0"/>
+        <w:jc w:val="left"/>
+        <w:rPr>
+          <w:rFonts w:hint="default" w:ascii="Segoe UI" w:hAnsi="Segoe UI" w:eastAsia="Segoe UI" w:cs="Segoe UI"/>
+          <w:i w:val="0"/>
+          <w:iCs w:val="0"/>
+          <w:caps w:val="0"/>
+          <w:spacing w:val="0"/>
+          <w:sz w:val="16"/>
+          <w:szCs w:val="16"/>
+        </w:rPr>
+      </w:pPr>
+      <w:r>
+        <w:rPr>
+          <w:rFonts w:hint="default" w:ascii="Segoe UI" w:hAnsi="Segoe UI" w:eastAsia="Segoe UI" w:cs="Segoe UI"/>
+          <w:i w:val="0"/>
+          <w:iCs w:val="0"/>
+          <w:caps w:val="0"/>
+          <w:spacing w:val="0"/>
+          <w:kern w:val="0"/>
+          <w:sz w:val="16"/>
+          <w:szCs w:val="16"/>
+          <w:shd w:val="clear" w:fill="181A1B"/>
+          <w:lang w:val="en-US" w:eastAsia="zh-CN" w:bidi="ar"/>
+        </w:rPr>
+        <w:t>Explanation</w:t>
+      </w:r>
+    </w:p>
+    <w:p>
+      <w:pPr>
+        <w:pStyle w:val="85"/>
+        <w:keepNext w:val="0"/>
+        <w:keepLines w:val="0"/>
+        <w:widowControl/>
+        <w:suppressLineNumbers w:val="0"/>
+        <w:pBdr>
+          <w:top w:val="single" w:color="393E40" w:sz="2" w:space="0"/>
+          <w:left w:val="single" w:color="393E40" w:sz="2" w:space="0"/>
+          <w:bottom w:val="single" w:color="393E40" w:sz="2" w:space="0"/>
+          <w:right w:val="single" w:color="393E40" w:sz="2" w:space="0"/>
+        </w:pBdr>
+        <w:spacing w:before="0" w:beforeAutospacing="0" w:after="0" w:afterAutospacing="0" w:line="21" w:lineRule="atLeast"/>
+        <w:ind w:left="0" w:right="0"/>
+      </w:pPr>
+      <w:r>
+        <w:rPr>
+          <w:rFonts w:hint="default" w:ascii="Segoe UI" w:hAnsi="Segoe UI" w:eastAsia="Segoe UI" w:cs="Segoe UI"/>
+          <w:i w:val="0"/>
+          <w:iCs w:val="0"/>
+          <w:caps w:val="0"/>
+          <w:spacing w:val="0"/>
+          <w:sz w:val="16"/>
+          <w:szCs w:val="16"/>
+        </w:rPr>
+        <w:t>Diffie-Hellman is a cryptographic algorithm used for secure communication over the internet. It enables two parties to establish a shared secret key over an insecure communication channel, without any prior shared information. The key exchange is done through public key cryptography, where each party publicly agrees on a large prime number and a generator, then calculates a public value. The shared secret key is derived from these public values and can be used for encryption and decryption of messages.</w:t>
+      </w:r>
+    </w:p>
+    <w:p>
+      <w:pPr>
+        <w:spacing w:beforeLines="0" w:afterLines="0"/>
+        <w:jc w:val="left"/>
+        <w:rPr>
+          <w:rFonts w:hint="default" w:ascii="SabonLTStd-Roman" w:hAnsi="SabonLTStd-Roman" w:eastAsia="SabonLTStd-Roman"/>
+          <w:sz w:val="18"/>
+          <w:szCs w:val="24"/>
+        </w:rPr>
+      </w:pPr>
+    </w:p>
+    <w:p>
+      <w:pPr>
+        <w:jc w:val="left"/>
+        <w:rPr>
+          <w:rFonts w:hint="default" w:ascii="SabonLTStd-Roman" w:hAnsi="SabonLTStd-Roman" w:eastAsia="SabonLTStd-Roman"/>
+          <w:sz w:val="18"/>
+          <w:szCs w:val="24"/>
+          <w:lang w:val="en-US"/>
+        </w:rPr>
+      </w:pPr>
+      <w:bookmarkStart w:id="0" w:name="_GoBack"/>
+      <w:bookmarkEnd w:id="0"/>
     </w:p>
     <w:sectPr>
       <w:pgSz w:w="11906" w:h="16838"/>
@@ -5257,6 +8591,155 @@
       </w:pPr>
       <w:rPr>
         <w:rFonts w:hint="default"/>
+      </w:rPr>
+    </w:lvl>
+  </w:abstractNum>
+  <w:abstractNum w:abstractNumId="12">
+    <w:nsid w:val="76BC87BC"/>
+    <w:multiLevelType w:val="multilevel"/>
+    <w:tmpl w:val="76BC87BC"/>
+    <w:lvl w:ilvl="0" w:tentative="0">
+      <w:start w:val="1"/>
+      <w:numFmt w:val="decimal"/>
+      <w:lvlText w:val="%1."/>
+      <w:lvlJc w:val="left"/>
+      <w:pPr>
+        <w:tabs>
+          <w:tab w:val="left" w:pos="720"/>
+        </w:tabs>
+        <w:ind w:left="1500" w:hanging="360"/>
+      </w:pPr>
+      <w:rPr>
+        <w:sz w:val="24"/>
+        <w:szCs w:val="24"/>
+      </w:rPr>
+    </w:lvl>
+    <w:lvl w:ilvl="1" w:tentative="0">
+      <w:start w:val="1"/>
+      <w:numFmt w:val="decimal"/>
+      <w:lvlText w:val="%2."/>
+      <w:lvlJc w:val="left"/>
+      <w:pPr>
+        <w:tabs>
+          <w:tab w:val="left" w:pos="1440"/>
+        </w:tabs>
+        <w:ind w:left="2220" w:hanging="360"/>
+      </w:pPr>
+      <w:rPr>
+        <w:sz w:val="24"/>
+        <w:szCs w:val="24"/>
+      </w:rPr>
+    </w:lvl>
+    <w:lvl w:ilvl="2" w:tentative="0">
+      <w:start w:val="1"/>
+      <w:numFmt w:val="decimal"/>
+      <w:lvlText w:val="%3."/>
+      <w:lvlJc w:val="left"/>
+      <w:pPr>
+        <w:tabs>
+          <w:tab w:val="left" w:pos="2160"/>
+        </w:tabs>
+        <w:ind w:left="2940" w:hanging="360"/>
+      </w:pPr>
+      <w:rPr>
+        <w:sz w:val="24"/>
+        <w:szCs w:val="24"/>
+      </w:rPr>
+    </w:lvl>
+    <w:lvl w:ilvl="3" w:tentative="0">
+      <w:start w:val="1"/>
+      <w:numFmt w:val="decimal"/>
+      <w:lvlText w:val="%4."/>
+      <w:lvlJc w:val="left"/>
+      <w:pPr>
+        <w:tabs>
+          <w:tab w:val="left" w:pos="2517"/>
+        </w:tabs>
+        <w:ind w:left="3660" w:hanging="360"/>
+      </w:pPr>
+      <w:rPr>
+        <w:sz w:val="24"/>
+        <w:szCs w:val="24"/>
+      </w:rPr>
+    </w:lvl>
+    <w:lvl w:ilvl="4" w:tentative="0">
+      <w:start w:val="1"/>
+      <w:numFmt w:val="decimal"/>
+      <w:lvlText w:val="%5."/>
+      <w:lvlJc w:val="left"/>
+      <w:pPr>
+        <w:tabs>
+          <w:tab w:val="left" w:pos="3238"/>
+        </w:tabs>
+        <w:ind w:left="4380" w:hanging="360"/>
+      </w:pPr>
+      <w:rPr>
+        <w:sz w:val="24"/>
+        <w:szCs w:val="24"/>
+      </w:rPr>
+    </w:lvl>
+    <w:lvl w:ilvl="5" w:tentative="0">
+      <w:start w:val="1"/>
+      <w:numFmt w:val="decimal"/>
+      <w:lvlText w:val="%6."/>
+      <w:lvlJc w:val="left"/>
+      <w:pPr>
+        <w:tabs>
+          <w:tab w:val="left" w:pos="3958"/>
+        </w:tabs>
+        <w:ind w:left="5100" w:hanging="360"/>
+      </w:pPr>
+      <w:rPr>
+        <w:sz w:val="24"/>
+        <w:szCs w:val="24"/>
+      </w:rPr>
+    </w:lvl>
+    <w:lvl w:ilvl="6" w:tentative="0">
+      <w:start w:val="1"/>
+      <w:numFmt w:val="decimal"/>
+      <w:lvlText w:val="%7."/>
+      <w:lvlJc w:val="left"/>
+      <w:pPr>
+        <w:tabs>
+          <w:tab w:val="left" w:pos="4678"/>
+        </w:tabs>
+        <w:ind w:left="5820" w:hanging="360"/>
+      </w:pPr>
+      <w:rPr>
+        <w:sz w:val="24"/>
+        <w:szCs w:val="24"/>
+      </w:rPr>
+    </w:lvl>
+    <w:lvl w:ilvl="7" w:tentative="0">
+      <w:start w:val="1"/>
+      <w:numFmt w:val="decimal"/>
+      <w:lvlText w:val="%8."/>
+      <w:lvlJc w:val="left"/>
+      <w:pPr>
+        <w:tabs>
+          <w:tab w:val="left" w:pos="5398"/>
+        </w:tabs>
+        <w:ind w:left="6540" w:hanging="360"/>
+      </w:pPr>
+      <w:rPr>
+        <w:sz w:val="24"/>
+        <w:szCs w:val="24"/>
+      </w:rPr>
+    </w:lvl>
+    <w:lvl w:ilvl="8" w:tentative="0">
+      <w:start w:val="1"/>
+      <w:numFmt w:val="decimal"/>
+      <w:lvlText w:val="%9."/>
+      <w:lvlJc w:val="left"/>
+      <w:pPr>
+        <w:tabs>
+          <w:tab w:val="left" w:pos="6118"/>
+        </w:tabs>
+        <w:ind w:left="7260" w:hanging="360"/>
+      </w:pPr>
+      <w:rPr>
+        <w:sz w:val="24"/>
+        <w:szCs w:val="24"/>
       </w:rPr>
     </w:lvl>
   </w:abstractNum>
@@ -5296,6 +8779,9 @@
   <w:num w:numId="12">
     <w:abstractNumId w:val="1"/>
   </w:num>
+  <w:num w:numId="13">
+    <w:abstractNumId w:val="12"/>
+  </w:num>
 </w:numbering>
 </file>
 
@@ -5331,14 +8817,14 @@
     <w:lsdException w:unhideWhenUsed="0" w:uiPriority="0" w:semiHidden="0" w:name="index 9"/>
     <w:lsdException w:unhideWhenUsed="0" w:uiPriority="0" w:semiHidden="0" w:name="toc 1"/>
     <w:lsdException w:unhideWhenUsed="0" w:uiPriority="0" w:semiHidden="0" w:name="toc 2"/>
-    <w:lsdException w:unhideWhenUsed="0" w:uiPriority="0" w:semiHidden="0" w:name="toc 3"/>
+    <w:lsdException w:qFormat="1" w:unhideWhenUsed="0" w:uiPriority="0" w:semiHidden="0" w:name="toc 3"/>
     <w:lsdException w:unhideWhenUsed="0" w:uiPriority="0" w:semiHidden="0" w:name="toc 4"/>
-    <w:lsdException w:unhideWhenUsed="0" w:uiPriority="0" w:semiHidden="0" w:name="toc 5"/>
+    <w:lsdException w:qFormat="1" w:unhideWhenUsed="0" w:uiPriority="0" w:semiHidden="0" w:name="toc 5"/>
     <w:lsdException w:unhideWhenUsed="0" w:uiPriority="0" w:semiHidden="0" w:name="toc 6"/>
     <w:lsdException w:unhideWhenUsed="0" w:uiPriority="0" w:semiHidden="0" w:name="toc 7"/>
     <w:lsdException w:unhideWhenUsed="0" w:uiPriority="0" w:semiHidden="0" w:name="toc 8"/>
     <w:lsdException w:unhideWhenUsed="0" w:uiPriority="0" w:semiHidden="0" w:name="toc 9"/>
-    <w:lsdException w:unhideWhenUsed="0" w:uiPriority="0" w:semiHidden="0" w:name="Normal Indent"/>
+    <w:lsdException w:qFormat="1" w:unhideWhenUsed="0" w:uiPriority="0" w:semiHidden="0" w:name="Normal Indent"/>
     <w:lsdException w:unhideWhenUsed="0" w:uiPriority="0" w:semiHidden="0" w:name="footnote text"/>
     <w:lsdException w:qFormat="1" w:unhideWhenUsed="0" w:uiPriority="0" w:semiHidden="0" w:name="annotation text"/>
     <w:lsdException w:qFormat="1" w:unhideWhenUsed="0" w:uiPriority="0" w:semiHidden="0" w:name="header"/>
@@ -5362,7 +8848,7 @@
     <w:lsdException w:unhideWhenUsed="0" w:uiPriority="0" w:semiHidden="0" w:name="List Number"/>
     <w:lsdException w:unhideWhenUsed="0" w:uiPriority="0" w:semiHidden="0" w:name="List 2"/>
     <w:lsdException w:unhideWhenUsed="0" w:uiPriority="0" w:semiHidden="0" w:name="List 3"/>
-    <w:lsdException w:unhideWhenUsed="0" w:uiPriority="0" w:semiHidden="0" w:name="List 4"/>
+    <w:lsdException w:qFormat="1" w:unhideWhenUsed="0" w:uiPriority="0" w:semiHidden="0" w:name="List 4"/>
     <w:lsdException w:qFormat="1" w:unhideWhenUsed="0" w:uiPriority="0" w:semiHidden="0" w:name="List 5"/>
     <w:lsdException w:qFormat="1" w:unhideWhenUsed="0" w:uiPriority="0" w:semiHidden="0" w:name="List Bullet 2"/>
     <w:lsdException w:unhideWhenUsed="0" w:uiPriority="0" w:semiHidden="0" w:name="List Bullet 3"/>
@@ -5373,14 +8859,14 @@
     <w:lsdException w:unhideWhenUsed="0" w:uiPriority="0" w:semiHidden="0" w:name="List Number 4"/>
     <w:lsdException w:qFormat="1" w:unhideWhenUsed="0" w:uiPriority="0" w:semiHidden="0" w:name="List Number 5"/>
     <w:lsdException w:qFormat="1" w:unhideWhenUsed="0" w:uiPriority="0" w:semiHidden="0" w:name="Title"/>
-    <w:lsdException w:unhideWhenUsed="0" w:uiPriority="0" w:semiHidden="0" w:name="Closing"/>
+    <w:lsdException w:qFormat="1" w:unhideWhenUsed="0" w:uiPriority="0" w:semiHidden="0" w:name="Closing"/>
     <w:lsdException w:unhideWhenUsed="0" w:uiPriority="0" w:semiHidden="0" w:name="Signature"/>
     <w:lsdException w:unhideWhenUsed="0" w:uiPriority="0" w:name="Default Paragraph Font"/>
-    <w:lsdException w:unhideWhenUsed="0" w:uiPriority="0" w:semiHidden="0" w:name="Body Text"/>
+    <w:lsdException w:qFormat="1" w:unhideWhenUsed="0" w:uiPriority="0" w:semiHidden="0" w:name="Body Text"/>
     <w:lsdException w:qFormat="1" w:unhideWhenUsed="0" w:uiPriority="0" w:semiHidden="0" w:name="Body Text Indent"/>
     <w:lsdException w:unhideWhenUsed="0" w:uiPriority="0" w:semiHidden="0" w:name="List Continue"/>
     <w:lsdException w:qFormat="1" w:unhideWhenUsed="0" w:uiPriority="0" w:semiHidden="0" w:name="List Continue 2"/>
-    <w:lsdException w:unhideWhenUsed="0" w:uiPriority="0" w:semiHidden="0" w:name="List Continue 3"/>
+    <w:lsdException w:qFormat="1" w:unhideWhenUsed="0" w:uiPriority="0" w:semiHidden="0" w:name="List Continue 3"/>
     <w:lsdException w:unhideWhenUsed="0" w:uiPriority="0" w:semiHidden="0" w:name="List Continue 4"/>
     <w:lsdException w:unhideWhenUsed="0" w:uiPriority="0" w:semiHidden="0" w:name="List Continue 5"/>
     <w:lsdException w:unhideWhenUsed="0" w:uiPriority="0" w:semiHidden="0" w:name="Message Header"/>
@@ -5391,17 +8877,17 @@
     <w:lsdException w:unhideWhenUsed="0" w:uiPriority="0" w:semiHidden="0" w:name="Body Text First Indent 2"/>
     <w:lsdException w:qFormat="1" w:unhideWhenUsed="0" w:uiPriority="0" w:semiHidden="0" w:name="Note Heading"/>
     <w:lsdException w:qFormat="1" w:unhideWhenUsed="0" w:uiPriority="0" w:semiHidden="0" w:name="Body Text 2"/>
-    <w:lsdException w:unhideWhenUsed="0" w:uiPriority="0" w:semiHidden="0" w:name="Body Text 3"/>
+    <w:lsdException w:qFormat="1" w:unhideWhenUsed="0" w:uiPriority="0" w:semiHidden="0" w:name="Body Text 3"/>
     <w:lsdException w:unhideWhenUsed="0" w:uiPriority="0" w:semiHidden="0" w:name="Body Text Indent 2"/>
     <w:lsdException w:unhideWhenUsed="0" w:uiPriority="0" w:semiHidden="0" w:name="Body Text Indent 3"/>
-    <w:lsdException w:unhideWhenUsed="0" w:uiPriority="0" w:semiHidden="0" w:name="Block Text"/>
+    <w:lsdException w:qFormat="1" w:unhideWhenUsed="0" w:uiPriority="0" w:semiHidden="0" w:name="Block Text"/>
     <w:lsdException w:qFormat="1" w:unhideWhenUsed="0" w:uiPriority="0" w:semiHidden="0" w:name="Hyperlink"/>
     <w:lsdException w:qFormat="1" w:unhideWhenUsed="0" w:uiPriority="0" w:semiHidden="0" w:name="FollowedHyperlink"/>
     <w:lsdException w:qFormat="1" w:unhideWhenUsed="0" w:uiPriority="0" w:semiHidden="0" w:name="Strong"/>
     <w:lsdException w:qFormat="1" w:unhideWhenUsed="0" w:uiPriority="0" w:semiHidden="0" w:name="Emphasis"/>
     <w:lsdException w:unhideWhenUsed="0" w:uiPriority="0" w:semiHidden="0" w:name="Document Map"/>
     <w:lsdException w:unhideWhenUsed="0" w:uiPriority="0" w:semiHidden="0" w:name="Plain Text"/>
-    <w:lsdException w:unhideWhenUsed="0" w:uiPriority="0" w:semiHidden="0" w:name="E-mail Signature"/>
+    <w:lsdException w:qFormat="1" w:unhideWhenUsed="0" w:uiPriority="0" w:semiHidden="0" w:name="E-mail Signature"/>
     <w:lsdException w:unhideWhenUsed="0" w:uiPriority="0" w:semiHidden="0" w:name="Normal (Web)"/>
     <w:lsdException w:unhideWhenUsed="0" w:uiPriority="0" w:semiHidden="0" w:name="HTML Acronym"/>
     <w:lsdException w:unhideWhenUsed="0" w:uiPriority="0" w:semiHidden="0" w:name="HTML Address"/>
@@ -5414,7 +8900,7 @@
     <w:lsdException w:unhideWhenUsed="0" w:uiPriority="0" w:semiHidden="0" w:name="HTML Typewriter"/>
     <w:lsdException w:unhideWhenUsed="0" w:uiPriority="0" w:semiHidden="0" w:name="HTML Variable"/>
     <w:lsdException w:unhideWhenUsed="0" w:uiPriority="0" w:name="Normal Table"/>
-    <w:lsdException w:unhideWhenUsed="0" w:uiPriority="0" w:semiHidden="0" w:name="annotation subject"/>
+    <w:lsdException w:qFormat="1" w:unhideWhenUsed="0" w:uiPriority="0" w:semiHidden="0" w:name="annotation subject"/>
     <w:lsdException w:unhideWhenUsed="0" w:uiPriority="0" w:semiHidden="0" w:name="Table Simple 1"/>
     <w:lsdException w:unhideWhenUsed="0" w:uiPriority="0" w:semiHidden="0" w:name="Table Simple 2"/>
     <w:lsdException w:unhideWhenUsed="0" w:uiPriority="0" w:semiHidden="0" w:name="Table Simple 3"/>
@@ -5439,7 +8925,7 @@
     <w:lsdException w:qFormat="1" w:unhideWhenUsed="0" w:uiPriority="0" w:semiHidden="0" w:name="Table Grid 7"/>
     <w:lsdException w:unhideWhenUsed="0" w:uiPriority="0" w:semiHidden="0" w:name="Table Grid 8"/>
     <w:lsdException w:unhideWhenUsed="0" w:uiPriority="0" w:semiHidden="0" w:name="Table List 1"/>
-    <w:lsdException w:unhideWhenUsed="0" w:uiPriority="0" w:semiHidden="0" w:name="Table List 2"/>
+    <w:lsdException w:qFormat="1" w:unhideWhenUsed="0" w:uiPriority="0" w:semiHidden="0" w:name="Table List 2"/>
     <w:lsdException w:qFormat="1" w:unhideWhenUsed="0" w:uiPriority="0" w:semiHidden="0" w:name="Table List 3"/>
     <w:lsdException w:unhideWhenUsed="0" w:uiPriority="0" w:semiHidden="0" w:name="Table List 4"/>
     <w:lsdException w:unhideWhenUsed="0" w:uiPriority="0" w:semiHidden="0" w:name="Table List 5"/>
@@ -5449,7 +8935,7 @@
     <w:lsdException w:qFormat="1" w:unhideWhenUsed="0" w:uiPriority="0" w:semiHidden="0" w:name="Table 3D effects 1"/>
     <w:lsdException w:qFormat="1" w:unhideWhenUsed="0" w:uiPriority="0" w:semiHidden="0" w:name="Table 3D effects 2"/>
     <w:lsdException w:unhideWhenUsed="0" w:uiPriority="0" w:semiHidden="0" w:name="Table 3D effects 3"/>
-    <w:lsdException w:unhideWhenUsed="0" w:uiPriority="0" w:semiHidden="0" w:name="Table Contemporary"/>
+    <w:lsdException w:qFormat="1" w:unhideWhenUsed="0" w:uiPriority="0" w:semiHidden="0" w:name="Table Contemporary"/>
     <w:lsdException w:qFormat="1" w:unhideWhenUsed="0" w:uiPriority="0" w:semiHidden="0" w:name="Table Elegant"/>
     <w:lsdException w:unhideWhenUsed="0" w:uiPriority="0" w:semiHidden="0" w:name="Table Professional"/>
     <w:lsdException w:unhideWhenUsed="0" w:uiPriority="0" w:semiHidden="0" w:name="Table Subtle 1"/>
@@ -5471,13 +8957,13 @@
     <w:lsdException w:unhideWhenUsed="0" w:uiPriority="68" w:semiHidden="0" w:name="Medium Grid 2"/>
     <w:lsdException w:unhideWhenUsed="0" w:uiPriority="69" w:semiHidden="0" w:name="Medium Grid 3"/>
     <w:lsdException w:unhideWhenUsed="0" w:uiPriority="70" w:semiHidden="0" w:name="Dark List"/>
-    <w:lsdException w:unhideWhenUsed="0" w:uiPriority="71" w:semiHidden="0" w:name="Colorful Shading"/>
+    <w:lsdException w:qFormat="1" w:unhideWhenUsed="0" w:uiPriority="71" w:semiHidden="0" w:name="Colorful Shading"/>
     <w:lsdException w:qFormat="1" w:unhideWhenUsed="0" w:uiPriority="72" w:semiHidden="0" w:name="Colorful List"/>
-    <w:lsdException w:unhideWhenUsed="0" w:uiPriority="73" w:semiHidden="0" w:name="Colorful Grid"/>
+    <w:lsdException w:qFormat="1" w:unhideWhenUsed="0" w:uiPriority="73" w:semiHidden="0" w:name="Colorful Grid"/>
     <w:lsdException w:qFormat="1" w:unhideWhenUsed="0" w:uiPriority="60" w:semiHidden="0" w:name="Light Shading Accent 1"/>
     <w:lsdException w:unhideWhenUsed="0" w:uiPriority="61" w:semiHidden="0" w:name="Light List Accent 1"/>
     <w:lsdException w:qFormat="1" w:unhideWhenUsed="0" w:uiPriority="62" w:semiHidden="0" w:name="Light Grid Accent 1"/>
-    <w:lsdException w:unhideWhenUsed="0" w:uiPriority="63" w:semiHidden="0" w:name="Medium Shading 1 Accent 1"/>
+    <w:lsdException w:qFormat="1" w:unhideWhenUsed="0" w:uiPriority="63" w:semiHidden="0" w:name="Medium Shading 1 Accent 1"/>
     <w:lsdException w:unhideWhenUsed="0" w:uiPriority="64" w:semiHidden="0" w:name="Medium Shading 2 Accent 1"/>
     <w:lsdException w:unhideWhenUsed="0" w:uiPriority="65" w:semiHidden="0" w:name="Medium List 1 Accent 1"/>
     <w:lsdException w:unhideWhenUsed="0" w:uiPriority="66" w:semiHidden="0" w:name="Medium List 2 Accent 1"/>
@@ -5486,8 +8972,8 @@
     <w:lsdException w:unhideWhenUsed="0" w:uiPriority="69" w:semiHidden="0" w:name="Medium Grid 3 Accent 1"/>
     <w:lsdException w:unhideWhenUsed="0" w:uiPriority="70" w:semiHidden="0" w:name="Dark List Accent 1"/>
     <w:lsdException w:unhideWhenUsed="0" w:uiPriority="71" w:semiHidden="0" w:name="Colorful Shading Accent 1"/>
-    <w:lsdException w:unhideWhenUsed="0" w:uiPriority="72" w:semiHidden="0" w:name="Colorful List Accent 1"/>
-    <w:lsdException w:unhideWhenUsed="0" w:uiPriority="73" w:semiHidden="0" w:name="Colorful Grid Accent 1"/>
+    <w:lsdException w:qFormat="1" w:unhideWhenUsed="0" w:uiPriority="72" w:semiHidden="0" w:name="Colorful List Accent 1"/>
+    <w:lsdException w:qFormat="1" w:unhideWhenUsed="0" w:uiPriority="73" w:semiHidden="0" w:name="Colorful Grid Accent 1"/>
     <w:lsdException w:unhideWhenUsed="0" w:uiPriority="60" w:semiHidden="0" w:name="Light Shading Accent 2"/>
     <w:lsdException w:unhideWhenUsed="0" w:uiPriority="61" w:semiHidden="0" w:name="Light List Accent 2"/>
     <w:lsdException w:unhideWhenUsed="0" w:uiPriority="62" w:semiHidden="0" w:name="Light Grid Accent 2"/>
@@ -5496,12 +8982,12 @@
     <w:lsdException w:unhideWhenUsed="0" w:uiPriority="65" w:semiHidden="0" w:name="Medium List 1 Accent 2"/>
     <w:lsdException w:unhideWhenUsed="0" w:uiPriority="66" w:semiHidden="0" w:name="Medium List 2 Accent 2"/>
     <w:lsdException w:qFormat="1" w:unhideWhenUsed="0" w:uiPriority="67" w:semiHidden="0" w:name="Medium Grid 1 Accent 2"/>
-    <w:lsdException w:unhideWhenUsed="0" w:uiPriority="68" w:semiHidden="0" w:name="Medium Grid 2 Accent 2"/>
+    <w:lsdException w:qFormat="1" w:unhideWhenUsed="0" w:uiPriority="68" w:semiHidden="0" w:name="Medium Grid 2 Accent 2"/>
     <w:lsdException w:unhideWhenUsed="0" w:uiPriority="69" w:semiHidden="0" w:name="Medium Grid 3 Accent 2"/>
     <w:lsdException w:unhideWhenUsed="0" w:uiPriority="70" w:semiHidden="0" w:name="Dark List Accent 2"/>
     <w:lsdException w:unhideWhenUsed="0" w:uiPriority="71" w:semiHidden="0" w:name="Colorful Shading Accent 2"/>
-    <w:lsdException w:unhideWhenUsed="0" w:uiPriority="72" w:semiHidden="0" w:name="Colorful List Accent 2"/>
-    <w:lsdException w:unhideWhenUsed="0" w:uiPriority="73" w:semiHidden="0" w:name="Colorful Grid Accent 2"/>
+    <w:lsdException w:qFormat="1" w:unhideWhenUsed="0" w:uiPriority="72" w:semiHidden="0" w:name="Colorful List Accent 2"/>
+    <w:lsdException w:qFormat="1" w:unhideWhenUsed="0" w:uiPriority="73" w:semiHidden="0" w:name="Colorful Grid Accent 2"/>
     <w:lsdException w:unhideWhenUsed="0" w:uiPriority="60" w:semiHidden="0" w:name="Light Shading Accent 3"/>
     <w:lsdException w:unhideWhenUsed="0" w:uiPriority="61" w:semiHidden="0" w:name="Light List Accent 3"/>
     <w:lsdException w:unhideWhenUsed="0" w:uiPriority="62" w:semiHidden="0" w:name="Light Grid Accent 3"/>
@@ -5514,12 +9000,12 @@
     <w:lsdException w:unhideWhenUsed="0" w:uiPriority="69" w:semiHidden="0" w:name="Medium Grid 3 Accent 3"/>
     <w:lsdException w:unhideWhenUsed="0" w:uiPriority="70" w:semiHidden="0" w:name="Dark List Accent 3"/>
     <w:lsdException w:unhideWhenUsed="0" w:uiPriority="71" w:semiHidden="0" w:name="Colorful Shading Accent 3"/>
-    <w:lsdException w:unhideWhenUsed="0" w:uiPriority="72" w:semiHidden="0" w:name="Colorful List Accent 3"/>
+    <w:lsdException w:qFormat="1" w:unhideWhenUsed="0" w:uiPriority="72" w:semiHidden="0" w:name="Colorful List Accent 3"/>
     <w:lsdException w:qFormat="1" w:unhideWhenUsed="0" w:uiPriority="73" w:semiHidden="0" w:name="Colorful Grid Accent 3"/>
     <w:lsdException w:unhideWhenUsed="0" w:uiPriority="60" w:semiHidden="0" w:name="Light Shading Accent 4"/>
     <w:lsdException w:unhideWhenUsed="0" w:uiPriority="61" w:semiHidden="0" w:name="Light List Accent 4"/>
     <w:lsdException w:unhideWhenUsed="0" w:uiPriority="62" w:semiHidden="0" w:name="Light Grid Accent 4"/>
-    <w:lsdException w:unhideWhenUsed="0" w:uiPriority="63" w:semiHidden="0" w:name="Medium Shading 1 Accent 4"/>
+    <w:lsdException w:qFormat="1" w:unhideWhenUsed="0" w:uiPriority="63" w:semiHidden="0" w:name="Medium Shading 1 Accent 4"/>
     <w:lsdException w:unhideWhenUsed="0" w:uiPriority="64" w:semiHidden="0" w:name="Medium Shading 2 Accent 4"/>
     <w:lsdException w:qFormat="1" w:unhideWhenUsed="0" w:uiPriority="65" w:semiHidden="0" w:name="Medium List 1 Accent 4"/>
     <w:lsdException w:unhideWhenUsed="0" w:uiPriority="66" w:semiHidden="0" w:name="Medium List 2 Accent 4"/>
@@ -5527,9 +9013,9 @@
     <w:lsdException w:qFormat="1" w:unhideWhenUsed="0" w:uiPriority="68" w:semiHidden="0" w:name="Medium Grid 2 Accent 4"/>
     <w:lsdException w:unhideWhenUsed="0" w:uiPriority="69" w:semiHidden="0" w:name="Medium Grid 3 Accent 4"/>
     <w:lsdException w:unhideWhenUsed="0" w:uiPriority="70" w:semiHidden="0" w:name="Dark List Accent 4"/>
-    <w:lsdException w:unhideWhenUsed="0" w:uiPriority="71" w:semiHidden="0" w:name="Colorful Shading Accent 4"/>
-    <w:lsdException w:unhideWhenUsed="0" w:uiPriority="72" w:semiHidden="0" w:name="Colorful List Accent 4"/>
-    <w:lsdException w:unhideWhenUsed="0" w:uiPriority="73" w:semiHidden="0" w:name="Colorful Grid Accent 4"/>
+    <w:lsdException w:qFormat="1" w:unhideWhenUsed="0" w:uiPriority="71" w:semiHidden="0" w:name="Colorful Shading Accent 4"/>
+    <w:lsdException w:qFormat="1" w:unhideWhenUsed="0" w:uiPriority="72" w:semiHidden="0" w:name="Colorful List Accent 4"/>
+    <w:lsdException w:qFormat="1" w:unhideWhenUsed="0" w:uiPriority="73" w:semiHidden="0" w:name="Colorful Grid Accent 4"/>
     <w:lsdException w:unhideWhenUsed="0" w:uiPriority="60" w:semiHidden="0" w:name="Light Shading Accent 5"/>
     <w:lsdException w:unhideWhenUsed="0" w:uiPriority="61" w:semiHidden="0" w:name="Light List Accent 5"/>
     <w:lsdException w:unhideWhenUsed="0" w:uiPriority="62" w:semiHidden="0" w:name="Light Grid Accent 5"/>
@@ -5537,12 +9023,12 @@
     <w:lsdException w:unhideWhenUsed="0" w:uiPriority="64" w:semiHidden="0" w:name="Medium Shading 2 Accent 5"/>
     <w:lsdException w:unhideWhenUsed="0" w:uiPriority="65" w:semiHidden="0" w:name="Medium List 1 Accent 5"/>
     <w:lsdException w:qFormat="1" w:unhideWhenUsed="0" w:uiPriority="66" w:semiHidden="0" w:name="Medium List 2 Accent 5"/>
-    <w:lsdException w:unhideWhenUsed="0" w:uiPriority="67" w:semiHidden="0" w:name="Medium Grid 1 Accent 5"/>
+    <w:lsdException w:qFormat="1" w:unhideWhenUsed="0" w:uiPriority="67" w:semiHidden="0" w:name="Medium Grid 1 Accent 5"/>
     <w:lsdException w:qFormat="1" w:unhideWhenUsed="0" w:uiPriority="68" w:semiHidden="0" w:name="Medium Grid 2 Accent 5"/>
     <w:lsdException w:unhideWhenUsed="0" w:uiPriority="69" w:semiHidden="0" w:name="Medium Grid 3 Accent 5"/>
     <w:lsdException w:unhideWhenUsed="0" w:uiPriority="70" w:semiHidden="0" w:name="Dark List Accent 5"/>
-    <w:lsdException w:unhideWhenUsed="0" w:uiPriority="71" w:semiHidden="0" w:name="Colorful Shading Accent 5"/>
-    <w:lsdException w:unhideWhenUsed="0" w:uiPriority="72" w:semiHidden="0" w:name="Colorful List Accent 5"/>
+    <w:lsdException w:qFormat="1" w:unhideWhenUsed="0" w:uiPriority="71" w:semiHidden="0" w:name="Colorful Shading Accent 5"/>
+    <w:lsdException w:qFormat="1" w:unhideWhenUsed="0" w:uiPriority="72" w:semiHidden="0" w:name="Colorful List Accent 5"/>
     <w:lsdException w:qFormat="1" w:unhideWhenUsed="0" w:uiPriority="73" w:semiHidden="0" w:name="Colorful Grid Accent 5"/>
     <w:lsdException w:unhideWhenUsed="0" w:uiPriority="60" w:semiHidden="0" w:name="Light Shading Accent 6"/>
     <w:lsdException w:unhideWhenUsed="0" w:uiPriority="61" w:semiHidden="0" w:name="Light List Accent 6"/>
@@ -5555,9 +9041,9 @@
     <w:lsdException w:unhideWhenUsed="0" w:uiPriority="68" w:semiHidden="0" w:name="Medium Grid 2 Accent 6"/>
     <w:lsdException w:unhideWhenUsed="0" w:uiPriority="69" w:semiHidden="0" w:name="Medium Grid 3 Accent 6"/>
     <w:lsdException w:unhideWhenUsed="0" w:uiPriority="70" w:semiHidden="0" w:name="Dark List Accent 6"/>
-    <w:lsdException w:unhideWhenUsed="0" w:uiPriority="71" w:semiHidden="0" w:name="Colorful Shading Accent 6"/>
-    <w:lsdException w:unhideWhenUsed="0" w:uiPriority="72" w:semiHidden="0" w:name="Colorful List Accent 6"/>
-    <w:lsdException w:unhideWhenUsed="0" w:uiPriority="73" w:semiHidden="0" w:name="Colorful Grid Accent 6"/>
+    <w:lsdException w:qFormat="1" w:unhideWhenUsed="0" w:uiPriority="71" w:semiHidden="0" w:name="Colorful Shading Accent 6"/>
+    <w:lsdException w:qFormat="1" w:unhideWhenUsed="0" w:uiPriority="72" w:semiHidden="0" w:name="Colorful List Accent 6"/>
+    <w:lsdException w:qFormat="1" w:unhideWhenUsed="0" w:uiPriority="73" w:semiHidden="0" w:name="Colorful Grid Accent 6"/>
   </w:latentStyles>
   <w:style w:type="paragraph" w:default="1" w:styleId="1">
     <w:name w:val="Normal"/>
@@ -5567,7 +9053,7 @@
       <w:jc w:val="both"/>
     </w:pPr>
     <w:rPr>
-      <w:rFonts w:ascii="Times New Roman" w:hAnsi="Times New Roman" w:eastAsia="SimSun"/>
+      <w:rFonts w:ascii="Times New Roman" w:hAnsi="Times New Roman" w:eastAsia="SimSun" w:cs="Times New Roman"/>
       <w:kern w:val="2"/>
       <w:sz w:val="21"/>
       <w:lang w:val="en-US" w:eastAsia="zh-CN"/>
@@ -5799,6 +9285,7 @@
   <w:style w:type="paragraph" w:styleId="14">
     <w:name w:val="Block Text"/>
     <w:basedOn w:val="1"/>
+    <w:qFormat/>
     <w:uiPriority w:val="0"/>
     <w:pPr>
       <w:spacing w:after="120"/>
@@ -5808,6 +9295,7 @@
   <w:style w:type="paragraph" w:styleId="15">
     <w:name w:val="Body Text"/>
     <w:basedOn w:val="1"/>
+    <w:qFormat/>
     <w:uiPriority w:val="0"/>
     <w:pPr>
       <w:spacing w:after="120"/>
@@ -5825,6 +9313,7 @@
   <w:style w:type="paragraph" w:styleId="17">
     <w:name w:val="Body Text 3"/>
     <w:basedOn w:val="1"/>
+    <w:qFormat/>
     <w:uiPriority w:val="0"/>
     <w:pPr>
       <w:spacing w:after="120"/>
@@ -5899,6 +9388,7 @@
   <w:style w:type="paragraph" w:styleId="24">
     <w:name w:val="Closing"/>
     <w:basedOn w:val="1"/>
+    <w:qFormat/>
     <w:uiPriority w:val="0"/>
     <w:pPr>
       <w:ind w:left="100" w:leftChars="2100"/>
@@ -5926,6 +9416,7 @@
     <w:name w:val="annotation subject"/>
     <w:basedOn w:val="26"/>
     <w:next w:val="26"/>
+    <w:qFormat/>
     <w:uiPriority w:val="0"/>
     <w:rPr>
       <w:b/>
@@ -5952,6 +9443,7 @@
   <w:style w:type="paragraph" w:styleId="30">
     <w:name w:val="E-mail Signature"/>
     <w:basedOn w:val="1"/>
+    <w:qFormat/>
     <w:uiPriority w:val="0"/>
   </w:style>
   <w:style w:type="character" w:styleId="31">
@@ -6299,6 +9791,7 @@
   <w:style w:type="paragraph" w:styleId="66">
     <w:name w:val="List 4"/>
     <w:basedOn w:val="1"/>
+    <w:qFormat/>
     <w:uiPriority w:val="0"/>
     <w:pPr>
       <w:ind w:left="100" w:leftChars="600" w:hanging="200" w:hangingChars="200"/>
@@ -6392,6 +9885,7 @@
   <w:style w:type="paragraph" w:styleId="75">
     <w:name w:val="List Continue 3"/>
     <w:basedOn w:val="1"/>
+    <w:qFormat/>
     <w:uiPriority w:val="0"/>
     <w:pPr>
       <w:spacing w:after="120"/>
@@ -6534,6 +10028,7 @@
       <w:jc w:val="left"/>
     </w:pPr>
     <w:rPr>
+      <w:rFonts w:ascii="Times New Roman" w:hAnsi="Times New Roman" w:eastAsia="SimSun" w:cs="Times New Roman"/>
       <w:kern w:val="0"/>
       <w:sz w:val="24"/>
       <w:szCs w:val="24"/>
@@ -6543,6 +10038,7 @@
   <w:style w:type="paragraph" w:styleId="86">
     <w:name w:val="Normal Indent"/>
     <w:basedOn w:val="1"/>
+    <w:qFormat/>
     <w:uiPriority w:val="0"/>
     <w:pPr>
       <w:ind w:firstLine="420" w:firstLineChars="200"/>
@@ -7941,6 +11437,7 @@
   <w:style w:type="table" w:styleId="109">
     <w:name w:val="Table Contemporary"/>
     <w:basedOn w:val="12"/>
+    <w:qFormat/>
     <w:uiPriority w:val="0"/>
     <w:pPr>
       <w:widowControl w:val="0"/>
@@ -8688,6 +12185,7 @@
   <w:style w:type="table" w:styleId="121">
     <w:name w:val="Table List 2"/>
     <w:basedOn w:val="12"/>
+    <w:qFormat/>
     <w:uiPriority w:val="0"/>
     <w:pPr>
       <w:widowControl w:val="0"/>
@@ -9761,6 +13259,7 @@
     <w:name w:val="toc 3"/>
     <w:basedOn w:val="1"/>
     <w:next w:val="1"/>
+    <w:qFormat/>
     <w:uiPriority w:val="0"/>
     <w:pPr>
       <w:ind w:left="840" w:leftChars="400"/>
@@ -9779,6 +13278,7 @@
     <w:name w:val="toc 5"/>
     <w:basedOn w:val="1"/>
     <w:next w:val="1"/>
+    <w:qFormat/>
     <w:uiPriority w:val="0"/>
     <w:pPr>
       <w:ind w:left="1680" w:leftChars="800"/>
@@ -11921,6 +15421,7 @@
   <w:style w:type="table" w:styleId="173">
     <w:name w:val="Medium Shading 1 Accent 1"/>
     <w:basedOn w:val="12"/>
+    <w:qFormat/>
     <w:uiPriority w:val="63"/>
     <w:tblPr>
       <w:tblBorders>
@@ -12200,6 +15701,7 @@
   <w:style w:type="table" w:styleId="176">
     <w:name w:val="Medium Shading 1 Accent 4"/>
     <w:basedOn w:val="12"/>
+    <w:qFormat/>
     <w:uiPriority w:val="63"/>
     <w:tblPr>
       <w:tblBorders>
@@ -15038,6 +18540,7 @@
   <w:style w:type="table" w:styleId="205">
     <w:name w:val="Medium Grid 1 Accent 5"/>
     <w:basedOn w:val="12"/>
+    <w:qFormat/>
     <w:uiPriority w:val="67"/>
     <w:tblPr>
       <w:tblBorders>
@@ -15382,6 +18885,7 @@
   <w:style w:type="table" w:styleId="209">
     <w:name w:val="Medium Grid 2 Accent 2"/>
     <w:basedOn w:val="12"/>
+    <w:qFormat/>
     <w:uiPriority w:val="68"/>
     <w:rPr>
       <w:rFonts w:ascii="SimSun" w:hAnsi="SimSun" w:eastAsia="Courier New" w:cs="Times New Roman"/>
@@ -17562,6 +21066,7 @@
   <w:style w:type="table" w:styleId="228">
     <w:name w:val="Colorful Shading"/>
     <w:basedOn w:val="12"/>
+    <w:qFormat/>
     <w:uiPriority w:val="71"/>
     <w:rPr>
       <w:color w:val="000000"/>
@@ -17988,6 +21493,7 @@
   <w:style w:type="table" w:styleId="232">
     <w:name w:val="Colorful Shading Accent 4"/>
     <w:basedOn w:val="12"/>
+    <w:qFormat/>
     <w:uiPriority w:val="71"/>
     <w:rPr>
       <w:color w:val="000000"/>
@@ -18097,6 +21603,7 @@
   <w:style w:type="table" w:styleId="233">
     <w:name w:val="Colorful Shading Accent 5"/>
     <w:basedOn w:val="12"/>
+    <w:qFormat/>
     <w:uiPriority w:val="71"/>
     <w:rPr>
       <w:color w:val="000000"/>
@@ -18206,6 +21713,7 @@
   <w:style w:type="table" w:styleId="234">
     <w:name w:val="Colorful Shading Accent 6"/>
     <w:basedOn w:val="12"/>
+    <w:qFormat/>
     <w:uiPriority w:val="71"/>
     <w:rPr>
       <w:color w:val="000000"/>
@@ -18391,6 +21899,7 @@
   <w:style w:type="table" w:styleId="236">
     <w:name w:val="Colorful List Accent 1"/>
     <w:basedOn w:val="12"/>
+    <w:qFormat/>
     <w:uiPriority w:val="72"/>
     <w:rPr>
       <w:color w:val="000000"/>
@@ -18466,6 +21975,7 @@
   <w:style w:type="table" w:styleId="237">
     <w:name w:val="Colorful List Accent 2"/>
     <w:basedOn w:val="12"/>
+    <w:qFormat/>
     <w:uiPriority w:val="72"/>
     <w:rPr>
       <w:color w:val="000000"/>
@@ -18541,6 +22051,7 @@
   <w:style w:type="table" w:styleId="238">
     <w:name w:val="Colorful List Accent 3"/>
     <w:basedOn w:val="12"/>
+    <w:qFormat/>
     <w:uiPriority w:val="72"/>
     <w:rPr>
       <w:color w:val="000000"/>
@@ -18616,6 +22127,7 @@
   <w:style w:type="table" w:styleId="239">
     <w:name w:val="Colorful List Accent 4"/>
     <w:basedOn w:val="12"/>
+    <w:qFormat/>
     <w:uiPriority w:val="72"/>
     <w:rPr>
       <w:color w:val="000000"/>
@@ -18691,6 +22203,7 @@
   <w:style w:type="table" w:styleId="240">
     <w:name w:val="Colorful List Accent 5"/>
     <w:basedOn w:val="12"/>
+    <w:qFormat/>
     <w:uiPriority w:val="72"/>
     <w:rPr>
       <w:color w:val="000000"/>
@@ -18766,6 +22279,7 @@
   <w:style w:type="table" w:styleId="241">
     <w:name w:val="Colorful List Accent 6"/>
     <w:basedOn w:val="12"/>
+    <w:qFormat/>
     <w:uiPriority w:val="72"/>
     <w:rPr>
       <w:color w:val="000000"/>
@@ -18841,6 +22355,7 @@
   <w:style w:type="table" w:styleId="242">
     <w:name w:val="Colorful Grid"/>
     <w:basedOn w:val="12"/>
+    <w:qFormat/>
     <w:uiPriority w:val="73"/>
     <w:rPr>
       <w:color w:val="000000"/>
@@ -18908,6 +22423,7 @@
   <w:style w:type="table" w:styleId="243">
     <w:name w:val="Colorful Grid Accent 1"/>
     <w:basedOn w:val="12"/>
+    <w:qFormat/>
     <w:uiPriority w:val="73"/>
     <w:rPr>
       <w:color w:val="000000"/>
@@ -18975,6 +22491,7 @@
   <w:style w:type="table" w:styleId="244">
     <w:name w:val="Colorful Grid Accent 2"/>
     <w:basedOn w:val="12"/>
+    <w:qFormat/>
     <w:uiPriority w:val="73"/>
     <w:rPr>
       <w:color w:val="000000"/>
@@ -19110,6 +22627,7 @@
   <w:style w:type="table" w:styleId="246">
     <w:name w:val="Colorful Grid Accent 4"/>
     <w:basedOn w:val="12"/>
+    <w:qFormat/>
     <w:uiPriority w:val="73"/>
     <w:rPr>
       <w:color w:val="000000"/>
@@ -19245,6 +22763,7 @@
   <w:style w:type="table" w:styleId="248">
     <w:name w:val="Colorful Grid Accent 6"/>
     <w:basedOn w:val="12"/>
+    <w:qFormat/>
     <w:uiPriority w:val="73"/>
     <w:rPr>
       <w:color w:val="000000"/>
@@ -19312,6 +22831,7 @@
   <w:style w:type="character" w:customStyle="1" w:styleId="249">
     <w:name w:val="Heading 2 Char"/>
     <w:link w:val="3"/>
+    <w:qFormat/>
     <w:uiPriority w:val="0"/>
     <w:rPr>
       <w:b/>
@@ -19323,6 +22843,7 @@
   <w:style w:type="paragraph" w:customStyle="1" w:styleId="250">
     <w:name w:val="paragraph"/>
     <w:basedOn w:val="1"/>
+    <w:qFormat/>
     <w:uiPriority w:val="0"/>
     <w:pPr>
       <w:adjustRightInd w:val="0"/>
@@ -19340,6 +22861,7 @@
   <w:style w:type="character" w:customStyle="1" w:styleId="251">
     <w:name w:val="Heading 3 Char"/>
     <w:link w:val="4"/>
+    <w:qFormat/>
     <w:uiPriority w:val="0"/>
     <w:rPr>
       <w:rFonts w:asciiTheme="minorAscii" w:hAnsiTheme="minorAscii"/>

</xml_diff>

<commit_message>
Volume 1 Assessment Test (part 3 Adding Questions from 21 to 25)
</commit_message>
<xml_diff>
--- a/Volume1_Assessment_Test.docx
+++ b/Volume1_Assessment_Test.docx
@@ -8207,19 +8207,2264 @@
         <w:jc w:val="left"/>
         <w:rPr>
           <w:rFonts w:hint="default" w:ascii="SabonLTStd-Roman" w:hAnsi="SabonLTStd-Roman" w:eastAsia="SabonLTStd-Roman"/>
-          <w:sz w:val="18"/>
-          <w:szCs w:val="24"/>
-        </w:rPr>
-      </w:pPr>
-    </w:p>
-    <w:p>
-      <w:pPr>
+          <w:color w:val="000000" w:themeColor="text1"/>
+          <w:sz w:val="18"/>
+          <w:szCs w:val="24"/>
+          <w14:textFill>
+            <w14:solidFill>
+              <w14:schemeClr w14:val="tx1"/>
+            </w14:solidFill>
+          </w14:textFill>
+        </w:rPr>
+      </w:pPr>
+    </w:p>
+    <w:p>
+      <w:pPr>
+        <w:spacing w:beforeLines="0" w:afterLines="0"/>
         <w:jc w:val="left"/>
         <w:rPr>
           <w:rFonts w:hint="default" w:ascii="SabonLTStd-Roman" w:hAnsi="SabonLTStd-Roman" w:eastAsia="SabonLTStd-Roman"/>
+          <w:color w:val="000000" w:themeColor="text1"/>
+          <w:sz w:val="18"/>
+          <w:szCs w:val="24"/>
+          <w14:textFill>
+            <w14:solidFill>
+              <w14:schemeClr w14:val="tx1"/>
+            </w14:solidFill>
+          </w14:textFill>
+        </w:rPr>
+      </w:pPr>
+      <w:r>
+        <w:rPr>
+          <w:rFonts w:hint="default" w:ascii="UniversLTStd-Bold" w:hAnsi="UniversLTStd-Bold" w:eastAsia="UniversLTStd-Bold"/>
+          <w:b/>
+          <w:color w:val="000000" w:themeColor="text1"/>
+          <w:sz w:val="18"/>
+          <w:szCs w:val="24"/>
+          <w14:textFill>
+            <w14:solidFill>
+              <w14:schemeClr w14:val="tx1"/>
+            </w14:solidFill>
+          </w14:textFill>
+        </w:rPr>
+        <w:t xml:space="preserve">21. </w:t>
+      </w:r>
+      <w:r>
+        <w:rPr>
+          <w:rFonts w:hint="default" w:ascii="SabonLTStd-Roman" w:hAnsi="SabonLTStd-Roman" w:eastAsia="SabonLTStd-Roman"/>
+          <w:color w:val="000000" w:themeColor="text1"/>
+          <w:sz w:val="18"/>
+          <w:szCs w:val="24"/>
+          <w14:textFill>
+            <w14:solidFill>
+              <w14:schemeClr w14:val="tx1"/>
+            </w14:solidFill>
+          </w14:textFill>
+        </w:rPr>
+        <w:t>Which social engineering principle may allow a phony call from the help desk to</w:t>
+      </w:r>
+      <w:r>
+        <w:rPr>
+          <w:rFonts w:hint="default" w:ascii="SabonLTStd-Roman" w:hAnsi="SabonLTStd-Roman" w:eastAsia="SabonLTStd-Roman"/>
+          <w:color w:val="000000" w:themeColor="text1"/>
           <w:sz w:val="18"/>
           <w:szCs w:val="24"/>
           <w:lang w:val="en-US"/>
+          <w14:textFill>
+            <w14:solidFill>
+              <w14:schemeClr w14:val="tx1"/>
+            </w14:solidFill>
+          </w14:textFill>
+        </w:rPr>
+        <w:t xml:space="preserve"> </w:t>
+      </w:r>
+      <w:r>
+        <w:rPr>
+          <w:rFonts w:hint="default" w:ascii="SabonLTStd-Roman" w:hAnsi="SabonLTStd-Roman" w:eastAsia="SabonLTStd-Roman"/>
+          <w:color w:val="000000" w:themeColor="text1"/>
+          <w:sz w:val="18"/>
+          <w:szCs w:val="24"/>
+          <w14:textFill>
+            <w14:solidFill>
+              <w14:schemeClr w14:val="tx1"/>
+            </w14:solidFill>
+          </w14:textFill>
+        </w:rPr>
+        <w:t>be effective?</w:t>
+      </w:r>
+    </w:p>
+    <w:p>
+      <w:pPr>
+        <w:spacing w:beforeLines="0" w:afterLines="0"/>
+        <w:ind w:firstLine="720" w:firstLineChars="0"/>
+        <w:jc w:val="left"/>
+        <w:rPr>
+          <w:rFonts w:hint="default" w:ascii="SabonLTStd-Roman" w:hAnsi="SabonLTStd-Roman" w:eastAsia="SabonLTStd-Roman"/>
+          <w:color w:val="000000" w:themeColor="text1"/>
+          <w:sz w:val="18"/>
+          <w:szCs w:val="24"/>
+          <w14:textFill>
+            <w14:solidFill>
+              <w14:schemeClr w14:val="tx1"/>
+            </w14:solidFill>
+          </w14:textFill>
+        </w:rPr>
+      </w:pPr>
+      <w:r>
+        <w:rPr>
+          <w:rFonts w:hint="default" w:ascii="UniversLTStd-Bold" w:hAnsi="UniversLTStd-Bold" w:eastAsia="UniversLTStd-Bold"/>
+          <w:b/>
+          <w:color w:val="000000" w:themeColor="text1"/>
+          <w:sz w:val="18"/>
+          <w:szCs w:val="24"/>
+          <w14:textFill>
+            <w14:solidFill>
+              <w14:schemeClr w14:val="tx1"/>
+            </w14:solidFill>
+          </w14:textFill>
+        </w:rPr>
+        <w:t xml:space="preserve">A. </w:t>
+      </w:r>
+      <w:r>
+        <w:rPr>
+          <w:rFonts w:hint="default" w:ascii="SabonLTStd-Roman" w:hAnsi="SabonLTStd-Roman" w:eastAsia="SabonLTStd-Roman"/>
+          <w:color w:val="000000" w:themeColor="text1"/>
+          <w:sz w:val="18"/>
+          <w:szCs w:val="24"/>
+          <w14:textFill>
+            <w14:solidFill>
+              <w14:schemeClr w14:val="tx1"/>
+            </w14:solidFill>
+          </w14:textFill>
+        </w:rPr>
+        <w:t>Social proof</w:t>
+      </w:r>
+    </w:p>
+    <w:p>
+      <w:pPr>
+        <w:spacing w:beforeLines="0" w:afterLines="0"/>
+        <w:ind w:firstLine="720" w:firstLineChars="0"/>
+        <w:jc w:val="left"/>
+        <w:rPr>
+          <w:rFonts w:hint="default" w:ascii="SabonLTStd-Roman" w:hAnsi="SabonLTStd-Roman" w:eastAsia="SabonLTStd-Roman"/>
+          <w:color w:val="000000" w:themeColor="text1"/>
+          <w:sz w:val="18"/>
+          <w:szCs w:val="24"/>
+          <w14:textFill>
+            <w14:solidFill>
+              <w14:schemeClr w14:val="tx1"/>
+            </w14:solidFill>
+          </w14:textFill>
+        </w:rPr>
+      </w:pPr>
+      <w:r>
+        <w:rPr>
+          <w:rFonts w:hint="default" w:ascii="UniversLTStd-Bold" w:hAnsi="UniversLTStd-Bold" w:eastAsia="UniversLTStd-Bold"/>
+          <w:b/>
+          <w:color w:val="000000" w:themeColor="text1"/>
+          <w:sz w:val="18"/>
+          <w:szCs w:val="24"/>
+          <w14:textFill>
+            <w14:solidFill>
+              <w14:schemeClr w14:val="tx1"/>
+            </w14:solidFill>
+          </w14:textFill>
+        </w:rPr>
+        <w:t xml:space="preserve">B. </w:t>
+      </w:r>
+      <w:r>
+        <w:rPr>
+          <w:rFonts w:hint="default" w:ascii="SabonLTStd-Roman" w:hAnsi="SabonLTStd-Roman" w:eastAsia="SabonLTStd-Roman"/>
+          <w:color w:val="000000" w:themeColor="text1"/>
+          <w:sz w:val="18"/>
+          <w:szCs w:val="24"/>
+          <w14:textFill>
+            <w14:solidFill>
+              <w14:schemeClr w14:val="tx1"/>
+            </w14:solidFill>
+          </w14:textFill>
+        </w:rPr>
+        <w:t>Imitation</w:t>
+      </w:r>
+    </w:p>
+    <w:p>
+      <w:pPr>
+        <w:spacing w:beforeLines="0" w:afterLines="0"/>
+        <w:ind w:firstLine="720" w:firstLineChars="0"/>
+        <w:jc w:val="left"/>
+        <w:rPr>
+          <w:rFonts w:hint="default" w:ascii="SabonLTStd-Roman" w:hAnsi="SabonLTStd-Roman" w:eastAsia="SabonLTStd-Roman"/>
+          <w:color w:val="000000" w:themeColor="text1"/>
+          <w:sz w:val="18"/>
+          <w:szCs w:val="24"/>
+          <w14:textFill>
+            <w14:solidFill>
+              <w14:schemeClr w14:val="tx1"/>
+            </w14:solidFill>
+          </w14:textFill>
+        </w:rPr>
+      </w:pPr>
+      <w:r>
+        <w:rPr>
+          <w:rFonts w:hint="default" w:ascii="UniversLTStd-Bold" w:hAnsi="UniversLTStd-Bold" w:eastAsia="UniversLTStd-Bold"/>
+          <w:b/>
+          <w:color w:val="000000" w:themeColor="text1"/>
+          <w:sz w:val="18"/>
+          <w:szCs w:val="24"/>
+          <w14:textFill>
+            <w14:solidFill>
+              <w14:schemeClr w14:val="tx1"/>
+            </w14:solidFill>
+          </w14:textFill>
+        </w:rPr>
+        <w:t xml:space="preserve">C. </w:t>
+      </w:r>
+      <w:r>
+        <w:rPr>
+          <w:rFonts w:hint="default" w:ascii="SabonLTStd-Roman" w:hAnsi="SabonLTStd-Roman" w:eastAsia="SabonLTStd-Roman"/>
+          <w:color w:val="000000" w:themeColor="text1"/>
+          <w:sz w:val="18"/>
+          <w:szCs w:val="24"/>
+          <w14:textFill>
+            <w14:solidFill>
+              <w14:schemeClr w14:val="tx1"/>
+            </w14:solidFill>
+          </w14:textFill>
+        </w:rPr>
+        <w:t>Scarcity</w:t>
+      </w:r>
+    </w:p>
+    <w:p>
+      <w:pPr>
+        <w:spacing w:beforeLines="0" w:afterLines="0"/>
+        <w:ind w:firstLine="720" w:firstLineChars="0"/>
+        <w:jc w:val="left"/>
+        <w:rPr>
+          <w:rFonts w:hint="default" w:ascii="SabonLTStd-Roman" w:hAnsi="SabonLTStd-Roman" w:eastAsia="SabonLTStd-Roman"/>
+          <w:color w:val="000000" w:themeColor="text1"/>
+          <w:sz w:val="18"/>
+          <w:szCs w:val="24"/>
+          <w14:textFill>
+            <w14:solidFill>
+              <w14:schemeClr w14:val="tx1"/>
+            </w14:solidFill>
+          </w14:textFill>
+        </w:rPr>
+      </w:pPr>
+      <w:r>
+        <w:rPr>
+          <w:rFonts w:hint="default" w:ascii="UniversLTStd-Bold" w:hAnsi="UniversLTStd-Bold" w:eastAsia="UniversLTStd-Bold"/>
+          <w:b/>
+          <w:color w:val="000000" w:themeColor="text1"/>
+          <w:sz w:val="18"/>
+          <w:szCs w:val="24"/>
+          <w14:textFill>
+            <w14:solidFill>
+              <w14:schemeClr w14:val="tx1"/>
+            </w14:solidFill>
+          </w14:textFill>
+        </w:rPr>
+        <w:t xml:space="preserve">D. </w:t>
+      </w:r>
+      <w:r>
+        <w:rPr>
+          <w:rFonts w:hint="default" w:ascii="SabonLTStd-Roman" w:hAnsi="SabonLTStd-Roman" w:eastAsia="SabonLTStd-Roman"/>
+          <w:color w:val="000000" w:themeColor="text1"/>
+          <w:sz w:val="18"/>
+          <w:szCs w:val="24"/>
+          <w14:textFill>
+            <w14:solidFill>
+              <w14:schemeClr w14:val="tx1"/>
+            </w14:solidFill>
+          </w14:textFill>
+        </w:rPr>
+        <w:t>Authority</w:t>
+      </w:r>
+    </w:p>
+    <w:p>
+      <w:pPr>
+        <w:spacing w:beforeLines="0" w:afterLines="0"/>
+        <w:ind w:firstLine="720" w:firstLineChars="0"/>
+        <w:jc w:val="left"/>
+        <w:rPr>
+          <w:rFonts w:hint="default" w:ascii="SabonLTStd-Roman" w:hAnsi="SabonLTStd-Roman" w:eastAsia="SabonLTStd-Roman"/>
+          <w:color w:val="000000" w:themeColor="text1"/>
+          <w:sz w:val="18"/>
+          <w:szCs w:val="24"/>
+          <w14:textFill>
+            <w14:solidFill>
+              <w14:schemeClr w14:val="tx1"/>
+            </w14:solidFill>
+          </w14:textFill>
+        </w:rPr>
+      </w:pPr>
+    </w:p>
+    <w:p>
+      <w:pPr>
+        <w:pStyle w:val="85"/>
+        <w:keepNext w:val="0"/>
+        <w:keepLines w:val="0"/>
+        <w:widowControl/>
+        <w:suppressLineNumbers w:val="0"/>
+        <w:pBdr>
+          <w:top w:val="single" w:color="393E40" w:sz="2" w:space="0"/>
+          <w:left w:val="single" w:color="393E40" w:sz="2" w:space="0"/>
+          <w:bottom w:val="single" w:color="393E40" w:sz="2" w:space="0"/>
+          <w:right w:val="single" w:color="393E40" w:sz="2" w:space="0"/>
+        </w:pBdr>
+        <w:spacing w:before="0" w:beforeAutospacing="0" w:after="0" w:afterAutospacing="0" w:line="21" w:lineRule="atLeast"/>
+        <w:ind w:left="0" w:right="0"/>
+        <w:rPr>
+          <w:rFonts w:hint="default" w:ascii="Segoe UI" w:hAnsi="Segoe UI" w:eastAsia="Segoe UI" w:cs="Segoe UI"/>
+          <w:i w:val="0"/>
+          <w:iCs w:val="0"/>
+          <w:caps w:val="0"/>
+          <w:spacing w:val="0"/>
+          <w:sz w:val="16"/>
+          <w:szCs w:val="16"/>
+        </w:rPr>
+      </w:pPr>
+      <w:r>
+        <w:rPr>
+          <w:rFonts w:ascii="Segoe UI" w:hAnsi="Segoe UI" w:eastAsia="Segoe UI" w:cs="Segoe UI"/>
+          <w:i w:val="0"/>
+          <w:iCs w:val="0"/>
+          <w:caps w:val="0"/>
+          <w:spacing w:val="0"/>
+          <w:sz w:val="16"/>
+          <w:szCs w:val="16"/>
+        </w:rPr>
+        <w:t>D. Authority</w:t>
+      </w:r>
+    </w:p>
+    <w:p>
+      <w:pPr>
+        <w:keepNext w:val="0"/>
+        <w:keepLines w:val="0"/>
+        <w:widowControl/>
+        <w:suppressLineNumbers w:val="0"/>
+        <w:pBdr>
+          <w:top w:val="single" w:color="393E40" w:sz="2" w:space="0"/>
+          <w:left w:val="single" w:color="393E40" w:sz="2" w:space="0"/>
+          <w:bottom w:val="single" w:color="393E40" w:sz="2" w:space="0"/>
+          <w:right w:val="single" w:color="393E40" w:sz="2" w:space="0"/>
+        </w:pBdr>
+        <w:shd w:val="clear" w:fill="181A1B"/>
+        <w:spacing w:before="0" w:beforeAutospacing="1" w:after="0" w:afterAutospacing="1"/>
+        <w:ind w:left="0" w:right="0" w:firstLine="0"/>
+        <w:jc w:val="left"/>
+        <w:rPr>
+          <w:rFonts w:hint="default" w:ascii="Segoe UI" w:hAnsi="Segoe UI" w:eastAsia="Segoe UI" w:cs="Segoe UI"/>
+          <w:i w:val="0"/>
+          <w:iCs w:val="0"/>
+          <w:caps w:val="0"/>
+          <w:spacing w:val="0"/>
+          <w:sz w:val="16"/>
+          <w:szCs w:val="16"/>
+        </w:rPr>
+      </w:pPr>
+      <w:r>
+        <w:rPr>
+          <w:rFonts w:hint="default" w:ascii="Segoe UI" w:hAnsi="Segoe UI" w:eastAsia="Segoe UI" w:cs="Segoe UI"/>
+          <w:i w:val="0"/>
+          <w:iCs w:val="0"/>
+          <w:caps w:val="0"/>
+          <w:spacing w:val="0"/>
+          <w:kern w:val="0"/>
+          <w:sz w:val="16"/>
+          <w:szCs w:val="16"/>
+          <w:shd w:val="clear" w:fill="181A1B"/>
+          <w:lang w:val="en-US" w:eastAsia="zh-CN" w:bidi="ar"/>
+        </w:rPr>
+        <w:t>Explanation</w:t>
+      </w:r>
+    </w:p>
+    <w:p>
+      <w:pPr>
+        <w:pStyle w:val="85"/>
+        <w:keepNext w:val="0"/>
+        <w:keepLines w:val="0"/>
+        <w:widowControl/>
+        <w:suppressLineNumbers w:val="0"/>
+        <w:pBdr>
+          <w:top w:val="single" w:color="393E40" w:sz="2" w:space="0"/>
+          <w:left w:val="single" w:color="393E40" w:sz="2" w:space="0"/>
+          <w:bottom w:val="single" w:color="393E40" w:sz="2" w:space="0"/>
+          <w:right w:val="single" w:color="393E40" w:sz="2" w:space="0"/>
+        </w:pBdr>
+        <w:spacing w:before="0" w:beforeAutospacing="0" w:after="0" w:afterAutospacing="0" w:line="21" w:lineRule="atLeast"/>
+        <w:ind w:left="0" w:right="0"/>
+      </w:pPr>
+      <w:r>
+        <w:rPr>
+          <w:rFonts w:hint="default" w:ascii="Segoe UI" w:hAnsi="Segoe UI" w:eastAsia="Segoe UI" w:cs="Segoe UI"/>
+          <w:i w:val="0"/>
+          <w:iCs w:val="0"/>
+          <w:caps w:val="0"/>
+          <w:spacing w:val="0"/>
+          <w:sz w:val="16"/>
+          <w:szCs w:val="16"/>
+        </w:rPr>
+        <w:t>The principle of Authority refers to a person's tendency to trust and comply with those who hold a position of power or authority, such as a help desk representative or someone claiming to be from a company's technical support team. By exploiting this principle, a malicious actor can trick victims into divulging sensitive information or performing actions that compromise their security.</w:t>
+      </w:r>
+    </w:p>
+    <w:p>
+      <w:pPr>
+        <w:spacing w:beforeLines="0" w:afterLines="0"/>
+        <w:ind w:firstLine="720" w:firstLineChars="0"/>
+        <w:jc w:val="left"/>
+        <w:rPr>
+          <w:rFonts w:hint="default" w:ascii="SabonLTStd-Roman" w:hAnsi="SabonLTStd-Roman" w:eastAsia="SabonLTStd-Roman"/>
+          <w:color w:val="000000" w:themeColor="text1"/>
+          <w:sz w:val="18"/>
+          <w:szCs w:val="24"/>
+          <w14:textFill>
+            <w14:solidFill>
+              <w14:schemeClr w14:val="tx1"/>
+            </w14:solidFill>
+          </w14:textFill>
+        </w:rPr>
+      </w:pPr>
+    </w:p>
+    <w:p>
+      <w:pPr>
+        <w:spacing w:beforeLines="0" w:afterLines="0"/>
+        <w:jc w:val="left"/>
+        <w:rPr>
+          <w:rFonts w:hint="default" w:ascii="SabonLTStd-Roman" w:hAnsi="SabonLTStd-Roman" w:eastAsia="SabonLTStd-Roman"/>
+          <w:color w:val="000000" w:themeColor="text1"/>
+          <w:sz w:val="18"/>
+          <w:szCs w:val="24"/>
+          <w14:textFill>
+            <w14:solidFill>
+              <w14:schemeClr w14:val="tx1"/>
+            </w14:solidFill>
+          </w14:textFill>
+        </w:rPr>
+      </w:pPr>
+    </w:p>
+    <w:p>
+      <w:pPr>
+        <w:spacing w:beforeLines="0" w:afterLines="0"/>
+        <w:jc w:val="left"/>
+        <w:rPr>
+          <w:rFonts w:hint="default" w:ascii="SabonLTStd-Roman" w:hAnsi="SabonLTStd-Roman" w:eastAsia="SabonLTStd-Roman"/>
+          <w:color w:val="000000" w:themeColor="text1"/>
+          <w:sz w:val="18"/>
+          <w:szCs w:val="24"/>
+          <w14:textFill>
+            <w14:solidFill>
+              <w14:schemeClr w14:val="tx1"/>
+            </w14:solidFill>
+          </w14:textFill>
+        </w:rPr>
+      </w:pPr>
+      <w:r>
+        <w:rPr>
+          <w:rFonts w:hint="default" w:ascii="UniversLTStd-Bold" w:hAnsi="UniversLTStd-Bold" w:eastAsia="UniversLTStd-Bold"/>
+          <w:b/>
+          <w:color w:val="000000" w:themeColor="text1"/>
+          <w:sz w:val="18"/>
+          <w:szCs w:val="24"/>
+          <w14:textFill>
+            <w14:solidFill>
+              <w14:schemeClr w14:val="tx1"/>
+            </w14:solidFill>
+          </w14:textFill>
+        </w:rPr>
+        <w:t xml:space="preserve">22. </w:t>
+      </w:r>
+      <w:r>
+        <w:rPr>
+          <w:rFonts w:hint="default" w:ascii="SabonLTStd-Roman" w:hAnsi="SabonLTStd-Roman" w:eastAsia="SabonLTStd-Roman"/>
+          <w:color w:val="000000" w:themeColor="text1"/>
+          <w:sz w:val="18"/>
+          <w:szCs w:val="24"/>
+          <w14:textFill>
+            <w14:solidFill>
+              <w14:schemeClr w14:val="tx1"/>
+            </w14:solidFill>
+          </w14:textFill>
+        </w:rPr>
+        <w:t>How do you authenticate with SNMPv1?</w:t>
+      </w:r>
+    </w:p>
+    <w:p>
+      <w:pPr>
+        <w:spacing w:beforeLines="0" w:afterLines="0"/>
+        <w:ind w:firstLine="720" w:firstLineChars="0"/>
+        <w:jc w:val="left"/>
+        <w:rPr>
+          <w:rFonts w:hint="default" w:ascii="SabonLTStd-Roman" w:hAnsi="SabonLTStd-Roman" w:eastAsia="SabonLTStd-Roman"/>
+          <w:color w:val="000000" w:themeColor="text1"/>
+          <w:sz w:val="18"/>
+          <w:szCs w:val="24"/>
+          <w14:textFill>
+            <w14:solidFill>
+              <w14:schemeClr w14:val="tx1"/>
+            </w14:solidFill>
+          </w14:textFill>
+        </w:rPr>
+      </w:pPr>
+      <w:r>
+        <w:rPr>
+          <w:rFonts w:hint="default" w:ascii="UniversLTStd-Bold" w:hAnsi="UniversLTStd-Bold" w:eastAsia="UniversLTStd-Bold"/>
+          <w:b/>
+          <w:color w:val="000000" w:themeColor="text1"/>
+          <w:sz w:val="18"/>
+          <w:szCs w:val="24"/>
+          <w14:textFill>
+            <w14:solidFill>
+              <w14:schemeClr w14:val="tx1"/>
+            </w14:solidFill>
+          </w14:textFill>
+        </w:rPr>
+        <w:t xml:space="preserve">A. </w:t>
+      </w:r>
+      <w:r>
+        <w:rPr>
+          <w:rFonts w:hint="default" w:ascii="SabonLTStd-Roman" w:hAnsi="SabonLTStd-Roman" w:eastAsia="SabonLTStd-Roman"/>
+          <w:color w:val="000000" w:themeColor="text1"/>
+          <w:sz w:val="18"/>
+          <w:szCs w:val="24"/>
+          <w14:textFill>
+            <w14:solidFill>
+              <w14:schemeClr w14:val="tx1"/>
+            </w14:solidFill>
+          </w14:textFill>
+        </w:rPr>
+        <w:t>Username/password</w:t>
+      </w:r>
+    </w:p>
+    <w:p>
+      <w:pPr>
+        <w:spacing w:beforeLines="0" w:afterLines="0"/>
+        <w:ind w:firstLine="720" w:firstLineChars="0"/>
+        <w:jc w:val="left"/>
+        <w:rPr>
+          <w:rFonts w:hint="default" w:ascii="SabonLTStd-Roman" w:hAnsi="SabonLTStd-Roman" w:eastAsia="SabonLTStd-Roman"/>
+          <w:color w:val="000000" w:themeColor="text1"/>
+          <w:sz w:val="18"/>
+          <w:szCs w:val="24"/>
+          <w14:textFill>
+            <w14:solidFill>
+              <w14:schemeClr w14:val="tx1"/>
+            </w14:solidFill>
+          </w14:textFill>
+        </w:rPr>
+      </w:pPr>
+      <w:r>
+        <w:rPr>
+          <w:rFonts w:hint="default" w:ascii="UniversLTStd-Bold" w:hAnsi="UniversLTStd-Bold" w:eastAsia="UniversLTStd-Bold"/>
+          <w:b/>
+          <w:color w:val="000000" w:themeColor="text1"/>
+          <w:sz w:val="18"/>
+          <w:szCs w:val="24"/>
+          <w14:textFill>
+            <w14:solidFill>
+              <w14:schemeClr w14:val="tx1"/>
+            </w14:solidFill>
+          </w14:textFill>
+        </w:rPr>
+        <w:t xml:space="preserve">B. </w:t>
+      </w:r>
+      <w:r>
+        <w:rPr>
+          <w:rFonts w:hint="default" w:ascii="SabonLTStd-Roman" w:hAnsi="SabonLTStd-Roman" w:eastAsia="SabonLTStd-Roman"/>
+          <w:color w:val="000000" w:themeColor="text1"/>
+          <w:sz w:val="18"/>
+          <w:szCs w:val="24"/>
+          <w14:textFill>
+            <w14:solidFill>
+              <w14:schemeClr w14:val="tx1"/>
+            </w14:solidFill>
+          </w14:textFill>
+        </w:rPr>
+        <w:t>Hash</w:t>
+      </w:r>
+    </w:p>
+    <w:p>
+      <w:pPr>
+        <w:spacing w:beforeLines="0" w:afterLines="0"/>
+        <w:ind w:firstLine="720" w:firstLineChars="0"/>
+        <w:jc w:val="left"/>
+        <w:rPr>
+          <w:rFonts w:hint="default" w:ascii="SabonLTStd-Roman" w:hAnsi="SabonLTStd-Roman" w:eastAsia="SabonLTStd-Roman"/>
+          <w:color w:val="000000" w:themeColor="text1"/>
+          <w:sz w:val="18"/>
+          <w:szCs w:val="24"/>
+          <w14:textFill>
+            <w14:solidFill>
+              <w14:schemeClr w14:val="tx1"/>
+            </w14:solidFill>
+          </w14:textFill>
+        </w:rPr>
+      </w:pPr>
+      <w:r>
+        <w:rPr>
+          <w:rFonts w:hint="default" w:ascii="UniversLTStd-Bold" w:hAnsi="UniversLTStd-Bold" w:eastAsia="UniversLTStd-Bold"/>
+          <w:b/>
+          <w:color w:val="000000" w:themeColor="text1"/>
+          <w:sz w:val="18"/>
+          <w:szCs w:val="24"/>
+          <w14:textFill>
+            <w14:solidFill>
+              <w14:schemeClr w14:val="tx1"/>
+            </w14:solidFill>
+          </w14:textFill>
+        </w:rPr>
+        <w:t xml:space="preserve">C. </w:t>
+      </w:r>
+      <w:r>
+        <w:rPr>
+          <w:rFonts w:hint="default" w:ascii="SabonLTStd-Roman" w:hAnsi="SabonLTStd-Roman" w:eastAsia="SabonLTStd-Roman"/>
+          <w:color w:val="000000" w:themeColor="text1"/>
+          <w:sz w:val="18"/>
+          <w:szCs w:val="24"/>
+          <w14:textFill>
+            <w14:solidFill>
+              <w14:schemeClr w14:val="tx1"/>
+            </w14:solidFill>
+          </w14:textFill>
+        </w:rPr>
+        <w:t>Public string</w:t>
+      </w:r>
+    </w:p>
+    <w:p>
+      <w:pPr>
+        <w:spacing w:beforeLines="0" w:afterLines="0"/>
+        <w:ind w:firstLine="720" w:firstLineChars="0"/>
+        <w:jc w:val="left"/>
+        <w:rPr>
+          <w:rFonts w:hint="default" w:ascii="SabonLTStd-Roman" w:hAnsi="SabonLTStd-Roman" w:eastAsia="SabonLTStd-Roman"/>
+          <w:color w:val="000000" w:themeColor="text1"/>
+          <w:sz w:val="18"/>
+          <w:szCs w:val="24"/>
+          <w14:textFill>
+            <w14:solidFill>
+              <w14:schemeClr w14:val="tx1"/>
+            </w14:solidFill>
+          </w14:textFill>
+        </w:rPr>
+      </w:pPr>
+      <w:r>
+        <w:rPr>
+          <w:rFonts w:hint="default" w:ascii="UniversLTStd-Bold" w:hAnsi="UniversLTStd-Bold" w:eastAsia="UniversLTStd-Bold"/>
+          <w:b/>
+          <w:color w:val="000000" w:themeColor="text1"/>
+          <w:sz w:val="18"/>
+          <w:szCs w:val="24"/>
+          <w14:textFill>
+            <w14:solidFill>
+              <w14:schemeClr w14:val="tx1"/>
+            </w14:solidFill>
+          </w14:textFill>
+        </w:rPr>
+        <w:t xml:space="preserve">D. </w:t>
+      </w:r>
+      <w:r>
+        <w:rPr>
+          <w:rFonts w:hint="default" w:ascii="SabonLTStd-Roman" w:hAnsi="SabonLTStd-Roman" w:eastAsia="SabonLTStd-Roman"/>
+          <w:color w:val="000000" w:themeColor="text1"/>
+          <w:sz w:val="18"/>
+          <w:szCs w:val="24"/>
+          <w14:textFill>
+            <w14:solidFill>
+              <w14:schemeClr w14:val="tx1"/>
+            </w14:solidFill>
+          </w14:textFill>
+        </w:rPr>
+        <w:t>Community string</w:t>
+      </w:r>
+    </w:p>
+    <w:p>
+      <w:pPr>
+        <w:spacing w:beforeLines="0" w:afterLines="0"/>
+        <w:ind w:firstLine="720" w:firstLineChars="0"/>
+        <w:jc w:val="left"/>
+        <w:rPr>
+          <w:rFonts w:hint="default" w:ascii="SabonLTStd-Roman" w:hAnsi="SabonLTStd-Roman" w:eastAsia="SabonLTStd-Roman"/>
+          <w:color w:val="000000" w:themeColor="text1"/>
+          <w:sz w:val="18"/>
+          <w:szCs w:val="24"/>
+          <w14:textFill>
+            <w14:solidFill>
+              <w14:schemeClr w14:val="tx1"/>
+            </w14:solidFill>
+          </w14:textFill>
+        </w:rPr>
+      </w:pPr>
+    </w:p>
+    <w:p>
+      <w:pPr>
+        <w:pStyle w:val="85"/>
+        <w:keepNext w:val="0"/>
+        <w:keepLines w:val="0"/>
+        <w:widowControl/>
+        <w:suppressLineNumbers w:val="0"/>
+        <w:pBdr>
+          <w:top w:val="single" w:color="393E40" w:sz="2" w:space="0"/>
+          <w:left w:val="single" w:color="393E40" w:sz="2" w:space="0"/>
+          <w:bottom w:val="single" w:color="393E40" w:sz="2" w:space="0"/>
+          <w:right w:val="single" w:color="393E40" w:sz="2" w:space="0"/>
+        </w:pBdr>
+        <w:spacing w:before="0" w:beforeAutospacing="0" w:after="0" w:afterAutospacing="0" w:line="21" w:lineRule="atLeast"/>
+        <w:ind w:left="0" w:right="0"/>
+        <w:rPr>
+          <w:rFonts w:hint="default" w:ascii="Segoe UI" w:hAnsi="Segoe UI" w:eastAsia="Segoe UI" w:cs="Segoe UI"/>
+          <w:i w:val="0"/>
+          <w:iCs w:val="0"/>
+          <w:caps w:val="0"/>
+          <w:spacing w:val="0"/>
+          <w:sz w:val="16"/>
+          <w:szCs w:val="16"/>
+        </w:rPr>
+      </w:pPr>
+      <w:r>
+        <w:rPr>
+          <w:rFonts w:ascii="Segoe UI" w:hAnsi="Segoe UI" w:eastAsia="Segoe UI" w:cs="Segoe UI"/>
+          <w:i w:val="0"/>
+          <w:iCs w:val="0"/>
+          <w:caps w:val="0"/>
+          <w:spacing w:val="0"/>
+          <w:sz w:val="16"/>
+          <w:szCs w:val="16"/>
+        </w:rPr>
+        <w:t>D. Community string</w:t>
+      </w:r>
+    </w:p>
+    <w:p>
+      <w:pPr>
+        <w:keepNext w:val="0"/>
+        <w:keepLines w:val="0"/>
+        <w:widowControl/>
+        <w:suppressLineNumbers w:val="0"/>
+        <w:pBdr>
+          <w:top w:val="single" w:color="393E40" w:sz="2" w:space="0"/>
+          <w:left w:val="single" w:color="393E40" w:sz="2" w:space="0"/>
+          <w:bottom w:val="single" w:color="393E40" w:sz="2" w:space="0"/>
+          <w:right w:val="single" w:color="393E40" w:sz="2" w:space="0"/>
+        </w:pBdr>
+        <w:shd w:val="clear" w:fill="181A1B"/>
+        <w:spacing w:before="0" w:beforeAutospacing="1" w:after="0" w:afterAutospacing="1"/>
+        <w:ind w:left="0" w:right="0" w:firstLine="0"/>
+        <w:jc w:val="left"/>
+        <w:rPr>
+          <w:rFonts w:hint="default" w:ascii="Segoe UI" w:hAnsi="Segoe UI" w:eastAsia="Segoe UI" w:cs="Segoe UI"/>
+          <w:i w:val="0"/>
+          <w:iCs w:val="0"/>
+          <w:caps w:val="0"/>
+          <w:spacing w:val="0"/>
+          <w:sz w:val="16"/>
+          <w:szCs w:val="16"/>
+        </w:rPr>
+      </w:pPr>
+      <w:r>
+        <w:rPr>
+          <w:rFonts w:hint="default" w:ascii="Segoe UI" w:hAnsi="Segoe UI" w:eastAsia="Segoe UI" w:cs="Segoe UI"/>
+          <w:i w:val="0"/>
+          <w:iCs w:val="0"/>
+          <w:caps w:val="0"/>
+          <w:spacing w:val="0"/>
+          <w:kern w:val="0"/>
+          <w:sz w:val="16"/>
+          <w:szCs w:val="16"/>
+          <w:shd w:val="clear" w:fill="181A1B"/>
+          <w:lang w:val="en-US" w:eastAsia="zh-CN" w:bidi="ar"/>
+        </w:rPr>
+        <w:t>Explanation</w:t>
+      </w:r>
+    </w:p>
+    <w:p>
+      <w:pPr>
+        <w:pStyle w:val="85"/>
+        <w:keepNext w:val="0"/>
+        <w:keepLines w:val="0"/>
+        <w:widowControl/>
+        <w:suppressLineNumbers w:val="0"/>
+        <w:pBdr>
+          <w:top w:val="single" w:color="393E40" w:sz="2" w:space="0"/>
+          <w:left w:val="single" w:color="393E40" w:sz="2" w:space="0"/>
+          <w:bottom w:val="single" w:color="393E40" w:sz="2" w:space="0"/>
+          <w:right w:val="single" w:color="393E40" w:sz="2" w:space="0"/>
+        </w:pBdr>
+        <w:spacing w:before="0" w:beforeAutospacing="0" w:after="0" w:afterAutospacing="0" w:line="21" w:lineRule="atLeast"/>
+        <w:ind w:left="0" w:right="0"/>
+      </w:pPr>
+      <w:r>
+        <w:rPr>
+          <w:rFonts w:hint="default" w:ascii="Segoe UI" w:hAnsi="Segoe UI" w:eastAsia="Segoe UI" w:cs="Segoe UI"/>
+          <w:i w:val="0"/>
+          <w:iCs w:val="0"/>
+          <w:caps w:val="0"/>
+          <w:spacing w:val="0"/>
+          <w:sz w:val="16"/>
+          <w:szCs w:val="16"/>
+        </w:rPr>
+        <w:t>SNMPv1 uses a simple authentication mechanism known as the Community String. The community string acts as a shared password between the SNMP agent (a device that provides information) and the SNMP manager (a device that collects and monitors information). The community string is transmitted in cleartext and does not provide any confidentiality or encryption for the data being transmitted. This makes SNMPv1 vulnerable to eavesdropping and tampering, and it is recommended to use a more secure version of SNMP, such as SNMPv3, which provides better security features such as authentication and encryption.</w:t>
+      </w:r>
+    </w:p>
+    <w:p>
+      <w:pPr>
+        <w:rPr>
+          <w:rFonts w:hint="default" w:ascii="SabonLTStd-Roman" w:hAnsi="SabonLTStd-Roman" w:eastAsia="SabonLTStd-Roman"/>
+          <w:color w:val="000000" w:themeColor="text1"/>
+          <w:sz w:val="18"/>
+          <w:szCs w:val="24"/>
+          <w14:textFill>
+            <w14:solidFill>
+              <w14:schemeClr w14:val="tx1"/>
+            </w14:solidFill>
+          </w14:textFill>
+        </w:rPr>
+      </w:pPr>
+      <w:r>
+        <w:rPr>
+          <w:rFonts w:hint="default" w:ascii="SabonLTStd-Roman" w:hAnsi="SabonLTStd-Roman" w:eastAsia="SabonLTStd-Roman"/>
+          <w:color w:val="000000" w:themeColor="text1"/>
+          <w:sz w:val="18"/>
+          <w:szCs w:val="24"/>
+          <w14:textFill>
+            <w14:solidFill>
+              <w14:schemeClr w14:val="tx1"/>
+            </w14:solidFill>
+          </w14:textFill>
+        </w:rPr>
+        <w:br w:type="page"/>
+      </w:r>
+    </w:p>
+    <w:p>
+      <w:pPr>
+        <w:spacing w:beforeLines="0" w:afterLines="0"/>
+        <w:jc w:val="left"/>
+        <w:rPr>
+          <w:rFonts w:hint="default" w:ascii="SabonLTStd-Roman" w:hAnsi="SabonLTStd-Roman" w:eastAsia="SabonLTStd-Roman"/>
+          <w:color w:val="000000" w:themeColor="text1"/>
+          <w:sz w:val="18"/>
+          <w:szCs w:val="24"/>
+          <w14:textFill>
+            <w14:solidFill>
+              <w14:schemeClr w14:val="tx1"/>
+            </w14:solidFill>
+          </w14:textFill>
+        </w:rPr>
+      </w:pPr>
+      <w:r>
+        <w:rPr>
+          <w:rFonts w:hint="default" w:ascii="UniversLTStd-Bold" w:hAnsi="UniversLTStd-Bold" w:eastAsia="UniversLTStd-Bold"/>
+          <w:b/>
+          <w:color w:val="000000" w:themeColor="text1"/>
+          <w:sz w:val="18"/>
+          <w:szCs w:val="24"/>
+          <w14:textFill>
+            <w14:solidFill>
+              <w14:schemeClr w14:val="tx1"/>
+            </w14:solidFill>
+          </w14:textFill>
+        </w:rPr>
+        <w:t xml:space="preserve">23. </w:t>
+      </w:r>
+      <w:r>
+        <w:rPr>
+          <w:rFonts w:hint="default" w:ascii="SabonLTStd-Roman" w:hAnsi="SabonLTStd-Roman" w:eastAsia="SabonLTStd-Roman"/>
+          <w:color w:val="000000" w:themeColor="text1"/>
+          <w:sz w:val="18"/>
+          <w:szCs w:val="24"/>
+          <w14:textFill>
+            <w14:solidFill>
+              <w14:schemeClr w14:val="tx1"/>
+            </w14:solidFill>
+          </w14:textFill>
+        </w:rPr>
+        <w:t>What is the process Java programs identify themselves to if they are sharing procedures</w:t>
+      </w:r>
+      <w:r>
+        <w:rPr>
+          <w:rFonts w:hint="default" w:ascii="SabonLTStd-Roman" w:hAnsi="SabonLTStd-Roman" w:eastAsia="SabonLTStd-Roman"/>
+          <w:color w:val="000000" w:themeColor="text1"/>
+          <w:sz w:val="18"/>
+          <w:szCs w:val="24"/>
+          <w:lang w:val="en-US"/>
+          <w14:textFill>
+            <w14:solidFill>
+              <w14:schemeClr w14:val="tx1"/>
+            </w14:solidFill>
+          </w14:textFill>
+        </w:rPr>
+        <w:t xml:space="preserve"> </w:t>
+      </w:r>
+      <w:r>
+        <w:rPr>
+          <w:rFonts w:hint="default" w:ascii="SabonLTStd-Roman" w:hAnsi="SabonLTStd-Roman" w:eastAsia="SabonLTStd-Roman"/>
+          <w:color w:val="000000" w:themeColor="text1"/>
+          <w:sz w:val="18"/>
+          <w:szCs w:val="24"/>
+          <w14:textFill>
+            <w14:solidFill>
+              <w14:schemeClr w14:val="tx1"/>
+            </w14:solidFill>
+          </w14:textFill>
+        </w:rPr>
+        <w:t>over the network?</w:t>
+      </w:r>
+    </w:p>
+    <w:p>
+      <w:pPr>
+        <w:spacing w:beforeLines="0" w:afterLines="0"/>
+        <w:ind w:firstLine="720" w:firstLineChars="0"/>
+        <w:jc w:val="left"/>
+        <w:rPr>
+          <w:rFonts w:hint="default" w:ascii="SabonLTStd-Roman" w:hAnsi="SabonLTStd-Roman" w:eastAsia="SabonLTStd-Roman"/>
+          <w:color w:val="000000" w:themeColor="text1"/>
+          <w:sz w:val="18"/>
+          <w:szCs w:val="24"/>
+          <w14:textFill>
+            <w14:solidFill>
+              <w14:schemeClr w14:val="tx1"/>
+            </w14:solidFill>
+          </w14:textFill>
+        </w:rPr>
+      </w:pPr>
+      <w:r>
+        <w:rPr>
+          <w:rFonts w:hint="default" w:ascii="UniversLTStd-Bold" w:hAnsi="UniversLTStd-Bold" w:eastAsia="UniversLTStd-Bold"/>
+          <w:b/>
+          <w:color w:val="000000" w:themeColor="text1"/>
+          <w:sz w:val="18"/>
+          <w:szCs w:val="24"/>
+          <w14:textFill>
+            <w14:solidFill>
+              <w14:schemeClr w14:val="tx1"/>
+            </w14:solidFill>
+          </w14:textFill>
+        </w:rPr>
+        <w:t xml:space="preserve">A. </w:t>
+      </w:r>
+      <w:r>
+        <w:rPr>
+          <w:rFonts w:hint="default" w:ascii="SabonLTStd-Roman" w:hAnsi="SabonLTStd-Roman" w:eastAsia="SabonLTStd-Roman"/>
+          <w:color w:val="000000" w:themeColor="text1"/>
+          <w:sz w:val="18"/>
+          <w:szCs w:val="24"/>
+          <w14:textFill>
+            <w14:solidFill>
+              <w14:schemeClr w14:val="tx1"/>
+            </w14:solidFill>
+          </w14:textFill>
+        </w:rPr>
+        <w:t>RMI registry</w:t>
+      </w:r>
+    </w:p>
+    <w:p>
+      <w:pPr>
+        <w:spacing w:beforeLines="0" w:afterLines="0"/>
+        <w:ind w:firstLine="720" w:firstLineChars="0"/>
+        <w:jc w:val="left"/>
+        <w:rPr>
+          <w:rFonts w:hint="default" w:ascii="SabonLTStd-Roman" w:hAnsi="SabonLTStd-Roman" w:eastAsia="SabonLTStd-Roman"/>
+          <w:color w:val="000000" w:themeColor="text1"/>
+          <w:sz w:val="18"/>
+          <w:szCs w:val="24"/>
+          <w14:textFill>
+            <w14:solidFill>
+              <w14:schemeClr w14:val="tx1"/>
+            </w14:solidFill>
+          </w14:textFill>
+        </w:rPr>
+      </w:pPr>
+      <w:r>
+        <w:rPr>
+          <w:rFonts w:hint="default" w:ascii="UniversLTStd-Bold" w:hAnsi="UniversLTStd-Bold" w:eastAsia="UniversLTStd-Bold"/>
+          <w:b/>
+          <w:color w:val="000000" w:themeColor="text1"/>
+          <w:sz w:val="18"/>
+          <w:szCs w:val="24"/>
+          <w14:textFill>
+            <w14:solidFill>
+              <w14:schemeClr w14:val="tx1"/>
+            </w14:solidFill>
+          </w14:textFill>
+        </w:rPr>
+        <w:t xml:space="preserve">B. </w:t>
+      </w:r>
+      <w:r>
+        <w:rPr>
+          <w:rFonts w:hint="default" w:ascii="SabonLTStd-Roman" w:hAnsi="SabonLTStd-Roman" w:eastAsia="SabonLTStd-Roman"/>
+          <w:color w:val="000000" w:themeColor="text1"/>
+          <w:sz w:val="18"/>
+          <w:szCs w:val="24"/>
+          <w14:textFill>
+            <w14:solidFill>
+              <w14:schemeClr w14:val="tx1"/>
+            </w14:solidFill>
+          </w14:textFill>
+        </w:rPr>
+        <w:t>RMI mapper</w:t>
+      </w:r>
+    </w:p>
+    <w:p>
+      <w:pPr>
+        <w:spacing w:beforeLines="0" w:afterLines="0"/>
+        <w:ind w:firstLine="720" w:firstLineChars="0"/>
+        <w:jc w:val="left"/>
+        <w:rPr>
+          <w:rFonts w:hint="default" w:ascii="SabonLTStd-Roman" w:hAnsi="SabonLTStd-Roman" w:eastAsia="SabonLTStd-Roman"/>
+          <w:color w:val="000000" w:themeColor="text1"/>
+          <w:sz w:val="18"/>
+          <w:szCs w:val="24"/>
+          <w14:textFill>
+            <w14:solidFill>
+              <w14:schemeClr w14:val="tx1"/>
+            </w14:solidFill>
+          </w14:textFill>
+        </w:rPr>
+      </w:pPr>
+      <w:r>
+        <w:rPr>
+          <w:rFonts w:hint="default" w:ascii="UniversLTStd-Bold" w:hAnsi="UniversLTStd-Bold" w:eastAsia="UniversLTStd-Bold"/>
+          <w:b/>
+          <w:color w:val="000000" w:themeColor="text1"/>
+          <w:sz w:val="18"/>
+          <w:szCs w:val="24"/>
+          <w14:textFill>
+            <w14:solidFill>
+              <w14:schemeClr w14:val="tx1"/>
+            </w14:solidFill>
+          </w14:textFill>
+        </w:rPr>
+        <w:t xml:space="preserve">C. </w:t>
+      </w:r>
+      <w:r>
+        <w:rPr>
+          <w:rFonts w:hint="default" w:ascii="SabonLTStd-Roman" w:hAnsi="SabonLTStd-Roman" w:eastAsia="SabonLTStd-Roman"/>
+          <w:color w:val="000000" w:themeColor="text1"/>
+          <w:sz w:val="18"/>
+          <w:szCs w:val="24"/>
+          <w14:textFill>
+            <w14:solidFill>
+              <w14:schemeClr w14:val="tx1"/>
+            </w14:solidFill>
+          </w14:textFill>
+        </w:rPr>
+        <w:t>RMI database</w:t>
+      </w:r>
+    </w:p>
+    <w:p>
+      <w:pPr>
+        <w:spacing w:beforeLines="0" w:afterLines="0"/>
+        <w:ind w:firstLine="720" w:firstLineChars="0"/>
+        <w:jc w:val="left"/>
+        <w:rPr>
+          <w:rFonts w:hint="default" w:ascii="SabonLTStd-Roman" w:hAnsi="SabonLTStd-Roman" w:eastAsia="SabonLTStd-Roman"/>
+          <w:color w:val="000000" w:themeColor="text1"/>
+          <w:sz w:val="18"/>
+          <w:szCs w:val="24"/>
+          <w14:textFill>
+            <w14:solidFill>
+              <w14:schemeClr w14:val="tx1"/>
+            </w14:solidFill>
+          </w14:textFill>
+        </w:rPr>
+      </w:pPr>
+      <w:r>
+        <w:rPr>
+          <w:rFonts w:hint="default" w:ascii="UniversLTStd-Bold" w:hAnsi="UniversLTStd-Bold" w:eastAsia="UniversLTStd-Bold"/>
+          <w:b/>
+          <w:color w:val="000000" w:themeColor="text1"/>
+          <w:sz w:val="18"/>
+          <w:szCs w:val="24"/>
+          <w14:textFill>
+            <w14:solidFill>
+              <w14:schemeClr w14:val="tx1"/>
+            </w14:solidFill>
+          </w14:textFill>
+        </w:rPr>
+        <w:t xml:space="preserve">D. </w:t>
+      </w:r>
+      <w:r>
+        <w:rPr>
+          <w:rFonts w:hint="default" w:ascii="SabonLTStd-Roman" w:hAnsi="SabonLTStd-Roman" w:eastAsia="SabonLTStd-Roman"/>
+          <w:color w:val="000000" w:themeColor="text1"/>
+          <w:sz w:val="18"/>
+          <w:szCs w:val="24"/>
+          <w14:textFill>
+            <w14:solidFill>
+              <w14:schemeClr w14:val="tx1"/>
+            </w14:solidFill>
+          </w14:textFill>
+        </w:rPr>
+        <w:t>RMI process</w:t>
+      </w:r>
+    </w:p>
+    <w:p>
+      <w:pPr>
+        <w:pStyle w:val="85"/>
+        <w:keepNext w:val="0"/>
+        <w:keepLines w:val="0"/>
+        <w:widowControl/>
+        <w:suppressLineNumbers w:val="0"/>
+        <w:pBdr>
+          <w:top w:val="single" w:color="393E40" w:sz="2" w:space="0"/>
+          <w:left w:val="single" w:color="393E40" w:sz="2" w:space="0"/>
+          <w:bottom w:val="single" w:color="393E40" w:sz="2" w:space="0"/>
+          <w:right w:val="single" w:color="393E40" w:sz="2" w:space="0"/>
+        </w:pBdr>
+        <w:spacing w:before="0" w:beforeAutospacing="0" w:after="0" w:afterAutospacing="0" w:line="21" w:lineRule="atLeast"/>
+        <w:ind w:left="0" w:right="0"/>
+        <w:rPr>
+          <w:rFonts w:hint="default" w:ascii="Segoe UI" w:hAnsi="Segoe UI" w:eastAsia="Segoe UI" w:cs="Segoe UI"/>
+          <w:i w:val="0"/>
+          <w:iCs w:val="0"/>
+          <w:caps w:val="0"/>
+          <w:spacing w:val="0"/>
+          <w:sz w:val="16"/>
+          <w:szCs w:val="16"/>
+        </w:rPr>
+      </w:pPr>
+      <w:r>
+        <w:rPr>
+          <w:rFonts w:ascii="Segoe UI" w:hAnsi="Segoe UI" w:eastAsia="Segoe UI" w:cs="Segoe UI"/>
+          <w:i w:val="0"/>
+          <w:iCs w:val="0"/>
+          <w:caps w:val="0"/>
+          <w:spacing w:val="0"/>
+          <w:sz w:val="16"/>
+          <w:szCs w:val="16"/>
+        </w:rPr>
+        <w:t>A. RMI registry</w:t>
+      </w:r>
+    </w:p>
+    <w:p>
+      <w:pPr>
+        <w:keepNext w:val="0"/>
+        <w:keepLines w:val="0"/>
+        <w:widowControl/>
+        <w:suppressLineNumbers w:val="0"/>
+        <w:pBdr>
+          <w:top w:val="single" w:color="393E40" w:sz="2" w:space="0"/>
+          <w:left w:val="single" w:color="393E40" w:sz="2" w:space="0"/>
+          <w:bottom w:val="single" w:color="393E40" w:sz="2" w:space="0"/>
+          <w:right w:val="single" w:color="393E40" w:sz="2" w:space="0"/>
+        </w:pBdr>
+        <w:shd w:val="clear" w:fill="181A1B"/>
+        <w:spacing w:before="0" w:beforeAutospacing="1" w:after="0" w:afterAutospacing="1"/>
+        <w:ind w:left="0" w:right="0" w:firstLine="0"/>
+        <w:jc w:val="left"/>
+        <w:rPr>
+          <w:rFonts w:hint="default" w:ascii="Segoe UI" w:hAnsi="Segoe UI" w:eastAsia="Segoe UI" w:cs="Segoe UI"/>
+          <w:i w:val="0"/>
+          <w:iCs w:val="0"/>
+          <w:caps w:val="0"/>
+          <w:spacing w:val="0"/>
+          <w:sz w:val="16"/>
+          <w:szCs w:val="16"/>
+        </w:rPr>
+      </w:pPr>
+      <w:r>
+        <w:rPr>
+          <w:rFonts w:hint="default" w:ascii="Segoe UI" w:hAnsi="Segoe UI" w:eastAsia="Segoe UI" w:cs="Segoe UI"/>
+          <w:i w:val="0"/>
+          <w:iCs w:val="0"/>
+          <w:caps w:val="0"/>
+          <w:spacing w:val="0"/>
+          <w:kern w:val="0"/>
+          <w:sz w:val="16"/>
+          <w:szCs w:val="16"/>
+          <w:shd w:val="clear" w:fill="181A1B"/>
+          <w:lang w:val="en-US" w:eastAsia="zh-CN" w:bidi="ar"/>
+        </w:rPr>
+        <w:t>Explanation</w:t>
+      </w:r>
+    </w:p>
+    <w:p>
+      <w:pPr>
+        <w:pStyle w:val="85"/>
+        <w:keepNext w:val="0"/>
+        <w:keepLines w:val="0"/>
+        <w:widowControl/>
+        <w:suppressLineNumbers w:val="0"/>
+        <w:pBdr>
+          <w:top w:val="single" w:color="393E40" w:sz="2" w:space="0"/>
+          <w:left w:val="single" w:color="393E40" w:sz="2" w:space="0"/>
+          <w:bottom w:val="single" w:color="393E40" w:sz="2" w:space="0"/>
+          <w:right w:val="single" w:color="393E40" w:sz="2" w:space="0"/>
+        </w:pBdr>
+        <w:spacing w:before="0" w:beforeAutospacing="0" w:after="264" w:afterAutospacing="0" w:line="21" w:lineRule="atLeast"/>
+        <w:ind w:left="0" w:right="0"/>
+      </w:pPr>
+      <w:r>
+        <w:rPr>
+          <w:rFonts w:hint="default" w:ascii="Segoe UI" w:hAnsi="Segoe UI" w:eastAsia="Segoe UI" w:cs="Segoe UI"/>
+          <w:i w:val="0"/>
+          <w:iCs w:val="0"/>
+          <w:caps w:val="0"/>
+          <w:spacing w:val="0"/>
+          <w:sz w:val="16"/>
+          <w:szCs w:val="16"/>
+        </w:rPr>
+        <w:t>In Java, the Remote Method Invocation (RMI) registry is a registry service that allows Java programs to identify and locate remote objects that are available for communication over the network. The RMI registry acts as a lookup service for RMI clients, allowing them to discover the remote objects that are available and obtain a reference to the remote object's stub (a local representation of the remote object).</w:t>
+      </w:r>
+    </w:p>
+    <w:p>
+      <w:pPr>
+        <w:pStyle w:val="85"/>
+        <w:keepNext w:val="0"/>
+        <w:keepLines w:val="0"/>
+        <w:widowControl/>
+        <w:suppressLineNumbers w:val="0"/>
+        <w:pBdr>
+          <w:top w:val="single" w:color="393E40" w:sz="2" w:space="0"/>
+          <w:left w:val="single" w:color="393E40" w:sz="2" w:space="0"/>
+          <w:bottom w:val="single" w:color="393E40" w:sz="2" w:space="0"/>
+          <w:right w:val="single" w:color="393E40" w:sz="2" w:space="0"/>
+        </w:pBdr>
+        <w:spacing w:before="264" w:beforeAutospacing="0" w:after="264" w:afterAutospacing="0" w:line="21" w:lineRule="atLeast"/>
+        <w:ind w:left="0" w:right="0"/>
+      </w:pPr>
+      <w:r>
+        <w:rPr>
+          <w:rFonts w:hint="default" w:ascii="Segoe UI" w:hAnsi="Segoe UI" w:eastAsia="Segoe UI" w:cs="Segoe UI"/>
+          <w:i w:val="0"/>
+          <w:iCs w:val="0"/>
+          <w:caps w:val="0"/>
+          <w:spacing w:val="0"/>
+          <w:sz w:val="16"/>
+          <w:szCs w:val="16"/>
+        </w:rPr>
+        <w:t>When a Java program wants to share its procedures over the network, it must first register the remote object with the RMI registry. This involves creating an instance of the remote object and binding it to a unique name in the registry. The RMI client can then look up the remote object by its name and obtain a reference to its stub, which it can use to invoke methods on the remote object as if it were local.</w:t>
+      </w:r>
+    </w:p>
+    <w:p>
+      <w:pPr>
+        <w:pStyle w:val="85"/>
+        <w:keepNext w:val="0"/>
+        <w:keepLines w:val="0"/>
+        <w:widowControl/>
+        <w:suppressLineNumbers w:val="0"/>
+        <w:pBdr>
+          <w:top w:val="single" w:color="393E40" w:sz="2" w:space="0"/>
+          <w:left w:val="single" w:color="393E40" w:sz="2" w:space="0"/>
+          <w:bottom w:val="single" w:color="393E40" w:sz="2" w:space="0"/>
+          <w:right w:val="single" w:color="393E40" w:sz="2" w:space="0"/>
+        </w:pBdr>
+        <w:spacing w:before="264" w:beforeAutospacing="0" w:after="0" w:afterAutospacing="0" w:line="21" w:lineRule="atLeast"/>
+        <w:ind w:left="0" w:right="0"/>
+      </w:pPr>
+      <w:r>
+        <w:rPr>
+          <w:rFonts w:hint="default" w:ascii="Segoe UI" w:hAnsi="Segoe UI" w:eastAsia="Segoe UI" w:cs="Segoe UI"/>
+          <w:i w:val="0"/>
+          <w:iCs w:val="0"/>
+          <w:caps w:val="0"/>
+          <w:spacing w:val="0"/>
+          <w:sz w:val="16"/>
+          <w:szCs w:val="16"/>
+        </w:rPr>
+        <w:t>The RMI registry provides a central point of control for the distribution of remote objects, allowing RMI clients to dynamically discover and access remote objects without the need for manual configuration or pre-existing knowledge of the objects' locations.</w:t>
+      </w:r>
+    </w:p>
+    <w:p>
+      <w:pPr>
+        <w:spacing w:beforeLines="0" w:afterLines="0"/>
+        <w:jc w:val="left"/>
+        <w:rPr>
+          <w:rFonts w:hint="default" w:ascii="SabonLTStd-Roman" w:hAnsi="SabonLTStd-Roman" w:eastAsia="SabonLTStd-Roman"/>
+          <w:color w:val="000000" w:themeColor="text1"/>
+          <w:sz w:val="18"/>
+          <w:szCs w:val="24"/>
+          <w14:textFill>
+            <w14:solidFill>
+              <w14:schemeClr w14:val="tx1"/>
+            </w14:solidFill>
+          </w14:textFill>
+        </w:rPr>
+      </w:pPr>
+    </w:p>
+    <w:p>
+      <w:pPr>
+        <w:spacing w:beforeLines="0" w:afterLines="0"/>
+        <w:ind w:firstLine="720" w:firstLineChars="0"/>
+        <w:jc w:val="left"/>
+        <w:rPr>
+          <w:rFonts w:hint="default" w:ascii="SabonLTStd-Roman" w:hAnsi="SabonLTStd-Roman" w:eastAsia="SabonLTStd-Roman"/>
+          <w:color w:val="000000" w:themeColor="text1"/>
+          <w:sz w:val="18"/>
+          <w:szCs w:val="24"/>
+          <w14:textFill>
+            <w14:solidFill>
+              <w14:schemeClr w14:val="tx1"/>
+            </w14:solidFill>
+          </w14:textFill>
+        </w:rPr>
+      </w:pPr>
+    </w:p>
+    <w:p>
+      <w:pPr>
+        <w:spacing w:beforeLines="0" w:afterLines="0"/>
+        <w:jc w:val="left"/>
+        <w:rPr>
+          <w:rFonts w:hint="default" w:ascii="SabonLTStd-Roman" w:hAnsi="SabonLTStd-Roman" w:eastAsia="SabonLTStd-Roman"/>
+          <w:color w:val="000000" w:themeColor="text1"/>
+          <w:sz w:val="18"/>
+          <w:szCs w:val="24"/>
+          <w14:textFill>
+            <w14:solidFill>
+              <w14:schemeClr w14:val="tx1"/>
+            </w14:solidFill>
+          </w14:textFill>
+        </w:rPr>
+      </w:pPr>
+      <w:r>
+        <w:rPr>
+          <w:rFonts w:hint="default" w:ascii="UniversLTStd-Bold" w:hAnsi="UniversLTStd-Bold" w:eastAsia="UniversLTStd-Bold"/>
+          <w:b/>
+          <w:color w:val="000000" w:themeColor="text1"/>
+          <w:sz w:val="18"/>
+          <w:szCs w:val="24"/>
+          <w14:textFill>
+            <w14:solidFill>
+              <w14:schemeClr w14:val="tx1"/>
+            </w14:solidFill>
+          </w14:textFill>
+        </w:rPr>
+        <w:t xml:space="preserve">24. </w:t>
+      </w:r>
+      <w:r>
+        <w:rPr>
+          <w:rFonts w:hint="default" w:ascii="SabonLTStd-Roman" w:hAnsi="SabonLTStd-Roman" w:eastAsia="SabonLTStd-Roman"/>
+          <w:color w:val="000000" w:themeColor="text1"/>
+          <w:sz w:val="18"/>
+          <w:szCs w:val="24"/>
+          <w14:textFill>
+            <w14:solidFill>
+              <w14:schemeClr w14:val="tx1"/>
+            </w14:solidFill>
+          </w14:textFill>
+        </w:rPr>
+        <w:t>What do we call an ARP response without a corresponding ARP request?</w:t>
+      </w:r>
+    </w:p>
+    <w:p>
+      <w:pPr>
+        <w:spacing w:beforeLines="0" w:afterLines="0"/>
+        <w:ind w:firstLine="720" w:firstLineChars="0"/>
+        <w:jc w:val="left"/>
+        <w:rPr>
+          <w:rFonts w:hint="default" w:ascii="SabonLTStd-Roman" w:hAnsi="SabonLTStd-Roman" w:eastAsia="SabonLTStd-Roman"/>
+          <w:color w:val="000000" w:themeColor="text1"/>
+          <w:sz w:val="18"/>
+          <w:szCs w:val="24"/>
+          <w14:textFill>
+            <w14:solidFill>
+              <w14:schemeClr w14:val="tx1"/>
+            </w14:solidFill>
+          </w14:textFill>
+        </w:rPr>
+      </w:pPr>
+      <w:r>
+        <w:rPr>
+          <w:rFonts w:hint="default" w:ascii="UniversLTStd-Bold" w:hAnsi="UniversLTStd-Bold" w:eastAsia="UniversLTStd-Bold"/>
+          <w:b/>
+          <w:color w:val="000000" w:themeColor="text1"/>
+          <w:sz w:val="18"/>
+          <w:szCs w:val="24"/>
+          <w14:textFill>
+            <w14:solidFill>
+              <w14:schemeClr w14:val="tx1"/>
+            </w14:solidFill>
+          </w14:textFill>
+        </w:rPr>
+        <w:t xml:space="preserve">A. </w:t>
+      </w:r>
+      <w:r>
+        <w:rPr>
+          <w:rFonts w:hint="default" w:ascii="SabonLTStd-Roman" w:hAnsi="SabonLTStd-Roman" w:eastAsia="SabonLTStd-Roman"/>
+          <w:color w:val="000000" w:themeColor="text1"/>
+          <w:sz w:val="18"/>
+          <w:szCs w:val="24"/>
+          <w14:textFill>
+            <w14:solidFill>
+              <w14:schemeClr w14:val="tx1"/>
+            </w14:solidFill>
+          </w14:textFill>
+        </w:rPr>
+        <w:t>Is-at response</w:t>
+      </w:r>
+    </w:p>
+    <w:p>
+      <w:pPr>
+        <w:spacing w:beforeLines="0" w:afterLines="0"/>
+        <w:ind w:firstLine="720" w:firstLineChars="0"/>
+        <w:jc w:val="left"/>
+        <w:rPr>
+          <w:rFonts w:hint="default" w:ascii="SabonLTStd-Roman" w:hAnsi="SabonLTStd-Roman" w:eastAsia="SabonLTStd-Roman"/>
+          <w:color w:val="000000" w:themeColor="text1"/>
+          <w:sz w:val="18"/>
+          <w:szCs w:val="24"/>
+          <w14:textFill>
+            <w14:solidFill>
+              <w14:schemeClr w14:val="tx1"/>
+            </w14:solidFill>
+          </w14:textFill>
+        </w:rPr>
+      </w:pPr>
+      <w:r>
+        <w:rPr>
+          <w:rFonts w:hint="default" w:ascii="UniversLTStd-Bold" w:hAnsi="UniversLTStd-Bold" w:eastAsia="UniversLTStd-Bold"/>
+          <w:b/>
+          <w:color w:val="000000" w:themeColor="text1"/>
+          <w:sz w:val="18"/>
+          <w:szCs w:val="24"/>
+          <w14:textFill>
+            <w14:solidFill>
+              <w14:schemeClr w14:val="tx1"/>
+            </w14:solidFill>
+          </w14:textFill>
+        </w:rPr>
+        <w:t xml:space="preserve">B. </w:t>
+      </w:r>
+      <w:r>
+        <w:rPr>
+          <w:rFonts w:hint="default" w:ascii="SabonLTStd-Roman" w:hAnsi="SabonLTStd-Roman" w:eastAsia="SabonLTStd-Roman"/>
+          <w:color w:val="000000" w:themeColor="text1"/>
+          <w:sz w:val="18"/>
+          <w:szCs w:val="24"/>
+          <w14:textFill>
+            <w14:solidFill>
+              <w14:schemeClr w14:val="tx1"/>
+            </w14:solidFill>
+          </w14:textFill>
+        </w:rPr>
+        <w:t>Who-has ARP</w:t>
+      </w:r>
+    </w:p>
+    <w:p>
+      <w:pPr>
+        <w:spacing w:beforeLines="0" w:afterLines="0"/>
+        <w:ind w:firstLine="720" w:firstLineChars="0"/>
+        <w:jc w:val="left"/>
+        <w:rPr>
+          <w:rFonts w:hint="default" w:ascii="SabonLTStd-Roman" w:hAnsi="SabonLTStd-Roman" w:eastAsia="SabonLTStd-Roman"/>
+          <w:color w:val="000000" w:themeColor="text1"/>
+          <w:sz w:val="18"/>
+          <w:szCs w:val="24"/>
+          <w14:textFill>
+            <w14:solidFill>
+              <w14:schemeClr w14:val="tx1"/>
+            </w14:solidFill>
+          </w14:textFill>
+        </w:rPr>
+      </w:pPr>
+      <w:r>
+        <w:rPr>
+          <w:rFonts w:hint="default" w:ascii="UniversLTStd-Bold" w:hAnsi="UniversLTStd-Bold" w:eastAsia="UniversLTStd-Bold"/>
+          <w:b/>
+          <w:color w:val="000000" w:themeColor="text1"/>
+          <w:sz w:val="18"/>
+          <w:szCs w:val="24"/>
+          <w14:textFill>
+            <w14:solidFill>
+              <w14:schemeClr w14:val="tx1"/>
+            </w14:solidFill>
+          </w14:textFill>
+        </w:rPr>
+        <w:t xml:space="preserve">C. </w:t>
+      </w:r>
+      <w:r>
+        <w:rPr>
+          <w:rFonts w:hint="default" w:ascii="SabonLTStd-Roman" w:hAnsi="SabonLTStd-Roman" w:eastAsia="SabonLTStd-Roman"/>
+          <w:color w:val="000000" w:themeColor="text1"/>
+          <w:sz w:val="18"/>
+          <w:szCs w:val="24"/>
+          <w14:textFill>
+            <w14:solidFill>
+              <w14:schemeClr w14:val="tx1"/>
+            </w14:solidFill>
+          </w14:textFill>
+        </w:rPr>
+        <w:t>Gratuitous ARP</w:t>
+      </w:r>
+    </w:p>
+    <w:p>
+      <w:pPr>
+        <w:spacing w:beforeLines="0" w:afterLines="0"/>
+        <w:ind w:firstLine="720" w:firstLineChars="0"/>
+        <w:jc w:val="left"/>
+        <w:rPr>
+          <w:rFonts w:hint="default" w:ascii="SabonLTStd-Roman" w:hAnsi="SabonLTStd-Roman" w:eastAsia="SabonLTStd-Roman"/>
+          <w:color w:val="000000" w:themeColor="text1"/>
+          <w:sz w:val="18"/>
+          <w:szCs w:val="24"/>
+          <w14:textFill>
+            <w14:solidFill>
+              <w14:schemeClr w14:val="tx1"/>
+            </w14:solidFill>
+          </w14:textFill>
+        </w:rPr>
+      </w:pPr>
+      <w:r>
+        <w:rPr>
+          <w:rFonts w:hint="default" w:ascii="UniversLTStd-Bold" w:hAnsi="UniversLTStd-Bold" w:eastAsia="UniversLTStd-Bold"/>
+          <w:b/>
+          <w:color w:val="000000" w:themeColor="text1"/>
+          <w:sz w:val="18"/>
+          <w:szCs w:val="24"/>
+          <w14:textFill>
+            <w14:solidFill>
+              <w14:schemeClr w14:val="tx1"/>
+            </w14:solidFill>
+          </w14:textFill>
+        </w:rPr>
+        <w:t xml:space="preserve">D. </w:t>
+      </w:r>
+      <w:r>
+        <w:rPr>
+          <w:rFonts w:hint="default" w:ascii="SabonLTStd-Roman" w:hAnsi="SabonLTStd-Roman" w:eastAsia="SabonLTStd-Roman"/>
+          <w:color w:val="000000" w:themeColor="text1"/>
+          <w:sz w:val="18"/>
+          <w:szCs w:val="24"/>
+          <w14:textFill>
+            <w14:solidFill>
+              <w14:schemeClr w14:val="tx1"/>
+            </w14:solidFill>
+          </w14:textFill>
+        </w:rPr>
+        <w:t>IP response</w:t>
+      </w:r>
+    </w:p>
+    <w:p>
+      <w:pPr>
+        <w:spacing w:beforeLines="0" w:afterLines="0"/>
+        <w:ind w:firstLine="720" w:firstLineChars="0"/>
+        <w:jc w:val="left"/>
+        <w:rPr>
+          <w:rFonts w:hint="default" w:ascii="SabonLTStd-Roman" w:hAnsi="SabonLTStd-Roman" w:eastAsia="SabonLTStd-Roman"/>
+          <w:color w:val="000000" w:themeColor="text1"/>
+          <w:sz w:val="18"/>
+          <w:szCs w:val="24"/>
+          <w14:textFill>
+            <w14:solidFill>
+              <w14:schemeClr w14:val="tx1"/>
+            </w14:solidFill>
+          </w14:textFill>
+        </w:rPr>
+      </w:pPr>
+    </w:p>
+    <w:p>
+      <w:pPr>
+        <w:pStyle w:val="85"/>
+        <w:keepNext w:val="0"/>
+        <w:keepLines w:val="0"/>
+        <w:widowControl/>
+        <w:suppressLineNumbers w:val="0"/>
+        <w:pBdr>
+          <w:top w:val="single" w:color="393E40" w:sz="2" w:space="0"/>
+          <w:left w:val="single" w:color="393E40" w:sz="2" w:space="0"/>
+          <w:bottom w:val="single" w:color="393E40" w:sz="2" w:space="0"/>
+          <w:right w:val="single" w:color="393E40" w:sz="2" w:space="0"/>
+        </w:pBdr>
+        <w:spacing w:before="0" w:beforeAutospacing="0" w:after="0" w:afterAutospacing="0" w:line="21" w:lineRule="atLeast"/>
+        <w:ind w:left="0" w:right="0"/>
+        <w:rPr>
+          <w:rFonts w:hint="default" w:ascii="Segoe UI" w:hAnsi="Segoe UI" w:eastAsia="Segoe UI" w:cs="Segoe UI"/>
+          <w:i w:val="0"/>
+          <w:iCs w:val="0"/>
+          <w:caps w:val="0"/>
+          <w:spacing w:val="0"/>
+          <w:sz w:val="16"/>
+          <w:szCs w:val="16"/>
+        </w:rPr>
+      </w:pPr>
+      <w:r>
+        <w:rPr>
+          <w:rFonts w:ascii="Segoe UI" w:hAnsi="Segoe UI" w:eastAsia="Segoe UI" w:cs="Segoe UI"/>
+          <w:i w:val="0"/>
+          <w:iCs w:val="0"/>
+          <w:caps w:val="0"/>
+          <w:spacing w:val="0"/>
+          <w:sz w:val="16"/>
+          <w:szCs w:val="16"/>
+        </w:rPr>
+        <w:t>C. Gratuitous ARP</w:t>
+      </w:r>
+    </w:p>
+    <w:p>
+      <w:pPr>
+        <w:keepNext w:val="0"/>
+        <w:keepLines w:val="0"/>
+        <w:widowControl/>
+        <w:suppressLineNumbers w:val="0"/>
+        <w:pBdr>
+          <w:top w:val="single" w:color="393E40" w:sz="2" w:space="0"/>
+          <w:left w:val="single" w:color="393E40" w:sz="2" w:space="0"/>
+          <w:bottom w:val="single" w:color="393E40" w:sz="2" w:space="0"/>
+          <w:right w:val="single" w:color="393E40" w:sz="2" w:space="0"/>
+        </w:pBdr>
+        <w:shd w:val="clear" w:fill="181A1B"/>
+        <w:spacing w:before="0" w:beforeAutospacing="1" w:after="0" w:afterAutospacing="1"/>
+        <w:ind w:left="0" w:right="0" w:firstLine="0"/>
+        <w:jc w:val="left"/>
+        <w:rPr>
+          <w:rFonts w:hint="default" w:ascii="Segoe UI" w:hAnsi="Segoe UI" w:eastAsia="Segoe UI" w:cs="Segoe UI"/>
+          <w:i w:val="0"/>
+          <w:iCs w:val="0"/>
+          <w:caps w:val="0"/>
+          <w:spacing w:val="0"/>
+          <w:sz w:val="16"/>
+          <w:szCs w:val="16"/>
+        </w:rPr>
+      </w:pPr>
+      <w:r>
+        <w:rPr>
+          <w:rFonts w:hint="default" w:ascii="Segoe UI" w:hAnsi="Segoe UI" w:eastAsia="Segoe UI" w:cs="Segoe UI"/>
+          <w:i w:val="0"/>
+          <w:iCs w:val="0"/>
+          <w:caps w:val="0"/>
+          <w:spacing w:val="0"/>
+          <w:kern w:val="0"/>
+          <w:sz w:val="16"/>
+          <w:szCs w:val="16"/>
+          <w:shd w:val="clear" w:fill="181A1B"/>
+          <w:lang w:val="en-US" w:eastAsia="zh-CN" w:bidi="ar"/>
+        </w:rPr>
+        <w:t>Explanation</w:t>
+      </w:r>
+    </w:p>
+    <w:p>
+      <w:pPr>
+        <w:pStyle w:val="85"/>
+        <w:keepNext w:val="0"/>
+        <w:keepLines w:val="0"/>
+        <w:widowControl/>
+        <w:suppressLineNumbers w:val="0"/>
+        <w:pBdr>
+          <w:top w:val="single" w:color="393E40" w:sz="2" w:space="0"/>
+          <w:left w:val="single" w:color="393E40" w:sz="2" w:space="0"/>
+          <w:bottom w:val="single" w:color="393E40" w:sz="2" w:space="0"/>
+          <w:right w:val="single" w:color="393E40" w:sz="2" w:space="0"/>
+        </w:pBdr>
+        <w:spacing w:before="0" w:beforeAutospacing="0" w:after="264" w:afterAutospacing="0" w:line="21" w:lineRule="atLeast"/>
+        <w:ind w:left="0" w:right="0"/>
+      </w:pPr>
+      <w:r>
+        <w:rPr>
+          <w:rFonts w:hint="default" w:ascii="Segoe UI" w:hAnsi="Segoe UI" w:eastAsia="Segoe UI" w:cs="Segoe UI"/>
+          <w:i w:val="0"/>
+          <w:iCs w:val="0"/>
+          <w:caps w:val="0"/>
+          <w:spacing w:val="0"/>
+          <w:sz w:val="16"/>
+          <w:szCs w:val="16"/>
+        </w:rPr>
+        <w:t>A gratuitous ARP is an ARP response that is broadcast without a corresponding ARP request. It is used to update the ARP caches of other devices on a network in response to a change in the mapping of an IP address to a physical address.</w:t>
+      </w:r>
+    </w:p>
+    <w:p>
+      <w:pPr>
+        <w:pStyle w:val="85"/>
+        <w:keepNext w:val="0"/>
+        <w:keepLines w:val="0"/>
+        <w:widowControl/>
+        <w:suppressLineNumbers w:val="0"/>
+        <w:pBdr>
+          <w:top w:val="single" w:color="393E40" w:sz="2" w:space="0"/>
+          <w:left w:val="single" w:color="393E40" w:sz="2" w:space="0"/>
+          <w:bottom w:val="single" w:color="393E40" w:sz="2" w:space="0"/>
+          <w:right w:val="single" w:color="393E40" w:sz="2" w:space="0"/>
+        </w:pBdr>
+        <w:spacing w:before="264" w:beforeAutospacing="0" w:after="264" w:afterAutospacing="0" w:line="21" w:lineRule="atLeast"/>
+        <w:ind w:left="0" w:right="0"/>
+      </w:pPr>
+      <w:r>
+        <w:rPr>
+          <w:rFonts w:hint="default" w:ascii="Segoe UI" w:hAnsi="Segoe UI" w:eastAsia="Segoe UI" w:cs="Segoe UI"/>
+          <w:i w:val="0"/>
+          <w:iCs w:val="0"/>
+          <w:caps w:val="0"/>
+          <w:spacing w:val="0"/>
+          <w:sz w:val="16"/>
+          <w:szCs w:val="16"/>
+        </w:rPr>
+        <w:t>For example, if a device's IP address changes or if it comes online for the first time, it may send a gratuitous ARP to update the ARP caches of other devices on the network with its new IP-to-physical address mapping. This ensures that other devices on the network are aware of the device's current address and can communicate with it directly, rather than sending packets through a default gateway or sending ARP requests to resolve the device's address.</w:t>
+      </w:r>
+    </w:p>
+    <w:p>
+      <w:pPr>
+        <w:pStyle w:val="85"/>
+        <w:keepNext w:val="0"/>
+        <w:keepLines w:val="0"/>
+        <w:widowControl/>
+        <w:suppressLineNumbers w:val="0"/>
+        <w:pBdr>
+          <w:top w:val="single" w:color="393E40" w:sz="2" w:space="0"/>
+          <w:left w:val="single" w:color="393E40" w:sz="2" w:space="0"/>
+          <w:bottom w:val="single" w:color="393E40" w:sz="2" w:space="0"/>
+          <w:right w:val="single" w:color="393E40" w:sz="2" w:space="0"/>
+        </w:pBdr>
+        <w:spacing w:before="264" w:beforeAutospacing="0" w:after="0" w:afterAutospacing="0" w:line="21" w:lineRule="atLeast"/>
+        <w:ind w:left="0" w:right="0"/>
+      </w:pPr>
+      <w:r>
+        <w:rPr>
+          <w:rFonts w:hint="default" w:ascii="Segoe UI" w:hAnsi="Segoe UI" w:eastAsia="Segoe UI" w:cs="Segoe UI"/>
+          <w:i w:val="0"/>
+          <w:iCs w:val="0"/>
+          <w:caps w:val="0"/>
+          <w:spacing w:val="0"/>
+          <w:sz w:val="16"/>
+          <w:szCs w:val="16"/>
+        </w:rPr>
+        <w:t>Gratuitous ARPs are typically used to detect and resolve ARP cache conflicts, to detect duplicates of the same IP address on a network, and to update ARP caches in response to network changes. They can also be used maliciously to conduct ARP cache poisoning attacks.</w:t>
+      </w:r>
+    </w:p>
+    <w:p>
+      <w:pPr>
+        <w:spacing w:beforeLines="0" w:afterLines="0"/>
+        <w:ind w:firstLine="720" w:firstLineChars="0"/>
+        <w:jc w:val="left"/>
+        <w:rPr>
+          <w:rFonts w:hint="default" w:ascii="SabonLTStd-Roman" w:hAnsi="SabonLTStd-Roman" w:eastAsia="SabonLTStd-Roman"/>
+          <w:color w:val="000000" w:themeColor="text1"/>
+          <w:sz w:val="18"/>
+          <w:szCs w:val="24"/>
+          <w14:textFill>
+            <w14:solidFill>
+              <w14:schemeClr w14:val="tx1"/>
+            </w14:solidFill>
+          </w14:textFill>
+        </w:rPr>
+      </w:pPr>
+    </w:p>
+    <w:p>
+      <w:pPr>
+        <w:rPr>
+          <w:rFonts w:hint="default" w:ascii="UniversLTStd-Bold" w:hAnsi="UniversLTStd-Bold" w:eastAsia="UniversLTStd-Bold"/>
+          <w:b/>
+          <w:color w:val="000000" w:themeColor="text1"/>
+          <w:sz w:val="18"/>
+          <w:szCs w:val="24"/>
+          <w14:textFill>
+            <w14:solidFill>
+              <w14:schemeClr w14:val="tx1"/>
+            </w14:solidFill>
+          </w14:textFill>
+        </w:rPr>
+      </w:pPr>
+      <w:r>
+        <w:rPr>
+          <w:rFonts w:hint="default" w:ascii="UniversLTStd-Bold" w:hAnsi="UniversLTStd-Bold" w:eastAsia="UniversLTStd-Bold"/>
+          <w:b/>
+          <w:color w:val="000000" w:themeColor="text1"/>
+          <w:sz w:val="18"/>
+          <w:szCs w:val="24"/>
+          <w14:textFill>
+            <w14:solidFill>
+              <w14:schemeClr w14:val="tx1"/>
+            </w14:solidFill>
+          </w14:textFill>
+        </w:rPr>
+        <w:br w:type="page"/>
+      </w:r>
+    </w:p>
+    <w:p>
+      <w:pPr>
+        <w:spacing w:beforeLines="0" w:afterLines="0"/>
+        <w:jc w:val="left"/>
+        <w:rPr>
+          <w:rFonts w:hint="default" w:ascii="UniversLTStd-Bold" w:hAnsi="UniversLTStd-Bold" w:eastAsia="UniversLTStd-Bold"/>
+          <w:b/>
+          <w:color w:val="000000" w:themeColor="text1"/>
+          <w:sz w:val="18"/>
+          <w:szCs w:val="24"/>
+          <w14:textFill>
+            <w14:solidFill>
+              <w14:schemeClr w14:val="tx1"/>
+            </w14:solidFill>
+          </w14:textFill>
+        </w:rPr>
+      </w:pPr>
+    </w:p>
+    <w:p>
+      <w:pPr>
+        <w:spacing w:beforeLines="0" w:afterLines="0"/>
+        <w:jc w:val="left"/>
+        <w:rPr>
+          <w:rFonts w:hint="default" w:ascii="SabonLTStd-Roman" w:hAnsi="SabonLTStd-Roman" w:eastAsia="SabonLTStd-Roman"/>
+          <w:color w:val="000000" w:themeColor="text1"/>
+          <w:sz w:val="18"/>
+          <w:szCs w:val="24"/>
+          <w14:textFill>
+            <w14:solidFill>
+              <w14:schemeClr w14:val="tx1"/>
+            </w14:solidFill>
+          </w14:textFill>
+        </w:rPr>
+      </w:pPr>
+      <w:r>
+        <w:rPr>
+          <w:rFonts w:hint="default" w:ascii="UniversLTStd-Bold" w:hAnsi="UniversLTStd-Bold" w:eastAsia="UniversLTStd-Bold"/>
+          <w:b/>
+          <w:color w:val="000000" w:themeColor="text1"/>
+          <w:sz w:val="18"/>
+          <w:szCs w:val="24"/>
+          <w14:textFill>
+            <w14:solidFill>
+              <w14:schemeClr w14:val="tx1"/>
+            </w14:solidFill>
+          </w14:textFill>
+        </w:rPr>
+        <w:t xml:space="preserve">25. </w:t>
+      </w:r>
+      <w:r>
+        <w:rPr>
+          <w:rFonts w:hint="default" w:ascii="SabonLTStd-Roman" w:hAnsi="SabonLTStd-Roman" w:eastAsia="SabonLTStd-Roman"/>
+          <w:color w:val="000000" w:themeColor="text1"/>
+          <w:sz w:val="18"/>
+          <w:szCs w:val="24"/>
+          <w14:textFill>
+            <w14:solidFill>
+              <w14:schemeClr w14:val="tx1"/>
+            </w14:solidFill>
+          </w14:textFill>
+        </w:rPr>
+        <w:t>What are the three times that are typically stored as part of file metadata?</w:t>
+      </w:r>
+    </w:p>
+    <w:p>
+      <w:pPr>
+        <w:spacing w:beforeLines="0" w:afterLines="0"/>
+        <w:ind w:firstLine="720" w:firstLineChars="0"/>
+        <w:jc w:val="left"/>
+        <w:rPr>
+          <w:rFonts w:hint="default" w:ascii="SabonLTStd-Roman" w:hAnsi="SabonLTStd-Roman" w:eastAsia="SabonLTStd-Roman"/>
+          <w:color w:val="000000" w:themeColor="text1"/>
+          <w:sz w:val="18"/>
+          <w:szCs w:val="24"/>
+          <w14:textFill>
+            <w14:solidFill>
+              <w14:schemeClr w14:val="tx1"/>
+            </w14:solidFill>
+          </w14:textFill>
+        </w:rPr>
+      </w:pPr>
+      <w:r>
+        <w:rPr>
+          <w:rFonts w:hint="default" w:ascii="UniversLTStd-Bold" w:hAnsi="UniversLTStd-Bold" w:eastAsia="UniversLTStd-Bold"/>
+          <w:b/>
+          <w:color w:val="000000" w:themeColor="text1"/>
+          <w:sz w:val="18"/>
+          <w:szCs w:val="24"/>
+          <w14:textFill>
+            <w14:solidFill>
+              <w14:schemeClr w14:val="tx1"/>
+            </w14:solidFill>
+          </w14:textFill>
+        </w:rPr>
+        <w:t xml:space="preserve">A. </w:t>
+      </w:r>
+      <w:r>
+        <w:rPr>
+          <w:rFonts w:hint="default" w:ascii="SabonLTStd-Roman" w:hAnsi="SabonLTStd-Roman" w:eastAsia="SabonLTStd-Roman"/>
+          <w:color w:val="000000" w:themeColor="text1"/>
+          <w:sz w:val="18"/>
+          <w:szCs w:val="24"/>
+          <w14:textFill>
+            <w14:solidFill>
+              <w14:schemeClr w14:val="tx1"/>
+            </w14:solidFill>
+          </w14:textFill>
+        </w:rPr>
+        <w:t>Moves, adds, changes</w:t>
+      </w:r>
+    </w:p>
+    <w:p>
+      <w:pPr>
+        <w:spacing w:beforeLines="0" w:afterLines="0"/>
+        <w:ind w:firstLine="720" w:firstLineChars="0"/>
+        <w:jc w:val="left"/>
+        <w:rPr>
+          <w:rFonts w:hint="default" w:ascii="SabonLTStd-Roman" w:hAnsi="SabonLTStd-Roman" w:eastAsia="SabonLTStd-Roman"/>
+          <w:color w:val="000000" w:themeColor="text1"/>
+          <w:sz w:val="18"/>
+          <w:szCs w:val="24"/>
+          <w14:textFill>
+            <w14:solidFill>
+              <w14:schemeClr w14:val="tx1"/>
+            </w14:solidFill>
+          </w14:textFill>
+        </w:rPr>
+      </w:pPr>
+      <w:r>
+        <w:rPr>
+          <w:rFonts w:hint="default" w:ascii="UniversLTStd-Bold" w:hAnsi="UniversLTStd-Bold" w:eastAsia="UniversLTStd-Bold"/>
+          <w:b/>
+          <w:color w:val="000000" w:themeColor="text1"/>
+          <w:sz w:val="18"/>
+          <w:szCs w:val="24"/>
+          <w14:textFill>
+            <w14:solidFill>
+              <w14:schemeClr w14:val="tx1"/>
+            </w14:solidFill>
+          </w14:textFill>
+        </w:rPr>
+        <w:t xml:space="preserve">B. </w:t>
+      </w:r>
+      <w:r>
+        <w:rPr>
+          <w:rFonts w:hint="default" w:ascii="SabonLTStd-Roman" w:hAnsi="SabonLTStd-Roman" w:eastAsia="SabonLTStd-Roman"/>
+          <w:color w:val="000000" w:themeColor="text1"/>
+          <w:sz w:val="18"/>
+          <w:szCs w:val="24"/>
+          <w14:textFill>
+            <w14:solidFill>
+              <w14:schemeClr w14:val="tx1"/>
+            </w14:solidFill>
+          </w14:textFill>
+        </w:rPr>
+        <w:t>Modified, accessed, deleted</w:t>
+      </w:r>
+    </w:p>
+    <w:p>
+      <w:pPr>
+        <w:spacing w:beforeLines="0" w:afterLines="0"/>
+        <w:ind w:firstLine="720" w:firstLineChars="0"/>
+        <w:jc w:val="left"/>
+        <w:rPr>
+          <w:rFonts w:hint="default" w:ascii="SabonLTStd-Roman" w:hAnsi="SabonLTStd-Roman" w:eastAsia="SabonLTStd-Roman"/>
+          <w:color w:val="000000" w:themeColor="text1"/>
+          <w:sz w:val="18"/>
+          <w:szCs w:val="24"/>
+          <w14:textFill>
+            <w14:solidFill>
+              <w14:schemeClr w14:val="tx1"/>
+            </w14:solidFill>
+          </w14:textFill>
+        </w:rPr>
+      </w:pPr>
+      <w:r>
+        <w:rPr>
+          <w:rFonts w:hint="default" w:ascii="UniversLTStd-Bold" w:hAnsi="UniversLTStd-Bold" w:eastAsia="UniversLTStd-Bold"/>
+          <w:b/>
+          <w:color w:val="000000" w:themeColor="text1"/>
+          <w:sz w:val="18"/>
+          <w:szCs w:val="24"/>
+          <w14:textFill>
+            <w14:solidFill>
+              <w14:schemeClr w14:val="tx1"/>
+            </w14:solidFill>
+          </w14:textFill>
+        </w:rPr>
+        <w:t xml:space="preserve">C. </w:t>
+      </w:r>
+      <w:r>
+        <w:rPr>
+          <w:rFonts w:hint="default" w:ascii="SabonLTStd-Roman" w:hAnsi="SabonLTStd-Roman" w:eastAsia="SabonLTStd-Roman"/>
+          <w:color w:val="000000" w:themeColor="text1"/>
+          <w:sz w:val="18"/>
+          <w:szCs w:val="24"/>
+          <w14:textFill>
+            <w14:solidFill>
+              <w14:schemeClr w14:val="tx1"/>
+            </w14:solidFill>
+          </w14:textFill>
+        </w:rPr>
+        <w:t>Moved, accessed, changed</w:t>
+      </w:r>
+    </w:p>
+    <w:p>
+      <w:pPr>
+        <w:ind w:firstLine="720" w:firstLineChars="0"/>
+        <w:jc w:val="left"/>
+        <w:rPr>
+          <w:rFonts w:hint="default" w:ascii="SabonLTStd-Roman" w:hAnsi="SabonLTStd-Roman" w:eastAsia="SabonLTStd-Roman"/>
+          <w:color w:val="000000" w:themeColor="text1"/>
+          <w:sz w:val="18"/>
+          <w:szCs w:val="24"/>
+          <w14:textFill>
+            <w14:solidFill>
+              <w14:schemeClr w14:val="tx1"/>
+            </w14:solidFill>
+          </w14:textFill>
+        </w:rPr>
+      </w:pPr>
+      <w:r>
+        <w:rPr>
+          <w:rFonts w:hint="default" w:ascii="UniversLTStd-Bold" w:hAnsi="UniversLTStd-Bold" w:eastAsia="UniversLTStd-Bold"/>
+          <w:b/>
+          <w:color w:val="000000" w:themeColor="text1"/>
+          <w:sz w:val="18"/>
+          <w:szCs w:val="24"/>
+          <w14:textFill>
+            <w14:solidFill>
+              <w14:schemeClr w14:val="tx1"/>
+            </w14:solidFill>
+          </w14:textFill>
+        </w:rPr>
+        <w:t xml:space="preserve">D. </w:t>
+      </w:r>
+      <w:r>
+        <w:rPr>
+          <w:rFonts w:hint="default" w:ascii="SabonLTStd-Roman" w:hAnsi="SabonLTStd-Roman" w:eastAsia="SabonLTStd-Roman"/>
+          <w:color w:val="000000" w:themeColor="text1"/>
+          <w:sz w:val="18"/>
+          <w:szCs w:val="24"/>
+          <w14:textFill>
+            <w14:solidFill>
+              <w14:schemeClr w14:val="tx1"/>
+            </w14:solidFill>
+          </w14:textFill>
+        </w:rPr>
+        <w:t>Modified, accessed, created</w:t>
+      </w:r>
+    </w:p>
+    <w:p>
+      <w:pPr>
+        <w:pStyle w:val="85"/>
+        <w:keepNext w:val="0"/>
+        <w:keepLines w:val="0"/>
+        <w:widowControl/>
+        <w:suppressLineNumbers w:val="0"/>
+        <w:pBdr>
+          <w:top w:val="single" w:color="393E40" w:sz="2" w:space="0"/>
+          <w:left w:val="single" w:color="393E40" w:sz="2" w:space="0"/>
+          <w:bottom w:val="single" w:color="393E40" w:sz="2" w:space="0"/>
+          <w:right w:val="single" w:color="393E40" w:sz="2" w:space="0"/>
+        </w:pBdr>
+        <w:spacing w:before="0" w:beforeAutospacing="0" w:after="0" w:afterAutospacing="0" w:line="21" w:lineRule="atLeast"/>
+        <w:ind w:left="0" w:right="0"/>
+        <w:rPr>
+          <w:rFonts w:hint="default" w:ascii="Segoe UI" w:hAnsi="Segoe UI" w:eastAsia="Segoe UI" w:cs="Segoe UI"/>
+          <w:i w:val="0"/>
+          <w:iCs w:val="0"/>
+          <w:caps w:val="0"/>
+          <w:spacing w:val="0"/>
+          <w:sz w:val="16"/>
+          <w:szCs w:val="16"/>
+        </w:rPr>
+      </w:pPr>
+      <w:r>
+        <w:rPr>
+          <w:rFonts w:ascii="Segoe UI" w:hAnsi="Segoe UI" w:eastAsia="Segoe UI" w:cs="Segoe UI"/>
+          <w:i w:val="0"/>
+          <w:iCs w:val="0"/>
+          <w:caps w:val="0"/>
+          <w:spacing w:val="0"/>
+          <w:sz w:val="16"/>
+          <w:szCs w:val="16"/>
+        </w:rPr>
+        <w:t>D. Modified, accessed, created</w:t>
+      </w:r>
+    </w:p>
+    <w:p>
+      <w:pPr>
+        <w:keepNext w:val="0"/>
+        <w:keepLines w:val="0"/>
+        <w:widowControl/>
+        <w:suppressLineNumbers w:val="0"/>
+        <w:pBdr>
+          <w:top w:val="single" w:color="393E40" w:sz="2" w:space="0"/>
+          <w:left w:val="single" w:color="393E40" w:sz="2" w:space="0"/>
+          <w:bottom w:val="single" w:color="393E40" w:sz="2" w:space="0"/>
+          <w:right w:val="single" w:color="393E40" w:sz="2" w:space="0"/>
+        </w:pBdr>
+        <w:shd w:val="clear" w:fill="181A1B"/>
+        <w:spacing w:before="0" w:beforeAutospacing="1" w:after="0" w:afterAutospacing="1"/>
+        <w:ind w:left="0" w:right="0" w:firstLine="0"/>
+        <w:jc w:val="left"/>
+        <w:rPr>
+          <w:rFonts w:hint="default" w:ascii="Segoe UI" w:hAnsi="Segoe UI" w:eastAsia="Segoe UI" w:cs="Segoe UI"/>
+          <w:i w:val="0"/>
+          <w:iCs w:val="0"/>
+          <w:caps w:val="0"/>
+          <w:spacing w:val="0"/>
+          <w:sz w:val="16"/>
+          <w:szCs w:val="16"/>
+        </w:rPr>
+      </w:pPr>
+      <w:r>
+        <w:rPr>
+          <w:rFonts w:hint="default" w:ascii="Segoe UI" w:hAnsi="Segoe UI" w:eastAsia="Segoe UI" w:cs="Segoe UI"/>
+          <w:i w:val="0"/>
+          <w:iCs w:val="0"/>
+          <w:caps w:val="0"/>
+          <w:spacing w:val="0"/>
+          <w:kern w:val="0"/>
+          <w:sz w:val="16"/>
+          <w:szCs w:val="16"/>
+          <w:shd w:val="clear" w:fill="181A1B"/>
+          <w:lang w:val="en-US" w:eastAsia="zh-CN" w:bidi="ar"/>
+        </w:rPr>
+        <w:t>Explanation</w:t>
+      </w:r>
+    </w:p>
+    <w:p>
+      <w:pPr>
+        <w:pStyle w:val="85"/>
+        <w:keepNext w:val="0"/>
+        <w:keepLines w:val="0"/>
+        <w:widowControl/>
+        <w:suppressLineNumbers w:val="0"/>
+        <w:pBdr>
+          <w:top w:val="single" w:color="393E40" w:sz="2" w:space="0"/>
+          <w:left w:val="single" w:color="393E40" w:sz="2" w:space="0"/>
+          <w:bottom w:val="single" w:color="393E40" w:sz="2" w:space="0"/>
+          <w:right w:val="single" w:color="393E40" w:sz="2" w:space="0"/>
+        </w:pBdr>
+        <w:spacing w:before="0" w:beforeAutospacing="0" w:after="264" w:afterAutospacing="0" w:line="21" w:lineRule="atLeast"/>
+        <w:ind w:left="0" w:right="0"/>
+      </w:pPr>
+      <w:r>
+        <w:rPr>
+          <w:rFonts w:hint="default" w:ascii="Segoe UI" w:hAnsi="Segoe UI" w:eastAsia="Segoe UI" w:cs="Segoe UI"/>
+          <w:i w:val="0"/>
+          <w:iCs w:val="0"/>
+          <w:caps w:val="0"/>
+          <w:spacing w:val="0"/>
+          <w:sz w:val="16"/>
+          <w:szCs w:val="16"/>
+        </w:rPr>
+        <w:t>File metadata is information that is stored about a file in addition to its content. This metadata can include various properties of the file, such as its size, type, and location.</w:t>
+      </w:r>
+    </w:p>
+    <w:p>
+      <w:pPr>
+        <w:pStyle w:val="85"/>
+        <w:keepNext w:val="0"/>
+        <w:keepLines w:val="0"/>
+        <w:widowControl/>
+        <w:suppressLineNumbers w:val="0"/>
+        <w:pBdr>
+          <w:top w:val="single" w:color="393E40" w:sz="2" w:space="0"/>
+          <w:left w:val="single" w:color="393E40" w:sz="2" w:space="0"/>
+          <w:bottom w:val="single" w:color="393E40" w:sz="2" w:space="0"/>
+          <w:right w:val="single" w:color="393E40" w:sz="2" w:space="0"/>
+        </w:pBdr>
+        <w:spacing w:before="264" w:beforeAutospacing="0" w:after="264" w:afterAutospacing="0" w:line="21" w:lineRule="atLeast"/>
+        <w:ind w:left="0" w:right="0"/>
+      </w:pPr>
+      <w:r>
+        <w:rPr>
+          <w:rFonts w:hint="default" w:ascii="Segoe UI" w:hAnsi="Segoe UI" w:eastAsia="Segoe UI" w:cs="Segoe UI"/>
+          <w:i w:val="0"/>
+          <w:iCs w:val="0"/>
+          <w:caps w:val="0"/>
+          <w:spacing w:val="0"/>
+          <w:sz w:val="16"/>
+          <w:szCs w:val="16"/>
+        </w:rPr>
+        <w:t>The three times that are typically stored as part of file metadata are:</w:t>
+      </w:r>
+    </w:p>
+    <w:p>
+      <w:pPr>
+        <w:numPr>
+          <w:ilvl w:val="0"/>
+          <w:numId w:val="14"/>
+        </w:numPr>
+        <w:bidi w:val="0"/>
+        <w:rPr>
+          <w:rFonts w:hint="default" w:ascii="Segoe UI" w:hAnsi="Segoe UI" w:cs="Segoe UI"/>
+          <w:sz w:val="20"/>
+          <w:szCs w:val="18"/>
+        </w:rPr>
+      </w:pPr>
+      <w:r>
+        <w:rPr>
+          <w:rFonts w:hint="default" w:ascii="Segoe UI" w:hAnsi="Segoe UI" w:cs="Segoe UI"/>
+          <w:sz w:val="20"/>
+          <w:szCs w:val="18"/>
+        </w:rPr>
+        <w:t>Modified: the time when the file's content was last changed.</w:t>
+      </w:r>
+    </w:p>
+    <w:p>
+      <w:pPr>
+        <w:numPr>
+          <w:ilvl w:val="0"/>
+          <w:numId w:val="14"/>
+        </w:numPr>
+        <w:bidi w:val="0"/>
+        <w:rPr>
+          <w:rFonts w:hint="default" w:ascii="Segoe UI" w:hAnsi="Segoe UI" w:cs="Segoe UI"/>
+          <w:sz w:val="20"/>
+          <w:szCs w:val="18"/>
+        </w:rPr>
+      </w:pPr>
+      <w:r>
+        <w:rPr>
+          <w:rFonts w:hint="default" w:ascii="Segoe UI" w:hAnsi="Segoe UI" w:cs="Segoe UI"/>
+          <w:sz w:val="20"/>
+          <w:szCs w:val="18"/>
+        </w:rPr>
+        <w:t>Accessed: the time when the file was last read or opened.</w:t>
+      </w:r>
+    </w:p>
+    <w:p>
+      <w:pPr>
+        <w:numPr>
+          <w:ilvl w:val="0"/>
+          <w:numId w:val="14"/>
+        </w:numPr>
+        <w:bidi w:val="0"/>
+        <w:rPr>
+          <w:rFonts w:hint="default" w:ascii="Segoe UI" w:hAnsi="Segoe UI" w:cs="Segoe UI"/>
+          <w:sz w:val="20"/>
+          <w:szCs w:val="18"/>
+        </w:rPr>
+      </w:pPr>
+      <w:r>
+        <w:rPr>
+          <w:rFonts w:hint="default" w:ascii="Segoe UI" w:hAnsi="Segoe UI" w:cs="Segoe UI"/>
+          <w:sz w:val="20"/>
+          <w:szCs w:val="18"/>
+        </w:rPr>
+        <w:t>Created: the time when the file was first created.</w:t>
+      </w:r>
+    </w:p>
+    <w:p>
+      <w:pPr>
+        <w:pStyle w:val="85"/>
+        <w:keepNext w:val="0"/>
+        <w:keepLines w:val="0"/>
+        <w:widowControl/>
+        <w:suppressLineNumbers w:val="0"/>
+        <w:pBdr>
+          <w:top w:val="single" w:color="393E40" w:sz="2" w:space="0"/>
+          <w:left w:val="single" w:color="393E40" w:sz="2" w:space="0"/>
+          <w:bottom w:val="single" w:color="393E40" w:sz="2" w:space="0"/>
+          <w:right w:val="single" w:color="393E40" w:sz="2" w:space="0"/>
+        </w:pBdr>
+        <w:spacing w:before="264" w:beforeAutospacing="0" w:after="0" w:afterAutospacing="0" w:line="21" w:lineRule="atLeast"/>
+        <w:ind w:left="0" w:right="0"/>
+      </w:pPr>
+      <w:r>
+        <w:rPr>
+          <w:rFonts w:hint="default" w:ascii="Segoe UI" w:hAnsi="Segoe UI" w:eastAsia="Segoe UI" w:cs="Segoe UI"/>
+          <w:i w:val="0"/>
+          <w:iCs w:val="0"/>
+          <w:caps w:val="0"/>
+          <w:spacing w:val="0"/>
+          <w:sz w:val="16"/>
+          <w:szCs w:val="16"/>
+        </w:rPr>
+        <w:t>This information can be useful for various purposes, such as tracking the history of a file's changes, determining when a file was last used, and searching for files based on their creation or modification date. The exact information that is stored as part of file metadata depends on the file system and operating system being used, but modified, accessed, and created times are common among many file systems.</w:t>
+      </w:r>
+    </w:p>
+    <w:p>
+      <w:pPr>
+        <w:ind w:firstLine="720" w:firstLineChars="0"/>
+        <w:jc w:val="left"/>
+        <w:rPr>
+          <w:rFonts w:hint="default" w:ascii="SabonLTStd-Roman" w:hAnsi="SabonLTStd-Roman" w:eastAsia="SabonLTStd-Roman"/>
+          <w:color w:val="000000" w:themeColor="text1"/>
+          <w:sz w:val="18"/>
+          <w:szCs w:val="24"/>
+          <w:lang w:val="en-US"/>
+          <w14:textFill>
+            <w14:solidFill>
+              <w14:schemeClr w14:val="tx1"/>
+            </w14:solidFill>
+          </w14:textFill>
         </w:rPr>
       </w:pPr>
       <w:bookmarkStart w:id="0" w:name="_GoBack"/>
@@ -8595,6 +10840,155 @@
     </w:lvl>
   </w:abstractNum>
   <w:abstractNum w:abstractNumId="12">
+    <w:nsid w:val="73C125EC"/>
+    <w:multiLevelType w:val="multilevel"/>
+    <w:tmpl w:val="73C125EC"/>
+    <w:lvl w:ilvl="0" w:tentative="0">
+      <w:start w:val="1"/>
+      <w:numFmt w:val="decimal"/>
+      <w:lvlText w:val="%1."/>
+      <w:lvlJc w:val="left"/>
+      <w:pPr>
+        <w:tabs>
+          <w:tab w:val="left" w:pos="1560"/>
+        </w:tabs>
+        <w:ind w:left="1560" w:hanging="360"/>
+      </w:pPr>
+      <w:rPr>
+        <w:sz w:val="24"/>
+        <w:szCs w:val="24"/>
+      </w:rPr>
+    </w:lvl>
+    <w:lvl w:ilvl="1" w:tentative="0">
+      <w:start w:val="1"/>
+      <w:numFmt w:val="decimal"/>
+      <w:lvlText w:val="%2."/>
+      <w:lvlJc w:val="left"/>
+      <w:pPr>
+        <w:tabs>
+          <w:tab w:val="left" w:pos="2280"/>
+        </w:tabs>
+        <w:ind w:left="2280" w:hanging="360"/>
+      </w:pPr>
+      <w:rPr>
+        <w:sz w:val="24"/>
+        <w:szCs w:val="24"/>
+      </w:rPr>
+    </w:lvl>
+    <w:lvl w:ilvl="2" w:tentative="0">
+      <w:start w:val="1"/>
+      <w:numFmt w:val="decimal"/>
+      <w:lvlText w:val="%3."/>
+      <w:lvlJc w:val="left"/>
+      <w:pPr>
+        <w:tabs>
+          <w:tab w:val="left" w:pos="3000"/>
+        </w:tabs>
+        <w:ind w:left="3000" w:hanging="360"/>
+      </w:pPr>
+      <w:rPr>
+        <w:sz w:val="24"/>
+        <w:szCs w:val="24"/>
+      </w:rPr>
+    </w:lvl>
+    <w:lvl w:ilvl="3" w:tentative="0">
+      <w:start w:val="1"/>
+      <w:numFmt w:val="decimal"/>
+      <w:lvlText w:val="%4."/>
+      <w:lvlJc w:val="left"/>
+      <w:pPr>
+        <w:tabs>
+          <w:tab w:val="left" w:pos="3357"/>
+        </w:tabs>
+        <w:ind w:left="3720" w:hanging="360"/>
+      </w:pPr>
+      <w:rPr>
+        <w:sz w:val="24"/>
+        <w:szCs w:val="24"/>
+      </w:rPr>
+    </w:lvl>
+    <w:lvl w:ilvl="4" w:tentative="0">
+      <w:start w:val="1"/>
+      <w:numFmt w:val="decimal"/>
+      <w:lvlText w:val="%5."/>
+      <w:lvlJc w:val="left"/>
+      <w:pPr>
+        <w:tabs>
+          <w:tab w:val="left" w:pos="4078"/>
+        </w:tabs>
+        <w:ind w:left="4440" w:hanging="360"/>
+      </w:pPr>
+      <w:rPr>
+        <w:sz w:val="24"/>
+        <w:szCs w:val="24"/>
+      </w:rPr>
+    </w:lvl>
+    <w:lvl w:ilvl="5" w:tentative="0">
+      <w:start w:val="1"/>
+      <w:numFmt w:val="decimal"/>
+      <w:lvlText w:val="%6."/>
+      <w:lvlJc w:val="left"/>
+      <w:pPr>
+        <w:tabs>
+          <w:tab w:val="left" w:pos="4798"/>
+        </w:tabs>
+        <w:ind w:left="5160" w:hanging="360"/>
+      </w:pPr>
+      <w:rPr>
+        <w:sz w:val="24"/>
+        <w:szCs w:val="24"/>
+      </w:rPr>
+    </w:lvl>
+    <w:lvl w:ilvl="6" w:tentative="0">
+      <w:start w:val="1"/>
+      <w:numFmt w:val="decimal"/>
+      <w:lvlText w:val="%7."/>
+      <w:lvlJc w:val="left"/>
+      <w:pPr>
+        <w:tabs>
+          <w:tab w:val="left" w:pos="5518"/>
+        </w:tabs>
+        <w:ind w:left="5880" w:hanging="360"/>
+      </w:pPr>
+      <w:rPr>
+        <w:sz w:val="24"/>
+        <w:szCs w:val="24"/>
+      </w:rPr>
+    </w:lvl>
+    <w:lvl w:ilvl="7" w:tentative="0">
+      <w:start w:val="1"/>
+      <w:numFmt w:val="decimal"/>
+      <w:lvlText w:val="%8."/>
+      <w:lvlJc w:val="left"/>
+      <w:pPr>
+        <w:tabs>
+          <w:tab w:val="left" w:pos="6238"/>
+        </w:tabs>
+        <w:ind w:left="6600" w:hanging="360"/>
+      </w:pPr>
+      <w:rPr>
+        <w:sz w:val="24"/>
+        <w:szCs w:val="24"/>
+      </w:rPr>
+    </w:lvl>
+    <w:lvl w:ilvl="8" w:tentative="0">
+      <w:start w:val="1"/>
+      <w:numFmt w:val="decimal"/>
+      <w:lvlText w:val="%9."/>
+      <w:lvlJc w:val="left"/>
+      <w:pPr>
+        <w:tabs>
+          <w:tab w:val="left" w:pos="6958"/>
+        </w:tabs>
+        <w:ind w:left="7320" w:hanging="360"/>
+      </w:pPr>
+      <w:rPr>
+        <w:sz w:val="24"/>
+        <w:szCs w:val="24"/>
+      </w:rPr>
+    </w:lvl>
+  </w:abstractNum>
+  <w:abstractNum w:abstractNumId="13">
     <w:nsid w:val="76BC87BC"/>
     <w:multiLevelType w:val="multilevel"/>
     <w:tmpl w:val="76BC87BC"/>
@@ -8780,6 +11174,9 @@
     <w:abstractNumId w:val="1"/>
   </w:num>
   <w:num w:numId="13">
+    <w:abstractNumId w:val="13"/>
+  </w:num>
+  <w:num w:numId="14">
     <w:abstractNumId w:val="12"/>
   </w:num>
 </w:numbering>
@@ -8840,7 +11237,7 @@
     <w:lsdException w:qFormat="1" w:unhideWhenUsed="0" w:uiPriority="0" w:semiHidden="0" w:name="page number"/>
     <w:lsdException w:unhideWhenUsed="0" w:uiPriority="0" w:semiHidden="0" w:name="endnote reference"/>
     <w:lsdException w:qFormat="1" w:unhideWhenUsed="0" w:uiPriority="0" w:semiHidden="0" w:name="endnote text"/>
-    <w:lsdException w:unhideWhenUsed="0" w:uiPriority="0" w:semiHidden="0" w:name="table of authorities"/>
+    <w:lsdException w:qFormat="1" w:unhideWhenUsed="0" w:uiPriority="0" w:semiHidden="0" w:name="table of authorities"/>
     <w:lsdException w:qFormat="1" w:unhideWhenUsed="0" w:uiPriority="0" w:semiHidden="0" w:name="macro"/>
     <w:lsdException w:unhideWhenUsed="0" w:uiPriority="0" w:semiHidden="0" w:name="toa heading"/>
     <w:lsdException w:qFormat="1" w:unhideWhenUsed="0" w:uiPriority="0" w:semiHidden="0" w:name="List"/>
@@ -8907,13 +11304,13 @@
     <w:lsdException w:unhideWhenUsed="0" w:uiPriority="0" w:semiHidden="0" w:name="Table Classic 1"/>
     <w:lsdException w:unhideWhenUsed="0" w:uiPriority="0" w:semiHidden="0" w:name="Table Classic 2"/>
     <w:lsdException w:qFormat="1" w:unhideWhenUsed="0" w:uiPriority="0" w:semiHidden="0" w:name="Table Classic 3"/>
-    <w:lsdException w:unhideWhenUsed="0" w:uiPriority="0" w:semiHidden="0" w:name="Table Classic 4"/>
+    <w:lsdException w:qFormat="1" w:unhideWhenUsed="0" w:uiPriority="0" w:semiHidden="0" w:name="Table Classic 4"/>
     <w:lsdException w:qFormat="1" w:unhideWhenUsed="0" w:uiPriority="0" w:semiHidden="0" w:name="Table Colorful 1"/>
     <w:lsdException w:unhideWhenUsed="0" w:uiPriority="0" w:semiHidden="0" w:name="Table Colorful 2"/>
     <w:lsdException w:unhideWhenUsed="0" w:uiPriority="0" w:semiHidden="0" w:name="Table Colorful 3"/>
     <w:lsdException w:unhideWhenUsed="0" w:uiPriority="0" w:semiHidden="0" w:name="Table Columns 1"/>
     <w:lsdException w:qFormat="1" w:unhideWhenUsed="0" w:uiPriority="0" w:semiHidden="0" w:name="Table Columns 2"/>
-    <w:lsdException w:unhideWhenUsed="0" w:uiPriority="0" w:semiHidden="0" w:name="Table Columns 3"/>
+    <w:lsdException w:qFormat="1" w:unhideWhenUsed="0" w:uiPriority="0" w:semiHidden="0" w:name="Table Columns 3"/>
     <w:lsdException w:qFormat="1" w:unhideWhenUsed="0" w:uiPriority="0" w:semiHidden="0" w:name="Table Columns 4"/>
     <w:lsdException w:unhideWhenUsed="0" w:uiPriority="0" w:semiHidden="0" w:name="Table Columns 5"/>
     <w:lsdException w:qFormat="1" w:unhideWhenUsed="0" w:uiPriority="0" w:semiHidden="0" w:name="Table Grid 1"/>
@@ -8924,12 +11321,12 @@
     <w:lsdException w:unhideWhenUsed="0" w:uiPriority="0" w:semiHidden="0" w:name="Table Grid 6"/>
     <w:lsdException w:qFormat="1" w:unhideWhenUsed="0" w:uiPriority="0" w:semiHidden="0" w:name="Table Grid 7"/>
     <w:lsdException w:unhideWhenUsed="0" w:uiPriority="0" w:semiHidden="0" w:name="Table Grid 8"/>
-    <w:lsdException w:unhideWhenUsed="0" w:uiPriority="0" w:semiHidden="0" w:name="Table List 1"/>
+    <w:lsdException w:qFormat="1" w:unhideWhenUsed="0" w:uiPriority="0" w:semiHidden="0" w:name="Table List 1"/>
     <w:lsdException w:qFormat="1" w:unhideWhenUsed="0" w:uiPriority="0" w:semiHidden="0" w:name="Table List 2"/>
     <w:lsdException w:qFormat="1" w:unhideWhenUsed="0" w:uiPriority="0" w:semiHidden="0" w:name="Table List 3"/>
     <w:lsdException w:unhideWhenUsed="0" w:uiPriority="0" w:semiHidden="0" w:name="Table List 4"/>
-    <w:lsdException w:unhideWhenUsed="0" w:uiPriority="0" w:semiHidden="0" w:name="Table List 5"/>
-    <w:lsdException w:unhideWhenUsed="0" w:uiPriority="0" w:semiHidden="0" w:name="Table List 6"/>
+    <w:lsdException w:qFormat="1" w:unhideWhenUsed="0" w:uiPriority="0" w:semiHidden="0" w:name="Table List 5"/>
+    <w:lsdException w:qFormat="1" w:unhideWhenUsed="0" w:uiPriority="0" w:semiHidden="0" w:name="Table List 6"/>
     <w:lsdException w:unhideWhenUsed="0" w:uiPriority="0" w:semiHidden="0" w:name="Table List 7"/>
     <w:lsdException w:unhideWhenUsed="0" w:uiPriority="0" w:semiHidden="0" w:name="Table List 8"/>
     <w:lsdException w:qFormat="1" w:unhideWhenUsed="0" w:uiPriority="0" w:semiHidden="0" w:name="Table 3D effects 1"/>
@@ -10635,6 +13032,7 @@
   <w:style w:type="table" w:styleId="100">
     <w:name w:val="Table Classic 4"/>
     <w:basedOn w:val="12"/>
+    <w:qFormat/>
     <w:uiPriority w:val="0"/>
     <w:pPr>
       <w:widowControl w:val="0"/>
@@ -11173,6 +13571,7 @@
   <w:style w:type="table" w:styleId="106">
     <w:name w:val="Table Columns 3"/>
     <w:basedOn w:val="12"/>
+    <w:qFormat/>
     <w:uiPriority w:val="0"/>
     <w:pPr>
       <w:widowControl w:val="0"/>
@@ -12102,6 +14501,7 @@
   <w:style w:type="table" w:styleId="120">
     <w:name w:val="Table List 1"/>
     <w:basedOn w:val="12"/>
+    <w:qFormat/>
     <w:uiPriority w:val="0"/>
     <w:pPr>
       <w:widowControl w:val="0"/>
@@ -12360,6 +14760,7 @@
   <w:style w:type="table" w:styleId="124">
     <w:name w:val="Table List 5"/>
     <w:basedOn w:val="12"/>
+    <w:qFormat/>
     <w:uiPriority w:val="0"/>
     <w:pPr>
       <w:widowControl w:val="0"/>
@@ -12408,6 +14809,7 @@
   <w:style w:type="table" w:styleId="125">
     <w:name w:val="Table List 6"/>
     <w:basedOn w:val="12"/>
+    <w:qFormat/>
     <w:uiPriority w:val="0"/>
     <w:pPr>
       <w:widowControl w:val="0"/>
@@ -12679,6 +15081,7 @@
     <w:name w:val="table of authorities"/>
     <w:basedOn w:val="1"/>
     <w:next w:val="1"/>
+    <w:qFormat/>
     <w:uiPriority w:val="0"/>
     <w:pPr>
       <w:ind w:left="420" w:leftChars="200"/>

</xml_diff>

<commit_message>
Volume 1 Assessment Test complete (30 questions with correct answers)
</commit_message>
<xml_diff>
--- a/Volume1_Assessment_Test.docx
+++ b/Volume1_Assessment_Test.docx
@@ -5920,17 +5920,15 @@
         </w:rPr>
         <w:t>If you were to notice operating system commands inside a DNS request while looking at a</w:t>
       </w:r>
-    </w:p>
-    <w:p>
-      <w:pPr>
-        <w:spacing w:beforeLines="0" w:afterLines="0"/>
-        <w:jc w:val="left"/>
-        <w:rPr>
-          <w:rFonts w:hint="default" w:ascii="SabonLTStd-Roman" w:hAnsi="SabonLTStd-Roman" w:eastAsia="SabonLTStd-Roman"/>
-          <w:sz w:val="18"/>
-          <w:szCs w:val="24"/>
-        </w:rPr>
-      </w:pPr>
+      <w:r>
+        <w:rPr>
+          <w:rFonts w:hint="default" w:ascii="SabonLTStd-Roman" w:hAnsi="SabonLTStd-Roman" w:eastAsia="SabonLTStd-Roman"/>
+          <w:sz w:val="18"/>
+          <w:szCs w:val="24"/>
+          <w:lang w:val="en-US"/>
+        </w:rPr>
+        <w:t xml:space="preserve"> </w:t>
+      </w:r>
       <w:r>
         <w:rPr>
           <w:rFonts w:hint="default" w:ascii="SabonLTStd-Roman" w:hAnsi="SabonLTStd-Roman" w:eastAsia="SabonLTStd-Roman"/>
@@ -10467,8 +10465,1493 @@
           </w14:textFill>
         </w:rPr>
       </w:pPr>
+    </w:p>
+    <w:p>
+      <w:pPr>
+        <w:spacing w:beforeLines="0" w:afterLines="0"/>
+        <w:jc w:val="left"/>
+        <w:rPr>
+          <w:rFonts w:hint="default" w:ascii="SabonLTStd-Roman" w:hAnsi="SabonLTStd-Roman" w:eastAsia="SabonLTStd-Roman"/>
+          <w:sz w:val="18"/>
+          <w:szCs w:val="24"/>
+        </w:rPr>
+      </w:pPr>
+      <w:r>
+        <w:rPr>
+          <w:rFonts w:hint="default" w:ascii="UniversLTStd-Bold" w:hAnsi="UniversLTStd-Bold" w:eastAsia="UniversLTStd-Bold"/>
+          <w:b/>
+          <w:sz w:val="18"/>
+          <w:szCs w:val="24"/>
+        </w:rPr>
+        <w:t xml:space="preserve">26. </w:t>
+      </w:r>
+      <w:r>
+        <w:rPr>
+          <w:rFonts w:hint="default" w:ascii="SabonLTStd-Roman" w:hAnsi="SabonLTStd-Roman" w:eastAsia="SabonLTStd-Roman"/>
+          <w:sz w:val="18"/>
+          <w:szCs w:val="24"/>
+        </w:rPr>
+        <w:t>Which of these is a reason to use an exploit against a local vulnerability?</w:t>
+      </w:r>
+    </w:p>
+    <w:p>
+      <w:pPr>
+        <w:spacing w:beforeLines="0" w:afterLines="0"/>
+        <w:ind w:firstLine="720" w:firstLineChars="0"/>
+        <w:jc w:val="left"/>
+        <w:rPr>
+          <w:rFonts w:hint="default" w:ascii="SabonLTStd-Roman" w:hAnsi="SabonLTStd-Roman" w:eastAsia="SabonLTStd-Roman"/>
+          <w:sz w:val="18"/>
+          <w:szCs w:val="24"/>
+        </w:rPr>
+      </w:pPr>
+      <w:r>
+        <w:rPr>
+          <w:rFonts w:hint="default" w:ascii="UniversLTStd-Bold" w:hAnsi="UniversLTStd-Bold" w:eastAsia="UniversLTStd-Bold"/>
+          <w:b/>
+          <w:sz w:val="18"/>
+          <w:szCs w:val="24"/>
+        </w:rPr>
+        <w:t xml:space="preserve">A. </w:t>
+      </w:r>
+      <w:r>
+        <w:rPr>
+          <w:rFonts w:hint="default" w:ascii="SabonLTStd-Roman" w:hAnsi="SabonLTStd-Roman" w:eastAsia="SabonLTStd-Roman"/>
+          <w:sz w:val="18"/>
+          <w:szCs w:val="24"/>
+        </w:rPr>
+        <w:t>Pivoting</w:t>
+      </w:r>
+    </w:p>
+    <w:p>
+      <w:pPr>
+        <w:spacing w:beforeLines="0" w:afterLines="0"/>
+        <w:ind w:firstLine="720" w:firstLineChars="0"/>
+        <w:jc w:val="left"/>
+        <w:rPr>
+          <w:rFonts w:hint="default" w:ascii="SabonLTStd-Roman" w:hAnsi="SabonLTStd-Roman" w:eastAsia="SabonLTStd-Roman"/>
+          <w:sz w:val="18"/>
+          <w:szCs w:val="24"/>
+        </w:rPr>
+      </w:pPr>
+      <w:r>
+        <w:rPr>
+          <w:rFonts w:hint="default" w:ascii="UniversLTStd-Bold" w:hAnsi="UniversLTStd-Bold" w:eastAsia="UniversLTStd-Bold"/>
+          <w:b/>
+          <w:sz w:val="18"/>
+          <w:szCs w:val="24"/>
+        </w:rPr>
+        <w:t xml:space="preserve">B. </w:t>
+      </w:r>
+      <w:r>
+        <w:rPr>
+          <w:rFonts w:hint="default" w:ascii="SabonLTStd-Roman" w:hAnsi="SabonLTStd-Roman" w:eastAsia="SabonLTStd-Roman"/>
+          <w:sz w:val="18"/>
+          <w:szCs w:val="24"/>
+        </w:rPr>
+        <w:t>Log manipulation</w:t>
+      </w:r>
+    </w:p>
+    <w:p>
+      <w:pPr>
+        <w:spacing w:beforeLines="0" w:afterLines="0"/>
+        <w:ind w:firstLine="720" w:firstLineChars="0"/>
+        <w:jc w:val="left"/>
+        <w:rPr>
+          <w:rFonts w:hint="default" w:ascii="SabonLTStd-Roman" w:hAnsi="SabonLTStd-Roman" w:eastAsia="SabonLTStd-Roman"/>
+          <w:sz w:val="18"/>
+          <w:szCs w:val="24"/>
+        </w:rPr>
+      </w:pPr>
+      <w:r>
+        <w:rPr>
+          <w:rFonts w:hint="default" w:ascii="UniversLTStd-Bold" w:hAnsi="UniversLTStd-Bold" w:eastAsia="UniversLTStd-Bold"/>
+          <w:b/>
+          <w:sz w:val="18"/>
+          <w:szCs w:val="24"/>
+        </w:rPr>
+        <w:t xml:space="preserve">C. </w:t>
+      </w:r>
+      <w:r>
+        <w:rPr>
+          <w:rFonts w:hint="default" w:ascii="SabonLTStd-Roman" w:hAnsi="SabonLTStd-Roman" w:eastAsia="SabonLTStd-Roman"/>
+          <w:sz w:val="18"/>
+          <w:szCs w:val="24"/>
+        </w:rPr>
+        <w:t>Privilege escalation</w:t>
+      </w:r>
+    </w:p>
+    <w:p>
+      <w:pPr>
+        <w:spacing w:beforeLines="0" w:afterLines="0"/>
+        <w:ind w:firstLine="720" w:firstLineChars="0"/>
+        <w:jc w:val="left"/>
+        <w:rPr>
+          <w:rFonts w:hint="default" w:ascii="SabonLTStd-Roman" w:hAnsi="SabonLTStd-Roman" w:eastAsia="SabonLTStd-Roman"/>
+          <w:sz w:val="18"/>
+          <w:szCs w:val="24"/>
+        </w:rPr>
+      </w:pPr>
+      <w:r>
+        <w:rPr>
+          <w:rFonts w:hint="default" w:ascii="UniversLTStd-Bold" w:hAnsi="UniversLTStd-Bold" w:eastAsia="UniversLTStd-Bold"/>
+          <w:b/>
+          <w:sz w:val="18"/>
+          <w:szCs w:val="24"/>
+        </w:rPr>
+        <w:t xml:space="preserve">D. </w:t>
+      </w:r>
+      <w:r>
+        <w:rPr>
+          <w:rFonts w:hint="default" w:ascii="SabonLTStd-Roman" w:hAnsi="SabonLTStd-Roman" w:eastAsia="SabonLTStd-Roman"/>
+          <w:sz w:val="18"/>
+          <w:szCs w:val="24"/>
+        </w:rPr>
+        <w:t>Password collection</w:t>
+      </w:r>
+    </w:p>
+    <w:p>
+      <w:pPr>
+        <w:pStyle w:val="85"/>
+        <w:keepNext w:val="0"/>
+        <w:keepLines w:val="0"/>
+        <w:widowControl/>
+        <w:suppressLineNumbers w:val="0"/>
+        <w:pBdr>
+          <w:top w:val="single" w:color="393E40" w:sz="2" w:space="0"/>
+          <w:left w:val="single" w:color="393E40" w:sz="2" w:space="0"/>
+          <w:bottom w:val="single" w:color="393E40" w:sz="2" w:space="0"/>
+          <w:right w:val="single" w:color="393E40" w:sz="2" w:space="0"/>
+        </w:pBdr>
+        <w:spacing w:before="0" w:beforeAutospacing="0" w:after="0" w:afterAutospacing="0" w:line="21" w:lineRule="atLeast"/>
+        <w:ind w:left="0" w:right="0"/>
+        <w:rPr>
+          <w:rFonts w:hint="default" w:ascii="Segoe UI" w:hAnsi="Segoe UI" w:eastAsia="Segoe UI" w:cs="Segoe UI"/>
+          <w:i w:val="0"/>
+          <w:iCs w:val="0"/>
+          <w:caps w:val="0"/>
+          <w:spacing w:val="0"/>
+          <w:sz w:val="16"/>
+          <w:szCs w:val="16"/>
+        </w:rPr>
+      </w:pPr>
+      <w:r>
+        <w:rPr>
+          <w:rFonts w:ascii="Segoe UI" w:hAnsi="Segoe UI" w:eastAsia="Segoe UI" w:cs="Segoe UI"/>
+          <w:i w:val="0"/>
+          <w:iCs w:val="0"/>
+          <w:caps w:val="0"/>
+          <w:spacing w:val="0"/>
+          <w:sz w:val="16"/>
+          <w:szCs w:val="16"/>
+        </w:rPr>
+        <w:t>C. Privilege escalation</w:t>
+      </w:r>
+    </w:p>
+    <w:p>
+      <w:pPr>
+        <w:keepNext w:val="0"/>
+        <w:keepLines w:val="0"/>
+        <w:widowControl/>
+        <w:suppressLineNumbers w:val="0"/>
+        <w:pBdr>
+          <w:top w:val="single" w:color="393E40" w:sz="2" w:space="0"/>
+          <w:left w:val="single" w:color="393E40" w:sz="2" w:space="0"/>
+          <w:bottom w:val="single" w:color="393E40" w:sz="2" w:space="0"/>
+          <w:right w:val="single" w:color="393E40" w:sz="2" w:space="0"/>
+        </w:pBdr>
+        <w:shd w:val="clear" w:fill="181A1B"/>
+        <w:spacing w:before="0" w:beforeAutospacing="1" w:after="0" w:afterAutospacing="1"/>
+        <w:ind w:left="0" w:right="0" w:firstLine="0"/>
+        <w:jc w:val="left"/>
+        <w:rPr>
+          <w:rFonts w:hint="default" w:ascii="Segoe UI" w:hAnsi="Segoe UI" w:eastAsia="Segoe UI" w:cs="Segoe UI"/>
+          <w:i w:val="0"/>
+          <w:iCs w:val="0"/>
+          <w:caps w:val="0"/>
+          <w:spacing w:val="0"/>
+          <w:sz w:val="16"/>
+          <w:szCs w:val="16"/>
+        </w:rPr>
+      </w:pPr>
+      <w:r>
+        <w:rPr>
+          <w:rFonts w:hint="default" w:ascii="Segoe UI" w:hAnsi="Segoe UI" w:eastAsia="Segoe UI" w:cs="Segoe UI"/>
+          <w:i w:val="0"/>
+          <w:iCs w:val="0"/>
+          <w:caps w:val="0"/>
+          <w:spacing w:val="0"/>
+          <w:kern w:val="0"/>
+          <w:sz w:val="16"/>
+          <w:szCs w:val="16"/>
+          <w:shd w:val="clear" w:fill="181A1B"/>
+          <w:lang w:val="en-US" w:eastAsia="zh-CN" w:bidi="ar"/>
+        </w:rPr>
+        <w:t>Explanation</w:t>
+      </w:r>
+    </w:p>
+    <w:p>
+      <w:pPr>
+        <w:pStyle w:val="85"/>
+        <w:keepNext w:val="0"/>
+        <w:keepLines w:val="0"/>
+        <w:widowControl/>
+        <w:suppressLineNumbers w:val="0"/>
+        <w:pBdr>
+          <w:top w:val="single" w:color="393E40" w:sz="2" w:space="0"/>
+          <w:left w:val="single" w:color="393E40" w:sz="2" w:space="0"/>
+          <w:bottom w:val="single" w:color="393E40" w:sz="2" w:space="0"/>
+          <w:right w:val="single" w:color="393E40" w:sz="2" w:space="0"/>
+        </w:pBdr>
+        <w:spacing w:before="0" w:beforeAutospacing="0" w:after="0" w:afterAutospacing="0" w:line="21" w:lineRule="atLeast"/>
+        <w:ind w:left="0" w:right="0"/>
+      </w:pPr>
+      <w:r>
+        <w:rPr>
+          <w:rFonts w:hint="default" w:ascii="Segoe UI" w:hAnsi="Segoe UI" w:eastAsia="Segoe UI" w:cs="Segoe UI"/>
+          <w:i w:val="0"/>
+          <w:iCs w:val="0"/>
+          <w:caps w:val="0"/>
+          <w:spacing w:val="0"/>
+          <w:sz w:val="16"/>
+          <w:szCs w:val="16"/>
+        </w:rPr>
+        <w:t>An exploit is a type of software or code that takes advantage of a vulnerability in a system or application to gain unauthorized access or perform malicious actions. One of the main reasons to use an exploit against a local vulnerability is to escalate privileges. This means that the attacker can use the exploit to gain elevated or administrator-level access to the system or application, allowing them to perform actions that would otherwise be restricted, such as modifying or deleting critical data, installing malware, or stealing sensitive information.</w:t>
+      </w:r>
+    </w:p>
+    <w:p>
+      <w:pPr>
+        <w:spacing w:beforeLines="0" w:afterLines="0"/>
+        <w:jc w:val="left"/>
+        <w:rPr>
+          <w:rFonts w:hint="default" w:ascii="SabonLTStd-Roman" w:hAnsi="SabonLTStd-Roman" w:eastAsia="SabonLTStd-Roman"/>
+          <w:sz w:val="18"/>
+          <w:szCs w:val="24"/>
+        </w:rPr>
+      </w:pPr>
+    </w:p>
+    <w:p>
+      <w:pPr>
+        <w:spacing w:beforeLines="0" w:afterLines="0"/>
+        <w:ind w:firstLine="720" w:firstLineChars="0"/>
+        <w:jc w:val="left"/>
+        <w:rPr>
+          <w:rFonts w:hint="default" w:ascii="SabonLTStd-Roman" w:hAnsi="SabonLTStd-Roman" w:eastAsia="SabonLTStd-Roman"/>
+          <w:sz w:val="18"/>
+          <w:szCs w:val="24"/>
+        </w:rPr>
+      </w:pPr>
+    </w:p>
+    <w:p>
+      <w:pPr>
+        <w:spacing w:beforeLines="0" w:afterLines="0"/>
+        <w:jc w:val="left"/>
+        <w:rPr>
+          <w:rFonts w:hint="default" w:ascii="SabonLTStd-Roman" w:hAnsi="SabonLTStd-Roman" w:eastAsia="SabonLTStd-Roman"/>
+          <w:sz w:val="18"/>
+          <w:szCs w:val="24"/>
+        </w:rPr>
+      </w:pPr>
+      <w:r>
+        <w:rPr>
+          <w:rFonts w:hint="default" w:ascii="UniversLTStd-Bold" w:hAnsi="UniversLTStd-Bold" w:eastAsia="UniversLTStd-Bold"/>
+          <w:b/>
+          <w:sz w:val="18"/>
+          <w:szCs w:val="24"/>
+        </w:rPr>
+        <w:t xml:space="preserve">27. </w:t>
+      </w:r>
+      <w:r>
+        <w:rPr>
+          <w:rFonts w:hint="default" w:ascii="SabonLTStd-Roman" w:hAnsi="SabonLTStd-Roman" w:eastAsia="SabonLTStd-Roman"/>
+          <w:sz w:val="18"/>
+          <w:szCs w:val="24"/>
+        </w:rPr>
+        <w:t>What principle is used to demonstrate that a signed message came from the owner of the</w:t>
+      </w:r>
+      <w:r>
+        <w:rPr>
+          <w:rFonts w:hint="default" w:ascii="SabonLTStd-Roman" w:hAnsi="SabonLTStd-Roman" w:eastAsia="SabonLTStd-Roman"/>
+          <w:sz w:val="18"/>
+          <w:szCs w:val="24"/>
+          <w:lang w:val="en-US"/>
+        </w:rPr>
+        <w:t xml:space="preserve"> </w:t>
+      </w:r>
+      <w:r>
+        <w:rPr>
+          <w:rFonts w:hint="default" w:ascii="SabonLTStd-Roman" w:hAnsi="SabonLTStd-Roman" w:eastAsia="SabonLTStd-Roman"/>
+          <w:sz w:val="18"/>
+          <w:szCs w:val="24"/>
+        </w:rPr>
+        <w:t>key that signed it?</w:t>
+      </w:r>
+    </w:p>
+    <w:p>
+      <w:pPr>
+        <w:spacing w:beforeLines="0" w:afterLines="0"/>
+        <w:ind w:firstLine="720" w:firstLineChars="0"/>
+        <w:jc w:val="left"/>
+        <w:rPr>
+          <w:rFonts w:hint="default" w:ascii="SabonLTStd-Roman" w:hAnsi="SabonLTStd-Roman" w:eastAsia="SabonLTStd-Roman"/>
+          <w:sz w:val="18"/>
+          <w:szCs w:val="24"/>
+        </w:rPr>
+      </w:pPr>
+      <w:r>
+        <w:rPr>
+          <w:rFonts w:hint="default" w:ascii="UniversLTStd-Bold" w:hAnsi="UniversLTStd-Bold" w:eastAsia="UniversLTStd-Bold"/>
+          <w:b/>
+          <w:sz w:val="18"/>
+          <w:szCs w:val="24"/>
+        </w:rPr>
+        <w:t xml:space="preserve">A. </w:t>
+      </w:r>
+      <w:r>
+        <w:rPr>
+          <w:rFonts w:hint="default" w:ascii="SabonLTStd-Roman" w:hAnsi="SabonLTStd-Roman" w:eastAsia="SabonLTStd-Roman"/>
+          <w:sz w:val="18"/>
+          <w:szCs w:val="24"/>
+        </w:rPr>
+        <w:t>Non-repudiation</w:t>
+      </w:r>
+    </w:p>
+    <w:p>
+      <w:pPr>
+        <w:spacing w:beforeLines="0" w:afterLines="0"/>
+        <w:ind w:firstLine="720" w:firstLineChars="0"/>
+        <w:jc w:val="left"/>
+        <w:rPr>
+          <w:rFonts w:hint="default" w:ascii="SabonLTStd-Roman" w:hAnsi="SabonLTStd-Roman" w:eastAsia="SabonLTStd-Roman"/>
+          <w:sz w:val="18"/>
+          <w:szCs w:val="24"/>
+        </w:rPr>
+      </w:pPr>
+      <w:r>
+        <w:rPr>
+          <w:rFonts w:hint="default" w:ascii="UniversLTStd-Bold" w:hAnsi="UniversLTStd-Bold" w:eastAsia="UniversLTStd-Bold"/>
+          <w:b/>
+          <w:sz w:val="18"/>
+          <w:szCs w:val="24"/>
+        </w:rPr>
+        <w:t xml:space="preserve">B. </w:t>
+      </w:r>
+      <w:r>
+        <w:rPr>
+          <w:rFonts w:hint="default" w:ascii="SabonLTStd-Roman" w:hAnsi="SabonLTStd-Roman" w:eastAsia="SabonLTStd-Roman"/>
+          <w:sz w:val="18"/>
+          <w:szCs w:val="24"/>
+        </w:rPr>
+        <w:t>Non-verifiability</w:t>
+      </w:r>
+    </w:p>
+    <w:p>
+      <w:pPr>
+        <w:spacing w:beforeLines="0" w:afterLines="0"/>
+        <w:ind w:firstLine="720" w:firstLineChars="0"/>
+        <w:jc w:val="left"/>
+        <w:rPr>
+          <w:rFonts w:hint="default" w:ascii="SabonLTStd-Roman" w:hAnsi="SabonLTStd-Roman" w:eastAsia="SabonLTStd-Roman"/>
+          <w:sz w:val="18"/>
+          <w:szCs w:val="24"/>
+        </w:rPr>
+      </w:pPr>
+      <w:r>
+        <w:rPr>
+          <w:rFonts w:hint="default" w:ascii="UniversLTStd-Bold" w:hAnsi="UniversLTStd-Bold" w:eastAsia="UniversLTStd-Bold"/>
+          <w:b/>
+          <w:sz w:val="18"/>
+          <w:szCs w:val="24"/>
+        </w:rPr>
+        <w:t xml:space="preserve">C. </w:t>
+      </w:r>
+      <w:r>
+        <w:rPr>
+          <w:rFonts w:hint="default" w:ascii="SabonLTStd-Roman" w:hAnsi="SabonLTStd-Roman" w:eastAsia="SabonLTStd-Roman"/>
+          <w:sz w:val="18"/>
+          <w:szCs w:val="24"/>
+        </w:rPr>
+        <w:t>Integrity</w:t>
+      </w:r>
+    </w:p>
+    <w:p>
+      <w:pPr>
+        <w:spacing w:beforeLines="0" w:afterLines="0"/>
+        <w:ind w:firstLine="720" w:firstLineChars="0"/>
+        <w:jc w:val="left"/>
+        <w:rPr>
+          <w:rFonts w:hint="default" w:ascii="SabonLTStd-Roman" w:hAnsi="SabonLTStd-Roman" w:eastAsia="SabonLTStd-Roman"/>
+          <w:sz w:val="18"/>
+          <w:szCs w:val="24"/>
+        </w:rPr>
+      </w:pPr>
+      <w:r>
+        <w:rPr>
+          <w:rFonts w:hint="default" w:ascii="UniversLTStd-Bold" w:hAnsi="UniversLTStd-Bold" w:eastAsia="UniversLTStd-Bold"/>
+          <w:b/>
+          <w:sz w:val="18"/>
+          <w:szCs w:val="24"/>
+        </w:rPr>
+        <w:t xml:space="preserve">D. </w:t>
+      </w:r>
+      <w:r>
+        <w:rPr>
+          <w:rFonts w:hint="default" w:ascii="SabonLTStd-Roman" w:hAnsi="SabonLTStd-Roman" w:eastAsia="SabonLTStd-Roman"/>
+          <w:sz w:val="18"/>
+          <w:szCs w:val="24"/>
+        </w:rPr>
+        <w:t>Authority</w:t>
+      </w:r>
+    </w:p>
+    <w:p>
+      <w:pPr>
+        <w:spacing w:beforeLines="0" w:afterLines="0"/>
+        <w:ind w:firstLine="720" w:firstLineChars="0"/>
+        <w:jc w:val="left"/>
+        <w:rPr>
+          <w:rFonts w:hint="default" w:ascii="SabonLTStd-Roman" w:hAnsi="SabonLTStd-Roman" w:eastAsia="SabonLTStd-Roman"/>
+          <w:sz w:val="18"/>
+          <w:szCs w:val="24"/>
+        </w:rPr>
+      </w:pPr>
+    </w:p>
+    <w:p>
+      <w:pPr>
+        <w:pStyle w:val="85"/>
+        <w:keepNext w:val="0"/>
+        <w:keepLines w:val="0"/>
+        <w:widowControl/>
+        <w:suppressLineNumbers w:val="0"/>
+        <w:pBdr>
+          <w:top w:val="single" w:color="393E40" w:sz="2" w:space="0"/>
+          <w:left w:val="single" w:color="393E40" w:sz="2" w:space="0"/>
+          <w:bottom w:val="single" w:color="393E40" w:sz="2" w:space="0"/>
+          <w:right w:val="single" w:color="393E40" w:sz="2" w:space="0"/>
+        </w:pBdr>
+        <w:spacing w:before="0" w:beforeAutospacing="0" w:after="0" w:afterAutospacing="0" w:line="21" w:lineRule="atLeast"/>
+        <w:ind w:left="0" w:right="0"/>
+        <w:rPr>
+          <w:rFonts w:hint="default" w:ascii="Segoe UI" w:hAnsi="Segoe UI" w:eastAsia="Segoe UI" w:cs="Segoe UI"/>
+          <w:i w:val="0"/>
+          <w:iCs w:val="0"/>
+          <w:caps w:val="0"/>
+          <w:spacing w:val="0"/>
+          <w:sz w:val="16"/>
+          <w:szCs w:val="16"/>
+        </w:rPr>
+      </w:pPr>
+      <w:r>
+        <w:rPr>
+          <w:rFonts w:ascii="Segoe UI" w:hAnsi="Segoe UI" w:eastAsia="Segoe UI" w:cs="Segoe UI"/>
+          <w:i w:val="0"/>
+          <w:iCs w:val="0"/>
+          <w:caps w:val="0"/>
+          <w:spacing w:val="0"/>
+          <w:sz w:val="16"/>
+          <w:szCs w:val="16"/>
+        </w:rPr>
+        <w:t>A. Non-repudiation</w:t>
+      </w:r>
+    </w:p>
+    <w:p>
+      <w:pPr>
+        <w:keepNext w:val="0"/>
+        <w:keepLines w:val="0"/>
+        <w:widowControl/>
+        <w:suppressLineNumbers w:val="0"/>
+        <w:pBdr>
+          <w:top w:val="single" w:color="393E40" w:sz="2" w:space="0"/>
+          <w:left w:val="single" w:color="393E40" w:sz="2" w:space="0"/>
+          <w:bottom w:val="single" w:color="393E40" w:sz="2" w:space="0"/>
+          <w:right w:val="single" w:color="393E40" w:sz="2" w:space="0"/>
+        </w:pBdr>
+        <w:shd w:val="clear" w:fill="181A1B"/>
+        <w:spacing w:before="0" w:beforeAutospacing="1" w:after="0" w:afterAutospacing="1"/>
+        <w:ind w:left="0" w:right="0" w:firstLine="0"/>
+        <w:jc w:val="left"/>
+        <w:rPr>
+          <w:rFonts w:hint="default" w:ascii="Segoe UI" w:hAnsi="Segoe UI" w:eastAsia="Segoe UI" w:cs="Segoe UI"/>
+          <w:i w:val="0"/>
+          <w:iCs w:val="0"/>
+          <w:caps w:val="0"/>
+          <w:spacing w:val="0"/>
+          <w:sz w:val="16"/>
+          <w:szCs w:val="16"/>
+        </w:rPr>
+      </w:pPr>
+      <w:r>
+        <w:rPr>
+          <w:rFonts w:hint="default" w:ascii="Segoe UI" w:hAnsi="Segoe UI" w:eastAsia="Segoe UI" w:cs="Segoe UI"/>
+          <w:i w:val="0"/>
+          <w:iCs w:val="0"/>
+          <w:caps w:val="0"/>
+          <w:spacing w:val="0"/>
+          <w:kern w:val="0"/>
+          <w:sz w:val="16"/>
+          <w:szCs w:val="16"/>
+          <w:shd w:val="clear" w:fill="181A1B"/>
+          <w:lang w:val="en-US" w:eastAsia="zh-CN" w:bidi="ar"/>
+        </w:rPr>
+        <w:t>Explanation</w:t>
+      </w:r>
+    </w:p>
+    <w:p>
+      <w:pPr>
+        <w:pStyle w:val="85"/>
+        <w:keepNext w:val="0"/>
+        <w:keepLines w:val="0"/>
+        <w:widowControl/>
+        <w:suppressLineNumbers w:val="0"/>
+        <w:pBdr>
+          <w:top w:val="single" w:color="393E40" w:sz="2" w:space="0"/>
+          <w:left w:val="single" w:color="393E40" w:sz="2" w:space="0"/>
+          <w:bottom w:val="single" w:color="393E40" w:sz="2" w:space="0"/>
+          <w:right w:val="single" w:color="393E40" w:sz="2" w:space="0"/>
+        </w:pBdr>
+        <w:spacing w:before="0" w:beforeAutospacing="0" w:after="0" w:afterAutospacing="0" w:line="21" w:lineRule="atLeast"/>
+        <w:ind w:left="0" w:right="0"/>
+      </w:pPr>
+      <w:r>
+        <w:rPr>
+          <w:rFonts w:hint="default" w:ascii="Segoe UI" w:hAnsi="Segoe UI" w:eastAsia="Segoe UI" w:cs="Segoe UI"/>
+          <w:i w:val="0"/>
+          <w:iCs w:val="0"/>
+          <w:caps w:val="0"/>
+          <w:spacing w:val="0"/>
+          <w:sz w:val="16"/>
+          <w:szCs w:val="16"/>
+        </w:rPr>
+        <w:t>The principle of non-repudiation is used in cryptography to demonstrate that a signed message came from the owner of the key that signed it. Non-repudiation means that the sender of a message or transaction cannot later deny having sent it. In a digital signature, the message or transaction is signed with the sender's private key, and anyone with access to the corresponding public key can verify the signature. By verifying the signature, it can be demonstrated that the message or transaction came from the owner of the private key, and the owner cannot later deny having sent it. This provides an important level of trust and security in digital communications and transactions.</w:t>
+      </w:r>
+    </w:p>
+    <w:p>
+      <w:pPr>
+        <w:rPr>
+          <w:rFonts w:hint="default" w:ascii="SabonLTStd-Roman" w:hAnsi="SabonLTStd-Roman" w:eastAsia="SabonLTStd-Roman"/>
+          <w:sz w:val="18"/>
+          <w:szCs w:val="24"/>
+        </w:rPr>
+      </w:pPr>
+      <w:r>
+        <w:rPr>
+          <w:rFonts w:hint="default" w:ascii="SabonLTStd-Roman" w:hAnsi="SabonLTStd-Roman" w:eastAsia="SabonLTStd-Roman"/>
+          <w:sz w:val="18"/>
+          <w:szCs w:val="24"/>
+        </w:rPr>
+        <w:br w:type="page"/>
+      </w:r>
+    </w:p>
+    <w:p>
+      <w:pPr>
+        <w:spacing w:beforeLines="0" w:afterLines="0"/>
+        <w:jc w:val="left"/>
+        <w:rPr>
+          <w:rFonts w:hint="default" w:ascii="SabonLTStd-Roman" w:hAnsi="SabonLTStd-Roman" w:eastAsia="SabonLTStd-Roman"/>
+          <w:sz w:val="18"/>
+          <w:szCs w:val="24"/>
+        </w:rPr>
+      </w:pPr>
+      <w:r>
+        <w:rPr>
+          <w:rFonts w:hint="default" w:ascii="UniversLTStd-Bold" w:hAnsi="UniversLTStd-Bold" w:eastAsia="UniversLTStd-Bold"/>
+          <w:b/>
+          <w:sz w:val="18"/>
+          <w:szCs w:val="24"/>
+        </w:rPr>
+        <w:t xml:space="preserve">28. </w:t>
+      </w:r>
+      <w:r>
+        <w:rPr>
+          <w:rFonts w:hint="default" w:ascii="SabonLTStd-Roman" w:hAnsi="SabonLTStd-Roman" w:eastAsia="SabonLTStd-Roman"/>
+          <w:sz w:val="18"/>
+          <w:szCs w:val="24"/>
+        </w:rPr>
+        <w:t>What is a viable approach to protecting against tailgaiting?</w:t>
+      </w:r>
+    </w:p>
+    <w:p>
+      <w:pPr>
+        <w:spacing w:beforeLines="0" w:afterLines="0"/>
+        <w:ind w:firstLine="720" w:firstLineChars="0"/>
+        <w:jc w:val="left"/>
+        <w:rPr>
+          <w:rFonts w:hint="default" w:ascii="SabonLTStd-Roman" w:hAnsi="SabonLTStd-Roman" w:eastAsia="SabonLTStd-Roman"/>
+          <w:sz w:val="18"/>
+          <w:szCs w:val="24"/>
+        </w:rPr>
+      </w:pPr>
+      <w:r>
+        <w:rPr>
+          <w:rFonts w:hint="default" w:ascii="UniversLTStd-Bold" w:hAnsi="UniversLTStd-Bold" w:eastAsia="UniversLTStd-Bold"/>
+          <w:b/>
+          <w:sz w:val="18"/>
+          <w:szCs w:val="24"/>
+        </w:rPr>
+        <w:t xml:space="preserve">A. </w:t>
+      </w:r>
+      <w:r>
+        <w:rPr>
+          <w:rFonts w:hint="default" w:ascii="SabonLTStd-Roman" w:hAnsi="SabonLTStd-Roman" w:eastAsia="SabonLTStd-Roman"/>
+          <w:sz w:val="18"/>
+          <w:szCs w:val="24"/>
+        </w:rPr>
+        <w:t>Biometrics</w:t>
+      </w:r>
+    </w:p>
+    <w:p>
+      <w:pPr>
+        <w:spacing w:beforeLines="0" w:afterLines="0"/>
+        <w:ind w:firstLine="720" w:firstLineChars="0"/>
+        <w:jc w:val="left"/>
+        <w:rPr>
+          <w:rFonts w:hint="default" w:ascii="SabonLTStd-Roman" w:hAnsi="SabonLTStd-Roman" w:eastAsia="SabonLTStd-Roman"/>
+          <w:sz w:val="18"/>
+          <w:szCs w:val="24"/>
+        </w:rPr>
+      </w:pPr>
+      <w:r>
+        <w:rPr>
+          <w:rFonts w:hint="default" w:ascii="UniversLTStd-Bold" w:hAnsi="UniversLTStd-Bold" w:eastAsia="UniversLTStd-Bold"/>
+          <w:b/>
+          <w:sz w:val="18"/>
+          <w:szCs w:val="24"/>
+        </w:rPr>
+        <w:t xml:space="preserve">B. </w:t>
+      </w:r>
+      <w:r>
+        <w:rPr>
+          <w:rFonts w:hint="default" w:ascii="SabonLTStd-Roman" w:hAnsi="SabonLTStd-Roman" w:eastAsia="SabonLTStd-Roman"/>
+          <w:sz w:val="18"/>
+          <w:szCs w:val="24"/>
+        </w:rPr>
+        <w:t>Badge access</w:t>
+      </w:r>
+    </w:p>
+    <w:p>
+      <w:pPr>
+        <w:spacing w:beforeLines="0" w:afterLines="0"/>
+        <w:ind w:firstLine="720" w:firstLineChars="0"/>
+        <w:jc w:val="left"/>
+        <w:rPr>
+          <w:rFonts w:hint="default" w:ascii="SabonLTStd-Roman" w:hAnsi="SabonLTStd-Roman" w:eastAsia="SabonLTStd-Roman"/>
+          <w:sz w:val="18"/>
+          <w:szCs w:val="24"/>
+        </w:rPr>
+      </w:pPr>
+      <w:r>
+        <w:rPr>
+          <w:rFonts w:hint="default" w:ascii="UniversLTStd-Bold" w:hAnsi="UniversLTStd-Bold" w:eastAsia="UniversLTStd-Bold"/>
+          <w:b/>
+          <w:sz w:val="18"/>
+          <w:szCs w:val="24"/>
+        </w:rPr>
+        <w:t xml:space="preserve">C. </w:t>
+      </w:r>
+      <w:r>
+        <w:rPr>
+          <w:rFonts w:hint="default" w:ascii="SabonLTStd-Roman" w:hAnsi="SabonLTStd-Roman" w:eastAsia="SabonLTStd-Roman"/>
+          <w:sz w:val="18"/>
+          <w:szCs w:val="24"/>
+        </w:rPr>
+        <w:t>Phone verification</w:t>
+      </w:r>
+    </w:p>
+    <w:p>
+      <w:pPr>
+        <w:spacing w:beforeLines="0" w:afterLines="0"/>
+        <w:ind w:firstLine="720" w:firstLineChars="0"/>
+        <w:jc w:val="left"/>
+        <w:rPr>
+          <w:rFonts w:hint="default" w:ascii="SabonLTStd-Roman" w:hAnsi="SabonLTStd-Roman" w:eastAsia="SabonLTStd-Roman"/>
+          <w:sz w:val="18"/>
+          <w:szCs w:val="24"/>
+        </w:rPr>
+      </w:pPr>
+      <w:r>
+        <w:rPr>
+          <w:rFonts w:hint="default" w:ascii="UniversLTStd-Bold" w:hAnsi="UniversLTStd-Bold" w:eastAsia="UniversLTStd-Bold"/>
+          <w:b/>
+          <w:sz w:val="18"/>
+          <w:szCs w:val="24"/>
+        </w:rPr>
+        <w:t xml:space="preserve">D. </w:t>
+      </w:r>
+      <w:r>
+        <w:rPr>
+          <w:rFonts w:hint="default" w:ascii="SabonLTStd-Roman" w:hAnsi="SabonLTStd-Roman" w:eastAsia="SabonLTStd-Roman"/>
+          <w:sz w:val="18"/>
+          <w:szCs w:val="24"/>
+        </w:rPr>
+        <w:t>Man traps</w:t>
+      </w:r>
+    </w:p>
+    <w:p>
+      <w:pPr>
+        <w:pStyle w:val="85"/>
+        <w:keepNext w:val="0"/>
+        <w:keepLines w:val="0"/>
+        <w:widowControl/>
+        <w:suppressLineNumbers w:val="0"/>
+        <w:pBdr>
+          <w:top w:val="single" w:color="393E40" w:sz="2" w:space="0"/>
+          <w:left w:val="single" w:color="393E40" w:sz="2" w:space="0"/>
+          <w:bottom w:val="single" w:color="393E40" w:sz="2" w:space="0"/>
+          <w:right w:val="single" w:color="393E40" w:sz="2" w:space="0"/>
+        </w:pBdr>
+        <w:spacing w:before="0" w:beforeAutospacing="0" w:after="0" w:afterAutospacing="0" w:line="21" w:lineRule="atLeast"/>
+        <w:ind w:left="0" w:right="0"/>
+        <w:rPr>
+          <w:rFonts w:hint="default" w:ascii="Segoe UI" w:hAnsi="Segoe UI" w:eastAsia="Segoe UI" w:cs="Segoe UI"/>
+          <w:i w:val="0"/>
+          <w:iCs w:val="0"/>
+          <w:caps w:val="0"/>
+          <w:spacing w:val="0"/>
+          <w:sz w:val="16"/>
+          <w:szCs w:val="16"/>
+        </w:rPr>
+      </w:pPr>
+      <w:r>
+        <w:rPr>
+          <w:rFonts w:ascii="Segoe UI" w:hAnsi="Segoe UI" w:eastAsia="Segoe UI" w:cs="Segoe UI"/>
+          <w:i w:val="0"/>
+          <w:iCs w:val="0"/>
+          <w:caps w:val="0"/>
+          <w:spacing w:val="0"/>
+          <w:sz w:val="16"/>
+          <w:szCs w:val="16"/>
+        </w:rPr>
+        <w:t>B. Badge access</w:t>
+      </w:r>
+    </w:p>
+    <w:p>
+      <w:pPr>
+        <w:keepNext w:val="0"/>
+        <w:keepLines w:val="0"/>
+        <w:widowControl/>
+        <w:suppressLineNumbers w:val="0"/>
+        <w:pBdr>
+          <w:top w:val="single" w:color="393E40" w:sz="2" w:space="0"/>
+          <w:left w:val="single" w:color="393E40" w:sz="2" w:space="0"/>
+          <w:bottom w:val="single" w:color="393E40" w:sz="2" w:space="0"/>
+          <w:right w:val="single" w:color="393E40" w:sz="2" w:space="0"/>
+        </w:pBdr>
+        <w:shd w:val="clear" w:fill="181A1B"/>
+        <w:spacing w:before="0" w:beforeAutospacing="1" w:after="0" w:afterAutospacing="1"/>
+        <w:ind w:left="0" w:right="0" w:firstLine="0"/>
+        <w:jc w:val="left"/>
+        <w:rPr>
+          <w:rFonts w:hint="default" w:ascii="Segoe UI" w:hAnsi="Segoe UI" w:eastAsia="Segoe UI" w:cs="Segoe UI"/>
+          <w:i w:val="0"/>
+          <w:iCs w:val="0"/>
+          <w:caps w:val="0"/>
+          <w:spacing w:val="0"/>
+          <w:sz w:val="16"/>
+          <w:szCs w:val="16"/>
+        </w:rPr>
+      </w:pPr>
+      <w:r>
+        <w:rPr>
+          <w:rFonts w:hint="default" w:ascii="Segoe UI" w:hAnsi="Segoe UI" w:eastAsia="Segoe UI" w:cs="Segoe UI"/>
+          <w:i w:val="0"/>
+          <w:iCs w:val="0"/>
+          <w:caps w:val="0"/>
+          <w:spacing w:val="0"/>
+          <w:kern w:val="0"/>
+          <w:sz w:val="16"/>
+          <w:szCs w:val="16"/>
+          <w:shd w:val="clear" w:fill="181A1B"/>
+          <w:lang w:val="en-US" w:eastAsia="zh-CN" w:bidi="ar"/>
+        </w:rPr>
+        <w:t>Explanation</w:t>
+      </w:r>
+    </w:p>
+    <w:p>
+      <w:pPr>
+        <w:pStyle w:val="85"/>
+        <w:keepNext w:val="0"/>
+        <w:keepLines w:val="0"/>
+        <w:widowControl/>
+        <w:suppressLineNumbers w:val="0"/>
+        <w:pBdr>
+          <w:top w:val="single" w:color="393E40" w:sz="2" w:space="0"/>
+          <w:left w:val="single" w:color="393E40" w:sz="2" w:space="0"/>
+          <w:bottom w:val="single" w:color="393E40" w:sz="2" w:space="0"/>
+          <w:right w:val="single" w:color="393E40" w:sz="2" w:space="0"/>
+        </w:pBdr>
+        <w:spacing w:before="0" w:beforeAutospacing="0" w:after="0" w:afterAutospacing="0" w:line="21" w:lineRule="atLeast"/>
+        <w:ind w:left="0" w:right="0"/>
+      </w:pPr>
+      <w:r>
+        <w:rPr>
+          <w:rFonts w:hint="default" w:ascii="Segoe UI" w:hAnsi="Segoe UI" w:eastAsia="Segoe UI" w:cs="Segoe UI"/>
+          <w:i w:val="0"/>
+          <w:iCs w:val="0"/>
+          <w:caps w:val="0"/>
+          <w:spacing w:val="0"/>
+          <w:sz w:val="16"/>
+          <w:szCs w:val="16"/>
+        </w:rPr>
+        <w:t>Tailgating is a security threat that occurs when an unauthorized person follows an authorized person into a restricted or secure area, often by piggybacking through an unlocked door or gate. One approach to protecting against tailgating is the use of badge access control systems. In this system, individuals must present a valid badge, typically containing a magnetic stripe, smart card, or proximity sensor, to a reader in order to gain access to a secure area. The reader verifies the badge and grants or denies access based on the individual's authorization level. This system helps to prevent tailgating by ensuring that only authorized individuals with valid badges are able to enter the secure area, and by alerting security personnel if someone attempts to follow an authorized person into the area without a badge. Badge access systems can also provide an auditable trail of who entered and exited a secure area and when, helping to increase accountability and enhance overall security.</w:t>
+      </w:r>
+    </w:p>
+    <w:p>
+      <w:pPr>
+        <w:spacing w:beforeLines="0" w:afterLines="0"/>
+        <w:ind w:firstLine="720" w:firstLineChars="0"/>
+        <w:jc w:val="left"/>
+        <w:rPr>
+          <w:rFonts w:hint="default" w:ascii="SabonLTStd-Roman" w:hAnsi="SabonLTStd-Roman" w:eastAsia="SabonLTStd-Roman"/>
+          <w:sz w:val="18"/>
+          <w:szCs w:val="24"/>
+        </w:rPr>
+      </w:pPr>
+    </w:p>
+    <w:p>
+      <w:pPr>
+        <w:spacing w:beforeLines="0" w:afterLines="0"/>
+        <w:ind w:firstLine="720" w:firstLineChars="0"/>
+        <w:jc w:val="left"/>
+        <w:rPr>
+          <w:rFonts w:hint="default" w:ascii="SabonLTStd-Roman" w:hAnsi="SabonLTStd-Roman" w:eastAsia="SabonLTStd-Roman"/>
+          <w:sz w:val="18"/>
+          <w:szCs w:val="24"/>
+        </w:rPr>
+      </w:pPr>
       <w:bookmarkStart w:id="0" w:name="_GoBack"/>
       <w:bookmarkEnd w:id="0"/>
+    </w:p>
+    <w:p>
+      <w:pPr>
+        <w:spacing w:beforeLines="0" w:afterLines="0"/>
+        <w:jc w:val="left"/>
+        <w:rPr>
+          <w:rFonts w:hint="default" w:ascii="SabonLTStd-Roman" w:hAnsi="SabonLTStd-Roman" w:eastAsia="SabonLTStd-Roman"/>
+          <w:sz w:val="18"/>
+          <w:szCs w:val="24"/>
+        </w:rPr>
+      </w:pPr>
+      <w:r>
+        <w:rPr>
+          <w:rFonts w:hint="default" w:ascii="UniversLTStd-Bold" w:hAnsi="UniversLTStd-Bold" w:eastAsia="UniversLTStd-Bold"/>
+          <w:b/>
+          <w:sz w:val="18"/>
+          <w:szCs w:val="24"/>
+        </w:rPr>
+        <w:t xml:space="preserve">29. </w:t>
+      </w:r>
+      <w:r>
+        <w:rPr>
+          <w:rFonts w:hint="default" w:ascii="SabonLTStd-Roman" w:hAnsi="SabonLTStd-Roman" w:eastAsia="SabonLTStd-Roman"/>
+          <w:sz w:val="18"/>
+          <w:szCs w:val="24"/>
+        </w:rPr>
+        <w:t>Why is bluesnarfing potentially more dangerous than bluejacking?</w:t>
+      </w:r>
+    </w:p>
+    <w:p>
+      <w:pPr>
+        <w:spacing w:beforeLines="0" w:afterLines="0"/>
+        <w:ind w:firstLine="720" w:firstLineChars="0"/>
+        <w:jc w:val="left"/>
+        <w:rPr>
+          <w:rFonts w:hint="default" w:ascii="SabonLTStd-Roman" w:hAnsi="SabonLTStd-Roman" w:eastAsia="SabonLTStd-Roman"/>
+          <w:sz w:val="18"/>
+          <w:szCs w:val="24"/>
+        </w:rPr>
+      </w:pPr>
+      <w:r>
+        <w:rPr>
+          <w:rFonts w:hint="default" w:ascii="UniversLTStd-Bold" w:hAnsi="UniversLTStd-Bold" w:eastAsia="UniversLTStd-Bold"/>
+          <w:b/>
+          <w:sz w:val="18"/>
+          <w:szCs w:val="24"/>
+        </w:rPr>
+        <w:t xml:space="preserve">A. </w:t>
+      </w:r>
+      <w:r>
+        <w:rPr>
+          <w:rFonts w:hint="default" w:ascii="SabonLTStd-Roman" w:hAnsi="SabonLTStd-Roman" w:eastAsia="SabonLTStd-Roman"/>
+          <w:sz w:val="18"/>
+          <w:szCs w:val="24"/>
+        </w:rPr>
+        <w:t>Bluejacking sends while bluesnarfing receives.</w:t>
+      </w:r>
+    </w:p>
+    <w:p>
+      <w:pPr>
+        <w:spacing w:beforeLines="0" w:afterLines="0"/>
+        <w:ind w:firstLine="720" w:firstLineChars="0"/>
+        <w:jc w:val="left"/>
+        <w:rPr>
+          <w:rFonts w:hint="default" w:ascii="SabonLTStd-Roman" w:hAnsi="SabonLTStd-Roman" w:eastAsia="SabonLTStd-Roman"/>
+          <w:sz w:val="18"/>
+          <w:szCs w:val="24"/>
+        </w:rPr>
+      </w:pPr>
+      <w:r>
+        <w:rPr>
+          <w:rFonts w:hint="default" w:ascii="UniversLTStd-Bold" w:hAnsi="UniversLTStd-Bold" w:eastAsia="UniversLTStd-Bold"/>
+          <w:b/>
+          <w:sz w:val="18"/>
+          <w:szCs w:val="24"/>
+        </w:rPr>
+        <w:t xml:space="preserve">B. </w:t>
+      </w:r>
+      <w:r>
+        <w:rPr>
+          <w:rFonts w:hint="default" w:ascii="SabonLTStd-Roman" w:hAnsi="SabonLTStd-Roman" w:eastAsia="SabonLTStd-Roman"/>
+          <w:sz w:val="18"/>
+          <w:szCs w:val="24"/>
+        </w:rPr>
+        <w:t>Bluejacking receives while bluesnarfing sends.</w:t>
+      </w:r>
+    </w:p>
+    <w:p>
+      <w:pPr>
+        <w:spacing w:beforeLines="0" w:afterLines="0"/>
+        <w:ind w:firstLine="720" w:firstLineChars="0"/>
+        <w:jc w:val="left"/>
+        <w:rPr>
+          <w:rFonts w:hint="default" w:ascii="SabonLTStd-Roman" w:hAnsi="SabonLTStd-Roman" w:eastAsia="SabonLTStd-Roman"/>
+          <w:sz w:val="18"/>
+          <w:szCs w:val="24"/>
+        </w:rPr>
+      </w:pPr>
+      <w:r>
+        <w:rPr>
+          <w:rFonts w:hint="default" w:ascii="UniversLTStd-Bold" w:hAnsi="UniversLTStd-Bold" w:eastAsia="UniversLTStd-Bold"/>
+          <w:b/>
+          <w:sz w:val="18"/>
+          <w:szCs w:val="24"/>
+        </w:rPr>
+        <w:t xml:space="preserve">C. </w:t>
+      </w:r>
+      <w:r>
+        <w:rPr>
+          <w:rFonts w:hint="default" w:ascii="SabonLTStd-Roman" w:hAnsi="SabonLTStd-Roman" w:eastAsia="SabonLTStd-Roman"/>
+          <w:sz w:val="18"/>
+          <w:szCs w:val="24"/>
+        </w:rPr>
+        <w:t>Bluejacking installs keyloggers.</w:t>
+      </w:r>
+    </w:p>
+    <w:p>
+      <w:pPr>
+        <w:spacing w:beforeLines="0" w:afterLines="0"/>
+        <w:ind w:firstLine="720" w:firstLineChars="0"/>
+        <w:jc w:val="left"/>
+        <w:rPr>
+          <w:rFonts w:hint="default" w:ascii="SabonLTStd-Roman" w:hAnsi="SabonLTStd-Roman" w:eastAsia="SabonLTStd-Roman"/>
+          <w:sz w:val="18"/>
+          <w:szCs w:val="24"/>
+        </w:rPr>
+      </w:pPr>
+      <w:r>
+        <w:rPr>
+          <w:rFonts w:hint="default" w:ascii="UniversLTStd-Bold" w:hAnsi="UniversLTStd-Bold" w:eastAsia="UniversLTStd-Bold"/>
+          <w:b/>
+          <w:sz w:val="18"/>
+          <w:szCs w:val="24"/>
+        </w:rPr>
+        <w:t xml:space="preserve">D. </w:t>
+      </w:r>
+      <w:r>
+        <w:rPr>
+          <w:rFonts w:hint="default" w:ascii="SabonLTStd-Roman" w:hAnsi="SabonLTStd-Roman" w:eastAsia="SabonLTStd-Roman"/>
+          <w:sz w:val="18"/>
+          <w:szCs w:val="24"/>
+        </w:rPr>
+        <w:t>Bluesnarfing installs keyloggers.</w:t>
+      </w:r>
+    </w:p>
+    <w:p>
+      <w:pPr>
+        <w:pStyle w:val="85"/>
+        <w:keepNext w:val="0"/>
+        <w:keepLines w:val="0"/>
+        <w:widowControl/>
+        <w:suppressLineNumbers w:val="0"/>
+        <w:pBdr>
+          <w:top w:val="single" w:color="393E40" w:sz="2" w:space="0"/>
+          <w:left w:val="single" w:color="393E40" w:sz="2" w:space="0"/>
+          <w:bottom w:val="single" w:color="393E40" w:sz="2" w:space="0"/>
+          <w:right w:val="single" w:color="393E40" w:sz="2" w:space="0"/>
+        </w:pBdr>
+        <w:spacing w:before="0" w:beforeAutospacing="0" w:after="0" w:afterAutospacing="0" w:line="21" w:lineRule="atLeast"/>
+        <w:ind w:left="0" w:right="0"/>
+        <w:rPr>
+          <w:rFonts w:hint="default" w:ascii="Segoe UI" w:hAnsi="Segoe UI" w:eastAsia="Segoe UI" w:cs="Segoe UI"/>
+          <w:i w:val="0"/>
+          <w:iCs w:val="0"/>
+          <w:caps w:val="0"/>
+          <w:spacing w:val="0"/>
+          <w:sz w:val="16"/>
+          <w:szCs w:val="16"/>
+        </w:rPr>
+      </w:pPr>
+      <w:r>
+        <w:rPr>
+          <w:rFonts w:ascii="Segoe UI" w:hAnsi="Segoe UI" w:eastAsia="Segoe UI" w:cs="Segoe UI"/>
+          <w:i w:val="0"/>
+          <w:iCs w:val="0"/>
+          <w:caps w:val="0"/>
+          <w:spacing w:val="0"/>
+          <w:sz w:val="16"/>
+          <w:szCs w:val="16"/>
+        </w:rPr>
+        <w:t>B. Bluejacking receives while bluesnarfing sends.</w:t>
+      </w:r>
+    </w:p>
+    <w:p>
+      <w:pPr>
+        <w:keepNext w:val="0"/>
+        <w:keepLines w:val="0"/>
+        <w:widowControl/>
+        <w:suppressLineNumbers w:val="0"/>
+        <w:pBdr>
+          <w:top w:val="single" w:color="393E40" w:sz="2" w:space="0"/>
+          <w:left w:val="single" w:color="393E40" w:sz="2" w:space="0"/>
+          <w:bottom w:val="single" w:color="393E40" w:sz="2" w:space="0"/>
+          <w:right w:val="single" w:color="393E40" w:sz="2" w:space="0"/>
+        </w:pBdr>
+        <w:shd w:val="clear" w:fill="181A1B"/>
+        <w:spacing w:before="0" w:beforeAutospacing="1" w:after="0" w:afterAutospacing="1"/>
+        <w:ind w:left="0" w:right="0" w:firstLine="0"/>
+        <w:jc w:val="left"/>
+        <w:rPr>
+          <w:rFonts w:hint="default" w:ascii="Segoe UI" w:hAnsi="Segoe UI" w:eastAsia="Segoe UI" w:cs="Segoe UI"/>
+          <w:i w:val="0"/>
+          <w:iCs w:val="0"/>
+          <w:caps w:val="0"/>
+          <w:spacing w:val="0"/>
+          <w:sz w:val="16"/>
+          <w:szCs w:val="16"/>
+        </w:rPr>
+      </w:pPr>
+      <w:r>
+        <w:rPr>
+          <w:rFonts w:hint="default" w:ascii="Segoe UI" w:hAnsi="Segoe UI" w:eastAsia="Segoe UI" w:cs="Segoe UI"/>
+          <w:i w:val="0"/>
+          <w:iCs w:val="0"/>
+          <w:caps w:val="0"/>
+          <w:spacing w:val="0"/>
+          <w:kern w:val="0"/>
+          <w:sz w:val="16"/>
+          <w:szCs w:val="16"/>
+          <w:shd w:val="clear" w:fill="181A1B"/>
+          <w:lang w:val="en-US" w:eastAsia="zh-CN" w:bidi="ar"/>
+        </w:rPr>
+        <w:t>Explanation</w:t>
+      </w:r>
+    </w:p>
+    <w:p>
+      <w:pPr>
+        <w:pStyle w:val="85"/>
+        <w:keepNext w:val="0"/>
+        <w:keepLines w:val="0"/>
+        <w:widowControl/>
+        <w:suppressLineNumbers w:val="0"/>
+        <w:pBdr>
+          <w:top w:val="single" w:color="393E40" w:sz="2" w:space="0"/>
+          <w:left w:val="single" w:color="393E40" w:sz="2" w:space="0"/>
+          <w:bottom w:val="single" w:color="393E40" w:sz="2" w:space="0"/>
+          <w:right w:val="single" w:color="393E40" w:sz="2" w:space="0"/>
+        </w:pBdr>
+        <w:spacing w:before="0" w:beforeAutospacing="0" w:after="264" w:afterAutospacing="0" w:line="21" w:lineRule="atLeast"/>
+        <w:ind w:left="0" w:right="0"/>
+      </w:pPr>
+      <w:r>
+        <w:rPr>
+          <w:rFonts w:hint="default" w:ascii="Segoe UI" w:hAnsi="Segoe UI" w:eastAsia="Segoe UI" w:cs="Segoe UI"/>
+          <w:i w:val="0"/>
+          <w:iCs w:val="0"/>
+          <w:caps w:val="0"/>
+          <w:spacing w:val="0"/>
+          <w:sz w:val="16"/>
+          <w:szCs w:val="16"/>
+        </w:rPr>
+        <w:t>Bluejacking and bluesnarfing are both security threats that involve the unauthorized use of Bluetooth technology to access or steal information from a nearby device. Bluejacking is the act of sending unsolicited messages or files to a Bluetooth-enabled device, often for the purpose of advertising or spamming. Bluesnarfing, on the other hand, is the act of stealing information or data from a Bluetooth-enabled device, such as contacts, calendar entries, or even sensitive information like passwords and credit card numbers.</w:t>
+      </w:r>
+    </w:p>
+    <w:p>
+      <w:pPr>
+        <w:pStyle w:val="85"/>
+        <w:keepNext w:val="0"/>
+        <w:keepLines w:val="0"/>
+        <w:widowControl/>
+        <w:suppressLineNumbers w:val="0"/>
+        <w:pBdr>
+          <w:top w:val="single" w:color="393E40" w:sz="2" w:space="0"/>
+          <w:left w:val="single" w:color="393E40" w:sz="2" w:space="0"/>
+          <w:bottom w:val="single" w:color="393E40" w:sz="2" w:space="0"/>
+          <w:right w:val="single" w:color="393E40" w:sz="2" w:space="0"/>
+        </w:pBdr>
+        <w:spacing w:before="264" w:beforeAutospacing="0" w:after="0" w:afterAutospacing="0" w:line="21" w:lineRule="atLeast"/>
+        <w:ind w:left="0" w:right="0"/>
+      </w:pPr>
+      <w:r>
+        <w:rPr>
+          <w:rFonts w:hint="default" w:ascii="Segoe UI" w:hAnsi="Segoe UI" w:eastAsia="Segoe UI" w:cs="Segoe UI"/>
+          <w:i w:val="0"/>
+          <w:iCs w:val="0"/>
+          <w:caps w:val="0"/>
+          <w:spacing w:val="0"/>
+          <w:sz w:val="16"/>
+          <w:szCs w:val="16"/>
+        </w:rPr>
+        <w:t>Bluesnarfing is considered to be potentially more dangerous than bluejacking because it involves the unauthorized sending of data from the targeted device, rather than just the receiving of unsolicited messages. By accessing and stealing sensitive information from a device, an attacker can potentially cause significant harm to the device's owner, including financial losses or identity theft. In comparison, bluejacking is generally considered to be less harmful, as it is limited to sending unsolicited messages or files, which can typically be ignored or deleted. However, both bluejacking and bluesnarfing can pose security risks and should be taken seriously, as they can be a stepping stone for attackers to carry out more serious attacks.</w:t>
+      </w:r>
+    </w:p>
+    <w:p>
+      <w:pPr>
+        <w:rPr>
+          <w:rFonts w:hint="default" w:ascii="SabonLTStd-Roman" w:hAnsi="SabonLTStd-Roman" w:eastAsia="SabonLTStd-Roman"/>
+          <w:sz w:val="18"/>
+          <w:szCs w:val="24"/>
+        </w:rPr>
+      </w:pPr>
+      <w:r>
+        <w:rPr>
+          <w:rFonts w:hint="default" w:ascii="SabonLTStd-Roman" w:hAnsi="SabonLTStd-Roman" w:eastAsia="SabonLTStd-Roman"/>
+          <w:sz w:val="18"/>
+          <w:szCs w:val="24"/>
+        </w:rPr>
+        <w:br w:type="page"/>
+      </w:r>
+    </w:p>
+    <w:p>
+      <w:pPr>
+        <w:spacing w:beforeLines="0" w:afterLines="0"/>
+        <w:ind w:firstLine="720" w:firstLineChars="0"/>
+        <w:jc w:val="left"/>
+        <w:rPr>
+          <w:rFonts w:hint="default" w:ascii="SabonLTStd-Roman" w:hAnsi="SabonLTStd-Roman" w:eastAsia="SabonLTStd-Roman"/>
+          <w:sz w:val="18"/>
+          <w:szCs w:val="24"/>
+        </w:rPr>
+      </w:pPr>
+    </w:p>
+    <w:p>
+      <w:pPr>
+        <w:spacing w:beforeLines="0" w:afterLines="0"/>
+        <w:jc w:val="left"/>
+        <w:rPr>
+          <w:rFonts w:hint="default" w:ascii="SabonLTStd-Roman" w:hAnsi="SabonLTStd-Roman" w:eastAsia="SabonLTStd-Roman"/>
+          <w:sz w:val="18"/>
+          <w:szCs w:val="24"/>
+        </w:rPr>
+      </w:pPr>
+      <w:r>
+        <w:rPr>
+          <w:rFonts w:hint="default" w:ascii="UniversLTStd-Bold" w:hAnsi="UniversLTStd-Bold" w:eastAsia="UniversLTStd-Bold"/>
+          <w:b/>
+          <w:sz w:val="18"/>
+          <w:szCs w:val="24"/>
+        </w:rPr>
+        <w:t xml:space="preserve">30. </w:t>
+      </w:r>
+      <w:r>
+        <w:rPr>
+          <w:rFonts w:hint="default" w:ascii="SabonLTStd-Roman" w:hAnsi="SabonLTStd-Roman" w:eastAsia="SabonLTStd-Roman"/>
+          <w:sz w:val="18"/>
+          <w:szCs w:val="24"/>
+        </w:rPr>
+        <w:t>Which of the security triad properties does the Biba security model relate to?</w:t>
+      </w:r>
+    </w:p>
+    <w:p>
+      <w:pPr>
+        <w:spacing w:beforeLines="0" w:afterLines="0"/>
+        <w:ind w:firstLine="720" w:firstLineChars="0"/>
+        <w:jc w:val="left"/>
+        <w:rPr>
+          <w:rFonts w:hint="default" w:ascii="SabonLTStd-Roman" w:hAnsi="SabonLTStd-Roman" w:eastAsia="SabonLTStd-Roman"/>
+          <w:sz w:val="18"/>
+          <w:szCs w:val="24"/>
+        </w:rPr>
+      </w:pPr>
+      <w:r>
+        <w:rPr>
+          <w:rFonts w:hint="default" w:ascii="UniversLTStd-Bold" w:hAnsi="UniversLTStd-Bold" w:eastAsia="UniversLTStd-Bold"/>
+          <w:b/>
+          <w:sz w:val="18"/>
+          <w:szCs w:val="24"/>
+        </w:rPr>
+        <w:t xml:space="preserve">A. </w:t>
+      </w:r>
+      <w:r>
+        <w:rPr>
+          <w:rFonts w:hint="default" w:ascii="SabonLTStd-Roman" w:hAnsi="SabonLTStd-Roman" w:eastAsia="SabonLTStd-Roman"/>
+          <w:sz w:val="18"/>
+          <w:szCs w:val="24"/>
+        </w:rPr>
+        <w:t>Confidentiality</w:t>
+      </w:r>
+    </w:p>
+    <w:p>
+      <w:pPr>
+        <w:spacing w:beforeLines="0" w:afterLines="0"/>
+        <w:ind w:firstLine="720" w:firstLineChars="0"/>
+        <w:jc w:val="left"/>
+        <w:rPr>
+          <w:rFonts w:hint="default" w:ascii="SabonLTStd-Roman" w:hAnsi="SabonLTStd-Roman" w:eastAsia="SabonLTStd-Roman"/>
+          <w:sz w:val="18"/>
+          <w:szCs w:val="24"/>
+        </w:rPr>
+      </w:pPr>
+      <w:r>
+        <w:rPr>
+          <w:rFonts w:hint="default" w:ascii="UniversLTStd-Bold" w:hAnsi="UniversLTStd-Bold" w:eastAsia="UniversLTStd-Bold"/>
+          <w:b/>
+          <w:sz w:val="18"/>
+          <w:szCs w:val="24"/>
+        </w:rPr>
+        <w:t xml:space="preserve">B. </w:t>
+      </w:r>
+      <w:r>
+        <w:rPr>
+          <w:rFonts w:hint="default" w:ascii="SabonLTStd-Roman" w:hAnsi="SabonLTStd-Roman" w:eastAsia="SabonLTStd-Roman"/>
+          <w:sz w:val="18"/>
+          <w:szCs w:val="24"/>
+        </w:rPr>
+        <w:t>Integrity</w:t>
+      </w:r>
+    </w:p>
+    <w:p>
+      <w:pPr>
+        <w:spacing w:beforeLines="0" w:afterLines="0"/>
+        <w:ind w:firstLine="720" w:firstLineChars="0"/>
+        <w:jc w:val="left"/>
+        <w:rPr>
+          <w:rFonts w:hint="default" w:ascii="SabonLTStd-Roman" w:hAnsi="SabonLTStd-Roman" w:eastAsia="SabonLTStd-Roman"/>
+          <w:sz w:val="18"/>
+          <w:szCs w:val="24"/>
+        </w:rPr>
+      </w:pPr>
+      <w:r>
+        <w:rPr>
+          <w:rFonts w:hint="default" w:ascii="UniversLTStd-Bold" w:hAnsi="UniversLTStd-Bold" w:eastAsia="UniversLTStd-Bold"/>
+          <w:b/>
+          <w:sz w:val="18"/>
+          <w:szCs w:val="24"/>
+        </w:rPr>
+        <w:t xml:space="preserve">C. </w:t>
+      </w:r>
+      <w:r>
+        <w:rPr>
+          <w:rFonts w:hint="default" w:ascii="SabonLTStd-Roman" w:hAnsi="SabonLTStd-Roman" w:eastAsia="SabonLTStd-Roman"/>
+          <w:sz w:val="18"/>
+          <w:szCs w:val="24"/>
+        </w:rPr>
+        <w:t>Availability</w:t>
+      </w:r>
+    </w:p>
+    <w:p>
+      <w:pPr>
+        <w:ind w:firstLine="720" w:firstLineChars="0"/>
+        <w:jc w:val="left"/>
+        <w:rPr>
+          <w:rFonts w:hint="default" w:ascii="SabonLTStd-Roman" w:hAnsi="SabonLTStd-Roman" w:eastAsia="SabonLTStd-Roman"/>
+          <w:sz w:val="18"/>
+          <w:szCs w:val="24"/>
+        </w:rPr>
+      </w:pPr>
+      <w:r>
+        <w:rPr>
+          <w:rFonts w:hint="default" w:ascii="UniversLTStd-Bold" w:hAnsi="UniversLTStd-Bold" w:eastAsia="UniversLTStd-Bold"/>
+          <w:b/>
+          <w:sz w:val="18"/>
+          <w:szCs w:val="24"/>
+        </w:rPr>
+        <w:t xml:space="preserve">D. </w:t>
+      </w:r>
+      <w:r>
+        <w:rPr>
+          <w:rFonts w:hint="default" w:ascii="SabonLTStd-Roman" w:hAnsi="SabonLTStd-Roman" w:eastAsia="SabonLTStd-Roman"/>
+          <w:sz w:val="18"/>
+          <w:szCs w:val="24"/>
+        </w:rPr>
+        <w:t>All of them</w:t>
+      </w:r>
+    </w:p>
+    <w:p>
+      <w:pPr>
+        <w:pStyle w:val="85"/>
+        <w:keepNext w:val="0"/>
+        <w:keepLines w:val="0"/>
+        <w:widowControl/>
+        <w:suppressLineNumbers w:val="0"/>
+        <w:pBdr>
+          <w:top w:val="single" w:color="393E40" w:sz="2" w:space="0"/>
+          <w:left w:val="single" w:color="393E40" w:sz="2" w:space="0"/>
+          <w:bottom w:val="single" w:color="393E40" w:sz="2" w:space="0"/>
+          <w:right w:val="single" w:color="393E40" w:sz="2" w:space="0"/>
+        </w:pBdr>
+        <w:spacing w:before="0" w:beforeAutospacing="0" w:after="0" w:afterAutospacing="0" w:line="21" w:lineRule="atLeast"/>
+        <w:ind w:left="0" w:right="0"/>
+        <w:rPr>
+          <w:rFonts w:hint="default" w:ascii="Segoe UI" w:hAnsi="Segoe UI" w:eastAsia="Segoe UI" w:cs="Segoe UI"/>
+          <w:i w:val="0"/>
+          <w:iCs w:val="0"/>
+          <w:caps w:val="0"/>
+          <w:spacing w:val="0"/>
+          <w:sz w:val="16"/>
+          <w:szCs w:val="16"/>
+        </w:rPr>
+      </w:pPr>
+      <w:r>
+        <w:rPr>
+          <w:rFonts w:ascii="Segoe UI" w:hAnsi="Segoe UI" w:eastAsia="Segoe UI" w:cs="Segoe UI"/>
+          <w:i w:val="0"/>
+          <w:iCs w:val="0"/>
+          <w:caps w:val="0"/>
+          <w:spacing w:val="0"/>
+          <w:sz w:val="16"/>
+          <w:szCs w:val="16"/>
+        </w:rPr>
+        <w:t>B. Integrity</w:t>
+      </w:r>
+    </w:p>
+    <w:p>
+      <w:pPr>
+        <w:keepNext w:val="0"/>
+        <w:keepLines w:val="0"/>
+        <w:widowControl/>
+        <w:suppressLineNumbers w:val="0"/>
+        <w:pBdr>
+          <w:top w:val="single" w:color="393E40" w:sz="2" w:space="0"/>
+          <w:left w:val="single" w:color="393E40" w:sz="2" w:space="0"/>
+          <w:bottom w:val="single" w:color="393E40" w:sz="2" w:space="0"/>
+          <w:right w:val="single" w:color="393E40" w:sz="2" w:space="0"/>
+        </w:pBdr>
+        <w:shd w:val="clear" w:fill="181A1B"/>
+        <w:spacing w:before="0" w:beforeAutospacing="1" w:after="0" w:afterAutospacing="1"/>
+        <w:ind w:left="0" w:right="0" w:firstLine="0"/>
+        <w:jc w:val="left"/>
+        <w:rPr>
+          <w:rFonts w:hint="default" w:ascii="Segoe UI" w:hAnsi="Segoe UI" w:eastAsia="Segoe UI" w:cs="Segoe UI"/>
+          <w:i w:val="0"/>
+          <w:iCs w:val="0"/>
+          <w:caps w:val="0"/>
+          <w:spacing w:val="0"/>
+          <w:sz w:val="16"/>
+          <w:szCs w:val="16"/>
+        </w:rPr>
+      </w:pPr>
+      <w:r>
+        <w:rPr>
+          <w:rFonts w:hint="default" w:ascii="Segoe UI" w:hAnsi="Segoe UI" w:eastAsia="Segoe UI" w:cs="Segoe UI"/>
+          <w:i w:val="0"/>
+          <w:iCs w:val="0"/>
+          <w:caps w:val="0"/>
+          <w:spacing w:val="0"/>
+          <w:kern w:val="0"/>
+          <w:sz w:val="16"/>
+          <w:szCs w:val="16"/>
+          <w:shd w:val="clear" w:fill="181A1B"/>
+          <w:lang w:val="en-US" w:eastAsia="zh-CN" w:bidi="ar"/>
+        </w:rPr>
+        <w:t>Explanation</w:t>
+      </w:r>
+    </w:p>
+    <w:p>
+      <w:pPr>
+        <w:pStyle w:val="85"/>
+        <w:keepNext w:val="0"/>
+        <w:keepLines w:val="0"/>
+        <w:widowControl/>
+        <w:suppressLineNumbers w:val="0"/>
+        <w:pBdr>
+          <w:top w:val="single" w:color="393E40" w:sz="2" w:space="0"/>
+          <w:left w:val="single" w:color="393E40" w:sz="2" w:space="0"/>
+          <w:bottom w:val="single" w:color="393E40" w:sz="2" w:space="0"/>
+          <w:right w:val="single" w:color="393E40" w:sz="2" w:space="0"/>
+        </w:pBdr>
+        <w:spacing w:before="0" w:beforeAutospacing="0" w:after="264" w:afterAutospacing="0" w:line="21" w:lineRule="atLeast"/>
+        <w:ind w:left="0" w:right="0"/>
+      </w:pPr>
+      <w:r>
+        <w:rPr>
+          <w:rFonts w:hint="default" w:ascii="Segoe UI" w:hAnsi="Segoe UI" w:eastAsia="Segoe UI" w:cs="Segoe UI"/>
+          <w:i w:val="0"/>
+          <w:iCs w:val="0"/>
+          <w:caps w:val="0"/>
+          <w:spacing w:val="0"/>
+          <w:sz w:val="16"/>
+          <w:szCs w:val="16"/>
+        </w:rPr>
+        <w:t>The Biba security model is a computer security model that focuses on the integrity of information in a system. It is one of several security models developed to ensure the security and protection of data and systems. The Biba model is based on a set of strict ordering rules that define the relationships between security levels and define which actions are allowed between levels.</w:t>
+      </w:r>
+    </w:p>
+    <w:p>
+      <w:pPr>
+        <w:pStyle w:val="85"/>
+        <w:keepNext w:val="0"/>
+        <w:keepLines w:val="0"/>
+        <w:widowControl/>
+        <w:suppressLineNumbers w:val="0"/>
+        <w:pBdr>
+          <w:top w:val="single" w:color="393E40" w:sz="2" w:space="0"/>
+          <w:left w:val="single" w:color="393E40" w:sz="2" w:space="0"/>
+          <w:bottom w:val="single" w:color="393E40" w:sz="2" w:space="0"/>
+          <w:right w:val="single" w:color="393E40" w:sz="2" w:space="0"/>
+        </w:pBdr>
+        <w:spacing w:before="264" w:beforeAutospacing="0" w:after="264" w:afterAutospacing="0" w:line="21" w:lineRule="atLeast"/>
+        <w:ind w:left="0" w:right="0"/>
+      </w:pPr>
+      <w:r>
+        <w:rPr>
+          <w:rFonts w:hint="default" w:ascii="Segoe UI" w:hAnsi="Segoe UI" w:eastAsia="Segoe UI" w:cs="Segoe UI"/>
+          <w:i w:val="0"/>
+          <w:iCs w:val="0"/>
+          <w:caps w:val="0"/>
+          <w:spacing w:val="0"/>
+          <w:sz w:val="16"/>
+          <w:szCs w:val="16"/>
+        </w:rPr>
+        <w:t>The Biba model is designed to protect the integrity of data by enforcing rules that prevent lower security levels from modifying or compromising higher security levels. This means that information flowing from higher to lower security levels is protected from unauthorized modification or tampering, and that information from lower security levels cannot be used to compromise higher levels.</w:t>
+      </w:r>
+    </w:p>
+    <w:p>
+      <w:pPr>
+        <w:pStyle w:val="85"/>
+        <w:keepNext w:val="0"/>
+        <w:keepLines w:val="0"/>
+        <w:widowControl/>
+        <w:suppressLineNumbers w:val="0"/>
+        <w:pBdr>
+          <w:top w:val="single" w:color="393E40" w:sz="2" w:space="0"/>
+          <w:left w:val="single" w:color="393E40" w:sz="2" w:space="0"/>
+          <w:bottom w:val="single" w:color="393E40" w:sz="2" w:space="0"/>
+          <w:right w:val="single" w:color="393E40" w:sz="2" w:space="0"/>
+        </w:pBdr>
+        <w:spacing w:before="264" w:beforeAutospacing="0" w:after="0" w:afterAutospacing="0" w:line="21" w:lineRule="atLeast"/>
+        <w:ind w:left="0" w:right="0"/>
+      </w:pPr>
+      <w:r>
+        <w:rPr>
+          <w:rFonts w:hint="default" w:ascii="Segoe UI" w:hAnsi="Segoe UI" w:eastAsia="Segoe UI" w:cs="Segoe UI"/>
+          <w:i w:val="0"/>
+          <w:iCs w:val="0"/>
+          <w:caps w:val="0"/>
+          <w:spacing w:val="0"/>
+          <w:sz w:val="16"/>
+          <w:szCs w:val="16"/>
+        </w:rPr>
+        <w:t>In the context of the security triad, the Biba model focuses specifically on the integrity aspect of security, and is less concerned with confidentiality and availability. However, by maintaining the integrity of data, the Biba model can also contribute to the overall security and protection of the system.</w:t>
+      </w:r>
+    </w:p>
+    <w:p>
+      <w:pPr>
+        <w:ind w:firstLine="720" w:firstLineChars="0"/>
+        <w:jc w:val="left"/>
+        <w:rPr>
+          <w:rFonts w:hint="default" w:ascii="SabonLTStd-Roman" w:hAnsi="SabonLTStd-Roman" w:eastAsia="SabonLTStd-Roman"/>
+          <w:sz w:val="18"/>
+          <w:szCs w:val="24"/>
+          <w:lang w:val="en-US"/>
+        </w:rPr>
+      </w:pPr>
     </w:p>
     <w:sectPr>
       <w:pgSz w:w="11906" w:h="16838"/>
@@ -11296,7 +12779,7 @@
     <w:lsdException w:qFormat="1" w:unhideWhenUsed="0" w:uiPriority="0" w:semiHidden="0" w:name="HTML Sample"/>
     <w:lsdException w:unhideWhenUsed="0" w:uiPriority="0" w:semiHidden="0" w:name="HTML Typewriter"/>
     <w:lsdException w:unhideWhenUsed="0" w:uiPriority="0" w:semiHidden="0" w:name="HTML Variable"/>
-    <w:lsdException w:unhideWhenUsed="0" w:uiPriority="0" w:name="Normal Table"/>
+    <w:lsdException w:qFormat="1" w:unhideWhenUsed="0" w:uiPriority="0" w:name="Normal Table"/>
     <w:lsdException w:qFormat="1" w:unhideWhenUsed="0" w:uiPriority="0" w:semiHidden="0" w:name="annotation subject"/>
     <w:lsdException w:unhideWhenUsed="0" w:uiPriority="0" w:semiHidden="0" w:name="Table Simple 1"/>
     <w:lsdException w:unhideWhenUsed="0" w:uiPriority="0" w:semiHidden="0" w:name="Table Simple 2"/>
@@ -11340,7 +12823,7 @@
     <w:lsdException w:qFormat="1" w:unhideWhenUsed="0" w:uiPriority="0" w:semiHidden="0" w:name="Table Web 1"/>
     <w:lsdException w:unhideWhenUsed="0" w:uiPriority="0" w:semiHidden="0" w:name="Table Web 2"/>
     <w:lsdException w:qFormat="1" w:unhideWhenUsed="0" w:uiPriority="0" w:semiHidden="0" w:name="Table Web 3"/>
-    <w:lsdException w:unhideWhenUsed="0" w:uiPriority="0" w:semiHidden="0" w:name="Balloon Text"/>
+    <w:lsdException w:qFormat="1" w:unhideWhenUsed="0" w:uiPriority="0" w:semiHidden="0" w:name="Balloon Text"/>
     <w:lsdException w:unhideWhenUsed="0" w:uiPriority="0" w:semiHidden="0" w:name="Table Grid"/>
     <w:lsdException w:unhideWhenUsed="0" w:uiPriority="0" w:semiHidden="0" w:name="Table Theme"/>
     <w:lsdException w:unhideWhenUsed="0" w:uiPriority="60" w:semiHidden="0" w:name="Light Shading"/>
@@ -11660,6 +13143,7 @@
   <w:style w:type="table" w:default="1" w:styleId="12">
     <w:name w:val="Normal Table"/>
     <w:semiHidden/>
+    <w:qFormat/>
     <w:uiPriority w:val="0"/>
     <w:tblPr>
       <w:tblCellMar>
@@ -11673,6 +13157,7 @@
   <w:style w:type="paragraph" w:styleId="13">
     <w:name w:val="Balloon Text"/>
     <w:basedOn w:val="1"/>
+    <w:qFormat/>
     <w:uiPriority w:val="0"/>
     <w:rPr>
       <w:sz w:val="16"/>

</xml_diff>